<commit_message>
Create docx_generator execution file
</commit_message>
<xml_diff>
--- a/excel_to_doc_parser/templates/template.docx
+++ b/excel_to_doc_parser/templates/template.docx
@@ -10,8 +10,17 @@
         <w:rPr>
           <w:sz w:val="24"/>
           <w:szCs w:val="24"/>
-        </w:rPr>
-      </w:pPr>
+          <w:lang w:val="en-US"/>
+        </w:rPr>
+      </w:pPr>
+      <w:r>
+        <w:rPr>
+          <w:sz w:val="24"/>
+          <w:szCs w:val="24"/>
+          <w:lang w:val="en-US"/>
+        </w:rPr>
+        <w:tab/>
+      </w:r>
     </w:p>
     <w:p>
       <w:pPr>
@@ -192,7 +201,15 @@
               <w:jc w:val="right"/>
             </w:pPr>
             <w:r>
-              <w:t>«___»_____________20</w:t>
+              <w:t>«__</w:t>
+            </w:r>
+            <w:proofErr w:type="gramStart"/>
+            <w:r>
+              <w:t>_»_</w:t>
+            </w:r>
+            <w:proofErr w:type="gramEnd"/>
+            <w:r>
+              <w:t>____________20</w:t>
             </w:r>
             <w:r>
               <w:t>2</w:t>
@@ -282,6 +299,7 @@
         <w:br/>
       </w:r>
       <w:bookmarkStart w:id="0" w:name="_Hlk101383149"/>
+      <w:proofErr w:type="gramStart"/>
       <w:r>
         <w:rPr>
           <w:b/>
@@ -301,6 +319,7 @@
         </w:rPr>
         <w:t>program</w:t>
       </w:r>
+      <w:proofErr w:type="gramEnd"/>
       <w:r>
         <w:rPr>
           <w:b/>
@@ -387,6 +406,7 @@
         <w:br/>
       </w:r>
       <w:bookmarkStart w:id="1" w:name="_Hlk101383087"/>
+      <w:proofErr w:type="gramStart"/>
       <w:r>
         <w:rPr>
           <w:rFonts w:eastAsia="Times New Roman"/>
@@ -410,6 +430,7 @@
         </w:rPr>
         <w:t>program</w:t>
       </w:r>
+      <w:proofErr w:type="gramEnd"/>
       <w:r>
         <w:rPr>
           <w:rFonts w:eastAsia="Times New Roman"/>
@@ -517,6 +538,7 @@
         </w:rPr>
         <w:t>«</w:t>
       </w:r>
+      <w:proofErr w:type="gramStart"/>
       <w:r>
         <w:rPr>
           <w:rFonts w:eastAsia="Times New Roman"/>
@@ -542,6 +564,7 @@
         </w:rPr>
         <w:t>profile</w:t>
       </w:r>
+      <w:proofErr w:type="gramEnd"/>
       <w:r>
         <w:rPr>
           <w:rFonts w:eastAsia="Times New Roman"/>
@@ -641,6 +664,7 @@
         </w:rPr>
         <w:br/>
       </w:r>
+      <w:proofErr w:type="gramStart"/>
       <w:r>
         <w:rPr>
           <w:rFonts w:eastAsia="Times New Roman"/>
@@ -664,6 +688,7 @@
         </w:rPr>
         <w:t>year</w:t>
       </w:r>
+      <w:proofErr w:type="gramEnd"/>
       <w:r>
         <w:rPr>
           <w:rFonts w:eastAsia="Times New Roman"/>
@@ -948,6 +973,7 @@
         </w:rPr>
         <w:t xml:space="preserve">Москва, </w:t>
       </w:r>
+      <w:proofErr w:type="gramStart"/>
       <w:r>
         <w:t xml:space="preserve">{{ </w:t>
       </w:r>
@@ -957,6 +983,7 @@
         </w:rPr>
         <w:t>current</w:t>
       </w:r>
+      <w:proofErr w:type="gramEnd"/>
       <w:r>
         <w:t>_</w:t>
       </w:r>
@@ -1148,7 +1175,23 @@
           <w:sz w:val="28"/>
           <w:szCs w:val="28"/>
         </w:rPr>
-        <w:t>___________________________________________ /А.Ю.Филиппович/</w:t>
+        <w:t>___________________________________________ /</w:t>
+      </w:r>
+      <w:proofErr w:type="spellStart"/>
+      <w:r>
+        <w:rPr>
+          <w:sz w:val="28"/>
+          <w:szCs w:val="28"/>
+        </w:rPr>
+        <w:t>А.Ю.Филиппович</w:t>
+      </w:r>
+      <w:proofErr w:type="spellEnd"/>
+      <w:r>
+        <w:rPr>
+          <w:sz w:val="28"/>
+          <w:szCs w:val="28"/>
+        </w:rPr>
+        <w:t>/</w:t>
       </w:r>
     </w:p>
     <w:p>
@@ -1262,7 +1305,23 @@
           <w:sz w:val="28"/>
           <w:szCs w:val="28"/>
         </w:rPr>
-        <w:t>/ М.С.Логачёв/</w:t>
+        <w:t xml:space="preserve">/ </w:t>
+      </w:r>
+      <w:proofErr w:type="spellStart"/>
+      <w:r>
+        <w:rPr>
+          <w:sz w:val="28"/>
+          <w:szCs w:val="28"/>
+        </w:rPr>
+        <w:t>М.С.Логачёв</w:t>
+      </w:r>
+      <w:proofErr w:type="spellEnd"/>
+      <w:r>
+        <w:rPr>
+          <w:sz w:val="28"/>
+          <w:szCs w:val="28"/>
+        </w:rPr>
+        <w:t>/</w:t>
       </w:r>
     </w:p>
     <w:p>
@@ -1354,7 +1413,23 @@
           <w:sz w:val="28"/>
           <w:szCs w:val="28"/>
         </w:rPr>
-        <w:t>_______________________________________________ / Змазнева О.А /</w:t>
+        <w:t xml:space="preserve">_______________________________________________ / </w:t>
+      </w:r>
+      <w:proofErr w:type="spellStart"/>
+      <w:r>
+        <w:rPr>
+          <w:sz w:val="28"/>
+          <w:szCs w:val="28"/>
+        </w:rPr>
+        <w:t>Змазнева</w:t>
+      </w:r>
+      <w:proofErr w:type="spellEnd"/>
+      <w:r>
+        <w:rPr>
+          <w:sz w:val="28"/>
+          <w:szCs w:val="28"/>
+        </w:rPr>
+        <w:t xml:space="preserve"> О.А /</w:t>
       </w:r>
     </w:p>
     <w:p>
@@ -1774,7 +1849,25 @@
           <w:sz w:val="28"/>
           <w:szCs w:val="28"/>
         </w:rPr>
-        <w:t>формирование и развитие ключевых компетенций в области профессионального общения, в частности, формирование навыков импровизационного сторителлинга, создания и представления презентаций, использование современных методик коммуникации;</w:t>
+        <w:t xml:space="preserve">формирование и развитие ключевых компетенций в области профессионального общения, в частности, формирование навыков импровизационного </w:t>
+      </w:r>
+      <w:proofErr w:type="spellStart"/>
+      <w:r>
+        <w:rPr>
+          <w:rFonts w:ascii="Times" w:eastAsia="Times" w:hAnsi="Times" w:cs="Times"/>
+          <w:sz w:val="28"/>
+          <w:szCs w:val="28"/>
+        </w:rPr>
+        <w:t>сторителлинга</w:t>
+      </w:r>
+      <w:proofErr w:type="spellEnd"/>
+      <w:r>
+        <w:rPr>
+          <w:rFonts w:ascii="Times" w:eastAsia="Times" w:hAnsi="Times" w:cs="Times"/>
+          <w:sz w:val="28"/>
+          <w:szCs w:val="28"/>
+        </w:rPr>
+        <w:t>, создания и представления презентаций, использование современных методик коммуникации;</w:t>
       </w:r>
     </w:p>
     <w:p>
@@ -2078,6 +2171,7 @@
         </w:rPr>
         <w:t>«</w:t>
       </w:r>
+      <w:proofErr w:type="gramStart"/>
       <w:r>
         <w:rPr>
           <w:sz w:val="28"/>
@@ -2094,6 +2188,7 @@
         </w:rPr>
         <w:t>program</w:t>
       </w:r>
+      <w:proofErr w:type="gramEnd"/>
       <w:r>
         <w:rPr>
           <w:sz w:val="28"/>
@@ -2320,6 +2415,7 @@
         </w:rPr>
         <w:t>Дисциплина «</w:t>
       </w:r>
+      <w:proofErr w:type="gramStart"/>
       <w:r>
         <w:rPr>
           <w:sz w:val="28"/>
@@ -2335,6 +2431,7 @@
         </w:rPr>
         <w:t>program</w:t>
       </w:r>
+      <w:proofErr w:type="gramEnd"/>
       <w:r>
         <w:rPr>
           <w:sz w:val="28"/>
@@ -2662,7 +2759,27 @@
                 <w:szCs w:val="24"/>
                 <w:lang w:val="en-US" w:eastAsia="en-US"/>
               </w:rPr>
-              <w:t xml:space="preserve"> if universal_competences </w:t>
+              <w:t xml:space="preserve"> if </w:t>
+            </w:r>
+            <w:proofErr w:type="spellStart"/>
+            <w:r>
+              <w:rPr>
+                <w:b/>
+                <w:sz w:val="24"/>
+                <w:szCs w:val="24"/>
+                <w:lang w:val="en-US" w:eastAsia="en-US"/>
+              </w:rPr>
+              <w:t>universal_competences</w:t>
+            </w:r>
+            <w:proofErr w:type="spellEnd"/>
+            <w:r>
+              <w:rPr>
+                <w:b/>
+                <w:sz w:val="24"/>
+                <w:szCs w:val="24"/>
+                <w:lang w:val="en-US" w:eastAsia="en-US"/>
+              </w:rPr>
+              <w:t xml:space="preserve"> </w:t>
             </w:r>
             <w:r>
               <w:rPr>
@@ -2755,7 +2872,27 @@
                 <w:szCs w:val="24"/>
                 <w:lang w:val="en-US" w:eastAsia="en-US"/>
               </w:rPr>
-              <w:t>{%tr for item in universal_competences %}</w:t>
+              <w:t xml:space="preserve">{%tr for item in </w:t>
+            </w:r>
+            <w:proofErr w:type="spellStart"/>
+            <w:r>
+              <w:rPr>
+                <w:b/>
+                <w:sz w:val="24"/>
+                <w:szCs w:val="24"/>
+                <w:lang w:val="en-US" w:eastAsia="en-US"/>
+              </w:rPr>
+              <w:t>universal_competences</w:t>
+            </w:r>
+            <w:proofErr w:type="spellEnd"/>
+            <w:r>
+              <w:rPr>
+                <w:b/>
+                <w:sz w:val="24"/>
+                <w:szCs w:val="24"/>
+                <w:lang w:val="en-US" w:eastAsia="en-US"/>
+              </w:rPr>
+              <w:t xml:space="preserve"> %}</w:t>
             </w:r>
           </w:p>
         </w:tc>
@@ -2784,6 +2921,7 @@
                 <w:lang w:val="en-US" w:eastAsia="en-US"/>
               </w:rPr>
             </w:pPr>
+            <w:proofErr w:type="gramStart"/>
             <w:r>
               <w:rPr>
                 <w:bCs/>
@@ -2791,16 +2929,9 @@
                 <w:szCs w:val="24"/>
                 <w:lang w:val="en-US" w:eastAsia="en-US"/>
               </w:rPr>
-              <w:t>{{ item.</w:t>
-            </w:r>
-            <w:r>
-              <w:rPr>
-                <w:bCs/>
-                <w:sz w:val="24"/>
-                <w:szCs w:val="24"/>
-              </w:rPr>
-              <w:t xml:space="preserve"> </w:t>
-            </w:r>
+              <w:t>{{ item</w:t>
+            </w:r>
+            <w:proofErr w:type="gramEnd"/>
             <w:r>
               <w:rPr>
                 <w:bCs/>
@@ -2808,7 +2939,35 @@
                 <w:szCs w:val="24"/>
                 <w:lang w:val="en-US" w:eastAsia="en-US"/>
               </w:rPr>
-              <w:t>competency_code }}</w:t>
+              <w:t>.</w:t>
+            </w:r>
+            <w:r>
+              <w:rPr>
+                <w:bCs/>
+                <w:sz w:val="24"/>
+                <w:szCs w:val="24"/>
+              </w:rPr>
+              <w:t xml:space="preserve"> </w:t>
+            </w:r>
+            <w:proofErr w:type="spellStart"/>
+            <w:r>
+              <w:rPr>
+                <w:bCs/>
+                <w:sz w:val="24"/>
+                <w:szCs w:val="24"/>
+                <w:lang w:val="en-US" w:eastAsia="en-US"/>
+              </w:rPr>
+              <w:t>competency_code</w:t>
+            </w:r>
+            <w:proofErr w:type="spellEnd"/>
+            <w:r>
+              <w:rPr>
+                <w:bCs/>
+                <w:sz w:val="24"/>
+                <w:szCs w:val="24"/>
+                <w:lang w:val="en-US" w:eastAsia="en-US"/>
+              </w:rPr>
+              <w:t xml:space="preserve"> }}</w:t>
             </w:r>
           </w:p>
         </w:tc>
@@ -2834,6 +2993,7 @@
                 <w:lang w:eastAsia="en-US"/>
               </w:rPr>
             </w:pPr>
+            <w:proofErr w:type="gramStart"/>
             <w:r>
               <w:rPr>
                 <w:bCs/>
@@ -2841,16 +3001,9 @@
                 <w:szCs w:val="24"/>
                 <w:lang w:val="en-US" w:eastAsia="en-US"/>
               </w:rPr>
-              <w:t>{{ item.</w:t>
-            </w:r>
-            <w:r>
-              <w:rPr>
-                <w:bCs/>
-                <w:sz w:val="24"/>
-                <w:szCs w:val="24"/>
-              </w:rPr>
-              <w:t xml:space="preserve"> </w:t>
-            </w:r>
+              <w:t>{{ item</w:t>
+            </w:r>
+            <w:proofErr w:type="gramEnd"/>
             <w:r>
               <w:rPr>
                 <w:bCs/>
@@ -2858,7 +3011,35 @@
                 <w:szCs w:val="24"/>
                 <w:lang w:val="en-US" w:eastAsia="en-US"/>
               </w:rPr>
-              <w:t>competency_name }}</w:t>
+              <w:t>.</w:t>
+            </w:r>
+            <w:r>
+              <w:rPr>
+                <w:bCs/>
+                <w:sz w:val="24"/>
+                <w:szCs w:val="24"/>
+              </w:rPr>
+              <w:t xml:space="preserve"> </w:t>
+            </w:r>
+            <w:proofErr w:type="spellStart"/>
+            <w:r>
+              <w:rPr>
+                <w:bCs/>
+                <w:sz w:val="24"/>
+                <w:szCs w:val="24"/>
+                <w:lang w:val="en-US" w:eastAsia="en-US"/>
+              </w:rPr>
+              <w:t>competency_name</w:t>
+            </w:r>
+            <w:proofErr w:type="spellEnd"/>
+            <w:r>
+              <w:rPr>
+                <w:bCs/>
+                <w:sz w:val="24"/>
+                <w:szCs w:val="24"/>
+                <w:lang w:val="en-US" w:eastAsia="en-US"/>
+              </w:rPr>
+              <w:t xml:space="preserve"> }}</w:t>
             </w:r>
           </w:p>
         </w:tc>
@@ -2909,7 +3090,29 @@
                 <w:szCs w:val="24"/>
                 <w:lang w:val="en-US" w:eastAsia="en-US"/>
               </w:rPr>
-              <w:t xml:space="preserve"> for indicator in item.indicators %}</w:t>
+              <w:t xml:space="preserve"> for indicator in </w:t>
+            </w:r>
+            <w:proofErr w:type="spellStart"/>
+            <w:proofErr w:type="gramStart"/>
+            <w:r>
+              <w:rPr>
+                <w:bCs/>
+                <w:sz w:val="24"/>
+                <w:szCs w:val="24"/>
+                <w:lang w:val="en-US" w:eastAsia="en-US"/>
+              </w:rPr>
+              <w:t>item.indicators</w:t>
+            </w:r>
+            <w:proofErr w:type="spellEnd"/>
+            <w:proofErr w:type="gramEnd"/>
+            <w:r>
+              <w:rPr>
+                <w:bCs/>
+                <w:sz w:val="24"/>
+                <w:szCs w:val="24"/>
+                <w:lang w:val="en-US" w:eastAsia="en-US"/>
+              </w:rPr>
+              <w:t xml:space="preserve"> %}</w:t>
             </w:r>
           </w:p>
           <w:p>
@@ -2924,6 +3127,7 @@
                 <w:lang w:val="en-US" w:eastAsia="en-US"/>
               </w:rPr>
             </w:pPr>
+            <w:proofErr w:type="gramStart"/>
             <w:r>
               <w:rPr>
                 <w:bCs/>
@@ -2933,7 +3137,19 @@
                 <w:szCs w:val="24"/>
                 <w:lang w:val="en-US" w:eastAsia="en-US"/>
               </w:rPr>
-              <w:t>{{ indicator[0] }}</w:t>
+              <w:t>{{ indicator</w:t>
+            </w:r>
+            <w:proofErr w:type="gramEnd"/>
+            <w:r>
+              <w:rPr>
+                <w:bCs/>
+                <w:i/>
+                <w:iCs/>
+                <w:sz w:val="24"/>
+                <w:szCs w:val="24"/>
+                <w:lang w:val="en-US" w:eastAsia="en-US"/>
+              </w:rPr>
+              <w:t>[0] }}</w:t>
             </w:r>
           </w:p>
           <w:p>
@@ -2971,7 +3187,27 @@
                 <w:szCs w:val="24"/>
                 <w:lang w:val="en-US" w:eastAsia="en-US"/>
               </w:rPr>
-              <w:t xml:space="preserve"> for text in indicator[1] %}</w:t>
+              <w:t xml:space="preserve"> for text in </w:t>
+            </w:r>
+            <w:proofErr w:type="gramStart"/>
+            <w:r>
+              <w:rPr>
+                <w:bCs/>
+                <w:sz w:val="24"/>
+                <w:szCs w:val="24"/>
+                <w:lang w:val="en-US" w:eastAsia="en-US"/>
+              </w:rPr>
+              <w:t>indicator[</w:t>
+            </w:r>
+            <w:proofErr w:type="gramEnd"/>
+            <w:r>
+              <w:rPr>
+                <w:bCs/>
+                <w:sz w:val="24"/>
+                <w:szCs w:val="24"/>
+                <w:lang w:val="en-US" w:eastAsia="en-US"/>
+              </w:rPr>
+              <w:t>1] %}</w:t>
             </w:r>
           </w:p>
           <w:p>
@@ -2984,6 +3220,7 @@
                 <w:lang w:val="en-US" w:eastAsia="en-US"/>
               </w:rPr>
             </w:pPr>
+            <w:proofErr w:type="gramStart"/>
             <w:r>
               <w:rPr>
                 <w:bCs/>
@@ -2991,7 +3228,17 @@
                 <w:szCs w:val="24"/>
                 <w:lang w:val="en-US" w:eastAsia="en-US"/>
               </w:rPr>
-              <w:t>{{ text }}</w:t>
+              <w:t>{{ text</w:t>
+            </w:r>
+            <w:proofErr w:type="gramEnd"/>
+            <w:r>
+              <w:rPr>
+                <w:bCs/>
+                <w:sz w:val="24"/>
+                <w:szCs w:val="24"/>
+                <w:lang w:val="en-US" w:eastAsia="en-US"/>
+              </w:rPr>
+              <w:t xml:space="preserve"> }}</w:t>
             </w:r>
           </w:p>
           <w:p>
@@ -3029,7 +3276,27 @@
                 <w:szCs w:val="24"/>
                 <w:lang w:val="en-US" w:eastAsia="en-US"/>
               </w:rPr>
-              <w:t xml:space="preserve"> endfor %}</w:t>
+              <w:t xml:space="preserve"> </w:t>
+            </w:r>
+            <w:proofErr w:type="spellStart"/>
+            <w:r>
+              <w:rPr>
+                <w:bCs/>
+                <w:sz w:val="24"/>
+                <w:szCs w:val="24"/>
+                <w:lang w:val="en-US" w:eastAsia="en-US"/>
+              </w:rPr>
+              <w:t>endfor</w:t>
+            </w:r>
+            <w:proofErr w:type="spellEnd"/>
+            <w:r>
+              <w:rPr>
+                <w:bCs/>
+                <w:sz w:val="24"/>
+                <w:szCs w:val="24"/>
+                <w:lang w:val="en-US" w:eastAsia="en-US"/>
+              </w:rPr>
+              <w:t xml:space="preserve"> %}</w:t>
             </w:r>
           </w:p>
           <w:p>
@@ -3067,7 +3334,27 @@
                 <w:szCs w:val="24"/>
                 <w:lang w:val="en-US" w:eastAsia="en-US"/>
               </w:rPr>
-              <w:t xml:space="preserve"> endfor %}</w:t>
+              <w:t xml:space="preserve"> </w:t>
+            </w:r>
+            <w:proofErr w:type="spellStart"/>
+            <w:r>
+              <w:rPr>
+                <w:bCs/>
+                <w:sz w:val="24"/>
+                <w:szCs w:val="24"/>
+                <w:lang w:val="en-US" w:eastAsia="en-US"/>
+              </w:rPr>
+              <w:t>endfor</w:t>
+            </w:r>
+            <w:proofErr w:type="spellEnd"/>
+            <w:r>
+              <w:rPr>
+                <w:bCs/>
+                <w:sz w:val="24"/>
+                <w:szCs w:val="24"/>
+                <w:lang w:val="en-US" w:eastAsia="en-US"/>
+              </w:rPr>
+              <w:t xml:space="preserve"> %}</w:t>
             </w:r>
           </w:p>
         </w:tc>
@@ -3103,7 +3390,27 @@
                 <w:szCs w:val="24"/>
                 <w:lang w:val="en-US" w:eastAsia="en-US"/>
               </w:rPr>
-              <w:t>{%tr endfor %}</w:t>
+              <w:t xml:space="preserve">{%tr </w:t>
+            </w:r>
+            <w:proofErr w:type="spellStart"/>
+            <w:r>
+              <w:rPr>
+                <w:b/>
+                <w:sz w:val="24"/>
+                <w:szCs w:val="24"/>
+                <w:lang w:val="en-US" w:eastAsia="en-US"/>
+              </w:rPr>
+              <w:t>endfor</w:t>
+            </w:r>
+            <w:proofErr w:type="spellEnd"/>
+            <w:r>
+              <w:rPr>
+                <w:b/>
+                <w:sz w:val="24"/>
+                <w:szCs w:val="24"/>
+                <w:lang w:val="en-US" w:eastAsia="en-US"/>
+              </w:rPr>
+              <w:t xml:space="preserve"> %}</w:t>
             </w:r>
           </w:p>
         </w:tc>
@@ -3186,8 +3493,19 @@
                 <w:szCs w:val="24"/>
                 <w:lang w:val="en-US" w:eastAsia="en-US"/>
               </w:rPr>
-              <w:t>{%- if general_professional_competencies</w:t>
-            </w:r>
+              <w:t xml:space="preserve">{%- if </w:t>
+            </w:r>
+            <w:proofErr w:type="spellStart"/>
+            <w:r>
+              <w:rPr>
+                <w:b/>
+                <w:sz w:val="24"/>
+                <w:szCs w:val="24"/>
+                <w:lang w:val="en-US" w:eastAsia="en-US"/>
+              </w:rPr>
+              <w:t>general_professional_competencies</w:t>
+            </w:r>
+            <w:proofErr w:type="spellEnd"/>
             <w:r>
               <w:rPr>
                 <w:b/>
@@ -3281,6 +3599,7 @@
               </w:rPr>
               <w:t xml:space="preserve">{%tr for item in </w:t>
             </w:r>
+            <w:proofErr w:type="spellStart"/>
             <w:r>
               <w:rPr>
                 <w:b/>
@@ -3290,6 +3609,7 @@
               </w:rPr>
               <w:t>general_professional_competencies</w:t>
             </w:r>
+            <w:proofErr w:type="spellEnd"/>
             <w:r>
               <w:rPr>
                 <w:b/>
@@ -3326,6 +3646,7 @@
                 <w:lang w:val="en-US" w:eastAsia="en-US"/>
               </w:rPr>
             </w:pPr>
+            <w:proofErr w:type="gramStart"/>
             <w:r>
               <w:rPr>
                 <w:bCs/>
@@ -3333,16 +3654,9 @@
                 <w:szCs w:val="24"/>
                 <w:lang w:val="en-US" w:eastAsia="en-US"/>
               </w:rPr>
-              <w:t>{{ item.</w:t>
-            </w:r>
-            <w:r>
-              <w:rPr>
-                <w:bCs/>
-                <w:sz w:val="24"/>
-                <w:szCs w:val="24"/>
-              </w:rPr>
-              <w:t xml:space="preserve"> </w:t>
-            </w:r>
+              <w:t>{{ item</w:t>
+            </w:r>
+            <w:proofErr w:type="gramEnd"/>
             <w:r>
               <w:rPr>
                 <w:bCs/>
@@ -3350,7 +3664,35 @@
                 <w:szCs w:val="24"/>
                 <w:lang w:val="en-US" w:eastAsia="en-US"/>
               </w:rPr>
-              <w:t>competency_code }}</w:t>
+              <w:t>.</w:t>
+            </w:r>
+            <w:r>
+              <w:rPr>
+                <w:bCs/>
+                <w:sz w:val="24"/>
+                <w:szCs w:val="24"/>
+              </w:rPr>
+              <w:t xml:space="preserve"> </w:t>
+            </w:r>
+            <w:proofErr w:type="spellStart"/>
+            <w:r>
+              <w:rPr>
+                <w:bCs/>
+                <w:sz w:val="24"/>
+                <w:szCs w:val="24"/>
+                <w:lang w:val="en-US" w:eastAsia="en-US"/>
+              </w:rPr>
+              <w:t>competency_code</w:t>
+            </w:r>
+            <w:proofErr w:type="spellEnd"/>
+            <w:r>
+              <w:rPr>
+                <w:bCs/>
+                <w:sz w:val="24"/>
+                <w:szCs w:val="24"/>
+                <w:lang w:val="en-US" w:eastAsia="en-US"/>
+              </w:rPr>
+              <w:t xml:space="preserve"> }}</w:t>
             </w:r>
           </w:p>
         </w:tc>
@@ -3376,6 +3718,7 @@
                 <w:lang w:eastAsia="en-US"/>
               </w:rPr>
             </w:pPr>
+            <w:proofErr w:type="gramStart"/>
             <w:r>
               <w:rPr>
                 <w:bCs/>
@@ -3383,16 +3726,9 @@
                 <w:szCs w:val="24"/>
                 <w:lang w:val="en-US" w:eastAsia="en-US"/>
               </w:rPr>
-              <w:t>{{ item.</w:t>
-            </w:r>
-            <w:r>
-              <w:rPr>
-                <w:bCs/>
-                <w:sz w:val="24"/>
-                <w:szCs w:val="24"/>
-              </w:rPr>
-              <w:t xml:space="preserve"> </w:t>
-            </w:r>
+              <w:t>{{ item</w:t>
+            </w:r>
+            <w:proofErr w:type="gramEnd"/>
             <w:r>
               <w:rPr>
                 <w:bCs/>
@@ -3400,7 +3736,35 @@
                 <w:szCs w:val="24"/>
                 <w:lang w:val="en-US" w:eastAsia="en-US"/>
               </w:rPr>
-              <w:t>competency_name }}</w:t>
+              <w:t>.</w:t>
+            </w:r>
+            <w:r>
+              <w:rPr>
+                <w:bCs/>
+                <w:sz w:val="24"/>
+                <w:szCs w:val="24"/>
+              </w:rPr>
+              <w:t xml:space="preserve"> </w:t>
+            </w:r>
+            <w:proofErr w:type="spellStart"/>
+            <w:r>
+              <w:rPr>
+                <w:bCs/>
+                <w:sz w:val="24"/>
+                <w:szCs w:val="24"/>
+                <w:lang w:val="en-US" w:eastAsia="en-US"/>
+              </w:rPr>
+              <w:t>competency_name</w:t>
+            </w:r>
+            <w:proofErr w:type="spellEnd"/>
+            <w:r>
+              <w:rPr>
+                <w:bCs/>
+                <w:sz w:val="24"/>
+                <w:szCs w:val="24"/>
+                <w:lang w:val="en-US" w:eastAsia="en-US"/>
+              </w:rPr>
+              <w:t xml:space="preserve"> }}</w:t>
             </w:r>
           </w:p>
         </w:tc>
@@ -3433,7 +3797,29 @@
                 <w:szCs w:val="24"/>
                 <w:lang w:val="en-US" w:eastAsia="en-US"/>
               </w:rPr>
-              <w:t>{%p for indicator in item.indicators %}</w:t>
+              <w:t xml:space="preserve">{%p for indicator in </w:t>
+            </w:r>
+            <w:proofErr w:type="spellStart"/>
+            <w:proofErr w:type="gramStart"/>
+            <w:r>
+              <w:rPr>
+                <w:bCs/>
+                <w:sz w:val="24"/>
+                <w:szCs w:val="24"/>
+                <w:lang w:val="en-US" w:eastAsia="en-US"/>
+              </w:rPr>
+              <w:t>item.indicators</w:t>
+            </w:r>
+            <w:proofErr w:type="spellEnd"/>
+            <w:proofErr w:type="gramEnd"/>
+            <w:r>
+              <w:rPr>
+                <w:bCs/>
+                <w:sz w:val="24"/>
+                <w:szCs w:val="24"/>
+                <w:lang w:val="en-US" w:eastAsia="en-US"/>
+              </w:rPr>
+              <w:t xml:space="preserve"> %}</w:t>
             </w:r>
           </w:p>
           <w:p>
@@ -3448,6 +3834,7 @@
                 <w:lang w:val="en-US" w:eastAsia="en-US"/>
               </w:rPr>
             </w:pPr>
+            <w:proofErr w:type="gramStart"/>
             <w:r>
               <w:rPr>
                 <w:bCs/>
@@ -3457,7 +3844,19 @@
                 <w:szCs w:val="24"/>
                 <w:lang w:val="en-US" w:eastAsia="en-US"/>
               </w:rPr>
-              <w:t>{{ indicator[0] }}</w:t>
+              <w:t>{{ indicator</w:t>
+            </w:r>
+            <w:proofErr w:type="gramEnd"/>
+            <w:r>
+              <w:rPr>
+                <w:bCs/>
+                <w:i/>
+                <w:iCs/>
+                <w:sz w:val="24"/>
+                <w:szCs w:val="24"/>
+                <w:lang w:val="en-US" w:eastAsia="en-US"/>
+              </w:rPr>
+              <w:t>[0] }}</w:t>
             </w:r>
           </w:p>
           <w:p>
@@ -3477,7 +3876,27 @@
                 <w:szCs w:val="24"/>
                 <w:lang w:val="en-US" w:eastAsia="en-US"/>
               </w:rPr>
-              <w:t>{%p for text in indicator[1] %}</w:t>
+              <w:t xml:space="preserve">{%p for text in </w:t>
+            </w:r>
+            <w:proofErr w:type="gramStart"/>
+            <w:r>
+              <w:rPr>
+                <w:bCs/>
+                <w:sz w:val="24"/>
+                <w:szCs w:val="24"/>
+                <w:lang w:val="en-US" w:eastAsia="en-US"/>
+              </w:rPr>
+              <w:t>indicator[</w:t>
+            </w:r>
+            <w:proofErr w:type="gramEnd"/>
+            <w:r>
+              <w:rPr>
+                <w:bCs/>
+                <w:sz w:val="24"/>
+                <w:szCs w:val="24"/>
+                <w:lang w:val="en-US" w:eastAsia="en-US"/>
+              </w:rPr>
+              <w:t>1] %}</w:t>
             </w:r>
           </w:p>
           <w:p>
@@ -3490,6 +3909,7 @@
                 <w:lang w:val="en-US" w:eastAsia="en-US"/>
               </w:rPr>
             </w:pPr>
+            <w:proofErr w:type="gramStart"/>
             <w:r>
               <w:rPr>
                 <w:bCs/>
@@ -3497,7 +3917,17 @@
                 <w:szCs w:val="24"/>
                 <w:lang w:val="en-US" w:eastAsia="en-US"/>
               </w:rPr>
-              <w:t>{{ text }}</w:t>
+              <w:t>{{ text</w:t>
+            </w:r>
+            <w:proofErr w:type="gramEnd"/>
+            <w:r>
+              <w:rPr>
+                <w:bCs/>
+                <w:sz w:val="24"/>
+                <w:szCs w:val="24"/>
+                <w:lang w:val="en-US" w:eastAsia="en-US"/>
+              </w:rPr>
+              <w:t xml:space="preserve"> }}</w:t>
             </w:r>
           </w:p>
           <w:p>
@@ -3517,7 +3947,27 @@
                 <w:szCs w:val="24"/>
                 <w:lang w:val="en-US" w:eastAsia="en-US"/>
               </w:rPr>
-              <w:t>{%p endfor %}</w:t>
+              <w:t xml:space="preserve">{%p </w:t>
+            </w:r>
+            <w:proofErr w:type="spellStart"/>
+            <w:r>
+              <w:rPr>
+                <w:bCs/>
+                <w:sz w:val="24"/>
+                <w:szCs w:val="24"/>
+                <w:lang w:val="en-US" w:eastAsia="en-US"/>
+              </w:rPr>
+              <w:t>endfor</w:t>
+            </w:r>
+            <w:proofErr w:type="spellEnd"/>
+            <w:r>
+              <w:rPr>
+                <w:bCs/>
+                <w:sz w:val="24"/>
+                <w:szCs w:val="24"/>
+                <w:lang w:val="en-US" w:eastAsia="en-US"/>
+              </w:rPr>
+              <w:t xml:space="preserve"> %}</w:t>
             </w:r>
           </w:p>
           <w:p>
@@ -3537,7 +3987,27 @@
                 <w:szCs w:val="24"/>
                 <w:lang w:val="en-US" w:eastAsia="en-US"/>
               </w:rPr>
-              <w:t>{%p endfor %}</w:t>
+              <w:t xml:space="preserve">{%p </w:t>
+            </w:r>
+            <w:proofErr w:type="spellStart"/>
+            <w:r>
+              <w:rPr>
+                <w:bCs/>
+                <w:sz w:val="24"/>
+                <w:szCs w:val="24"/>
+                <w:lang w:val="en-US" w:eastAsia="en-US"/>
+              </w:rPr>
+              <w:t>endfor</w:t>
+            </w:r>
+            <w:proofErr w:type="spellEnd"/>
+            <w:r>
+              <w:rPr>
+                <w:bCs/>
+                <w:sz w:val="24"/>
+                <w:szCs w:val="24"/>
+                <w:lang w:val="en-US" w:eastAsia="en-US"/>
+              </w:rPr>
+              <w:t xml:space="preserve"> %}</w:t>
             </w:r>
           </w:p>
         </w:tc>
@@ -3573,7 +4043,27 @@
                 <w:szCs w:val="24"/>
                 <w:lang w:val="en-US" w:eastAsia="en-US"/>
               </w:rPr>
-              <w:t>{%tr endfor %}</w:t>
+              <w:t xml:space="preserve">{%tr </w:t>
+            </w:r>
+            <w:proofErr w:type="spellStart"/>
+            <w:r>
+              <w:rPr>
+                <w:b/>
+                <w:sz w:val="24"/>
+                <w:szCs w:val="24"/>
+                <w:lang w:val="en-US" w:eastAsia="en-US"/>
+              </w:rPr>
+              <w:t>endfor</w:t>
+            </w:r>
+            <w:proofErr w:type="spellEnd"/>
+            <w:r>
+              <w:rPr>
+                <w:b/>
+                <w:sz w:val="24"/>
+                <w:szCs w:val="24"/>
+                <w:lang w:val="en-US" w:eastAsia="en-US"/>
+              </w:rPr>
+              <w:t xml:space="preserve"> %}</w:t>
             </w:r>
           </w:p>
         </w:tc>
@@ -3655,8 +4145,19 @@
                 <w:szCs w:val="24"/>
                 <w:lang w:val="en-US" w:eastAsia="en-US"/>
               </w:rPr>
-              <w:t>{%- if professional_competencies</w:t>
-            </w:r>
+              <w:t xml:space="preserve">{%- if </w:t>
+            </w:r>
+            <w:proofErr w:type="spellStart"/>
+            <w:r>
+              <w:rPr>
+                <w:b/>
+                <w:sz w:val="24"/>
+                <w:szCs w:val="24"/>
+                <w:lang w:val="en-US" w:eastAsia="en-US"/>
+              </w:rPr>
+              <w:t>professional_competencies</w:t>
+            </w:r>
+            <w:proofErr w:type="spellEnd"/>
             <w:r>
               <w:rPr>
                 <w:b/>
@@ -3759,6 +4260,7 @@
               </w:rPr>
               <w:t xml:space="preserve">{%tr for item in </w:t>
             </w:r>
+            <w:proofErr w:type="spellStart"/>
             <w:r>
               <w:rPr>
                 <w:b/>
@@ -3768,6 +4270,7 @@
               </w:rPr>
               <w:t>professional_competencies</w:t>
             </w:r>
+            <w:proofErr w:type="spellEnd"/>
             <w:r>
               <w:rPr>
                 <w:b/>
@@ -3804,6 +4307,7 @@
                 <w:lang w:val="en-US" w:eastAsia="en-US"/>
               </w:rPr>
             </w:pPr>
+            <w:proofErr w:type="gramStart"/>
             <w:r>
               <w:rPr>
                 <w:bCs/>
@@ -3812,16 +4316,9 @@
                 <w:lang w:val="en-US" w:eastAsia="en-US"/>
               </w:rPr>
               <w:lastRenderedPageBreak/>
-              <w:t>{{ item.</w:t>
-            </w:r>
-            <w:r>
-              <w:rPr>
-                <w:bCs/>
-                <w:sz w:val="24"/>
-                <w:szCs w:val="24"/>
-              </w:rPr>
-              <w:t xml:space="preserve"> </w:t>
-            </w:r>
+              <w:t>{{ item</w:t>
+            </w:r>
+            <w:proofErr w:type="gramEnd"/>
             <w:r>
               <w:rPr>
                 <w:bCs/>
@@ -3829,7 +4326,35 @@
                 <w:szCs w:val="24"/>
                 <w:lang w:val="en-US" w:eastAsia="en-US"/>
               </w:rPr>
-              <w:t>competency_code }}</w:t>
+              <w:t>.</w:t>
+            </w:r>
+            <w:r>
+              <w:rPr>
+                <w:bCs/>
+                <w:sz w:val="24"/>
+                <w:szCs w:val="24"/>
+              </w:rPr>
+              <w:t xml:space="preserve"> </w:t>
+            </w:r>
+            <w:proofErr w:type="spellStart"/>
+            <w:r>
+              <w:rPr>
+                <w:bCs/>
+                <w:sz w:val="24"/>
+                <w:szCs w:val="24"/>
+                <w:lang w:val="en-US" w:eastAsia="en-US"/>
+              </w:rPr>
+              <w:t>competency_code</w:t>
+            </w:r>
+            <w:proofErr w:type="spellEnd"/>
+            <w:r>
+              <w:rPr>
+                <w:bCs/>
+                <w:sz w:val="24"/>
+                <w:szCs w:val="24"/>
+                <w:lang w:val="en-US" w:eastAsia="en-US"/>
+              </w:rPr>
+              <w:t xml:space="preserve"> }}</w:t>
             </w:r>
           </w:p>
         </w:tc>
@@ -3855,6 +4380,7 @@
                 <w:lang w:eastAsia="en-US"/>
               </w:rPr>
             </w:pPr>
+            <w:proofErr w:type="gramStart"/>
             <w:r>
               <w:rPr>
                 <w:bCs/>
@@ -3862,16 +4388,9 @@
                 <w:szCs w:val="24"/>
                 <w:lang w:val="en-US" w:eastAsia="en-US"/>
               </w:rPr>
-              <w:t>{{ item.</w:t>
-            </w:r>
-            <w:r>
-              <w:rPr>
-                <w:bCs/>
-                <w:sz w:val="24"/>
-                <w:szCs w:val="24"/>
-              </w:rPr>
-              <w:t xml:space="preserve"> </w:t>
-            </w:r>
+              <w:t>{{ item</w:t>
+            </w:r>
+            <w:proofErr w:type="gramEnd"/>
             <w:r>
               <w:rPr>
                 <w:bCs/>
@@ -3879,7 +4398,35 @@
                 <w:szCs w:val="24"/>
                 <w:lang w:val="en-US" w:eastAsia="en-US"/>
               </w:rPr>
-              <w:t>competency_name }}</w:t>
+              <w:t>.</w:t>
+            </w:r>
+            <w:r>
+              <w:rPr>
+                <w:bCs/>
+                <w:sz w:val="24"/>
+                <w:szCs w:val="24"/>
+              </w:rPr>
+              <w:t xml:space="preserve"> </w:t>
+            </w:r>
+            <w:proofErr w:type="spellStart"/>
+            <w:r>
+              <w:rPr>
+                <w:bCs/>
+                <w:sz w:val="24"/>
+                <w:szCs w:val="24"/>
+                <w:lang w:val="en-US" w:eastAsia="en-US"/>
+              </w:rPr>
+              <w:t>competency_name</w:t>
+            </w:r>
+            <w:proofErr w:type="spellEnd"/>
+            <w:r>
+              <w:rPr>
+                <w:bCs/>
+                <w:sz w:val="24"/>
+                <w:szCs w:val="24"/>
+                <w:lang w:val="en-US" w:eastAsia="en-US"/>
+              </w:rPr>
+              <w:t xml:space="preserve"> }}</w:t>
             </w:r>
           </w:p>
         </w:tc>
@@ -3930,7 +4477,29 @@
                 <w:szCs w:val="24"/>
                 <w:lang w:val="en-US" w:eastAsia="en-US"/>
               </w:rPr>
-              <w:t xml:space="preserve"> for indicator in item.indicators %}</w:t>
+              <w:t xml:space="preserve"> for indicator in </w:t>
+            </w:r>
+            <w:proofErr w:type="spellStart"/>
+            <w:proofErr w:type="gramStart"/>
+            <w:r>
+              <w:rPr>
+                <w:bCs/>
+                <w:sz w:val="24"/>
+                <w:szCs w:val="24"/>
+                <w:lang w:val="en-US" w:eastAsia="en-US"/>
+              </w:rPr>
+              <w:t>item.indicators</w:t>
+            </w:r>
+            <w:proofErr w:type="spellEnd"/>
+            <w:proofErr w:type="gramEnd"/>
+            <w:r>
+              <w:rPr>
+                <w:bCs/>
+                <w:sz w:val="24"/>
+                <w:szCs w:val="24"/>
+                <w:lang w:val="en-US" w:eastAsia="en-US"/>
+              </w:rPr>
+              <w:t xml:space="preserve"> %}</w:t>
             </w:r>
           </w:p>
           <w:p>
@@ -3945,6 +4514,7 @@
                 <w:lang w:val="en-US" w:eastAsia="en-US"/>
               </w:rPr>
             </w:pPr>
+            <w:proofErr w:type="gramStart"/>
             <w:r>
               <w:rPr>
                 <w:bCs/>
@@ -3954,7 +4524,19 @@
                 <w:szCs w:val="24"/>
                 <w:lang w:val="en-US" w:eastAsia="en-US"/>
               </w:rPr>
-              <w:t>{{ indicator[0] }}</w:t>
+              <w:t>{{ indicator</w:t>
+            </w:r>
+            <w:proofErr w:type="gramEnd"/>
+            <w:r>
+              <w:rPr>
+                <w:bCs/>
+                <w:i/>
+                <w:iCs/>
+                <w:sz w:val="24"/>
+                <w:szCs w:val="24"/>
+                <w:lang w:val="en-US" w:eastAsia="en-US"/>
+              </w:rPr>
+              <w:t>[0] }}</w:t>
             </w:r>
           </w:p>
           <w:p>
@@ -3992,7 +4574,27 @@
                 <w:szCs w:val="24"/>
                 <w:lang w:val="en-US" w:eastAsia="en-US"/>
               </w:rPr>
-              <w:t xml:space="preserve"> for text in indicator[1] %}</w:t>
+              <w:t xml:space="preserve"> for text in </w:t>
+            </w:r>
+            <w:proofErr w:type="gramStart"/>
+            <w:r>
+              <w:rPr>
+                <w:bCs/>
+                <w:sz w:val="24"/>
+                <w:szCs w:val="24"/>
+                <w:lang w:val="en-US" w:eastAsia="en-US"/>
+              </w:rPr>
+              <w:t>indicator[</w:t>
+            </w:r>
+            <w:proofErr w:type="gramEnd"/>
+            <w:r>
+              <w:rPr>
+                <w:bCs/>
+                <w:sz w:val="24"/>
+                <w:szCs w:val="24"/>
+                <w:lang w:val="en-US" w:eastAsia="en-US"/>
+              </w:rPr>
+              <w:t>1] %}</w:t>
             </w:r>
           </w:p>
           <w:p>
@@ -4005,6 +4607,7 @@
                 <w:lang w:val="en-US" w:eastAsia="en-US"/>
               </w:rPr>
             </w:pPr>
+            <w:proofErr w:type="gramStart"/>
             <w:r>
               <w:rPr>
                 <w:bCs/>
@@ -4012,7 +4615,17 @@
                 <w:szCs w:val="24"/>
                 <w:lang w:val="en-US" w:eastAsia="en-US"/>
               </w:rPr>
-              <w:t>{{ text }}</w:t>
+              <w:t>{{ text</w:t>
+            </w:r>
+            <w:proofErr w:type="gramEnd"/>
+            <w:r>
+              <w:rPr>
+                <w:bCs/>
+                <w:sz w:val="24"/>
+                <w:szCs w:val="24"/>
+                <w:lang w:val="en-US" w:eastAsia="en-US"/>
+              </w:rPr>
+              <w:t xml:space="preserve"> }}</w:t>
             </w:r>
           </w:p>
           <w:p>
@@ -4050,7 +4663,27 @@
                 <w:szCs w:val="24"/>
                 <w:lang w:val="en-US" w:eastAsia="en-US"/>
               </w:rPr>
-              <w:t xml:space="preserve"> endfor %}</w:t>
+              <w:t xml:space="preserve"> </w:t>
+            </w:r>
+            <w:proofErr w:type="spellStart"/>
+            <w:r>
+              <w:rPr>
+                <w:bCs/>
+                <w:sz w:val="24"/>
+                <w:szCs w:val="24"/>
+                <w:lang w:val="en-US" w:eastAsia="en-US"/>
+              </w:rPr>
+              <w:t>endfor</w:t>
+            </w:r>
+            <w:proofErr w:type="spellEnd"/>
+            <w:r>
+              <w:rPr>
+                <w:bCs/>
+                <w:sz w:val="24"/>
+                <w:szCs w:val="24"/>
+                <w:lang w:val="en-US" w:eastAsia="en-US"/>
+              </w:rPr>
+              <w:t xml:space="preserve"> %}</w:t>
             </w:r>
           </w:p>
           <w:p>
@@ -4088,7 +4721,27 @@
                 <w:szCs w:val="24"/>
                 <w:lang w:val="en-US" w:eastAsia="en-US"/>
               </w:rPr>
-              <w:t xml:space="preserve"> endfor %}</w:t>
+              <w:t xml:space="preserve"> </w:t>
+            </w:r>
+            <w:proofErr w:type="spellStart"/>
+            <w:r>
+              <w:rPr>
+                <w:bCs/>
+                <w:sz w:val="24"/>
+                <w:szCs w:val="24"/>
+                <w:lang w:val="en-US" w:eastAsia="en-US"/>
+              </w:rPr>
+              <w:t>endfor</w:t>
+            </w:r>
+            <w:proofErr w:type="spellEnd"/>
+            <w:r>
+              <w:rPr>
+                <w:bCs/>
+                <w:sz w:val="24"/>
+                <w:szCs w:val="24"/>
+                <w:lang w:val="en-US" w:eastAsia="en-US"/>
+              </w:rPr>
+              <w:t xml:space="preserve"> %}</w:t>
             </w:r>
           </w:p>
         </w:tc>
@@ -4124,7 +4777,27 @@
                 <w:szCs w:val="24"/>
                 <w:lang w:val="en-US" w:eastAsia="en-US"/>
               </w:rPr>
-              <w:t>{%tr endfor %}</w:t>
+              <w:t xml:space="preserve">{%tr </w:t>
+            </w:r>
+            <w:proofErr w:type="spellStart"/>
+            <w:r>
+              <w:rPr>
+                <w:b/>
+                <w:sz w:val="24"/>
+                <w:szCs w:val="24"/>
+                <w:lang w:val="en-US" w:eastAsia="en-US"/>
+              </w:rPr>
+              <w:t>endfor</w:t>
+            </w:r>
+            <w:proofErr w:type="spellEnd"/>
+            <w:r>
+              <w:rPr>
+                <w:b/>
+                <w:sz w:val="24"/>
+                <w:szCs w:val="24"/>
+                <w:lang w:val="en-US" w:eastAsia="en-US"/>
+              </w:rPr>
+              <w:t xml:space="preserve"> %}</w:t>
             </w:r>
           </w:p>
         </w:tc>
@@ -4283,8 +4956,17 @@
           <w:sz w:val="28"/>
           <w:szCs w:val="28"/>
         </w:rPr>
-        <w:t xml:space="preserve"> зачетн</w:t>
-      </w:r>
+        <w:t xml:space="preserve"> </w:t>
+      </w:r>
+      <w:proofErr w:type="spellStart"/>
+      <w:r>
+        <w:rPr>
+          <w:sz w:val="28"/>
+          <w:szCs w:val="28"/>
+        </w:rPr>
+        <w:t>зачетн</w:t>
+      </w:r>
+      <w:proofErr w:type="spellEnd"/>
       <w:r>
         <w:rPr>
           <w:sz w:val="28"/>
@@ -4366,6 +5048,7 @@
         </w:rPr>
         <w:t xml:space="preserve"> %}</w:t>
       </w:r>
+      <w:proofErr w:type="spellStart"/>
       <w:r>
         <w:rPr>
           <w:sz w:val="28"/>
@@ -4373,6 +5056,7 @@
         </w:rPr>
         <w:t>ых</w:t>
       </w:r>
+      <w:proofErr w:type="spellEnd"/>
       <w:r>
         <w:rPr>
           <w:sz w:val="28"/>
@@ -4526,6 +5210,7 @@
         </w:rPr>
         <w:t xml:space="preserve"> </w:t>
       </w:r>
+      <w:proofErr w:type="spellStart"/>
       <w:r>
         <w:rPr>
           <w:sz w:val="28"/>
@@ -4534,6 +5219,7 @@
         </w:rPr>
         <w:t>elif</w:t>
       </w:r>
+      <w:proofErr w:type="spellEnd"/>
       <w:r>
         <w:rPr>
           <w:sz w:val="28"/>
@@ -4737,6 +5423,7 @@
         </w:rPr>
         <w:t xml:space="preserve"> }} </w:t>
       </w:r>
+      <w:proofErr w:type="spellStart"/>
       <w:r>
         <w:rPr>
           <w:sz w:val="28"/>
@@ -4744,6 +5431,7 @@
         </w:rPr>
         <w:t>академическ</w:t>
       </w:r>
+      <w:proofErr w:type="spellEnd"/>
       <w:r>
         <w:rPr>
           <w:sz w:val="28"/>
@@ -4839,6 +5527,7 @@
         </w:rPr>
         <w:t xml:space="preserve"> %}</w:t>
       </w:r>
+      <w:proofErr w:type="spellStart"/>
       <w:r>
         <w:rPr>
           <w:sz w:val="28"/>
@@ -4846,6 +5535,7 @@
         </w:rPr>
         <w:t>ий</w:t>
       </w:r>
+      <w:proofErr w:type="spellEnd"/>
       <w:r>
         <w:rPr>
           <w:sz w:val="28"/>
@@ -5014,6 +5704,7 @@
         </w:rPr>
         <w:t xml:space="preserve"> %}{% </w:t>
       </w:r>
+      <w:proofErr w:type="spellStart"/>
       <w:r>
         <w:rPr>
           <w:sz w:val="28"/>
@@ -5022,6 +5713,7 @@
         </w:rPr>
         <w:t>elif</w:t>
       </w:r>
+      <w:proofErr w:type="spellEnd"/>
       <w:r>
         <w:rPr>
           <w:sz w:val="28"/>
@@ -5140,6 +5832,7 @@
         </w:rPr>
         <w:t xml:space="preserve"> %}</w:t>
       </w:r>
+      <w:proofErr w:type="spellStart"/>
       <w:r>
         <w:rPr>
           <w:sz w:val="28"/>
@@ -5147,6 +5840,7 @@
         </w:rPr>
         <w:t>ов</w:t>
       </w:r>
+      <w:proofErr w:type="spellEnd"/>
       <w:r>
         <w:rPr>
           <w:sz w:val="28"/>
@@ -5387,6 +6081,7 @@
         </w:rPr>
         <w:t xml:space="preserve"> %}{% </w:t>
       </w:r>
+      <w:proofErr w:type="spellStart"/>
       <w:r>
         <w:rPr>
           <w:sz w:val="28"/>
@@ -5395,6 +6090,7 @@
         </w:rPr>
         <w:t>elif</w:t>
       </w:r>
+      <w:proofErr w:type="spellEnd"/>
       <w:r>
         <w:rPr>
           <w:sz w:val="28"/>
@@ -5527,6 +6223,7 @@
         </w:rPr>
         <w:t xml:space="preserve"> %}</w:t>
       </w:r>
+      <w:proofErr w:type="spellStart"/>
       <w:r>
         <w:rPr>
           <w:sz w:val="28"/>
@@ -5534,6 +6231,7 @@
         </w:rPr>
         <w:t>ов</w:t>
       </w:r>
+      <w:proofErr w:type="spellEnd"/>
       <w:r>
         <w:rPr>
           <w:sz w:val="28"/>
@@ -5929,8 +6627,17 @@
           <w:sz w:val="28"/>
           <w:szCs w:val="28"/>
         </w:rPr>
-        <w:t xml:space="preserve"> зачетн</w:t>
-      </w:r>
+        <w:t xml:space="preserve"> </w:t>
+      </w:r>
+      <w:proofErr w:type="spellStart"/>
+      <w:r>
+        <w:rPr>
+          <w:sz w:val="28"/>
+          <w:szCs w:val="28"/>
+        </w:rPr>
+        <w:t>зачетн</w:t>
+      </w:r>
+      <w:proofErr w:type="spellEnd"/>
       <w:r>
         <w:rPr>
           <w:sz w:val="28"/>
@@ -5985,6 +6692,7 @@
         </w:rPr>
         <w:t xml:space="preserve"> == ‘1’ %}</w:t>
       </w:r>
+      <w:proofErr w:type="spellStart"/>
       <w:r>
         <w:rPr>
           <w:sz w:val="28"/>
@@ -5992,6 +6700,7 @@
         </w:rPr>
         <w:t>ая</w:t>
       </w:r>
+      <w:proofErr w:type="spellEnd"/>
       <w:r>
         <w:rPr>
           <w:sz w:val="28"/>
@@ -6021,6 +6730,7 @@
         </w:rPr>
         <w:t>%}</w:t>
       </w:r>
+      <w:proofErr w:type="spellStart"/>
       <w:r>
         <w:rPr>
           <w:sz w:val="28"/>
@@ -6028,6 +6738,7 @@
         </w:rPr>
         <w:t>ых</w:t>
       </w:r>
+      <w:proofErr w:type="spellEnd"/>
       <w:r>
         <w:rPr>
           <w:sz w:val="28"/>
@@ -6140,6 +6851,7 @@
         </w:rPr>
         <w:t xml:space="preserve">{% </w:t>
       </w:r>
+      <w:proofErr w:type="spellStart"/>
       <w:r>
         <w:rPr>
           <w:sz w:val="28"/>
@@ -6148,6 +6860,7 @@
         </w:rPr>
         <w:t>elif</w:t>
       </w:r>
+      <w:proofErr w:type="spellEnd"/>
       <w:r>
         <w:rPr>
           <w:sz w:val="28"/>
@@ -6311,6 +7024,7 @@
         </w:rPr>
         <w:t xml:space="preserve"> }} </w:t>
       </w:r>
+      <w:proofErr w:type="spellStart"/>
       <w:r>
         <w:rPr>
           <w:sz w:val="28"/>
@@ -6318,6 +7032,7 @@
         </w:rPr>
         <w:t>академическ</w:t>
       </w:r>
+      <w:proofErr w:type="spellEnd"/>
       <w:r>
         <w:rPr>
           <w:sz w:val="28"/>
@@ -6370,6 +7085,7 @@
         </w:rPr>
         <w:t xml:space="preserve"> % 10 == ‘1’ %}</w:t>
       </w:r>
+      <w:proofErr w:type="spellStart"/>
       <w:r>
         <w:rPr>
           <w:sz w:val="28"/>
@@ -6377,6 +7093,7 @@
         </w:rPr>
         <w:t>ий</w:t>
       </w:r>
+      <w:proofErr w:type="spellEnd"/>
       <w:r>
         <w:rPr>
           <w:sz w:val="28"/>
@@ -6539,6 +7256,7 @@
         </w:rPr>
         <w:t xml:space="preserve"> %}{% </w:t>
       </w:r>
+      <w:proofErr w:type="spellStart"/>
       <w:r>
         <w:rPr>
           <w:sz w:val="28"/>
@@ -6547,6 +7265,7 @@
         </w:rPr>
         <w:t>elif</w:t>
       </w:r>
+      <w:proofErr w:type="spellEnd"/>
       <w:r>
         <w:rPr>
           <w:sz w:val="28"/>
@@ -6659,6 +7378,7 @@
         </w:rPr>
         <w:t xml:space="preserve"> %}</w:t>
       </w:r>
+      <w:proofErr w:type="spellStart"/>
       <w:r>
         <w:rPr>
           <w:sz w:val="28"/>
@@ -6666,6 +7386,7 @@
         </w:rPr>
         <w:t>ов</w:t>
       </w:r>
+      <w:proofErr w:type="spellEnd"/>
       <w:r>
         <w:rPr>
           <w:sz w:val="28"/>
@@ -6873,6 +7594,7 @@
         </w:rPr>
         <w:t xml:space="preserve"> %}{% </w:t>
       </w:r>
+      <w:proofErr w:type="spellStart"/>
       <w:r>
         <w:rPr>
           <w:sz w:val="28"/>
@@ -6881,6 +7603,7 @@
         </w:rPr>
         <w:t>elif</w:t>
       </w:r>
+      <w:proofErr w:type="spellEnd"/>
       <w:r>
         <w:rPr>
           <w:sz w:val="28"/>
@@ -7015,6 +7738,7 @@
         </w:rPr>
         <w:t xml:space="preserve"> %}</w:t>
       </w:r>
+      <w:proofErr w:type="spellStart"/>
       <w:r>
         <w:rPr>
           <w:sz w:val="28"/>
@@ -7022,6 +7746,7 @@
         </w:rPr>
         <w:t>ов</w:t>
       </w:r>
+      <w:proofErr w:type="spellEnd"/>
       <w:r>
         <w:rPr>
           <w:sz w:val="28"/>
@@ -7082,6 +7807,7 @@
         </w:rPr>
         <w:t xml:space="preserve"> </w:t>
       </w:r>
+      <w:proofErr w:type="gramStart"/>
       <w:r>
         <w:rPr>
           <w:sz w:val="28"/>
@@ -7097,6 +7823,7 @@
         </w:rPr>
         <w:t>semester</w:t>
       </w:r>
+      <w:proofErr w:type="gramEnd"/>
       <w:r>
         <w:rPr>
           <w:sz w:val="28"/>
@@ -7133,6 +7860,7 @@
         </w:rPr>
         <w:t xml:space="preserve">{% </w:t>
       </w:r>
+      <w:proofErr w:type="spellStart"/>
       <w:r>
         <w:rPr>
           <w:sz w:val="28"/>
@@ -7141,6 +7869,7 @@
         </w:rPr>
         <w:t>endfor</w:t>
       </w:r>
+      <w:proofErr w:type="spellEnd"/>
       <w:r>
         <w:rPr>
           <w:sz w:val="28"/>
@@ -7167,6 +7896,7 @@
         </w:rPr>
         <w:t>Структура и содержание дисциплины «</w:t>
       </w:r>
+      <w:proofErr w:type="gramStart"/>
       <w:r>
         <w:rPr>
           <w:color w:val="000000" w:themeColor="text1"/>
@@ -7183,6 +7913,7 @@
         </w:rPr>
         <w:t>program</w:t>
       </w:r>
+      <w:proofErr w:type="gramEnd"/>
       <w:r>
         <w:rPr>
           <w:sz w:val="28"/>
@@ -7597,6 +8328,7 @@
               </w:rPr>
               <w:t xml:space="preserve"> </w:t>
             </w:r>
+            <w:proofErr w:type="gramStart"/>
             <w:r>
               <w:rPr>
                 <w:b/>
@@ -7609,6 +8341,7 @@
               </w:rPr>
               <w:t xml:space="preserve">{{ </w:t>
             </w:r>
+            <w:proofErr w:type="spellStart"/>
             <w:r>
               <w:rPr>
                 <w:b/>
@@ -7619,8 +8352,9 @@
                 <w:bdr w:val="none" w:sz="0" w:space="0" w:color="auto" w:frame="1"/>
                 <w:lang w:val="en-US"/>
               </w:rPr>
-              <w:t>loop.</w:t>
-            </w:r>
+              <w:t>loop</w:t>
+            </w:r>
+            <w:proofErr w:type="gramEnd"/>
             <w:r>
               <w:rPr>
                 <w:b/>
@@ -7631,7 +8365,32 @@
                 <w:bdr w:val="none" w:sz="0" w:space="0" w:color="auto" w:frame="1"/>
                 <w:lang w:val="en-US"/>
               </w:rPr>
-              <w:t>index }}</w:t>
+              <w:t>.</w:t>
+            </w:r>
+            <w:r>
+              <w:rPr>
+                <w:b/>
+                <w:bCs/>
+                <w:color w:val="000000" w:themeColor="text1"/>
+                <w:sz w:val="28"/>
+                <w:szCs w:val="28"/>
+                <w:bdr w:val="none" w:sz="0" w:space="0" w:color="auto" w:frame="1"/>
+                <w:lang w:val="en-US"/>
+              </w:rPr>
+              <w:t>index</w:t>
+            </w:r>
+            <w:proofErr w:type="spellEnd"/>
+            <w:r>
+              <w:rPr>
+                <w:b/>
+                <w:bCs/>
+                <w:color w:val="000000" w:themeColor="text1"/>
+                <w:sz w:val="28"/>
+                <w:szCs w:val="28"/>
+                <w:bdr w:val="none" w:sz="0" w:space="0" w:color="auto" w:frame="1"/>
+                <w:lang w:val="en-US"/>
+              </w:rPr>
+              <w:t xml:space="preserve"> }}</w:t>
             </w:r>
             <w:r>
               <w:rPr>
@@ -7746,7 +8505,47 @@
                 <w:bdr w:val="none" w:sz="0" w:space="0" w:color="auto" w:frame="1"/>
                 <w:lang w:val="en-US"/>
               </w:rPr>
-              <w:t>{% if section.module_id_id == module.id %}</w:t>
+              <w:t xml:space="preserve">{% if </w:t>
+            </w:r>
+            <w:proofErr w:type="spellStart"/>
+            <w:proofErr w:type="gramStart"/>
+            <w:r>
+              <w:rPr>
+                <w:b/>
+                <w:bCs/>
+                <w:color w:val="000000" w:themeColor="text1"/>
+                <w:sz w:val="28"/>
+                <w:szCs w:val="28"/>
+                <w:bdr w:val="none" w:sz="0" w:space="0" w:color="auto" w:frame="1"/>
+                <w:lang w:val="en-US"/>
+              </w:rPr>
+              <w:t>section.module</w:t>
+            </w:r>
+            <w:proofErr w:type="gramEnd"/>
+            <w:r>
+              <w:rPr>
+                <w:b/>
+                <w:bCs/>
+                <w:color w:val="000000" w:themeColor="text1"/>
+                <w:sz w:val="28"/>
+                <w:szCs w:val="28"/>
+                <w:bdr w:val="none" w:sz="0" w:space="0" w:color="auto" w:frame="1"/>
+                <w:lang w:val="en-US"/>
+              </w:rPr>
+              <w:t>_id_id</w:t>
+            </w:r>
+            <w:proofErr w:type="spellEnd"/>
+            <w:r>
+              <w:rPr>
+                <w:b/>
+                <w:bCs/>
+                <w:color w:val="000000" w:themeColor="text1"/>
+                <w:sz w:val="28"/>
+                <w:szCs w:val="28"/>
+                <w:bdr w:val="none" w:sz="0" w:space="0" w:color="auto" w:frame="1"/>
+                <w:lang w:val="en-US"/>
+              </w:rPr>
+              <w:t xml:space="preserve"> == module.id %}</w:t>
             </w:r>
           </w:p>
         </w:tc>
@@ -7782,6 +8581,7 @@
                 <w:color w:val="000000" w:themeColor="text1"/>
               </w:rPr>
             </w:pPr>
+            <w:proofErr w:type="gramStart"/>
             <w:r>
               <w:rPr>
                 <w:color w:val="000000" w:themeColor="text1"/>
@@ -7792,6 +8592,7 @@
               </w:rPr>
               <w:t xml:space="preserve">{{ </w:t>
             </w:r>
+            <w:proofErr w:type="spellStart"/>
             <w:r>
               <w:rPr>
                 <w:color w:val="000000" w:themeColor="text1"/>
@@ -7800,8 +8601,9 @@
                 <w:bdr w:val="none" w:sz="0" w:space="0" w:color="auto" w:frame="1"/>
                 <w:lang w:val="en-US"/>
               </w:rPr>
-              <w:t>ns.</w:t>
-            </w:r>
+              <w:t>ns</w:t>
+            </w:r>
+            <w:proofErr w:type="gramEnd"/>
             <w:r>
               <w:rPr>
                 <w:color w:val="000000" w:themeColor="text1"/>
@@ -7810,7 +8612,7 @@
                 <w:bdr w:val="none" w:sz="0" w:space="0" w:color="auto" w:frame="1"/>
                 <w:lang w:val="en-US"/>
               </w:rPr>
-              <w:t>numbe</w:t>
+              <w:t>.</w:t>
             </w:r>
             <w:r>
               <w:rPr>
@@ -7820,9 +8622,20 @@
                 <w:bdr w:val="none" w:sz="0" w:space="0" w:color="auto" w:frame="1"/>
                 <w:lang w:val="en-US"/>
               </w:rPr>
+              <w:t>numbe</w:t>
+            </w:r>
+            <w:r>
+              <w:rPr>
+                <w:color w:val="000000" w:themeColor="text1"/>
+                <w:sz w:val="28"/>
+                <w:szCs w:val="28"/>
+                <w:bdr w:val="none" w:sz="0" w:space="0" w:color="auto" w:frame="1"/>
+                <w:lang w:val="en-US"/>
+              </w:rPr>
               <w:lastRenderedPageBreak/>
               <w:t>r</w:t>
             </w:r>
+            <w:proofErr w:type="spellEnd"/>
             <w:r>
               <w:rPr>
                 <w:color w:val="000000" w:themeColor="text1"/>
@@ -7871,6 +8684,7 @@
                 <w:lang w:val="en-US"/>
               </w:rPr>
             </w:pPr>
+            <w:proofErr w:type="gramStart"/>
             <w:r>
               <w:rPr>
                 <w:b/>
@@ -7881,7 +8695,43 @@
                 <w:lang w:val="en-US"/>
               </w:rPr>
               <w:lastRenderedPageBreak/>
-              <w:t>{{ section.header }}</w:t>
+              <w:t xml:space="preserve">{{ </w:t>
+            </w:r>
+            <w:proofErr w:type="spellStart"/>
+            <w:r>
+              <w:rPr>
+                <w:b/>
+                <w:color w:val="000000" w:themeColor="text1"/>
+                <w:sz w:val="28"/>
+                <w:szCs w:val="28"/>
+                <w:bdr w:val="none" w:sz="0" w:space="0" w:color="auto" w:frame="1"/>
+                <w:lang w:val="en-US"/>
+              </w:rPr>
+              <w:t>section</w:t>
+            </w:r>
+            <w:proofErr w:type="gramEnd"/>
+            <w:r>
+              <w:rPr>
+                <w:b/>
+                <w:color w:val="000000" w:themeColor="text1"/>
+                <w:sz w:val="28"/>
+                <w:szCs w:val="28"/>
+                <w:bdr w:val="none" w:sz="0" w:space="0" w:color="auto" w:frame="1"/>
+                <w:lang w:val="en-US"/>
+              </w:rPr>
+              <w:t>.header</w:t>
+            </w:r>
+            <w:proofErr w:type="spellEnd"/>
+            <w:r>
+              <w:rPr>
+                <w:b/>
+                <w:color w:val="000000" w:themeColor="text1"/>
+                <w:sz w:val="28"/>
+                <w:szCs w:val="28"/>
+                <w:bdr w:val="none" w:sz="0" w:space="0" w:color="auto" w:frame="1"/>
+                <w:lang w:val="en-US"/>
+              </w:rPr>
+              <w:t xml:space="preserve"> }}</w:t>
             </w:r>
           </w:p>
           <w:p>
@@ -7900,6 +8750,7 @@
                 <w:lang w:val="en-US"/>
               </w:rPr>
             </w:pPr>
+            <w:proofErr w:type="gramStart"/>
             <w:r>
               <w:rPr>
                 <w:iCs/>
@@ -7909,7 +8760,19 @@
                 <w:bdr w:val="none" w:sz="0" w:space="0" w:color="auto" w:frame="1"/>
                 <w:lang w:val="en-US"/>
               </w:rPr>
-              <w:t>{{ section.</w:t>
+              <w:t>{{ section</w:t>
+            </w:r>
+            <w:proofErr w:type="gramEnd"/>
+            <w:r>
+              <w:rPr>
+                <w:iCs/>
+                <w:color w:val="000000" w:themeColor="text1"/>
+                <w:sz w:val="28"/>
+                <w:szCs w:val="28"/>
+                <w:bdr w:val="none" w:sz="0" w:space="0" w:color="auto" w:frame="1"/>
+                <w:lang w:val="en-US"/>
+              </w:rPr>
+              <w:t>.</w:t>
             </w:r>
             <w:r>
               <w:rPr>
@@ -8005,7 +8868,57 @@
                 <w:bdr w:val="none" w:sz="0" w:space="0" w:color="auto" w:frame="1"/>
                 <w:lang w:val="en-US"/>
               </w:rPr>
-              <w:t>{% set ns.number = ns.number + 1 %}</w:t>
+              <w:t xml:space="preserve">{% set </w:t>
+            </w:r>
+            <w:proofErr w:type="spellStart"/>
+            <w:proofErr w:type="gramStart"/>
+            <w:r>
+              <w:rPr>
+                <w:bCs/>
+                <w:color w:val="000000" w:themeColor="text1"/>
+                <w:sz w:val="28"/>
+                <w:szCs w:val="28"/>
+                <w:bdr w:val="none" w:sz="0" w:space="0" w:color="auto" w:frame="1"/>
+                <w:lang w:val="en-US"/>
+              </w:rPr>
+              <w:t>ns.number</w:t>
+            </w:r>
+            <w:proofErr w:type="spellEnd"/>
+            <w:proofErr w:type="gramEnd"/>
+            <w:r>
+              <w:rPr>
+                <w:bCs/>
+                <w:color w:val="000000" w:themeColor="text1"/>
+                <w:sz w:val="28"/>
+                <w:szCs w:val="28"/>
+                <w:bdr w:val="none" w:sz="0" w:space="0" w:color="auto" w:frame="1"/>
+                <w:lang w:val="en-US"/>
+              </w:rPr>
+              <w:t xml:space="preserve"> = </w:t>
+            </w:r>
+            <w:proofErr w:type="spellStart"/>
+            <w:r>
+              <w:rPr>
+                <w:bCs/>
+                <w:color w:val="000000" w:themeColor="text1"/>
+                <w:sz w:val="28"/>
+                <w:szCs w:val="28"/>
+                <w:bdr w:val="none" w:sz="0" w:space="0" w:color="auto" w:frame="1"/>
+                <w:lang w:val="en-US"/>
+              </w:rPr>
+              <w:t>ns.number</w:t>
+            </w:r>
+            <w:proofErr w:type="spellEnd"/>
+            <w:r>
+              <w:rPr>
+                <w:bCs/>
+                <w:color w:val="000000" w:themeColor="text1"/>
+                <w:sz w:val="28"/>
+                <w:szCs w:val="28"/>
+                <w:bdr w:val="none" w:sz="0" w:space="0" w:color="auto" w:frame="1"/>
+                <w:lang w:val="en-US"/>
+              </w:rPr>
+              <w:t xml:space="preserve"> + 1 %}</w:t>
             </w:r>
           </w:p>
           <w:p>
@@ -8082,7 +8995,31 @@
                 <w:bdr w:val="none" w:sz="0" w:space="0" w:color="auto" w:frame="1"/>
                 <w:lang w:val="en-US"/>
               </w:rPr>
-              <w:t>% endfor %}</w:t>
+              <w:t xml:space="preserve">% </w:t>
+            </w:r>
+            <w:proofErr w:type="spellStart"/>
+            <w:r>
+              <w:rPr>
+                <w:bCs/>
+                <w:color w:val="000000" w:themeColor="text1"/>
+                <w:sz w:val="28"/>
+                <w:szCs w:val="28"/>
+                <w:bdr w:val="none" w:sz="0" w:space="0" w:color="auto" w:frame="1"/>
+                <w:lang w:val="en-US"/>
+              </w:rPr>
+              <w:t>endfor</w:t>
+            </w:r>
+            <w:proofErr w:type="spellEnd"/>
+            <w:r>
+              <w:rPr>
+                <w:bCs/>
+                <w:color w:val="000000" w:themeColor="text1"/>
+                <w:sz w:val="28"/>
+                <w:szCs w:val="28"/>
+                <w:bdr w:val="none" w:sz="0" w:space="0" w:color="auto" w:frame="1"/>
+                <w:lang w:val="en-US"/>
+              </w:rPr>
+              <w:t xml:space="preserve"> %}</w:t>
             </w:r>
           </w:p>
         </w:tc>
@@ -8164,7 +9101,33 @@
                 <w:bdr w:val="none" w:sz="0" w:space="0" w:color="auto" w:frame="1"/>
                 <w:lang w:val="en-US"/>
               </w:rPr>
-              <w:t xml:space="preserve"> endfor %}</w:t>
+              <w:t xml:space="preserve"> </w:t>
+            </w:r>
+            <w:proofErr w:type="spellStart"/>
+            <w:r>
+              <w:rPr>
+                <w:b/>
+                <w:bCs/>
+                <w:color w:val="000000" w:themeColor="text1"/>
+                <w:sz w:val="28"/>
+                <w:szCs w:val="28"/>
+                <w:bdr w:val="none" w:sz="0" w:space="0" w:color="auto" w:frame="1"/>
+                <w:lang w:val="en-US"/>
+              </w:rPr>
+              <w:t>endfor</w:t>
+            </w:r>
+            <w:proofErr w:type="spellEnd"/>
+            <w:r>
+              <w:rPr>
+                <w:b/>
+                <w:bCs/>
+                <w:color w:val="000000" w:themeColor="text1"/>
+                <w:sz w:val="28"/>
+                <w:szCs w:val="28"/>
+                <w:bdr w:val="none" w:sz="0" w:space="0" w:color="auto" w:frame="1"/>
+                <w:lang w:val="en-US"/>
+              </w:rPr>
+              <w:t xml:space="preserve"> %}</w:t>
             </w:r>
           </w:p>
         </w:tc>
@@ -8754,6 +9717,7 @@
                 <w:lang w:eastAsia="en-US"/>
               </w:rPr>
             </w:pPr>
+            <w:proofErr w:type="spellStart"/>
             <w:r>
               <w:rPr>
                 <w:b/>
@@ -8761,7 +9725,17 @@
                 <w:szCs w:val="20"/>
                 <w:lang w:eastAsia="en-US"/>
               </w:rPr>
-              <w:t>Допороговое значение</w:t>
+              <w:t>Допороговое</w:t>
+            </w:r>
+            <w:proofErr w:type="spellEnd"/>
+            <w:r>
+              <w:rPr>
+                <w:b/>
+                <w:sz w:val="20"/>
+                <w:szCs w:val="20"/>
+                <w:lang w:eastAsia="en-US"/>
+              </w:rPr>
+              <w:t xml:space="preserve"> значение</w:t>
             </w:r>
           </w:p>
         </w:tc>
@@ -9885,7 +10859,27 @@
           <w:sz w:val="28"/>
           <w:szCs w:val="28"/>
         </w:rPr>
-        <w:t>7.1.Основная литература</w:t>
+        <w:t>7.</w:t>
+      </w:r>
+      <w:proofErr w:type="gramStart"/>
+      <w:r>
+        <w:rPr>
+          <w:b/>
+          <w:bCs/>
+          <w:sz w:val="28"/>
+          <w:szCs w:val="28"/>
+        </w:rPr>
+        <w:t>1.Основная</w:t>
+      </w:r>
+      <w:proofErr w:type="gramEnd"/>
+      <w:r>
+        <w:rPr>
+          <w:b/>
+          <w:bCs/>
+          <w:sz w:val="28"/>
+          <w:szCs w:val="28"/>
+        </w:rPr>
+        <w:t xml:space="preserve"> литература</w:t>
       </w:r>
     </w:p>
     <w:p>
@@ -9933,7 +10927,29 @@
           <w:sz w:val="28"/>
           <w:szCs w:val="28"/>
         </w:rPr>
-        <w:t>Рейнольдс Гарр. Презентация в стиле дзен: дизайн, разработка, проведение и примеры». -М, 2014.</w:t>
+        <w:t xml:space="preserve">Рейнольдс </w:t>
+      </w:r>
+      <w:proofErr w:type="spellStart"/>
+      <w:r>
+        <w:rPr>
+          <w:rFonts w:ascii="Times" w:eastAsia="Times" w:hAnsi="Times"/>
+          <w:color w:val="000000" w:themeColor="text1"/>
+          <w:kern w:val="36"/>
+          <w:sz w:val="28"/>
+          <w:szCs w:val="28"/>
+        </w:rPr>
+        <w:t>Гарр</w:t>
+      </w:r>
+      <w:proofErr w:type="spellEnd"/>
+      <w:r>
+        <w:rPr>
+          <w:rFonts w:ascii="Times" w:eastAsia="Times" w:hAnsi="Times"/>
+          <w:color w:val="000000" w:themeColor="text1"/>
+          <w:kern w:val="36"/>
+          <w:sz w:val="28"/>
+          <w:szCs w:val="28"/>
+        </w:rPr>
+        <w:t>. Презентация в стиле дзен: дизайн, разработка, проведение и примеры». -М, 2014.</w:t>
       </w:r>
     </w:p>
     <w:p>
@@ -9981,7 +10997,31 @@
           <w:sz w:val="28"/>
           <w:szCs w:val="28"/>
         </w:rPr>
-        <w:t>Дуарте Нэнси. Slide:ology. Искусство создания выдающихся презентаций. – М, 2013.</w:t>
+        <w:t xml:space="preserve">Дуарте Нэнси. </w:t>
+      </w:r>
+      <w:proofErr w:type="spellStart"/>
+      <w:proofErr w:type="gramStart"/>
+      <w:r>
+        <w:rPr>
+          <w:rFonts w:ascii="Times" w:eastAsia="Times" w:hAnsi="Times"/>
+          <w:color w:val="000000" w:themeColor="text1"/>
+          <w:kern w:val="36"/>
+          <w:sz w:val="28"/>
+          <w:szCs w:val="28"/>
+        </w:rPr>
+        <w:t>Slide:ology</w:t>
+      </w:r>
+      <w:proofErr w:type="spellEnd"/>
+      <w:proofErr w:type="gramEnd"/>
+      <w:r>
+        <w:rPr>
+          <w:rFonts w:ascii="Times" w:eastAsia="Times" w:hAnsi="Times"/>
+          <w:color w:val="000000" w:themeColor="text1"/>
+          <w:kern w:val="36"/>
+          <w:sz w:val="28"/>
+          <w:szCs w:val="28"/>
+        </w:rPr>
+        <w:t>. Искусство создания выдающихся презентаций. – М, 2013.</w:t>
       </w:r>
     </w:p>
     <w:p>
@@ -10021,6 +11061,7 @@
           <w:szCs w:val="28"/>
         </w:rPr>
       </w:pPr>
+      <w:proofErr w:type="spellStart"/>
       <w:r>
         <w:rPr>
           <w:rFonts w:ascii="Times" w:eastAsia="Times" w:hAnsi="Times"/>
@@ -10029,7 +11070,18 @@
           <w:sz w:val="28"/>
           <w:szCs w:val="28"/>
         </w:rPr>
-        <w:t>Каптерев А. Мастерство презентации. Как создавать презентации, которые могут изменить мир. – М, 2013.</w:t>
+        <w:t>Каптерев</w:t>
+      </w:r>
+      <w:proofErr w:type="spellEnd"/>
+      <w:r>
+        <w:rPr>
+          <w:rFonts w:ascii="Times" w:eastAsia="Times" w:hAnsi="Times"/>
+          <w:color w:val="000000" w:themeColor="text1"/>
+          <w:kern w:val="36"/>
+          <w:sz w:val="28"/>
+          <w:szCs w:val="28"/>
+        </w:rPr>
+        <w:t xml:space="preserve"> А. Мастерство презентации. Как создавать презентации, которые могут изменить мир. – М, 2013.</w:t>
       </w:r>
     </w:p>
     <w:p>
@@ -10077,7 +11129,29 @@
           <w:sz w:val="28"/>
           <w:szCs w:val="28"/>
         </w:rPr>
-        <w:t>Рейнольдс Гарр. Искусство презентаций: идеи для создания и проведения выдающихся презентаций.  – М, 2013.</w:t>
+        <w:t xml:space="preserve">Рейнольдс </w:t>
+      </w:r>
+      <w:proofErr w:type="spellStart"/>
+      <w:r>
+        <w:rPr>
+          <w:rFonts w:ascii="Times" w:eastAsia="Times" w:hAnsi="Times"/>
+          <w:color w:val="000000" w:themeColor="text1"/>
+          <w:kern w:val="36"/>
+          <w:sz w:val="28"/>
+          <w:szCs w:val="28"/>
+        </w:rPr>
+        <w:t>Гарр</w:t>
+      </w:r>
+      <w:proofErr w:type="spellEnd"/>
+      <w:r>
+        <w:rPr>
+          <w:rFonts w:ascii="Times" w:eastAsia="Times" w:hAnsi="Times"/>
+          <w:color w:val="000000" w:themeColor="text1"/>
+          <w:kern w:val="36"/>
+          <w:sz w:val="28"/>
+          <w:szCs w:val="28"/>
+        </w:rPr>
+        <w:t>. Искусство презентаций: идеи для создания и проведения выдающихся презентаций.  – М, 2013.</w:t>
       </w:r>
     </w:p>
     <w:p>
@@ -10190,7 +11264,71 @@
           <w:sz w:val="28"/>
           <w:szCs w:val="28"/>
         </w:rPr>
-        <w:t>Русский язык и культура речи: учеб. для вузов / Под ред. В.Д.Черняк. – М.: Высш. шк.; С.-Пб.: Изд-во РГПУ им. А.И.Герцена, 2011.</w:t>
+        <w:t xml:space="preserve">Русский язык и культура речи: учеб. для вузов / Под ред. </w:t>
+      </w:r>
+      <w:proofErr w:type="spellStart"/>
+      <w:r>
+        <w:rPr>
+          <w:sz w:val="28"/>
+          <w:szCs w:val="28"/>
+        </w:rPr>
+        <w:t>В.Д.Черняк</w:t>
+      </w:r>
+      <w:proofErr w:type="spellEnd"/>
+      <w:r>
+        <w:rPr>
+          <w:sz w:val="28"/>
+          <w:szCs w:val="28"/>
+        </w:rPr>
+        <w:t xml:space="preserve">. – М.: </w:t>
+      </w:r>
+      <w:proofErr w:type="spellStart"/>
+      <w:r>
+        <w:rPr>
+          <w:sz w:val="28"/>
+          <w:szCs w:val="28"/>
+        </w:rPr>
+        <w:t>Высш</w:t>
+      </w:r>
+      <w:proofErr w:type="spellEnd"/>
+      <w:r>
+        <w:rPr>
+          <w:sz w:val="28"/>
+          <w:szCs w:val="28"/>
+        </w:rPr>
+        <w:t xml:space="preserve">. </w:t>
+      </w:r>
+      <w:proofErr w:type="spellStart"/>
+      <w:r>
+        <w:rPr>
+          <w:sz w:val="28"/>
+          <w:szCs w:val="28"/>
+        </w:rPr>
+        <w:t>шк</w:t>
+      </w:r>
+      <w:proofErr w:type="spellEnd"/>
+      <w:r>
+        <w:rPr>
+          <w:sz w:val="28"/>
+          <w:szCs w:val="28"/>
+        </w:rPr>
+        <w:t>.; С.-Пб.: Изд-во РГПУ им. </w:t>
+      </w:r>
+      <w:proofErr w:type="spellStart"/>
+      <w:r>
+        <w:rPr>
+          <w:sz w:val="28"/>
+          <w:szCs w:val="28"/>
+        </w:rPr>
+        <w:t>А.И.Герцена</w:t>
+      </w:r>
+      <w:proofErr w:type="spellEnd"/>
+      <w:r>
+        <w:rPr>
+          <w:sz w:val="28"/>
+          <w:szCs w:val="28"/>
+        </w:rPr>
+        <w:t>, 2011.</w:t>
       </w:r>
     </w:p>
     <w:p>
@@ -10207,12 +11345,21 @@
           <w:szCs w:val="28"/>
         </w:rPr>
       </w:pPr>
-      <w:r>
-        <w:rPr>
-          <w:sz w:val="28"/>
-          <w:szCs w:val="28"/>
-        </w:rPr>
-        <w:t>Суховершина Ю.В., Тихомирова Е.П., Скоромная Ю.Е. Тренинг делового (профессионального) общения. – М.: Академический Проект; Фонд «Мир», 2009.</w:t>
+      <w:proofErr w:type="spellStart"/>
+      <w:r>
+        <w:rPr>
+          <w:sz w:val="28"/>
+          <w:szCs w:val="28"/>
+        </w:rPr>
+        <w:t>Суховершина</w:t>
+      </w:r>
+      <w:proofErr w:type="spellEnd"/>
+      <w:r>
+        <w:rPr>
+          <w:sz w:val="28"/>
+          <w:szCs w:val="28"/>
+        </w:rPr>
+        <w:t xml:space="preserve"> Ю.В., Тихомирова Е.П., Скоромная Ю.Е. Тренинг делового (профессионального) общения. – М.: Академический Проект; Фонд «Мир», 2009.</w:t>
       </w:r>
     </w:p>
     <w:p>
@@ -10426,6 +11573,8 @@
         </w:rPr>
         <w:t xml:space="preserve">Сайт </w:t>
       </w:r>
+      <w:proofErr w:type="spellStart"/>
+      <w:proofErr w:type="gramStart"/>
       <w:r>
         <w:rPr>
           <w:rStyle w:val="af3"/>
@@ -10435,7 +11584,55 @@
           <w:szCs w:val="28"/>
           <w:lang w:val="en-US"/>
         </w:rPr>
-        <w:t>Slideshare  - slideshare. com</w:t>
+        <w:t>Slideshare</w:t>
+      </w:r>
+      <w:proofErr w:type="spellEnd"/>
+      <w:r>
+        <w:rPr>
+          <w:rStyle w:val="af3"/>
+          <w:rFonts w:eastAsiaTheme="majorEastAsia"/>
+          <w:color w:val="000000" w:themeColor="text1"/>
+          <w:sz w:val="28"/>
+          <w:szCs w:val="28"/>
+          <w:lang w:val="en-US"/>
+        </w:rPr>
+        <w:t xml:space="preserve">  -</w:t>
+      </w:r>
+      <w:proofErr w:type="gramEnd"/>
+      <w:r>
+        <w:rPr>
+          <w:rStyle w:val="af3"/>
+          <w:rFonts w:eastAsiaTheme="majorEastAsia"/>
+          <w:color w:val="000000" w:themeColor="text1"/>
+          <w:sz w:val="28"/>
+          <w:szCs w:val="28"/>
+          <w:lang w:val="en-US"/>
+        </w:rPr>
+        <w:t xml:space="preserve"> </w:t>
+      </w:r>
+      <w:proofErr w:type="spellStart"/>
+      <w:r>
+        <w:rPr>
+          <w:rStyle w:val="af3"/>
+          <w:rFonts w:eastAsiaTheme="majorEastAsia"/>
+          <w:color w:val="000000" w:themeColor="text1"/>
+          <w:sz w:val="28"/>
+          <w:szCs w:val="28"/>
+          <w:lang w:val="en-US"/>
+        </w:rPr>
+        <w:t>slideshare</w:t>
+      </w:r>
+      <w:proofErr w:type="spellEnd"/>
+      <w:r>
+        <w:rPr>
+          <w:rStyle w:val="af3"/>
+          <w:rFonts w:eastAsiaTheme="majorEastAsia"/>
+          <w:color w:val="000000" w:themeColor="text1"/>
+          <w:sz w:val="28"/>
+          <w:szCs w:val="28"/>
+          <w:lang w:val="en-US"/>
+        </w:rPr>
+        <w:t>. com</w:t>
       </w:r>
     </w:p>
     <w:p>
@@ -10460,7 +11657,18 @@
           <w:sz w:val="28"/>
           <w:szCs w:val="28"/>
         </w:rPr>
-        <w:t>Справочно-информационный портал Грамота</w:t>
+        <w:t xml:space="preserve">Справочно-информационный портал </w:t>
+      </w:r>
+      <w:proofErr w:type="spellStart"/>
+      <w:r>
+        <w:rPr>
+          <w:rStyle w:val="af3"/>
+          <w:rFonts w:eastAsiaTheme="majorEastAsia"/>
+          <w:color w:val="000000" w:themeColor="text1"/>
+          <w:sz w:val="28"/>
+          <w:szCs w:val="28"/>
+        </w:rPr>
+        <w:t>Грамота</w:t>
       </w:r>
       <w:r>
         <w:rPr>
@@ -10482,7 +11690,18 @@
           <w:sz w:val="28"/>
           <w:szCs w:val="28"/>
         </w:rPr>
-        <w:t>ру – Режим доступа:</w:t>
+        <w:t>ру</w:t>
+      </w:r>
+      <w:proofErr w:type="spellEnd"/>
+      <w:r>
+        <w:rPr>
+          <w:rStyle w:val="af3"/>
+          <w:rFonts w:eastAsiaTheme="majorEastAsia"/>
+          <w:color w:val="000000" w:themeColor="text1"/>
+          <w:sz w:val="28"/>
+          <w:szCs w:val="28"/>
+        </w:rPr>
+        <w:t xml:space="preserve"> – Режим доступа:</w:t>
       </w:r>
     </w:p>
     <w:p>
@@ -11224,12 +12443,21 @@
           <w:szCs w:val="28"/>
         </w:rPr>
       </w:pPr>
-      <w:r>
-        <w:rPr>
-          <w:sz w:val="28"/>
-          <w:szCs w:val="28"/>
-        </w:rPr>
-        <w:t>Речеведческая направленность курса предполагает преимущественно практический характер аудиторных занятий, однако преподавателю необходимо снабдить студентов основными теоретическими сведениями, базовыми понятиями курса, рекомендовать необходимую словарную и справочную литературу, интернет-ресурсы.</w:t>
+      <w:proofErr w:type="spellStart"/>
+      <w:r>
+        <w:rPr>
+          <w:sz w:val="28"/>
+          <w:szCs w:val="28"/>
+        </w:rPr>
+        <w:t>Речеведческая</w:t>
+      </w:r>
+      <w:proofErr w:type="spellEnd"/>
+      <w:r>
+        <w:rPr>
+          <w:sz w:val="28"/>
+          <w:szCs w:val="28"/>
+        </w:rPr>
+        <w:t xml:space="preserve"> направленность курса предполагает преимущественно практический характер аудиторных занятий, однако преподавателю необходимо снабдить студентов основными теоретическими сведениями, базовыми понятиями курса, рекомендовать необходимую словарную и справочную литературу, интернет-ресурсы.</w:t>
       </w:r>
     </w:p>
     <w:p>
@@ -11399,7 +12627,39 @@
           <w:szCs w:val="28"/>
         </w:rPr>
         <w:lastRenderedPageBreak/>
-        <w:t>(спаринг-партнерство) и микрогруппах, выполнение индивидуальных и коллективных заданий разного типа и разного уровня сложности, творческих заданий, организация поисковой и эвристической деятельности, решение разнообразных коммуникативных задач, связанных, в том числе с будущей профессиональной деятельностью.</w:t>
+        <w:t>(</w:t>
+      </w:r>
+      <w:proofErr w:type="spellStart"/>
+      <w:r>
+        <w:rPr>
+          <w:sz w:val="28"/>
+          <w:szCs w:val="28"/>
+        </w:rPr>
+        <w:t>спаринг</w:t>
+      </w:r>
+      <w:proofErr w:type="spellEnd"/>
+      <w:r>
+        <w:rPr>
+          <w:sz w:val="28"/>
+          <w:szCs w:val="28"/>
+        </w:rPr>
+        <w:t xml:space="preserve">-партнерство) и </w:t>
+      </w:r>
+      <w:proofErr w:type="spellStart"/>
+      <w:r>
+        <w:rPr>
+          <w:sz w:val="28"/>
+          <w:szCs w:val="28"/>
+        </w:rPr>
+        <w:t>микрогруппах</w:t>
+      </w:r>
+      <w:proofErr w:type="spellEnd"/>
+      <w:r>
+        <w:rPr>
+          <w:sz w:val="28"/>
+          <w:szCs w:val="28"/>
+        </w:rPr>
+        <w:t>, выполнение индивидуальных и коллективных заданий разного типа и разного уровня сложности, творческих заданий, организация поисковой и эвристической деятельности, решение разнообразных коммуникативных задач, связанных, в том числе с будущей профессиональной деятельностью.</w:t>
       </w:r>
     </w:p>
     <w:p>
@@ -11546,15 +12806,34 @@
           <w:sz w:val="28"/>
           <w:szCs w:val="28"/>
         </w:rPr>
-        <w:t>(3++)</w:t>
-      </w:r>
-      <w:r>
-        <w:rPr>
+        <w:t>(3++</w:t>
+      </w:r>
+      <w:proofErr w:type="gramStart"/>
+      <w:r>
+        <w:rPr>
+          <w:b/>
           <w:color w:val="000000" w:themeColor="text1"/>
           <w:sz w:val="28"/>
           <w:szCs w:val="28"/>
         </w:rPr>
-        <w:t xml:space="preserve">  - бакалавриат по направлению </w:t>
+        <w:t>)</w:t>
+      </w:r>
+      <w:r>
+        <w:rPr>
+          <w:color w:val="000000" w:themeColor="text1"/>
+          <w:sz w:val="28"/>
+          <w:szCs w:val="28"/>
+        </w:rPr>
+        <w:t xml:space="preserve">  -</w:t>
+      </w:r>
+      <w:proofErr w:type="gramEnd"/>
+      <w:r>
+        <w:rPr>
+          <w:color w:val="000000" w:themeColor="text1"/>
+          <w:sz w:val="28"/>
+          <w:szCs w:val="28"/>
+        </w:rPr>
+        <w:t xml:space="preserve"> бакалавриат по направлению </w:t>
       </w:r>
       <w:r>
         <w:rPr>
@@ -11743,7 +13022,14 @@
         <w:rPr>
           <w:b/>
         </w:rPr>
-        <w:t xml:space="preserve">«{{ </w:t>
+        <w:t>«</w:t>
+      </w:r>
+      <w:proofErr w:type="gramStart"/>
+      <w:r>
+        <w:rPr>
+          <w:b/>
+        </w:rPr>
+        <w:t xml:space="preserve">{{ </w:t>
       </w:r>
       <w:r>
         <w:rPr>
@@ -11752,6 +13038,7 @@
         </w:rPr>
         <w:t>program</w:t>
       </w:r>
+      <w:proofErr w:type="gramEnd"/>
       <w:r>
         <w:rPr>
           <w:b/>
@@ -11787,6 +13074,7 @@
           <w:bCs/>
         </w:rPr>
       </w:pPr>
+      <w:proofErr w:type="gramStart"/>
       <w:r>
         <w:rPr>
           <w:b/>
@@ -11802,6 +13090,7 @@
         </w:rPr>
         <w:t>program</w:t>
       </w:r>
+      <w:proofErr w:type="gramEnd"/>
       <w:r>
         <w:rPr>
           <w:b/>
@@ -11845,6 +13134,7 @@
         </w:rPr>
         <w:t>"</w:t>
       </w:r>
+      <w:proofErr w:type="gramStart"/>
       <w:r>
         <w:rPr>
           <w:b/>
@@ -11862,6 +13152,7 @@
         </w:rPr>
         <w:t>profile</w:t>
       </w:r>
+      <w:proofErr w:type="gramEnd"/>
       <w:r>
         <w:rPr>
           <w:b/>
@@ -12752,6 +14043,7 @@
                 <w:szCs w:val="22"/>
               </w:rPr>
             </w:pPr>
+            <w:proofErr w:type="spellStart"/>
             <w:r>
               <w:rPr>
                 <w:rStyle w:val="af3"/>
@@ -12763,6 +14055,7 @@
               </w:rPr>
               <w:t>Рефер</w:t>
             </w:r>
+            <w:proofErr w:type="spellEnd"/>
           </w:p>
         </w:tc>
         <w:tc>
@@ -13018,7 +14311,41 @@
                 <w:bdr w:val="none" w:sz="0" w:space="0" w:color="auto" w:frame="1"/>
                 <w:lang w:val="en-US"/>
               </w:rPr>
-              <w:t>{% if section.module_id_id == module.id %}</w:t>
+              <w:t xml:space="preserve">{% if </w:t>
+            </w:r>
+            <w:proofErr w:type="spellStart"/>
+            <w:proofErr w:type="gramStart"/>
+            <w:r>
+              <w:rPr>
+                <w:color w:val="000000" w:themeColor="text1"/>
+                <w:sz w:val="28"/>
+                <w:szCs w:val="28"/>
+                <w:bdr w:val="none" w:sz="0" w:space="0" w:color="auto" w:frame="1"/>
+                <w:lang w:val="en-US"/>
+              </w:rPr>
+              <w:t>section.module</w:t>
+            </w:r>
+            <w:proofErr w:type="gramEnd"/>
+            <w:r>
+              <w:rPr>
+                <w:color w:val="000000" w:themeColor="text1"/>
+                <w:sz w:val="28"/>
+                <w:szCs w:val="28"/>
+                <w:bdr w:val="none" w:sz="0" w:space="0" w:color="auto" w:frame="1"/>
+                <w:lang w:val="en-US"/>
+              </w:rPr>
+              <w:t>_id_id</w:t>
+            </w:r>
+            <w:proofErr w:type="spellEnd"/>
+            <w:r>
+              <w:rPr>
+                <w:color w:val="000000" w:themeColor="text1"/>
+                <w:sz w:val="28"/>
+                <w:szCs w:val="28"/>
+                <w:bdr w:val="none" w:sz="0" w:space="0" w:color="auto" w:frame="1"/>
+                <w:lang w:val="en-US"/>
+              </w:rPr>
+              <w:t xml:space="preserve"> == module.id %}</w:t>
             </w:r>
           </w:p>
         </w:tc>
@@ -13058,6 +14385,7 @@
                 <w:highlight w:val="yellow"/>
               </w:rPr>
             </w:pPr>
+            <w:proofErr w:type="gramStart"/>
             <w:r>
               <w:rPr>
                 <w:b/>
@@ -13066,16 +14394,50 @@
                 <w:bdr w:val="none" w:sz="0" w:space="0" w:color="auto" w:frame="1"/>
                 <w:lang w:val="en-US"/>
               </w:rPr>
-              <w:t>{{ ns.number}}</w:t>
-            </w:r>
+              <w:t xml:space="preserve">{{ </w:t>
+            </w:r>
+            <w:proofErr w:type="spellStart"/>
             <w:r>
               <w:rPr>
                 <w:b/>
                 <w:bCs/>
                 <w:color w:val="000000" w:themeColor="text1"/>
+                <w:bdr w:val="none" w:sz="0" w:space="0" w:color="auto" w:frame="1"/>
+                <w:lang w:val="en-US"/>
+              </w:rPr>
+              <w:t>ns</w:t>
+            </w:r>
+            <w:proofErr w:type="gramEnd"/>
+            <w:r>
+              <w:rPr>
+                <w:b/>
+                <w:bCs/>
+                <w:color w:val="000000" w:themeColor="text1"/>
+                <w:bdr w:val="none" w:sz="0" w:space="0" w:color="auto" w:frame="1"/>
+                <w:lang w:val="en-US"/>
+              </w:rPr>
+              <w:t>.number</w:t>
+            </w:r>
+            <w:proofErr w:type="spellEnd"/>
+            <w:r>
+              <w:rPr>
+                <w:b/>
+                <w:bCs/>
+                <w:color w:val="000000" w:themeColor="text1"/>
+                <w:bdr w:val="none" w:sz="0" w:space="0" w:color="auto" w:frame="1"/>
+                <w:lang w:val="en-US"/>
+              </w:rPr>
+              <w:t>}}</w:t>
+            </w:r>
+            <w:r>
+              <w:rPr>
+                <w:b/>
+                <w:bCs/>
+                <w:color w:val="000000" w:themeColor="text1"/>
               </w:rPr>
               <w:t xml:space="preserve">. </w:t>
             </w:r>
+            <w:proofErr w:type="gramStart"/>
             <w:r>
               <w:rPr>
                 <w:b/>
@@ -13083,7 +14445,37 @@
                 <w:color w:val="000000" w:themeColor="text1"/>
                 <w:lang w:val="en-US"/>
               </w:rPr>
-              <w:t>{{ section.header }}</w:t>
+              <w:t xml:space="preserve">{{ </w:t>
+            </w:r>
+            <w:proofErr w:type="spellStart"/>
+            <w:r>
+              <w:rPr>
+                <w:b/>
+                <w:bCs/>
+                <w:color w:val="000000" w:themeColor="text1"/>
+                <w:lang w:val="en-US"/>
+              </w:rPr>
+              <w:t>section</w:t>
+            </w:r>
+            <w:proofErr w:type="gramEnd"/>
+            <w:r>
+              <w:rPr>
+                <w:b/>
+                <w:bCs/>
+                <w:color w:val="000000" w:themeColor="text1"/>
+                <w:lang w:val="en-US"/>
+              </w:rPr>
+              <w:t>.header</w:t>
+            </w:r>
+            <w:proofErr w:type="spellEnd"/>
+            <w:r>
+              <w:rPr>
+                <w:b/>
+                <w:bCs/>
+                <w:color w:val="000000" w:themeColor="text1"/>
+                <w:lang w:val="en-US"/>
+              </w:rPr>
+              <w:t xml:space="preserve"> }}</w:t>
             </w:r>
             <w:r>
               <w:rPr>
@@ -13123,22 +14515,34 @@
                 <w:highlight w:val="yellow"/>
               </w:rPr>
             </w:pPr>
+            <w:proofErr w:type="gramStart"/>
             <w:r>
               <w:rPr>
                 <w:rFonts w:eastAsia="Cambria" w:cs="Cambria"/>
                 <w:bdr w:val="none" w:sz="0" w:space="0" w:color="auto" w:frame="1"/>
                 <w:lang w:val="en-US"/>
               </w:rPr>
-              <w:t>{{ section</w:t>
-            </w:r>
+              <w:t xml:space="preserve">{{ </w:t>
+            </w:r>
+            <w:proofErr w:type="spellStart"/>
             <w:r>
               <w:rPr>
                 <w:rFonts w:eastAsia="Cambria" w:cs="Cambria"/>
                 <w:bdr w:val="none" w:sz="0" w:space="0" w:color="auto" w:frame="1"/>
                 <w:lang w:val="en-US"/>
               </w:rPr>
+              <w:t>section</w:t>
+            </w:r>
+            <w:proofErr w:type="gramEnd"/>
+            <w:r>
+              <w:rPr>
+                <w:rFonts w:eastAsia="Cambria" w:cs="Cambria"/>
+                <w:bdr w:val="none" w:sz="0" w:space="0" w:color="auto" w:frame="1"/>
+                <w:lang w:val="en-US"/>
+              </w:rPr>
               <w:t>.semester</w:t>
             </w:r>
+            <w:proofErr w:type="spellEnd"/>
             <w:r>
               <w:rPr>
                 <w:rFonts w:eastAsia="Cambria" w:cs="Cambria"/>
@@ -13177,12 +14581,37 @@
                 <w:lang w:val="en-US"/>
               </w:rPr>
             </w:pPr>
+            <w:proofErr w:type="gramStart"/>
             <w:r>
               <w:rPr>
                 <w:rStyle w:val="af3"/>
                 <w:lang w:val="en-US"/>
               </w:rPr>
-              <w:t>{{ section.week }}</w:t>
+              <w:t xml:space="preserve">{{ </w:t>
+            </w:r>
+            <w:proofErr w:type="spellStart"/>
+            <w:r>
+              <w:rPr>
+                <w:rStyle w:val="af3"/>
+                <w:lang w:val="en-US"/>
+              </w:rPr>
+              <w:t>section</w:t>
+            </w:r>
+            <w:proofErr w:type="gramEnd"/>
+            <w:r>
+              <w:rPr>
+                <w:rStyle w:val="af3"/>
+                <w:lang w:val="en-US"/>
+              </w:rPr>
+              <w:t>.week</w:t>
+            </w:r>
+            <w:proofErr w:type="spellEnd"/>
+            <w:r>
+              <w:rPr>
+                <w:rStyle w:val="af3"/>
+                <w:lang w:val="en-US"/>
+              </w:rPr>
+              <w:t xml:space="preserve"> }}</w:t>
             </w:r>
           </w:p>
         </w:tc>
@@ -13263,29 +14692,57 @@
                 <w:lang w:val="en-US"/>
               </w:rPr>
             </w:pPr>
+            <w:proofErr w:type="gramStart"/>
             <w:r>
               <w:rPr>
                 <w:rFonts w:eastAsia="Cambria" w:cs="Cambria"/>
                 <w:bdr w:val="none" w:sz="0" w:space="0" w:color="auto" w:frame="1"/>
                 <w:lang w:val="en-US"/>
               </w:rPr>
-              <w:t>{{ section.</w:t>
-            </w:r>
+              <w:t xml:space="preserve">{{ </w:t>
+            </w:r>
+            <w:proofErr w:type="spellStart"/>
             <w:r>
               <w:rPr>
                 <w:rFonts w:eastAsia="Cambria" w:cs="Cambria"/>
                 <w:bdr w:val="none" w:sz="0" w:space="0" w:color="auto" w:frame="1"/>
                 <w:lang w:val="en-US"/>
               </w:rPr>
-              <w:t>class</w:t>
-            </w:r>
+              <w:t>section</w:t>
+            </w:r>
+            <w:proofErr w:type="gramEnd"/>
             <w:r>
               <w:rPr>
                 <w:rFonts w:eastAsia="Cambria" w:cs="Cambria"/>
                 <w:bdr w:val="none" w:sz="0" w:space="0" w:color="auto" w:frame="1"/>
                 <w:lang w:val="en-US"/>
               </w:rPr>
-              <w:t>work_hours }}</w:t>
+              <w:t>.</w:t>
+            </w:r>
+            <w:r>
+              <w:rPr>
+                <w:rFonts w:eastAsia="Cambria" w:cs="Cambria"/>
+                <w:bdr w:val="none" w:sz="0" w:space="0" w:color="auto" w:frame="1"/>
+                <w:lang w:val="en-US"/>
+              </w:rPr>
+              <w:t>class</w:t>
+            </w:r>
+            <w:r>
+              <w:rPr>
+                <w:rFonts w:eastAsia="Cambria" w:cs="Cambria"/>
+                <w:bdr w:val="none" w:sz="0" w:space="0" w:color="auto" w:frame="1"/>
+                <w:lang w:val="en-US"/>
+              </w:rPr>
+              <w:t>work_hours</w:t>
+            </w:r>
+            <w:proofErr w:type="spellEnd"/>
+            <w:r>
+              <w:rPr>
+                <w:rFonts w:eastAsia="Cambria" w:cs="Cambria"/>
+                <w:bdr w:val="none" w:sz="0" w:space="0" w:color="auto" w:frame="1"/>
+                <w:lang w:val="en-US"/>
+              </w:rPr>
+              <w:t xml:space="preserve"> }}</w:t>
             </w:r>
           </w:p>
         </w:tc>
@@ -13317,13 +14774,41 @@
                 <w:bdr w:val="none" w:sz="0" w:space="0" w:color="auto"/>
               </w:rPr>
             </w:pPr>
+            <w:proofErr w:type="gramStart"/>
             <w:r>
               <w:rPr>
                 <w:rFonts w:eastAsia="Cambria" w:cs="Cambria"/>
                 <w:bdr w:val="none" w:sz="0" w:space="0" w:color="auto" w:frame="1"/>
                 <w:lang w:val="en-US"/>
               </w:rPr>
-              <w:t>{{ section.homework_hours }}</w:t>
+              <w:t xml:space="preserve">{{ </w:t>
+            </w:r>
+            <w:proofErr w:type="spellStart"/>
+            <w:r>
+              <w:rPr>
+                <w:rFonts w:eastAsia="Cambria" w:cs="Cambria"/>
+                <w:bdr w:val="none" w:sz="0" w:space="0" w:color="auto" w:frame="1"/>
+                <w:lang w:val="en-US"/>
+              </w:rPr>
+              <w:t>section</w:t>
+            </w:r>
+            <w:proofErr w:type="gramEnd"/>
+            <w:r>
+              <w:rPr>
+                <w:rFonts w:eastAsia="Cambria" w:cs="Cambria"/>
+                <w:bdr w:val="none" w:sz="0" w:space="0" w:color="auto" w:frame="1"/>
+                <w:lang w:val="en-US"/>
+              </w:rPr>
+              <w:t>.homework_hours</w:t>
+            </w:r>
+            <w:proofErr w:type="spellEnd"/>
+            <w:r>
+              <w:rPr>
+                <w:rFonts w:eastAsia="Cambria" w:cs="Cambria"/>
+                <w:bdr w:val="none" w:sz="0" w:space="0" w:color="auto" w:frame="1"/>
+                <w:lang w:val="en-US"/>
+              </w:rPr>
+              <w:t xml:space="preserve"> }}</w:t>
             </w:r>
           </w:p>
         </w:tc>
@@ -13580,7 +15065,57 @@
                 <w:bdr w:val="none" w:sz="0" w:space="0" w:color="auto" w:frame="1"/>
                 <w:lang w:val="en-US"/>
               </w:rPr>
-              <w:t>{% set ns.number = ns.number + 1 %}</w:t>
+              <w:t xml:space="preserve">{% set </w:t>
+            </w:r>
+            <w:proofErr w:type="spellStart"/>
+            <w:proofErr w:type="gramStart"/>
+            <w:r>
+              <w:rPr>
+                <w:bCs/>
+                <w:color w:val="000000" w:themeColor="text1"/>
+                <w:sz w:val="28"/>
+                <w:szCs w:val="28"/>
+                <w:bdr w:val="none" w:sz="0" w:space="0" w:color="auto" w:frame="1"/>
+                <w:lang w:val="en-US"/>
+              </w:rPr>
+              <w:t>ns.number</w:t>
+            </w:r>
+            <w:proofErr w:type="spellEnd"/>
+            <w:proofErr w:type="gramEnd"/>
+            <w:r>
+              <w:rPr>
+                <w:bCs/>
+                <w:color w:val="000000" w:themeColor="text1"/>
+                <w:sz w:val="28"/>
+                <w:szCs w:val="28"/>
+                <w:bdr w:val="none" w:sz="0" w:space="0" w:color="auto" w:frame="1"/>
+                <w:lang w:val="en-US"/>
+              </w:rPr>
+              <w:t xml:space="preserve"> = </w:t>
+            </w:r>
+            <w:proofErr w:type="spellStart"/>
+            <w:r>
+              <w:rPr>
+                <w:bCs/>
+                <w:color w:val="000000" w:themeColor="text1"/>
+                <w:sz w:val="28"/>
+                <w:szCs w:val="28"/>
+                <w:bdr w:val="none" w:sz="0" w:space="0" w:color="auto" w:frame="1"/>
+                <w:lang w:val="en-US"/>
+              </w:rPr>
+              <w:t>ns.number</w:t>
+            </w:r>
+            <w:proofErr w:type="spellEnd"/>
+            <w:r>
+              <w:rPr>
+                <w:bCs/>
+                <w:color w:val="000000" w:themeColor="text1"/>
+                <w:sz w:val="28"/>
+                <w:szCs w:val="28"/>
+                <w:bdr w:val="none" w:sz="0" w:space="0" w:color="auto" w:frame="1"/>
+                <w:lang w:val="en-US"/>
+              </w:rPr>
+              <w:t xml:space="preserve"> + 1 %}</w:t>
             </w:r>
           </w:p>
           <w:p>
@@ -13657,7 +15192,31 @@
                 <w:bdr w:val="none" w:sz="0" w:space="0" w:color="auto" w:frame="1"/>
                 <w:lang w:val="en-US"/>
               </w:rPr>
-              <w:t>% endfor %}</w:t>
+              <w:t xml:space="preserve">% </w:t>
+            </w:r>
+            <w:proofErr w:type="spellStart"/>
+            <w:r>
+              <w:rPr>
+                <w:bCs/>
+                <w:color w:val="000000" w:themeColor="text1"/>
+                <w:sz w:val="28"/>
+                <w:szCs w:val="28"/>
+                <w:bdr w:val="none" w:sz="0" w:space="0" w:color="auto" w:frame="1"/>
+                <w:lang w:val="en-US"/>
+              </w:rPr>
+              <w:t>endfor</w:t>
+            </w:r>
+            <w:proofErr w:type="spellEnd"/>
+            <w:r>
+              <w:rPr>
+                <w:bCs/>
+                <w:color w:val="000000" w:themeColor="text1"/>
+                <w:sz w:val="28"/>
+                <w:szCs w:val="28"/>
+                <w:bdr w:val="none" w:sz="0" w:space="0" w:color="auto" w:frame="1"/>
+                <w:lang w:val="en-US"/>
+              </w:rPr>
+              <w:t xml:space="preserve"> %}</w:t>
             </w:r>
           </w:p>
           <w:p>
@@ -13685,7 +15244,31 @@
                 <w:bdr w:val="none" w:sz="0" w:space="0" w:color="auto" w:frame="1"/>
                 <w:lang w:val="en-US"/>
               </w:rPr>
-              <w:t>{% endfor %}</w:t>
+              <w:t xml:space="preserve">{% </w:t>
+            </w:r>
+            <w:proofErr w:type="spellStart"/>
+            <w:r>
+              <w:rPr>
+                <w:bCs/>
+                <w:color w:val="000000" w:themeColor="text1"/>
+                <w:sz w:val="28"/>
+                <w:szCs w:val="28"/>
+                <w:bdr w:val="none" w:sz="0" w:space="0" w:color="auto" w:frame="1"/>
+                <w:lang w:val="en-US"/>
+              </w:rPr>
+              <w:t>endfor</w:t>
+            </w:r>
+            <w:proofErr w:type="spellEnd"/>
+            <w:r>
+              <w:rPr>
+                <w:bCs/>
+                <w:color w:val="000000" w:themeColor="text1"/>
+                <w:sz w:val="28"/>
+                <w:szCs w:val="28"/>
+                <w:bdr w:val="none" w:sz="0" w:space="0" w:color="auto" w:frame="1"/>
+                <w:lang w:val="en-US"/>
+              </w:rPr>
+              <w:t xml:space="preserve"> %}</w:t>
             </w:r>
           </w:p>
         </w:tc>
@@ -13865,6 +15448,7 @@
                 <w:lang w:val="en-US"/>
               </w:rPr>
             </w:pPr>
+            <w:proofErr w:type="gramStart"/>
             <w:r>
               <w:rPr>
                 <w:sz w:val="28"/>
@@ -13881,6 +15465,7 @@
               </w:rPr>
               <w:t>courses</w:t>
             </w:r>
+            <w:proofErr w:type="gramEnd"/>
             <w:r>
               <w:rPr>
                 <w:sz w:val="28"/>
@@ -13903,15 +15488,7 @@
                 <w:szCs w:val="28"/>
                 <w:lang w:val="en-US"/>
               </w:rPr>
-              <w:t xml:space="preserve">hours - </w:t>
-            </w:r>
-            <w:r>
-              <w:rPr>
-                <w:sz w:val="28"/>
-                <w:szCs w:val="28"/>
-                <w:lang w:val="en-US"/>
-              </w:rPr>
-              <w:t>courses.0</w:t>
+              <w:t>hours - courses.0</w:t>
             </w:r>
             <w:r>
               <w:rPr>
@@ -13983,6 +15560,7 @@
                 <w:bdr w:val="none" w:sz="0" w:space="0" w:color="auto"/>
               </w:rPr>
             </w:pPr>
+            <w:proofErr w:type="gramStart"/>
             <w:r>
               <w:rPr>
                 <w:sz w:val="28"/>
@@ -13998,6 +15576,7 @@
               </w:rPr>
               <w:t>courses</w:t>
             </w:r>
+            <w:proofErr w:type="gramEnd"/>
             <w:r>
               <w:rPr>
                 <w:sz w:val="28"/>
@@ -14238,7 +15817,16 @@
                 <w:sz w:val="28"/>
                 <w:szCs w:val="28"/>
               </w:rPr>
-              <w:t>0.test</w:t>
+              <w:t>0.</w:t>
+            </w:r>
+            <w:proofErr w:type="gramStart"/>
+            <w:r>
+              <w:rPr>
+                <w:rStyle w:val="af3"/>
+                <w:sz w:val="28"/>
+                <w:szCs w:val="28"/>
+              </w:rPr>
+              <w:t>test</w:t>
             </w:r>
             <w:r>
               <w:rPr>
@@ -14257,6 +15845,7 @@
               </w:rPr>
               <w:t>!</w:t>
             </w:r>
+            <w:proofErr w:type="gramEnd"/>
             <w:r>
               <w:rPr>
                 <w:rStyle w:val="af3"/>
@@ -14265,6 +15854,7 @@
               </w:rPr>
               <w:t>= ‘</w:t>
             </w:r>
+            <w:proofErr w:type="spellStart"/>
             <w:r>
               <w:rPr>
                 <w:rStyle w:val="af3"/>
@@ -14274,6 +15864,7 @@
               </w:rPr>
               <w:t>зачет</w:t>
             </w:r>
+            <w:proofErr w:type="spellEnd"/>
             <w:r>
               <w:rPr>
                 <w:rStyle w:val="af3"/>
@@ -14333,7 +15924,25 @@
                 <w:szCs w:val="28"/>
               </w:rPr>
               <w:lastRenderedPageBreak/>
-              <w:t>{% endif %}</w:t>
+              <w:t xml:space="preserve">{% </w:t>
+            </w:r>
+            <w:proofErr w:type="spellStart"/>
+            <w:r>
+              <w:rPr>
+                <w:rStyle w:val="af3"/>
+                <w:sz w:val="28"/>
+                <w:szCs w:val="28"/>
+              </w:rPr>
+              <w:t>endif</w:t>
+            </w:r>
+            <w:proofErr w:type="spellEnd"/>
+            <w:r>
+              <w:rPr>
+                <w:rStyle w:val="af3"/>
+                <w:sz w:val="28"/>
+                <w:szCs w:val="28"/>
+              </w:rPr>
+              <w:t xml:space="preserve"> %}</w:t>
             </w:r>
           </w:p>
         </w:tc>
@@ -14404,15 +16013,7 @@
                 <w:szCs w:val="28"/>
                 <w:lang w:val="en-US"/>
               </w:rPr>
-              <w:t>0.</w:t>
-            </w:r>
-            <w:r>
-              <w:rPr>
-                <w:sz w:val="28"/>
-                <w:szCs w:val="28"/>
-                <w:lang w:val="en-US"/>
-              </w:rPr>
-              <w:t>test</w:t>
+              <w:t>0.test</w:t>
             </w:r>
             <w:r>
               <w:rPr>
@@ -15056,7 +16657,25 @@
           <w:sz w:val="28"/>
           <w:szCs w:val="28"/>
         </w:rPr>
-        <w:t>к.ф.н., доцент Змазнева О.А.</w:t>
+        <w:t xml:space="preserve">к.ф.н., доцент </w:t>
+      </w:r>
+      <w:proofErr w:type="spellStart"/>
+      <w:r>
+        <w:rPr>
+          <w:b/>
+          <w:sz w:val="28"/>
+          <w:szCs w:val="28"/>
+        </w:rPr>
+        <w:t>Змазнева</w:t>
+      </w:r>
+      <w:proofErr w:type="spellEnd"/>
+      <w:r>
+        <w:rPr>
+          <w:b/>
+          <w:sz w:val="28"/>
+          <w:szCs w:val="28"/>
+        </w:rPr>
+        <w:t xml:space="preserve"> О.А.</w:t>
       </w:r>
     </w:p>
     <w:p>
@@ -15259,7 +16878,15 @@
                 <w:b/>
                 <w:color w:val="000000" w:themeColor="text1"/>
               </w:rPr>
-              <w:t>ФГОС ВО (3++)</w:t>
+              <w:t>ФГОС ВО (3++</w:t>
+            </w:r>
+            <w:proofErr w:type="gramStart"/>
+            <w:r>
+              <w:rPr>
+                <w:b/>
+                <w:color w:val="000000" w:themeColor="text1"/>
+              </w:rPr>
+              <w:t>)</w:t>
             </w:r>
             <w:r>
               <w:rPr>
@@ -15274,7 +16901,17 @@
                 <w:bCs/>
                 <w:color w:val="auto"/>
               </w:rPr>
-              <w:t>09.03.03 Прикладная информатика</w:t>
+              <w:t>09.03.03</w:t>
+            </w:r>
+            <w:proofErr w:type="gramEnd"/>
+            <w:r>
+              <w:rPr>
+                <w:rFonts w:eastAsia="Times New Roman"/>
+                <w:b/>
+                <w:bCs/>
+                <w:color w:val="auto"/>
+              </w:rPr>
+              <w:t xml:space="preserve"> Прикладная информатика</w:t>
             </w:r>
           </w:p>
         </w:tc>
@@ -15333,7 +16970,17 @@
                 <w:szCs w:val="24"/>
                 <w:lang w:val="ru-RU" w:eastAsia="en-US"/>
               </w:rPr>
-              <w:t xml:space="preserve">Универсальные и общепрофессиональные </w:t>
+              <w:t xml:space="preserve">Универсальные и </w:t>
+            </w:r>
+            <w:proofErr w:type="gramStart"/>
+            <w:r>
+              <w:rPr>
+                <w:b/>
+                <w:sz w:val="24"/>
+                <w:szCs w:val="24"/>
+                <w:lang w:val="ru-RU" w:eastAsia="en-US"/>
+              </w:rPr>
+              <w:t xml:space="preserve">общепрофессиональные </w:t>
             </w:r>
             <w:r>
               <w:rPr>
@@ -15353,6 +17000,7 @@
               </w:rPr>
               <w:t>компетенции</w:t>
             </w:r>
+            <w:proofErr w:type="gramEnd"/>
             <w:r>
               <w:rPr>
                 <w:sz w:val="24"/>
@@ -19748,7 +21396,25 @@
           <w:sz w:val="28"/>
           <w:szCs w:val="28"/>
         </w:rPr>
-        <w:t>Понятие речевой деятельности, структура  и виды. (</w:t>
+        <w:t xml:space="preserve">Понятие речевой деятельности, </w:t>
+      </w:r>
+      <w:proofErr w:type="gramStart"/>
+      <w:r>
+        <w:rPr>
+          <w:color w:val="000000" w:themeColor="text1"/>
+          <w:sz w:val="28"/>
+          <w:szCs w:val="28"/>
+        </w:rPr>
+        <w:t>структура  и</w:t>
+      </w:r>
+      <w:proofErr w:type="gramEnd"/>
+      <w:r>
+        <w:rPr>
+          <w:color w:val="000000" w:themeColor="text1"/>
+          <w:sz w:val="28"/>
+          <w:szCs w:val="28"/>
+        </w:rPr>
+        <w:t xml:space="preserve"> виды. (</w:t>
       </w:r>
       <w:r>
         <w:rPr>
@@ -19774,6 +21440,7 @@
           <w:szCs w:val="28"/>
         </w:rPr>
       </w:pPr>
+      <w:proofErr w:type="spellStart"/>
       <w:r>
         <w:rPr>
           <w:rFonts w:eastAsia="Calibri"/>
@@ -19781,7 +21448,57 @@
           <w:sz w:val="28"/>
           <w:szCs w:val="28"/>
         </w:rPr>
-        <w:t xml:space="preserve">Коммуникативный, информативный и психологический аспекты речи. </w:t>
+        <w:t>Коммуникативныи</w:t>
+      </w:r>
+      <w:proofErr w:type="spellEnd"/>
+      <w:r>
+        <w:rPr>
+          <w:rFonts w:eastAsia="Calibri"/>
+          <w:color w:val="000000" w:themeColor="text1"/>
+          <w:sz w:val="28"/>
+          <w:szCs w:val="28"/>
+        </w:rPr>
+        <w:t xml:space="preserve">̆, </w:t>
+      </w:r>
+      <w:proofErr w:type="spellStart"/>
+      <w:r>
+        <w:rPr>
+          <w:rFonts w:eastAsia="Calibri"/>
+          <w:color w:val="000000" w:themeColor="text1"/>
+          <w:sz w:val="28"/>
+          <w:szCs w:val="28"/>
+        </w:rPr>
+        <w:t>информативныи</w:t>
+      </w:r>
+      <w:proofErr w:type="spellEnd"/>
+      <w:r>
+        <w:rPr>
+          <w:rFonts w:eastAsia="Calibri"/>
+          <w:color w:val="000000" w:themeColor="text1"/>
+          <w:sz w:val="28"/>
+          <w:szCs w:val="28"/>
+        </w:rPr>
+        <w:t xml:space="preserve">̆ и </w:t>
+      </w:r>
+      <w:proofErr w:type="spellStart"/>
+      <w:r>
+        <w:rPr>
+          <w:rFonts w:eastAsia="Calibri"/>
+          <w:color w:val="000000" w:themeColor="text1"/>
+          <w:sz w:val="28"/>
+          <w:szCs w:val="28"/>
+        </w:rPr>
+        <w:t>психологическии</w:t>
+      </w:r>
+      <w:proofErr w:type="spellEnd"/>
+      <w:r>
+        <w:rPr>
+          <w:rFonts w:eastAsia="Calibri"/>
+          <w:color w:val="000000" w:themeColor="text1"/>
+          <w:sz w:val="28"/>
+          <w:szCs w:val="28"/>
+        </w:rPr>
+        <w:t xml:space="preserve">̆ аспекты речи. </w:t>
       </w:r>
       <w:r>
         <w:rPr>
@@ -19960,14 +21677,31 @@
           <w:sz w:val="28"/>
           <w:szCs w:val="28"/>
         </w:rPr>
-        <w:t xml:space="preserve">Презентация как </w:t>
-      </w:r>
-      <w:r>
-        <w:rPr>
-          <w:sz w:val="28"/>
-          <w:szCs w:val="28"/>
-        </w:rPr>
-        <w:t xml:space="preserve"> целенаправленный коммуникационный процесс.</w:t>
+        <w:t xml:space="preserve">Презентация </w:t>
+      </w:r>
+      <w:proofErr w:type="gramStart"/>
+      <w:r>
+        <w:rPr>
+          <w:bCs/>
+          <w:sz w:val="28"/>
+          <w:szCs w:val="28"/>
+        </w:rPr>
+        <w:t xml:space="preserve">как </w:t>
+      </w:r>
+      <w:r>
+        <w:rPr>
+          <w:sz w:val="28"/>
+          <w:szCs w:val="28"/>
+        </w:rPr>
+        <w:t xml:space="preserve"> целенаправленный</w:t>
+      </w:r>
+      <w:proofErr w:type="gramEnd"/>
+      <w:r>
+        <w:rPr>
+          <w:sz w:val="28"/>
+          <w:szCs w:val="28"/>
+        </w:rPr>
+        <w:t xml:space="preserve"> коммуникационный процесс.</w:t>
       </w:r>
       <w:r>
         <w:rPr>
@@ -20264,13 +21998,23 @@
           <w:szCs w:val="28"/>
         </w:rPr>
       </w:pPr>
+      <w:proofErr w:type="gramStart"/>
       <w:r>
         <w:rPr>
           <w:color w:val="000000" w:themeColor="text1"/>
           <w:sz w:val="28"/>
           <w:szCs w:val="28"/>
         </w:rPr>
-        <w:t>Этапы  подготовки презентации. (</w:t>
+        <w:t>Этапы  подготовки</w:t>
+      </w:r>
+      <w:proofErr w:type="gramEnd"/>
+      <w:r>
+        <w:rPr>
+          <w:color w:val="000000" w:themeColor="text1"/>
+          <w:sz w:val="28"/>
+          <w:szCs w:val="28"/>
+        </w:rPr>
+        <w:t xml:space="preserve"> презентации. (</w:t>
       </w:r>
       <w:r>
         <w:rPr>
@@ -20392,6 +22136,8 @@
           <w:szCs w:val="28"/>
         </w:rPr>
       </w:pPr>
+      <w:proofErr w:type="spellStart"/>
+      <w:proofErr w:type="gramStart"/>
       <w:r>
         <w:rPr>
           <w:color w:val="000000" w:themeColor="text1"/>
@@ -20399,7 +22145,43 @@
           <w:szCs w:val="28"/>
         </w:rPr>
         <w:lastRenderedPageBreak/>
-        <w:t>Копирайтнг,  веб-райтинг – цели и задачи. (ОПК-3)</w:t>
+        <w:t>Копирайтнг</w:t>
+      </w:r>
+      <w:proofErr w:type="spellEnd"/>
+      <w:r>
+        <w:rPr>
+          <w:color w:val="000000" w:themeColor="text1"/>
+          <w:sz w:val="28"/>
+          <w:szCs w:val="28"/>
+        </w:rPr>
+        <w:t>,  веб</w:t>
+      </w:r>
+      <w:proofErr w:type="gramEnd"/>
+      <w:r>
+        <w:rPr>
+          <w:color w:val="000000" w:themeColor="text1"/>
+          <w:sz w:val="28"/>
+          <w:szCs w:val="28"/>
+        </w:rPr>
+        <w:t>-</w:t>
+      </w:r>
+      <w:proofErr w:type="spellStart"/>
+      <w:r>
+        <w:rPr>
+          <w:color w:val="000000" w:themeColor="text1"/>
+          <w:sz w:val="28"/>
+          <w:szCs w:val="28"/>
+        </w:rPr>
+        <w:t>райтинг</w:t>
+      </w:r>
+      <w:proofErr w:type="spellEnd"/>
+      <w:r>
+        <w:rPr>
+          <w:color w:val="000000" w:themeColor="text1"/>
+          <w:sz w:val="28"/>
+          <w:szCs w:val="28"/>
+        </w:rPr>
+        <w:t xml:space="preserve"> – цели и задачи. (ОПК-3)</w:t>
       </w:r>
     </w:p>
     <w:p>
@@ -21018,7 +22800,25 @@
           <w:sz w:val="28"/>
           <w:szCs w:val="28"/>
         </w:rPr>
-        <w:t>Использование изобразительно-выразительных  средств языка в речи. (</w:t>
+        <w:t>Использование изобразительно-</w:t>
+      </w:r>
+      <w:proofErr w:type="gramStart"/>
+      <w:r>
+        <w:rPr>
+          <w:color w:val="000000" w:themeColor="text1"/>
+          <w:sz w:val="28"/>
+          <w:szCs w:val="28"/>
+        </w:rPr>
+        <w:t>выразительных  средств</w:t>
+      </w:r>
+      <w:proofErr w:type="gramEnd"/>
+      <w:r>
+        <w:rPr>
+          <w:color w:val="000000" w:themeColor="text1"/>
+          <w:sz w:val="28"/>
+          <w:szCs w:val="28"/>
+        </w:rPr>
+        <w:t xml:space="preserve"> языка в речи. (</w:t>
       </w:r>
       <w:r>
         <w:rPr>
@@ -21260,7 +23060,23 @@
           <w:szCs w:val="28"/>
         </w:rPr>
         <w:lastRenderedPageBreak/>
-        <w:t>примерами, в том числе из собственной речевой  практики. Студент демонстрирует умение аргументированно вести диалог и научную дискуссию;</w:t>
+        <w:t xml:space="preserve">примерами, в том числе из собственной </w:t>
+      </w:r>
+      <w:proofErr w:type="gramStart"/>
+      <w:r>
+        <w:rPr>
+          <w:sz w:val="28"/>
+          <w:szCs w:val="28"/>
+        </w:rPr>
+        <w:t>речевой  практики</w:t>
+      </w:r>
+      <w:proofErr w:type="gramEnd"/>
+      <w:r>
+        <w:rPr>
+          <w:sz w:val="28"/>
+          <w:szCs w:val="28"/>
+        </w:rPr>
+        <w:t>. Студент демонстрирует умение аргументированно вести диалог и научную дискуссию;</w:t>
       </w:r>
     </w:p>
     <w:p>
@@ -21278,7 +23094,23 @@
           <w:sz w:val="28"/>
           <w:szCs w:val="28"/>
         </w:rPr>
-        <w:t>«не зачтено»  — обнаружено незнание или непонимание студентом сущностной части курса. Содержание вопросов не раскрыто, допускаются существенные фактические ошибки, которые учащийся не может исправить самостоятельно. На большую часть дополнительных вопросов по содержанию зачета студент затрудняется дать ответ или не дает верных ответов.</w:t>
+        <w:t xml:space="preserve">«не </w:t>
+      </w:r>
+      <w:proofErr w:type="gramStart"/>
+      <w:r>
+        <w:rPr>
+          <w:sz w:val="28"/>
+          <w:szCs w:val="28"/>
+        </w:rPr>
+        <w:t>зачтено»  —</w:t>
+      </w:r>
+      <w:proofErr w:type="gramEnd"/>
+      <w:r>
+        <w:rPr>
+          <w:sz w:val="28"/>
+          <w:szCs w:val="28"/>
+        </w:rPr>
+        <w:t xml:space="preserve"> обнаружено незнание или непонимание студентом сущностной части курса. Содержание вопросов не раскрыто, допускаются существенные фактические ошибки, которые учащийся не может исправить самостоятельно. На большую часть дополнительных вопросов по содержанию зачета студент затрудняется дать ответ или не дает верных ответов.</w:t>
       </w:r>
     </w:p>
     <w:p>
@@ -21300,7 +23132,27 @@
           <w:sz w:val="28"/>
           <w:szCs w:val="28"/>
         </w:rPr>
-        <w:t>Оценочные средства, используемые для более эффективного усвоения материала дисциплины при подготовки к лабораторным работам.</w:t>
+        <w:t xml:space="preserve">Оценочные средства, используемые для более эффективного усвоения материала дисциплины </w:t>
+      </w:r>
+      <w:proofErr w:type="gramStart"/>
+      <w:r>
+        <w:rPr>
+          <w:b/>
+          <w:bCs/>
+          <w:sz w:val="28"/>
+          <w:szCs w:val="28"/>
+        </w:rPr>
+        <w:t>при подготовки</w:t>
+      </w:r>
+      <w:proofErr w:type="gramEnd"/>
+      <w:r>
+        <w:rPr>
+          <w:b/>
+          <w:bCs/>
+          <w:sz w:val="28"/>
+          <w:szCs w:val="28"/>
+        </w:rPr>
+        <w:t xml:space="preserve"> к лабораторным работам.</w:t>
       </w:r>
     </w:p>
     <w:p>
@@ -21541,7 +23393,43 @@
           <w:sz w:val="28"/>
           <w:szCs w:val="28"/>
         </w:rPr>
-        <w:t xml:space="preserve">формирование навыков подготовки к выстыплениям, умений контролировать свое поведение, вербальное и  невербальное, в ходе обсуждения, умений задавать и отвечать на вопросы, связанные с будущей профессиональной деятельностью. </w:t>
+        <w:t xml:space="preserve">формирование навыков подготовки к </w:t>
+      </w:r>
+      <w:proofErr w:type="spellStart"/>
+      <w:r>
+        <w:rPr>
+          <w:rFonts w:cs="Times New Roman"/>
+          <w:sz w:val="28"/>
+          <w:szCs w:val="28"/>
+        </w:rPr>
+        <w:t>выстыплениям</w:t>
+      </w:r>
+      <w:proofErr w:type="spellEnd"/>
+      <w:r>
+        <w:rPr>
+          <w:rFonts w:cs="Times New Roman"/>
+          <w:sz w:val="28"/>
+          <w:szCs w:val="28"/>
+        </w:rPr>
+        <w:t xml:space="preserve">, умений контролировать свое поведение, вербальное </w:t>
+      </w:r>
+      <w:proofErr w:type="gramStart"/>
+      <w:r>
+        <w:rPr>
+          <w:rFonts w:cs="Times New Roman"/>
+          <w:sz w:val="28"/>
+          <w:szCs w:val="28"/>
+        </w:rPr>
+        <w:t>и  невербальное</w:t>
+      </w:r>
+      <w:proofErr w:type="gramEnd"/>
+      <w:r>
+        <w:rPr>
+          <w:rFonts w:cs="Times New Roman"/>
+          <w:sz w:val="28"/>
+          <w:szCs w:val="28"/>
+        </w:rPr>
+        <w:t xml:space="preserve">, в ходе обсуждения, умений задавать и отвечать на вопросы, связанные с будущей профессиональной деятельностью. </w:t>
       </w:r>
     </w:p>
     <w:p>
@@ -21636,7 +23524,23 @@
           <w:sz w:val="28"/>
           <w:szCs w:val="28"/>
         </w:rPr>
-        <w:t>оценка «удовлетворительно» выставляется студенту, если он не достаточно хорошо подготовился к игре, в ходе собеседования не проявлял заинтересованности,  был скован, безынициативен;</w:t>
+        <w:t xml:space="preserve">оценка «удовлетворительно» выставляется студенту, если он не достаточно хорошо подготовился к игре, в ходе собеседования не проявлял </w:t>
+      </w:r>
+      <w:proofErr w:type="gramStart"/>
+      <w:r>
+        <w:rPr>
+          <w:sz w:val="28"/>
+          <w:szCs w:val="28"/>
+        </w:rPr>
+        <w:t>заинтересованности,  был</w:t>
+      </w:r>
+      <w:proofErr w:type="gramEnd"/>
+      <w:r>
+        <w:rPr>
+          <w:sz w:val="28"/>
+          <w:szCs w:val="28"/>
+        </w:rPr>
+        <w:t xml:space="preserve"> скован, безынициативен;</w:t>
       </w:r>
     </w:p>
     <w:p>
@@ -21980,7 +23884,23 @@
           <w:sz w:val="28"/>
           <w:szCs w:val="28"/>
         </w:rPr>
-        <w:t>оценка «хорошо» выставляется студенту, если обучающийся дает ответ, близкий к требованиям, установленным для оценки «5», но допускает 1–2 неточности в речевом оформлении ответа, в подтверждении верно сформулированного правила примерами, при работе над текстом, которые легко исправляет сам или с небольшой помощью преподавателя;</w:t>
+        <w:t xml:space="preserve">оценка «хорошо» выставляется студенту, если обучающийся дает ответ, близкий к требованиям, установленным для оценки «5», но допускает 1–2 неточности в речевом оформлении ответа, в </w:t>
+      </w:r>
+      <w:proofErr w:type="gramStart"/>
+      <w:r>
+        <w:rPr>
+          <w:sz w:val="28"/>
+          <w:szCs w:val="28"/>
+        </w:rPr>
+        <w:t>подтверждении верно</w:t>
+      </w:r>
+      <w:proofErr w:type="gramEnd"/>
+      <w:r>
+        <w:rPr>
+          <w:sz w:val="28"/>
+          <w:szCs w:val="28"/>
+        </w:rPr>
+        <w:t xml:space="preserve"> сформулированного правила примерами, при работе над текстом, которые легко исправляет сам или с небольшой помощью преподавателя;</w:t>
       </w:r>
     </w:p>
     <w:p>
@@ -22024,7 +23944,23 @@
           <w:sz w:val="28"/>
           <w:szCs w:val="28"/>
         </w:rPr>
-        <w:t xml:space="preserve"> оценка «неудовлетворительно» выставляется студенту,  если обучающийся обнаруживает незнание основных положений или большей части изученного материала, допускает ошибки в формулировках, не может исправить их даже с помощью наводящих вопросов преподавателя, речь прерывиста, непоследовательна, алогична, с речевыми ошибками.</w:t>
+        <w:t xml:space="preserve"> оценка «неудовлетворительно» выставляется </w:t>
+      </w:r>
+      <w:proofErr w:type="gramStart"/>
+      <w:r>
+        <w:rPr>
+          <w:sz w:val="28"/>
+          <w:szCs w:val="28"/>
+        </w:rPr>
+        <w:t>студенту,  если</w:t>
+      </w:r>
+      <w:proofErr w:type="gramEnd"/>
+      <w:r>
+        <w:rPr>
+          <w:sz w:val="28"/>
+          <w:szCs w:val="28"/>
+        </w:rPr>
+        <w:t xml:space="preserve"> обучающийся обнаруживает незнание основных положений или большей части изученного материала, допускает ошибки в формулировках, не может исправить их даже с помощью наводящих вопросов преподавателя, речь прерывиста, непоследовательна, алогична, с речевыми ошибками.</w:t>
       </w:r>
     </w:p>
     <w:p>
@@ -22084,7 +24020,27 @@
           <w:sz w:val="28"/>
           <w:szCs w:val="28"/>
         </w:rPr>
-        <w:t>Вопросы к  теоретической  части:</w:t>
+        <w:t xml:space="preserve">Вопросы </w:t>
+      </w:r>
+      <w:proofErr w:type="gramStart"/>
+      <w:r>
+        <w:rPr>
+          <w:b/>
+          <w:bCs/>
+          <w:sz w:val="28"/>
+          <w:szCs w:val="28"/>
+        </w:rPr>
+        <w:t>к  теоретической</w:t>
+      </w:r>
+      <w:proofErr w:type="gramEnd"/>
+      <w:r>
+        <w:rPr>
+          <w:b/>
+          <w:bCs/>
+          <w:sz w:val="28"/>
+          <w:szCs w:val="28"/>
+        </w:rPr>
+        <w:t xml:space="preserve">  части:</w:t>
       </w:r>
     </w:p>
     <w:p>
@@ -22145,13 +24101,22 @@
           <w:szCs w:val="28"/>
         </w:rPr>
       </w:pPr>
+      <w:proofErr w:type="gramStart"/>
       <w:r>
         <w:rPr>
           <w:sz w:val="28"/>
           <w:szCs w:val="28"/>
         </w:rPr>
         <w:lastRenderedPageBreak/>
-        <w:t>Принципы  и этапы работы над презентацией.</w:t>
+        <w:t>Принципы  и</w:t>
+      </w:r>
+      <w:proofErr w:type="gramEnd"/>
+      <w:r>
+        <w:rPr>
+          <w:sz w:val="28"/>
+          <w:szCs w:val="28"/>
+        </w:rPr>
+        <w:t xml:space="preserve"> этапы работы над презентацией.</w:t>
       </w:r>
     </w:p>
     <w:p>
@@ -22173,7 +24138,39 @@
           <w:sz w:val="28"/>
           <w:szCs w:val="28"/>
         </w:rPr>
-        <w:t>Контент презентации. Райтинг, копирайтинг, рерайтинг, компрессия текста.</w:t>
+        <w:t xml:space="preserve">Контент презентации. </w:t>
+      </w:r>
+      <w:proofErr w:type="spellStart"/>
+      <w:r>
+        <w:rPr>
+          <w:sz w:val="28"/>
+          <w:szCs w:val="28"/>
+        </w:rPr>
+        <w:t>Райтинг</w:t>
+      </w:r>
+      <w:proofErr w:type="spellEnd"/>
+      <w:r>
+        <w:rPr>
+          <w:sz w:val="28"/>
+          <w:szCs w:val="28"/>
+        </w:rPr>
+        <w:t xml:space="preserve">, копирайтинг, </w:t>
+      </w:r>
+      <w:proofErr w:type="spellStart"/>
+      <w:r>
+        <w:rPr>
+          <w:sz w:val="28"/>
+          <w:szCs w:val="28"/>
+        </w:rPr>
+        <w:t>рерайтинг</w:t>
+      </w:r>
+      <w:proofErr w:type="spellEnd"/>
+      <w:r>
+        <w:rPr>
+          <w:sz w:val="28"/>
+          <w:szCs w:val="28"/>
+        </w:rPr>
+        <w:t>, компрессия текста.</w:t>
       </w:r>
     </w:p>
     <w:p>
@@ -22519,7 +24516,23 @@
           <w:sz w:val="28"/>
           <w:szCs w:val="28"/>
         </w:rPr>
-        <w:t>Представление работы на  грант.</w:t>
+        <w:t xml:space="preserve">Представление работы </w:t>
+      </w:r>
+      <w:proofErr w:type="gramStart"/>
+      <w:r>
+        <w:rPr>
+          <w:sz w:val="28"/>
+          <w:szCs w:val="28"/>
+        </w:rPr>
+        <w:t>на  грант</w:t>
+      </w:r>
+      <w:proofErr w:type="gramEnd"/>
+      <w:r>
+        <w:rPr>
+          <w:sz w:val="28"/>
+          <w:szCs w:val="28"/>
+        </w:rPr>
+        <w:t>.</w:t>
       </w:r>
     </w:p>
     <w:p>
@@ -26987,7 +29000,7 @@
   <w:num w:numId="20">
     <w:abstractNumId w:val="22"/>
     <w:lvlOverride w:ilvl="0">
-      <w:lvl w:ilvl="0" w:tplc="8B6E786A">
+      <w:lvl w:ilvl="0" w:tplc="4E1A9BD8">
         <w:start w:val="1"/>
         <w:numFmt w:val="decimal"/>
         <w:lvlText w:val="-"/>
@@ -27041,7 +29054,7 @@
       </w:lvl>
     </w:lvlOverride>
     <w:lvlOverride w:ilvl="1">
-      <w:lvl w:ilvl="1" w:tplc="FE8A9AF6">
+      <w:lvl w:ilvl="1" w:tplc="29981BC6">
         <w:start w:val="1"/>
         <w:numFmt w:val="decimal"/>
         <w:lvlText w:val="o"/>
@@ -27096,7 +29109,7 @@
       </w:lvl>
     </w:lvlOverride>
     <w:lvlOverride w:ilvl="2">
-      <w:lvl w:ilvl="2" w:tplc="7A5A75B8">
+      <w:lvl w:ilvl="2" w:tplc="055E567C">
         <w:start w:val="1"/>
         <w:numFmt w:val="decimal"/>
         <w:lvlText w:val="▪"/>
@@ -27151,7 +29164,7 @@
       </w:lvl>
     </w:lvlOverride>
     <w:lvlOverride w:ilvl="3">
-      <w:lvl w:ilvl="3" w:tplc="B9B0262A">
+      <w:lvl w:ilvl="3" w:tplc="48E49EF6">
         <w:start w:val="1"/>
         <w:numFmt w:val="decimal"/>
         <w:lvlText w:val="•"/>
@@ -27206,7 +29219,7 @@
       </w:lvl>
     </w:lvlOverride>
     <w:lvlOverride w:ilvl="4">
-      <w:lvl w:ilvl="4" w:tplc="6E30C01C">
+      <w:lvl w:ilvl="4" w:tplc="D4789FDC">
         <w:start w:val="1"/>
         <w:numFmt w:val="decimal"/>
         <w:lvlText w:val="o"/>
@@ -27261,7 +29274,7 @@
       </w:lvl>
     </w:lvlOverride>
     <w:lvlOverride w:ilvl="5">
-      <w:lvl w:ilvl="5" w:tplc="7E087606">
+      <w:lvl w:ilvl="5" w:tplc="43F6BCAE">
         <w:start w:val="1"/>
         <w:numFmt w:val="decimal"/>
         <w:lvlText w:val="▪"/>
@@ -27316,7 +29329,7 @@
       </w:lvl>
     </w:lvlOverride>
     <w:lvlOverride w:ilvl="6">
-      <w:lvl w:ilvl="6" w:tplc="48204B6C">
+      <w:lvl w:ilvl="6" w:tplc="0FD6FABC">
         <w:start w:val="1"/>
         <w:numFmt w:val="decimal"/>
         <w:lvlText w:val="•"/>
@@ -27371,7 +29384,7 @@
       </w:lvl>
     </w:lvlOverride>
     <w:lvlOverride w:ilvl="7">
-      <w:lvl w:ilvl="7" w:tplc="F3EC392C">
+      <w:lvl w:ilvl="7" w:tplc="8BEE9F2A">
         <w:start w:val="1"/>
         <w:numFmt w:val="decimal"/>
         <w:lvlText w:val="o"/>
@@ -27426,7 +29439,7 @@
       </w:lvl>
     </w:lvlOverride>
     <w:lvlOverride w:ilvl="8">
-      <w:lvl w:ilvl="8" w:tplc="AB788550">
+      <w:lvl w:ilvl="8" w:tplc="74C07BA0">
         <w:start w:val="1"/>
         <w:numFmt w:val="decimal"/>
         <w:lvlText w:val="▪"/>
@@ -27517,7 +29530,7 @@
   <w:num w:numId="23">
     <w:abstractNumId w:val="24"/>
     <w:lvlOverride w:ilvl="0">
-      <w:lvl w:ilvl="0" w:tplc="4B2C619A">
+      <w:lvl w:ilvl="0" w:tplc="95405482">
         <w:start w:val="1"/>
         <w:numFmt w:val="decimal"/>
         <w:lvlText w:val="%1."/>
@@ -27563,7 +29576,7 @@
       </w:lvl>
     </w:lvlOverride>
     <w:lvlOverride w:ilvl="1">
-      <w:lvl w:ilvl="1" w:tplc="E772A9BC">
+      <w:lvl w:ilvl="1" w:tplc="5B449DAA">
         <w:start w:val="1"/>
         <w:numFmt w:val="decimal"/>
         <w:lvlText w:val="%2."/>
@@ -27609,7 +29622,7 @@
       </w:lvl>
     </w:lvlOverride>
     <w:lvlOverride w:ilvl="2">
-      <w:lvl w:ilvl="2" w:tplc="11682680">
+      <w:lvl w:ilvl="2" w:tplc="1B46CEEC">
         <w:start w:val="1"/>
         <w:numFmt w:val="decimal"/>
         <w:lvlText w:val="%3."/>
@@ -27656,7 +29669,7 @@
       </w:lvl>
     </w:lvlOverride>
     <w:lvlOverride w:ilvl="3">
-      <w:lvl w:ilvl="3" w:tplc="6AD4E776">
+      <w:lvl w:ilvl="3" w:tplc="CC22B6BC">
         <w:start w:val="1"/>
         <w:numFmt w:val="decimal"/>
         <w:suff w:val="nothing"/>
@@ -27704,7 +29717,7 @@
       </w:lvl>
     </w:lvlOverride>
     <w:lvlOverride w:ilvl="4">
-      <w:lvl w:ilvl="4" w:tplc="41AE1A9A">
+      <w:lvl w:ilvl="4" w:tplc="C742DA1A">
         <w:start w:val="1"/>
         <w:numFmt w:val="decimal"/>
         <w:lvlText w:val="%5."/>
@@ -27751,7 +29764,7 @@
       </w:lvl>
     </w:lvlOverride>
     <w:lvlOverride w:ilvl="5">
-      <w:lvl w:ilvl="5" w:tplc="E828CBF2">
+      <w:lvl w:ilvl="5" w:tplc="BCFEF5DE">
         <w:start w:val="1"/>
         <w:numFmt w:val="decimal"/>
         <w:lvlText w:val="%6."/>
@@ -27798,7 +29811,7 @@
       </w:lvl>
     </w:lvlOverride>
     <w:lvlOverride w:ilvl="6">
-      <w:lvl w:ilvl="6" w:tplc="8482E754">
+      <w:lvl w:ilvl="6" w:tplc="CC6E5420">
         <w:start w:val="1"/>
         <w:numFmt w:val="decimal"/>
         <w:lvlText w:val="%7."/>
@@ -27845,7 +29858,7 @@
       </w:lvl>
     </w:lvlOverride>
     <w:lvlOverride w:ilvl="7">
-      <w:lvl w:ilvl="7" w:tplc="313C50F4">
+      <w:lvl w:ilvl="7" w:tplc="A20887C6">
         <w:start w:val="1"/>
         <w:numFmt w:val="decimal"/>
         <w:lvlText w:val="%8."/>
@@ -27892,7 +29905,7 @@
       </w:lvl>
     </w:lvlOverride>
     <w:lvlOverride w:ilvl="8">
-      <w:lvl w:ilvl="8" w:tplc="0FC0BFE4">
+      <w:lvl w:ilvl="8" w:tplc="5930F3B2">
         <w:start w:val="1"/>
         <w:numFmt w:val="decimal"/>
         <w:lvlText w:val="%9."/>
@@ -27942,7 +29955,7 @@
   <w:num w:numId="24">
     <w:abstractNumId w:val="24"/>
     <w:lvlOverride w:ilvl="0">
-      <w:lvl w:ilvl="0" w:tplc="4B2C619A">
+      <w:lvl w:ilvl="0" w:tplc="95405482">
         <w:start w:val="1"/>
         <w:numFmt w:val="decimal"/>
         <w:lvlText w:val="%1."/>
@@ -27988,7 +30001,7 @@
       </w:lvl>
     </w:lvlOverride>
     <w:lvlOverride w:ilvl="1">
-      <w:lvl w:ilvl="1" w:tplc="E772A9BC">
+      <w:lvl w:ilvl="1" w:tplc="5B449DAA">
         <w:start w:val="1"/>
         <w:numFmt w:val="decimal"/>
         <w:lvlText w:val="%2."/>
@@ -28034,7 +30047,7 @@
       </w:lvl>
     </w:lvlOverride>
     <w:lvlOverride w:ilvl="2">
-      <w:lvl w:ilvl="2" w:tplc="11682680">
+      <w:lvl w:ilvl="2" w:tplc="1B46CEEC">
         <w:start w:val="1"/>
         <w:numFmt w:val="decimal"/>
         <w:lvlText w:val="%3."/>
@@ -28081,7 +30094,7 @@
       </w:lvl>
     </w:lvlOverride>
     <w:lvlOverride w:ilvl="3">
-      <w:lvl w:ilvl="3" w:tplc="6AD4E776">
+      <w:lvl w:ilvl="3" w:tplc="CC22B6BC">
         <w:start w:val="1"/>
         <w:numFmt w:val="decimal"/>
         <w:suff w:val="nothing"/>
@@ -28129,7 +30142,7 @@
       </w:lvl>
     </w:lvlOverride>
     <w:lvlOverride w:ilvl="4">
-      <w:lvl w:ilvl="4" w:tplc="41AE1A9A">
+      <w:lvl w:ilvl="4" w:tplc="C742DA1A">
         <w:start w:val="1"/>
         <w:numFmt w:val="decimal"/>
         <w:lvlText w:val="%5."/>
@@ -28176,7 +30189,7 @@
       </w:lvl>
     </w:lvlOverride>
     <w:lvlOverride w:ilvl="5">
-      <w:lvl w:ilvl="5" w:tplc="E828CBF2">
+      <w:lvl w:ilvl="5" w:tplc="BCFEF5DE">
         <w:start w:val="1"/>
         <w:numFmt w:val="decimal"/>
         <w:lvlText w:val="%6."/>
@@ -28223,7 +30236,7 @@
       </w:lvl>
     </w:lvlOverride>
     <w:lvlOverride w:ilvl="6">
-      <w:lvl w:ilvl="6" w:tplc="8482E754">
+      <w:lvl w:ilvl="6" w:tplc="CC6E5420">
         <w:start w:val="1"/>
         <w:numFmt w:val="decimal"/>
         <w:lvlText w:val="%7."/>
@@ -28270,7 +30283,7 @@
       </w:lvl>
     </w:lvlOverride>
     <w:lvlOverride w:ilvl="7">
-      <w:lvl w:ilvl="7" w:tplc="313C50F4">
+      <w:lvl w:ilvl="7" w:tplc="A20887C6">
         <w:start w:val="1"/>
         <w:numFmt w:val="decimal"/>
         <w:lvlText w:val="%8."/>
@@ -28317,7 +30330,7 @@
       </w:lvl>
     </w:lvlOverride>
     <w:lvlOverride w:ilvl="8">
-      <w:lvl w:ilvl="8" w:tplc="0FC0BFE4">
+      <w:lvl w:ilvl="8" w:tplc="5930F3B2">
         <w:start w:val="1"/>
         <w:numFmt w:val="decimal"/>
         <w:lvlText w:val="%9."/>
@@ -28367,7 +30380,7 @@
   <w:num w:numId="25">
     <w:abstractNumId w:val="22"/>
     <w:lvlOverride w:ilvl="0">
-      <w:lvl w:ilvl="0" w:tplc="8B6E786A">
+      <w:lvl w:ilvl="0" w:tplc="4E1A9BD8">
         <w:start w:val="1"/>
         <w:numFmt w:val="decimal"/>
         <w:lvlText w:val="-"/>
@@ -28410,7 +30423,7 @@
       </w:lvl>
     </w:lvlOverride>
     <w:lvlOverride w:ilvl="1">
-      <w:lvl w:ilvl="1" w:tplc="FE8A9AF6">
+      <w:lvl w:ilvl="1" w:tplc="29981BC6">
         <w:start w:val="1"/>
         <w:numFmt w:val="decimal"/>
         <w:lvlText w:val="o"/>
@@ -28453,7 +30466,7 @@
       </w:lvl>
     </w:lvlOverride>
     <w:lvlOverride w:ilvl="2">
-      <w:lvl w:ilvl="2" w:tplc="7A5A75B8">
+      <w:lvl w:ilvl="2" w:tplc="055E567C">
         <w:start w:val="1"/>
         <w:numFmt w:val="decimal"/>
         <w:lvlText w:val="▪"/>
@@ -28496,7 +30509,7 @@
       </w:lvl>
     </w:lvlOverride>
     <w:lvlOverride w:ilvl="3">
-      <w:lvl w:ilvl="3" w:tplc="B9B0262A">
+      <w:lvl w:ilvl="3" w:tplc="48E49EF6">
         <w:start w:val="1"/>
         <w:numFmt w:val="decimal"/>
         <w:lvlText w:val="•"/>
@@ -28540,7 +30553,7 @@
       </w:lvl>
     </w:lvlOverride>
     <w:lvlOverride w:ilvl="4">
-      <w:lvl w:ilvl="4" w:tplc="6E30C01C">
+      <w:lvl w:ilvl="4" w:tplc="D4789FDC">
         <w:start w:val="1"/>
         <w:numFmt w:val="decimal"/>
         <w:lvlText w:val="o"/>
@@ -28584,7 +30597,7 @@
       </w:lvl>
     </w:lvlOverride>
     <w:lvlOverride w:ilvl="5">
-      <w:lvl w:ilvl="5" w:tplc="7E087606">
+      <w:lvl w:ilvl="5" w:tplc="43F6BCAE">
         <w:start w:val="1"/>
         <w:numFmt w:val="decimal"/>
         <w:lvlText w:val="▪"/>
@@ -28628,7 +30641,7 @@
       </w:lvl>
     </w:lvlOverride>
     <w:lvlOverride w:ilvl="6">
-      <w:lvl w:ilvl="6" w:tplc="48204B6C">
+      <w:lvl w:ilvl="6" w:tplc="0FD6FABC">
         <w:start w:val="1"/>
         <w:numFmt w:val="decimal"/>
         <w:lvlText w:val="•"/>
@@ -28672,7 +30685,7 @@
       </w:lvl>
     </w:lvlOverride>
     <w:lvlOverride w:ilvl="7">
-      <w:lvl w:ilvl="7" w:tplc="F3EC392C">
+      <w:lvl w:ilvl="7" w:tplc="8BEE9F2A">
         <w:start w:val="1"/>
         <w:numFmt w:val="decimal"/>
         <w:lvlText w:val="o"/>
@@ -28716,7 +30729,7 @@
       </w:lvl>
     </w:lvlOverride>
     <w:lvlOverride w:ilvl="8">
-      <w:lvl w:ilvl="8" w:tplc="AB788550">
+      <w:lvl w:ilvl="8" w:tplc="74C07BA0">
         <w:start w:val="1"/>
         <w:numFmt w:val="decimal"/>
         <w:lvlText w:val="▪"/>
@@ -28763,7 +30776,7 @@
   <w:num w:numId="26">
     <w:abstractNumId w:val="22"/>
     <w:lvlOverride w:ilvl="0">
-      <w:lvl w:ilvl="0" w:tplc="8B6E786A">
+      <w:lvl w:ilvl="0" w:tplc="4E1A9BD8">
         <w:start w:val="1"/>
         <w:numFmt w:val="decimal"/>
         <w:lvlText w:val="-"/>
@@ -28806,7 +30819,7 @@
       </w:lvl>
     </w:lvlOverride>
     <w:lvlOverride w:ilvl="1">
-      <w:lvl w:ilvl="1" w:tplc="FE8A9AF6">
+      <w:lvl w:ilvl="1" w:tplc="29981BC6">
         <w:start w:val="1"/>
         <w:numFmt w:val="decimal"/>
         <w:lvlText w:val="o"/>
@@ -28862,7 +30875,7 @@
       </w:lvl>
     </w:lvlOverride>
     <w:lvlOverride w:ilvl="2">
-      <w:lvl w:ilvl="2" w:tplc="7A5A75B8">
+      <w:lvl w:ilvl="2" w:tplc="055E567C">
         <w:start w:val="1"/>
         <w:numFmt w:val="decimal"/>
         <w:lvlText w:val="▪"/>
@@ -28905,7 +30918,7 @@
       </w:lvl>
     </w:lvlOverride>
     <w:lvlOverride w:ilvl="3">
-      <w:lvl w:ilvl="3" w:tplc="B9B0262A">
+      <w:lvl w:ilvl="3" w:tplc="48E49EF6">
         <w:start w:val="1"/>
         <w:numFmt w:val="decimal"/>
         <w:lvlText w:val="•"/>
@@ -28948,7 +30961,7 @@
       </w:lvl>
     </w:lvlOverride>
     <w:lvlOverride w:ilvl="4">
-      <w:lvl w:ilvl="4" w:tplc="6E30C01C">
+      <w:lvl w:ilvl="4" w:tplc="D4789FDC">
         <w:start w:val="1"/>
         <w:numFmt w:val="decimal"/>
         <w:lvlText w:val="o"/>
@@ -28991,7 +31004,7 @@
       </w:lvl>
     </w:lvlOverride>
     <w:lvlOverride w:ilvl="5">
-      <w:lvl w:ilvl="5" w:tplc="7E087606">
+      <w:lvl w:ilvl="5" w:tplc="43F6BCAE">
         <w:start w:val="1"/>
         <w:numFmt w:val="decimal"/>
         <w:lvlText w:val="▪"/>
@@ -29034,7 +31047,7 @@
       </w:lvl>
     </w:lvlOverride>
     <w:lvlOverride w:ilvl="6">
-      <w:lvl w:ilvl="6" w:tplc="48204B6C">
+      <w:lvl w:ilvl="6" w:tplc="0FD6FABC">
         <w:start w:val="1"/>
         <w:numFmt w:val="decimal"/>
         <w:lvlText w:val="•"/>
@@ -29077,7 +31090,7 @@
       </w:lvl>
     </w:lvlOverride>
     <w:lvlOverride w:ilvl="7">
-      <w:lvl w:ilvl="7" w:tplc="F3EC392C">
+      <w:lvl w:ilvl="7" w:tplc="8BEE9F2A">
         <w:start w:val="1"/>
         <w:numFmt w:val="decimal"/>
         <w:lvlText w:val="o"/>
@@ -29120,7 +31133,7 @@
       </w:lvl>
     </w:lvlOverride>
     <w:lvlOverride w:ilvl="8">
-      <w:lvl w:ilvl="8" w:tplc="AB788550">
+      <w:lvl w:ilvl="8" w:tplc="74C07BA0">
         <w:start w:val="1"/>
         <w:numFmt w:val="decimal"/>
         <w:lvlText w:val="▪"/>
@@ -29166,7 +31179,7 @@
   <w:num w:numId="27">
     <w:abstractNumId w:val="22"/>
     <w:lvlOverride w:ilvl="0">
-      <w:lvl w:ilvl="0" w:tplc="8B6E786A">
+      <w:lvl w:ilvl="0" w:tplc="4E1A9BD8">
         <w:start w:val="1"/>
         <w:numFmt w:val="decimal"/>
         <w:lvlText w:val="-"/>
@@ -29209,7 +31222,7 @@
       </w:lvl>
     </w:lvlOverride>
     <w:lvlOverride w:ilvl="1">
-      <w:lvl w:ilvl="1" w:tplc="FE8A9AF6">
+      <w:lvl w:ilvl="1" w:tplc="29981BC6">
         <w:start w:val="1"/>
         <w:numFmt w:val="decimal"/>
         <w:lvlText w:val="o"/>
@@ -29252,7 +31265,7 @@
       </w:lvl>
     </w:lvlOverride>
     <w:lvlOverride w:ilvl="2">
-      <w:lvl w:ilvl="2" w:tplc="7A5A75B8">
+      <w:lvl w:ilvl="2" w:tplc="055E567C">
         <w:start w:val="1"/>
         <w:numFmt w:val="decimal"/>
         <w:lvlText w:val="▪"/>
@@ -29295,7 +31308,7 @@
       </w:lvl>
     </w:lvlOverride>
     <w:lvlOverride w:ilvl="3">
-      <w:lvl w:ilvl="3" w:tplc="B9B0262A">
+      <w:lvl w:ilvl="3" w:tplc="48E49EF6">
         <w:start w:val="1"/>
         <w:numFmt w:val="decimal"/>
         <w:lvlText w:val="•"/>
@@ -29339,7 +31352,7 @@
       </w:lvl>
     </w:lvlOverride>
     <w:lvlOverride w:ilvl="4">
-      <w:lvl w:ilvl="4" w:tplc="6E30C01C">
+      <w:lvl w:ilvl="4" w:tplc="D4789FDC">
         <w:start w:val="1"/>
         <w:numFmt w:val="decimal"/>
         <w:lvlText w:val="o"/>
@@ -29383,7 +31396,7 @@
       </w:lvl>
     </w:lvlOverride>
     <w:lvlOverride w:ilvl="5">
-      <w:lvl w:ilvl="5" w:tplc="7E087606">
+      <w:lvl w:ilvl="5" w:tplc="43F6BCAE">
         <w:start w:val="1"/>
         <w:numFmt w:val="decimal"/>
         <w:lvlText w:val="▪"/>
@@ -29427,7 +31440,7 @@
       </w:lvl>
     </w:lvlOverride>
     <w:lvlOverride w:ilvl="6">
-      <w:lvl w:ilvl="6" w:tplc="48204B6C">
+      <w:lvl w:ilvl="6" w:tplc="0FD6FABC">
         <w:start w:val="1"/>
         <w:numFmt w:val="decimal"/>
         <w:lvlText w:val="•"/>
@@ -29471,7 +31484,7 @@
       </w:lvl>
     </w:lvlOverride>
     <w:lvlOverride w:ilvl="7">
-      <w:lvl w:ilvl="7" w:tplc="F3EC392C">
+      <w:lvl w:ilvl="7" w:tplc="8BEE9F2A">
         <w:start w:val="1"/>
         <w:numFmt w:val="decimal"/>
         <w:lvlText w:val="o"/>
@@ -29515,7 +31528,7 @@
       </w:lvl>
     </w:lvlOverride>
     <w:lvlOverride w:ilvl="8">
-      <w:lvl w:ilvl="8" w:tplc="AB788550">
+      <w:lvl w:ilvl="8" w:tplc="74C07BA0">
         <w:start w:val="1"/>
         <w:numFmt w:val="decimal"/>
         <w:lvlText w:val="▪"/>
@@ -30082,6 +32095,7 @@
   <w:style w:type="character" w:default="1" w:styleId="a1">
     <w:name w:val="Default Paragraph Font"/>
     <w:uiPriority w:val="1"/>
+    <w:semiHidden/>
     <w:unhideWhenUsed/>
   </w:style>
   <w:style w:type="table" w:default="1" w:styleId="a2">

</xml_diff>

<commit_message>
Add all previous auto-detected fields to template.docx
</commit_message>
<xml_diff>
--- a/excel_to_doc_parser/templates/template.docx
+++ b/excel_to_doc_parser/templates/template.docx
@@ -201,15 +201,7 @@
               <w:jc w:val="right"/>
             </w:pPr>
             <w:r>
-              <w:t>«__</w:t>
-            </w:r>
-            <w:proofErr w:type="gramStart"/>
-            <w:r>
-              <w:t>_»_</w:t>
-            </w:r>
-            <w:proofErr w:type="gramEnd"/>
-            <w:r>
-              <w:t>____________20</w:t>
+              <w:t>«___»_____________20</w:t>
             </w:r>
             <w:r>
               <w:t>2</w:t>
@@ -299,7 +291,6 @@
         <w:br/>
       </w:r>
       <w:bookmarkStart w:id="0" w:name="_Hlk101383149"/>
-      <w:proofErr w:type="gramStart"/>
       <w:r>
         <w:rPr>
           <w:b/>
@@ -319,7 +310,6 @@
         </w:rPr>
         <w:t>program</w:t>
       </w:r>
-      <w:proofErr w:type="gramEnd"/>
       <w:r>
         <w:rPr>
           <w:b/>
@@ -406,7 +396,6 @@
         <w:br/>
       </w:r>
       <w:bookmarkStart w:id="1" w:name="_Hlk101383087"/>
-      <w:proofErr w:type="gramStart"/>
       <w:r>
         <w:rPr>
           <w:rFonts w:eastAsia="Times New Roman"/>
@@ -430,7 +419,6 @@
         </w:rPr>
         <w:t>program</w:t>
       </w:r>
-      <w:proofErr w:type="gramEnd"/>
       <w:r>
         <w:rPr>
           <w:rFonts w:eastAsia="Times New Roman"/>
@@ -538,7 +526,6 @@
         </w:rPr>
         <w:t>«</w:t>
       </w:r>
-      <w:proofErr w:type="gramStart"/>
       <w:r>
         <w:rPr>
           <w:rFonts w:eastAsia="Times New Roman"/>
@@ -564,7 +551,6 @@
         </w:rPr>
         <w:t>profile</w:t>
       </w:r>
-      <w:proofErr w:type="gramEnd"/>
       <w:r>
         <w:rPr>
           <w:rFonts w:eastAsia="Times New Roman"/>
@@ -664,7 +650,6 @@
         </w:rPr>
         <w:br/>
       </w:r>
-      <w:proofErr w:type="gramStart"/>
       <w:r>
         <w:rPr>
           <w:rFonts w:eastAsia="Times New Roman"/>
@@ -688,7 +673,6 @@
         </w:rPr>
         <w:t>year</w:t>
       </w:r>
-      <w:proofErr w:type="gramEnd"/>
       <w:r>
         <w:rPr>
           <w:rFonts w:eastAsia="Times New Roman"/>
@@ -973,7 +957,7 @@
         </w:rPr>
         <w:t xml:space="preserve">Москва, </w:t>
       </w:r>
-      <w:proofErr w:type="gramStart"/>
+      <w:bookmarkStart w:id="3" w:name="_Hlk117517372"/>
       <w:r>
         <w:t xml:space="preserve">{{ </w:t>
       </w:r>
@@ -983,7 +967,6 @@
         </w:rPr>
         <w:t>current</w:t>
       </w:r>
-      <w:proofErr w:type="gramEnd"/>
       <w:r>
         <w:t>_</w:t>
       </w:r>
@@ -996,6 +979,7 @@
       <w:r>
         <w:t xml:space="preserve"> }}</w:t>
       </w:r>
+      <w:bookmarkEnd w:id="3"/>
     </w:p>
     <w:p>
       <w:pPr>
@@ -1052,7 +1036,37 @@
           <w:sz w:val="28"/>
           <w:szCs w:val="28"/>
         </w:rPr>
-        <w:t>подготовки 09.03.01 Информатика и вычислительная техника.</w:t>
+        <w:t xml:space="preserve">подготовки </w:t>
+      </w:r>
+      <w:r>
+        <w:rPr>
+          <w:sz w:val="28"/>
+          <w:szCs w:val="28"/>
+        </w:rPr>
+        <w:t xml:space="preserve">{{ </w:t>
+      </w:r>
+      <w:proofErr w:type="spellStart"/>
+      <w:r>
+        <w:rPr>
+          <w:sz w:val="28"/>
+          <w:szCs w:val="28"/>
+        </w:rPr>
+        <w:t>program_code</w:t>
+      </w:r>
+      <w:proofErr w:type="spellEnd"/>
+      <w:r>
+        <w:rPr>
+          <w:sz w:val="28"/>
+          <w:szCs w:val="28"/>
+        </w:rPr>
+        <w:t xml:space="preserve"> }}</w:t>
+      </w:r>
+      <w:r>
+        <w:rPr>
+          <w:sz w:val="28"/>
+          <w:szCs w:val="28"/>
+        </w:rPr>
+        <w:t>.</w:t>
       </w:r>
       <w:r>
         <w:rPr>
@@ -2171,7 +2185,6 @@
         </w:rPr>
         <w:t>«</w:t>
       </w:r>
-      <w:proofErr w:type="gramStart"/>
       <w:r>
         <w:rPr>
           <w:sz w:val="28"/>
@@ -2188,7 +2201,6 @@
         </w:rPr>
         <w:t>program</w:t>
       </w:r>
-      <w:proofErr w:type="gramEnd"/>
       <w:r>
         <w:rPr>
           <w:sz w:val="28"/>
@@ -2415,7 +2427,6 @@
         </w:rPr>
         <w:t>Дисциплина «</w:t>
       </w:r>
-      <w:proofErr w:type="gramStart"/>
       <w:r>
         <w:rPr>
           <w:sz w:val="28"/>
@@ -2431,7 +2442,6 @@
         </w:rPr>
         <w:t>program</w:t>
       </w:r>
-      <w:proofErr w:type="gramEnd"/>
       <w:r>
         <w:rPr>
           <w:sz w:val="28"/>
@@ -2724,7 +2734,7 @@
                 <w:lang w:val="en-US" w:eastAsia="en-US"/>
               </w:rPr>
             </w:pPr>
-            <w:bookmarkStart w:id="3" w:name="_Hlk89714286"/>
+            <w:bookmarkStart w:id="4" w:name="_Hlk89714286"/>
             <w:r>
               <w:rPr>
                 <w:b/>
@@ -2921,7 +2931,6 @@
                 <w:lang w:val="en-US" w:eastAsia="en-US"/>
               </w:rPr>
             </w:pPr>
-            <w:proofErr w:type="gramStart"/>
             <w:r>
               <w:rPr>
                 <w:bCs/>
@@ -2929,17 +2938,7 @@
                 <w:szCs w:val="24"/>
                 <w:lang w:val="en-US" w:eastAsia="en-US"/>
               </w:rPr>
-              <w:t>{{ item</w:t>
-            </w:r>
-            <w:proofErr w:type="gramEnd"/>
-            <w:r>
-              <w:rPr>
-                <w:bCs/>
-                <w:sz w:val="24"/>
-                <w:szCs w:val="24"/>
-                <w:lang w:val="en-US" w:eastAsia="en-US"/>
-              </w:rPr>
-              <w:t>.</w:t>
+              <w:t>{{ item.</w:t>
             </w:r>
             <w:r>
               <w:rPr>
@@ -2993,7 +2992,6 @@
                 <w:lang w:eastAsia="en-US"/>
               </w:rPr>
             </w:pPr>
-            <w:proofErr w:type="gramStart"/>
             <w:r>
               <w:rPr>
                 <w:bCs/>
@@ -3001,17 +2999,7 @@
                 <w:szCs w:val="24"/>
                 <w:lang w:val="en-US" w:eastAsia="en-US"/>
               </w:rPr>
-              <w:t>{{ item</w:t>
-            </w:r>
-            <w:proofErr w:type="gramEnd"/>
-            <w:r>
-              <w:rPr>
-                <w:bCs/>
-                <w:sz w:val="24"/>
-                <w:szCs w:val="24"/>
-                <w:lang w:val="en-US" w:eastAsia="en-US"/>
-              </w:rPr>
-              <w:t>.</w:t>
+              <w:t>{{ item.</w:t>
             </w:r>
             <w:r>
               <w:rPr>
@@ -3093,7 +3081,6 @@
               <w:t xml:space="preserve"> for indicator in </w:t>
             </w:r>
             <w:proofErr w:type="spellStart"/>
-            <w:proofErr w:type="gramStart"/>
             <w:r>
               <w:rPr>
                 <w:bCs/>
@@ -3104,7 +3091,6 @@
               <w:t>item.indicators</w:t>
             </w:r>
             <w:proofErr w:type="spellEnd"/>
-            <w:proofErr w:type="gramEnd"/>
             <w:r>
               <w:rPr>
                 <w:bCs/>
@@ -3127,7 +3113,6 @@
                 <w:lang w:val="en-US" w:eastAsia="en-US"/>
               </w:rPr>
             </w:pPr>
-            <w:proofErr w:type="gramStart"/>
             <w:r>
               <w:rPr>
                 <w:bCs/>
@@ -3137,19 +3122,7 @@
                 <w:szCs w:val="24"/>
                 <w:lang w:val="en-US" w:eastAsia="en-US"/>
               </w:rPr>
-              <w:t>{{ indicator</w:t>
-            </w:r>
-            <w:proofErr w:type="gramEnd"/>
-            <w:r>
-              <w:rPr>
-                <w:bCs/>
-                <w:i/>
-                <w:iCs/>
-                <w:sz w:val="24"/>
-                <w:szCs w:val="24"/>
-                <w:lang w:val="en-US" w:eastAsia="en-US"/>
-              </w:rPr>
-              <w:t>[0] }}</w:t>
+              <w:t>{{ indicator[0] }}</w:t>
             </w:r>
           </w:p>
           <w:p>
@@ -3187,19 +3160,19 @@
                 <w:szCs w:val="24"/>
                 <w:lang w:val="en-US" w:eastAsia="en-US"/>
               </w:rPr>
-              <w:t xml:space="preserve"> for text in </w:t>
-            </w:r>
-            <w:proofErr w:type="gramStart"/>
-            <w:r>
+              <w:t xml:space="preserve"> for text in indicator[1] %}</w:t>
+            </w:r>
+          </w:p>
+          <w:p>
+            <w:pPr>
+              <w:spacing w:line="276" w:lineRule="auto"/>
               <w:rPr>
                 <w:bCs/>
                 <w:sz w:val="24"/>
                 <w:szCs w:val="24"/>
                 <w:lang w:val="en-US" w:eastAsia="en-US"/>
               </w:rPr>
-              <w:t>indicator[</w:t>
-            </w:r>
-            <w:proofErr w:type="gramEnd"/>
+            </w:pPr>
             <w:r>
               <w:rPr>
                 <w:bCs/>
@@ -3207,38 +3180,7 @@
                 <w:szCs w:val="24"/>
                 <w:lang w:val="en-US" w:eastAsia="en-US"/>
               </w:rPr>
-              <w:t>1] %}</w:t>
-            </w:r>
-          </w:p>
-          <w:p>
-            <w:pPr>
-              <w:spacing w:line="276" w:lineRule="auto"/>
-              <w:rPr>
-                <w:bCs/>
-                <w:sz w:val="24"/>
-                <w:szCs w:val="24"/>
-                <w:lang w:val="en-US" w:eastAsia="en-US"/>
-              </w:rPr>
-            </w:pPr>
-            <w:proofErr w:type="gramStart"/>
-            <w:r>
-              <w:rPr>
-                <w:bCs/>
-                <w:sz w:val="24"/>
-                <w:szCs w:val="24"/>
-                <w:lang w:val="en-US" w:eastAsia="en-US"/>
-              </w:rPr>
-              <w:t>{{ text</w:t>
-            </w:r>
-            <w:proofErr w:type="gramEnd"/>
-            <w:r>
-              <w:rPr>
-                <w:bCs/>
-                <w:sz w:val="24"/>
-                <w:szCs w:val="24"/>
-                <w:lang w:val="en-US" w:eastAsia="en-US"/>
-              </w:rPr>
-              <w:t xml:space="preserve"> }}</w:t>
+              <w:t>{{ text }}</w:t>
             </w:r>
           </w:p>
           <w:p>
@@ -3475,8 +3417,8 @@
                 <w:lang w:val="en-US" w:eastAsia="en-US"/>
               </w:rPr>
             </w:pPr>
-            <w:bookmarkStart w:id="4" w:name="_Hlk89714372"/>
-            <w:bookmarkEnd w:id="3"/>
+            <w:bookmarkStart w:id="5" w:name="_Hlk89714372"/>
+            <w:bookmarkEnd w:id="4"/>
             <w:r>
               <w:rPr>
                 <w:b/>
@@ -3646,7 +3588,6 @@
                 <w:lang w:val="en-US" w:eastAsia="en-US"/>
               </w:rPr>
             </w:pPr>
-            <w:proofErr w:type="gramStart"/>
             <w:r>
               <w:rPr>
                 <w:bCs/>
@@ -3654,17 +3595,7 @@
                 <w:szCs w:val="24"/>
                 <w:lang w:val="en-US" w:eastAsia="en-US"/>
               </w:rPr>
-              <w:t>{{ item</w:t>
-            </w:r>
-            <w:proofErr w:type="gramEnd"/>
-            <w:r>
-              <w:rPr>
-                <w:bCs/>
-                <w:sz w:val="24"/>
-                <w:szCs w:val="24"/>
-                <w:lang w:val="en-US" w:eastAsia="en-US"/>
-              </w:rPr>
-              <w:t>.</w:t>
+              <w:t>{{ item.</w:t>
             </w:r>
             <w:r>
               <w:rPr>
@@ -3718,7 +3649,6 @@
                 <w:lang w:eastAsia="en-US"/>
               </w:rPr>
             </w:pPr>
-            <w:proofErr w:type="gramStart"/>
             <w:r>
               <w:rPr>
                 <w:bCs/>
@@ -3726,17 +3656,7 @@
                 <w:szCs w:val="24"/>
                 <w:lang w:val="en-US" w:eastAsia="en-US"/>
               </w:rPr>
-              <w:t>{{ item</w:t>
-            </w:r>
-            <w:proofErr w:type="gramEnd"/>
-            <w:r>
-              <w:rPr>
-                <w:bCs/>
-                <w:sz w:val="24"/>
-                <w:szCs w:val="24"/>
-                <w:lang w:val="en-US" w:eastAsia="en-US"/>
-              </w:rPr>
-              <w:t>.</w:t>
+              <w:t>{{ item.</w:t>
             </w:r>
             <w:r>
               <w:rPr>
@@ -3800,7 +3720,6 @@
               <w:t xml:space="preserve">{%p for indicator in </w:t>
             </w:r>
             <w:proofErr w:type="spellStart"/>
-            <w:proofErr w:type="gramStart"/>
             <w:r>
               <w:rPr>
                 <w:bCs/>
@@ -3811,7 +3730,6 @@
               <w:t>item.indicators</w:t>
             </w:r>
             <w:proofErr w:type="spellEnd"/>
-            <w:proofErr w:type="gramEnd"/>
             <w:r>
               <w:rPr>
                 <w:bCs/>
@@ -3834,7 +3752,6 @@
                 <w:lang w:val="en-US" w:eastAsia="en-US"/>
               </w:rPr>
             </w:pPr>
-            <w:proofErr w:type="gramStart"/>
             <w:r>
               <w:rPr>
                 <w:bCs/>
@@ -3844,19 +3761,7 @@
                 <w:szCs w:val="24"/>
                 <w:lang w:val="en-US" w:eastAsia="en-US"/>
               </w:rPr>
-              <w:t>{{ indicator</w:t>
-            </w:r>
-            <w:proofErr w:type="gramEnd"/>
-            <w:r>
-              <w:rPr>
-                <w:bCs/>
-                <w:i/>
-                <w:iCs/>
-                <w:sz w:val="24"/>
-                <w:szCs w:val="24"/>
-                <w:lang w:val="en-US" w:eastAsia="en-US"/>
-              </w:rPr>
-              <w:t>[0] }}</w:t>
+              <w:t>{{ indicator[0] }}</w:t>
             </w:r>
           </w:p>
           <w:p>
@@ -3876,19 +3781,19 @@
                 <w:szCs w:val="24"/>
                 <w:lang w:val="en-US" w:eastAsia="en-US"/>
               </w:rPr>
-              <w:t xml:space="preserve">{%p for text in </w:t>
-            </w:r>
-            <w:proofErr w:type="gramStart"/>
-            <w:r>
+              <w:t>{%p for text in indicator[1] %}</w:t>
+            </w:r>
+          </w:p>
+          <w:p>
+            <w:pPr>
+              <w:spacing w:line="276" w:lineRule="auto"/>
               <w:rPr>
                 <w:bCs/>
                 <w:sz w:val="24"/>
                 <w:szCs w:val="24"/>
                 <w:lang w:val="en-US" w:eastAsia="en-US"/>
               </w:rPr>
-              <w:t>indicator[</w:t>
-            </w:r>
-            <w:proofErr w:type="gramEnd"/>
+            </w:pPr>
             <w:r>
               <w:rPr>
                 <w:bCs/>
@@ -3896,38 +3801,7 @@
                 <w:szCs w:val="24"/>
                 <w:lang w:val="en-US" w:eastAsia="en-US"/>
               </w:rPr>
-              <w:t>1] %}</w:t>
-            </w:r>
-          </w:p>
-          <w:p>
-            <w:pPr>
-              <w:spacing w:line="276" w:lineRule="auto"/>
-              <w:rPr>
-                <w:bCs/>
-                <w:sz w:val="24"/>
-                <w:szCs w:val="24"/>
-                <w:lang w:val="en-US" w:eastAsia="en-US"/>
-              </w:rPr>
-            </w:pPr>
-            <w:proofErr w:type="gramStart"/>
-            <w:r>
-              <w:rPr>
-                <w:bCs/>
-                <w:sz w:val="24"/>
-                <w:szCs w:val="24"/>
-                <w:lang w:val="en-US" w:eastAsia="en-US"/>
-              </w:rPr>
-              <w:t>{{ text</w:t>
-            </w:r>
-            <w:proofErr w:type="gramEnd"/>
-            <w:r>
-              <w:rPr>
-                <w:bCs/>
-                <w:sz w:val="24"/>
-                <w:szCs w:val="24"/>
-                <w:lang w:val="en-US" w:eastAsia="en-US"/>
-              </w:rPr>
-              <w:t xml:space="preserve"> }}</w:t>
+              <w:t>{{ text }}</w:t>
             </w:r>
           </w:p>
           <w:p>
@@ -4104,7 +3978,7 @@
           </w:p>
         </w:tc>
       </w:tr>
-      <w:bookmarkEnd w:id="4"/>
+      <w:bookmarkEnd w:id="5"/>
       <w:tr>
         <w:tc>
           <w:tcPr>
@@ -4307,7 +4181,6 @@
                 <w:lang w:val="en-US" w:eastAsia="en-US"/>
               </w:rPr>
             </w:pPr>
-            <w:proofErr w:type="gramStart"/>
             <w:r>
               <w:rPr>
                 <w:bCs/>
@@ -4316,17 +4189,7 @@
                 <w:lang w:val="en-US" w:eastAsia="en-US"/>
               </w:rPr>
               <w:lastRenderedPageBreak/>
-              <w:t>{{ item</w:t>
-            </w:r>
-            <w:proofErr w:type="gramEnd"/>
-            <w:r>
-              <w:rPr>
-                <w:bCs/>
-                <w:sz w:val="24"/>
-                <w:szCs w:val="24"/>
-                <w:lang w:val="en-US" w:eastAsia="en-US"/>
-              </w:rPr>
-              <w:t>.</w:t>
+              <w:t>{{ item.</w:t>
             </w:r>
             <w:r>
               <w:rPr>
@@ -4380,7 +4243,6 @@
                 <w:lang w:eastAsia="en-US"/>
               </w:rPr>
             </w:pPr>
-            <w:proofErr w:type="gramStart"/>
             <w:r>
               <w:rPr>
                 <w:bCs/>
@@ -4388,17 +4250,7 @@
                 <w:szCs w:val="24"/>
                 <w:lang w:val="en-US" w:eastAsia="en-US"/>
               </w:rPr>
-              <w:t>{{ item</w:t>
-            </w:r>
-            <w:proofErr w:type="gramEnd"/>
-            <w:r>
-              <w:rPr>
-                <w:bCs/>
-                <w:sz w:val="24"/>
-                <w:szCs w:val="24"/>
-                <w:lang w:val="en-US" w:eastAsia="en-US"/>
-              </w:rPr>
-              <w:t>.</w:t>
+              <w:t>{{ item.</w:t>
             </w:r>
             <w:r>
               <w:rPr>
@@ -4480,7 +4332,6 @@
               <w:t xml:space="preserve"> for indicator in </w:t>
             </w:r>
             <w:proofErr w:type="spellStart"/>
-            <w:proofErr w:type="gramStart"/>
             <w:r>
               <w:rPr>
                 <w:bCs/>
@@ -4491,7 +4342,6 @@
               <w:t>item.indicators</w:t>
             </w:r>
             <w:proofErr w:type="spellEnd"/>
-            <w:proofErr w:type="gramEnd"/>
             <w:r>
               <w:rPr>
                 <w:bCs/>
@@ -4514,7 +4364,6 @@
                 <w:lang w:val="en-US" w:eastAsia="en-US"/>
               </w:rPr>
             </w:pPr>
-            <w:proofErr w:type="gramStart"/>
             <w:r>
               <w:rPr>
                 <w:bCs/>
@@ -4524,19 +4373,7 @@
                 <w:szCs w:val="24"/>
                 <w:lang w:val="en-US" w:eastAsia="en-US"/>
               </w:rPr>
-              <w:t>{{ indicator</w:t>
-            </w:r>
-            <w:proofErr w:type="gramEnd"/>
-            <w:r>
-              <w:rPr>
-                <w:bCs/>
-                <w:i/>
-                <w:iCs/>
-                <w:sz w:val="24"/>
-                <w:szCs w:val="24"/>
-                <w:lang w:val="en-US" w:eastAsia="en-US"/>
-              </w:rPr>
-              <w:t>[0] }}</w:t>
+              <w:t>{{ indicator[0] }}</w:t>
             </w:r>
           </w:p>
           <w:p>
@@ -4574,19 +4411,19 @@
                 <w:szCs w:val="24"/>
                 <w:lang w:val="en-US" w:eastAsia="en-US"/>
               </w:rPr>
-              <w:t xml:space="preserve"> for text in </w:t>
-            </w:r>
-            <w:proofErr w:type="gramStart"/>
-            <w:r>
+              <w:t xml:space="preserve"> for text in indicator[1] %}</w:t>
+            </w:r>
+          </w:p>
+          <w:p>
+            <w:pPr>
+              <w:spacing w:line="276" w:lineRule="auto"/>
               <w:rPr>
                 <w:bCs/>
                 <w:sz w:val="24"/>
                 <w:szCs w:val="24"/>
                 <w:lang w:val="en-US" w:eastAsia="en-US"/>
               </w:rPr>
-              <w:t>indicator[</w:t>
-            </w:r>
-            <w:proofErr w:type="gramEnd"/>
+            </w:pPr>
             <w:r>
               <w:rPr>
                 <w:bCs/>
@@ -4594,38 +4431,7 @@
                 <w:szCs w:val="24"/>
                 <w:lang w:val="en-US" w:eastAsia="en-US"/>
               </w:rPr>
-              <w:t>1] %}</w:t>
-            </w:r>
-          </w:p>
-          <w:p>
-            <w:pPr>
-              <w:spacing w:line="276" w:lineRule="auto"/>
-              <w:rPr>
-                <w:bCs/>
-                <w:sz w:val="24"/>
-                <w:szCs w:val="24"/>
-                <w:lang w:val="en-US" w:eastAsia="en-US"/>
-              </w:rPr>
-            </w:pPr>
-            <w:proofErr w:type="gramStart"/>
-            <w:r>
-              <w:rPr>
-                <w:bCs/>
-                <w:sz w:val="24"/>
-                <w:szCs w:val="24"/>
-                <w:lang w:val="en-US" w:eastAsia="en-US"/>
-              </w:rPr>
-              <w:t>{{ text</w:t>
-            </w:r>
-            <w:proofErr w:type="gramEnd"/>
-            <w:r>
-              <w:rPr>
-                <w:bCs/>
-                <w:sz w:val="24"/>
-                <w:szCs w:val="24"/>
-                <w:lang w:val="en-US" w:eastAsia="en-US"/>
-              </w:rPr>
-              <w:t xml:space="preserve"> }}</w:t>
+              <w:t>{{ text }}</w:t>
             </w:r>
           </w:p>
           <w:p>
@@ -7807,7 +7613,6 @@
         </w:rPr>
         <w:t xml:space="preserve"> </w:t>
       </w:r>
-      <w:proofErr w:type="gramStart"/>
       <w:r>
         <w:rPr>
           <w:sz w:val="28"/>
@@ -7823,7 +7628,6 @@
         </w:rPr>
         <w:t>semester</w:t>
       </w:r>
-      <w:proofErr w:type="gramEnd"/>
       <w:r>
         <w:rPr>
           <w:sz w:val="28"/>
@@ -7896,7 +7700,6 @@
         </w:rPr>
         <w:t>Структура и содержание дисциплины «</w:t>
       </w:r>
-      <w:proofErr w:type="gramStart"/>
       <w:r>
         <w:rPr>
           <w:color w:val="000000" w:themeColor="text1"/>
@@ -7913,7 +7716,6 @@
         </w:rPr>
         <w:t>program</w:t>
       </w:r>
-      <w:proofErr w:type="gramEnd"/>
       <w:r>
         <w:rPr>
           <w:sz w:val="28"/>
@@ -8119,7 +7921,7 @@
                 <w:color w:val="000000" w:themeColor="text1"/>
               </w:rPr>
             </w:pPr>
-            <w:bookmarkStart w:id="5" w:name="_Hlk101389152"/>
+            <w:bookmarkStart w:id="6" w:name="_Hlk101389152"/>
             <w:r>
               <w:rPr>
                 <w:b/>
@@ -8178,7 +7980,7 @@
           </w:p>
         </w:tc>
       </w:tr>
-      <w:bookmarkEnd w:id="5"/>
+      <w:bookmarkEnd w:id="6"/>
       <w:tr>
         <w:trPr>
           <w:trHeight w:val="379"/>
@@ -8328,7 +8130,6 @@
               </w:rPr>
               <w:t xml:space="preserve"> </w:t>
             </w:r>
-            <w:proofErr w:type="gramStart"/>
             <w:r>
               <w:rPr>
                 <w:b/>
@@ -8352,20 +8153,7 @@
                 <w:bdr w:val="none" w:sz="0" w:space="0" w:color="auto" w:frame="1"/>
                 <w:lang w:val="en-US"/>
               </w:rPr>
-              <w:t>loop</w:t>
-            </w:r>
-            <w:proofErr w:type="gramEnd"/>
-            <w:r>
-              <w:rPr>
-                <w:b/>
-                <w:bCs/>
-                <w:color w:val="000000" w:themeColor="text1"/>
-                <w:sz w:val="28"/>
-                <w:szCs w:val="28"/>
-                <w:bdr w:val="none" w:sz="0" w:space="0" w:color="auto" w:frame="1"/>
-                <w:lang w:val="en-US"/>
-              </w:rPr>
-              <w:t>.</w:t>
+              <w:t>loop.</w:t>
             </w:r>
             <w:r>
               <w:rPr>
@@ -8508,7 +8296,6 @@
               <w:t xml:space="preserve">{% if </w:t>
             </w:r>
             <w:proofErr w:type="spellStart"/>
-            <w:proofErr w:type="gramStart"/>
             <w:r>
               <w:rPr>
                 <w:b/>
@@ -8519,20 +8306,7 @@
                 <w:bdr w:val="none" w:sz="0" w:space="0" w:color="auto" w:frame="1"/>
                 <w:lang w:val="en-US"/>
               </w:rPr>
-              <w:t>section.module</w:t>
-            </w:r>
-            <w:proofErr w:type="gramEnd"/>
-            <w:r>
-              <w:rPr>
-                <w:b/>
-                <w:bCs/>
-                <w:color w:val="000000" w:themeColor="text1"/>
-                <w:sz w:val="28"/>
-                <w:szCs w:val="28"/>
-                <w:bdr w:val="none" w:sz="0" w:space="0" w:color="auto" w:frame="1"/>
-                <w:lang w:val="en-US"/>
-              </w:rPr>
-              <w:t>_id_id</w:t>
+              <w:t>section.module_id_id</w:t>
             </w:r>
             <w:proofErr w:type="spellEnd"/>
             <w:r>
@@ -8581,7 +8355,6 @@
                 <w:color w:val="000000" w:themeColor="text1"/>
               </w:rPr>
             </w:pPr>
-            <w:proofErr w:type="gramStart"/>
             <w:r>
               <w:rPr>
                 <w:color w:val="000000" w:themeColor="text1"/>
@@ -8601,18 +8374,7 @@
                 <w:bdr w:val="none" w:sz="0" w:space="0" w:color="auto" w:frame="1"/>
                 <w:lang w:val="en-US"/>
               </w:rPr>
-              <w:t>ns</w:t>
-            </w:r>
-            <w:proofErr w:type="gramEnd"/>
-            <w:r>
-              <w:rPr>
-                <w:color w:val="000000" w:themeColor="text1"/>
-                <w:sz w:val="28"/>
-                <w:szCs w:val="28"/>
-                <w:bdr w:val="none" w:sz="0" w:space="0" w:color="auto" w:frame="1"/>
-                <w:lang w:val="en-US"/>
-              </w:rPr>
-              <w:t>.</w:t>
+              <w:t>ns.</w:t>
             </w:r>
             <w:r>
               <w:rPr>
@@ -8684,7 +8446,6 @@
                 <w:lang w:val="en-US"/>
               </w:rPr>
             </w:pPr>
-            <w:proofErr w:type="gramStart"/>
             <w:r>
               <w:rPr>
                 <w:b/>
@@ -8707,19 +8468,7 @@
                 <w:bdr w:val="none" w:sz="0" w:space="0" w:color="auto" w:frame="1"/>
                 <w:lang w:val="en-US"/>
               </w:rPr>
-              <w:t>section</w:t>
-            </w:r>
-            <w:proofErr w:type="gramEnd"/>
-            <w:r>
-              <w:rPr>
-                <w:b/>
-                <w:color w:val="000000" w:themeColor="text1"/>
-                <w:sz w:val="28"/>
-                <w:szCs w:val="28"/>
-                <w:bdr w:val="none" w:sz="0" w:space="0" w:color="auto" w:frame="1"/>
-                <w:lang w:val="en-US"/>
-              </w:rPr>
-              <w:t>.header</w:t>
+              <w:t>section.header</w:t>
             </w:r>
             <w:proofErr w:type="spellEnd"/>
             <w:r>
@@ -8750,7 +8499,6 @@
                 <w:lang w:val="en-US"/>
               </w:rPr>
             </w:pPr>
-            <w:proofErr w:type="gramStart"/>
             <w:r>
               <w:rPr>
                 <w:iCs/>
@@ -8760,19 +8508,7 @@
                 <w:bdr w:val="none" w:sz="0" w:space="0" w:color="auto" w:frame="1"/>
                 <w:lang w:val="en-US"/>
               </w:rPr>
-              <w:t>{{ section</w:t>
-            </w:r>
-            <w:proofErr w:type="gramEnd"/>
-            <w:r>
-              <w:rPr>
-                <w:iCs/>
-                <w:color w:val="000000" w:themeColor="text1"/>
-                <w:sz w:val="28"/>
-                <w:szCs w:val="28"/>
-                <w:bdr w:val="none" w:sz="0" w:space="0" w:color="auto" w:frame="1"/>
-                <w:lang w:val="en-US"/>
-              </w:rPr>
-              <w:t>.</w:t>
+              <w:t>{{ section.</w:t>
             </w:r>
             <w:r>
               <w:rPr>
@@ -8871,7 +8607,6 @@
               <w:t xml:space="preserve">{% set </w:t>
             </w:r>
             <w:proofErr w:type="spellStart"/>
-            <w:proofErr w:type="gramStart"/>
             <w:r>
               <w:rPr>
                 <w:bCs/>
@@ -8884,7 +8619,6 @@
               <w:t>ns.number</w:t>
             </w:r>
             <w:proofErr w:type="spellEnd"/>
-            <w:proofErr w:type="gramEnd"/>
             <w:r>
               <w:rPr>
                 <w:bCs/>
@@ -10859,27 +10593,7 @@
           <w:sz w:val="28"/>
           <w:szCs w:val="28"/>
         </w:rPr>
-        <w:t>7.</w:t>
-      </w:r>
-      <w:proofErr w:type="gramStart"/>
-      <w:r>
-        <w:rPr>
-          <w:b/>
-          <w:bCs/>
-          <w:sz w:val="28"/>
-          <w:szCs w:val="28"/>
-        </w:rPr>
-        <w:t>1.Основная</w:t>
-      </w:r>
-      <w:proofErr w:type="gramEnd"/>
-      <w:r>
-        <w:rPr>
-          <w:b/>
-          <w:bCs/>
-          <w:sz w:val="28"/>
-          <w:szCs w:val="28"/>
-        </w:rPr>
-        <w:t xml:space="preserve"> литература</w:t>
+        <w:t>7.1.Основная литература</w:t>
       </w:r>
     </w:p>
     <w:p>
@@ -11000,7 +10714,6 @@
         <w:t xml:space="preserve">Дуарте Нэнси. </w:t>
       </w:r>
       <w:proofErr w:type="spellStart"/>
-      <w:proofErr w:type="gramStart"/>
       <w:r>
         <w:rPr>
           <w:rFonts w:ascii="Times" w:eastAsia="Times" w:hAnsi="Times"/>
@@ -11012,7 +10725,6 @@
         <w:t>Slide:ology</w:t>
       </w:r>
       <w:proofErr w:type="spellEnd"/>
-      <w:proofErr w:type="gramEnd"/>
       <w:r>
         <w:rPr>
           <w:rFonts w:ascii="Times" w:eastAsia="Times" w:hAnsi="Times"/>
@@ -11574,7 +11286,6 @@
         <w:t xml:space="preserve">Сайт </w:t>
       </w:r>
       <w:proofErr w:type="spellStart"/>
-      <w:proofErr w:type="gramStart"/>
       <w:r>
         <w:rPr>
           <w:rStyle w:val="af3"/>
@@ -11596,19 +11307,7 @@
           <w:szCs w:val="28"/>
           <w:lang w:val="en-US"/>
         </w:rPr>
-        <w:t xml:space="preserve">  -</w:t>
-      </w:r>
-      <w:proofErr w:type="gramEnd"/>
-      <w:r>
-        <w:rPr>
-          <w:rStyle w:val="af3"/>
-          <w:rFonts w:eastAsiaTheme="majorEastAsia"/>
-          <w:color w:val="000000" w:themeColor="text1"/>
-          <w:sz w:val="28"/>
-          <w:szCs w:val="28"/>
-          <w:lang w:val="en-US"/>
-        </w:rPr>
-        <w:t xml:space="preserve"> </w:t>
+        <w:t xml:space="preserve">  - </w:t>
       </w:r>
       <w:proofErr w:type="spellStart"/>
       <w:r>
@@ -12430,7 +12129,37 @@
           <w:sz w:val="28"/>
           <w:szCs w:val="28"/>
         </w:rPr>
-        <w:t xml:space="preserve">При изучении дисциплины «Навыки эффективной презентации» особое внимание преподавателю следует обратить на формирование коммуникативной компетенции учащихся. </w:t>
+        <w:t>При изучении дисциплины «</w:t>
+      </w:r>
+      <w:r>
+        <w:rPr>
+          <w:sz w:val="28"/>
+          <w:szCs w:val="28"/>
+        </w:rPr>
+        <w:t xml:space="preserve">{{ </w:t>
+      </w:r>
+      <w:proofErr w:type="spellStart"/>
+      <w:r>
+        <w:rPr>
+          <w:sz w:val="28"/>
+          <w:szCs w:val="28"/>
+        </w:rPr>
+        <w:t>program_code</w:t>
+      </w:r>
+      <w:proofErr w:type="spellEnd"/>
+      <w:r>
+        <w:rPr>
+          <w:sz w:val="28"/>
+          <w:szCs w:val="28"/>
+        </w:rPr>
+        <w:t xml:space="preserve"> }}</w:t>
+      </w:r>
+      <w:r>
+        <w:rPr>
+          <w:sz w:val="28"/>
+          <w:szCs w:val="28"/>
+        </w:rPr>
+        <w:t xml:space="preserve">» особое внимание преподавателю следует обратить на формирование коммуникативной компетенции учащихся. </w:t>
       </w:r>
     </w:p>
     <w:p>
@@ -12806,34 +12535,15 @@
           <w:sz w:val="28"/>
           <w:szCs w:val="28"/>
         </w:rPr>
-        <w:t>(3++</w:t>
-      </w:r>
-      <w:proofErr w:type="gramStart"/>
-      <w:r>
-        <w:rPr>
-          <w:b/>
+        <w:t>(3++)</w:t>
+      </w:r>
+      <w:r>
+        <w:rPr>
           <w:color w:val="000000" w:themeColor="text1"/>
           <w:sz w:val="28"/>
           <w:szCs w:val="28"/>
         </w:rPr>
-        <w:t>)</w:t>
-      </w:r>
-      <w:r>
-        <w:rPr>
-          <w:color w:val="000000" w:themeColor="text1"/>
-          <w:sz w:val="28"/>
-          <w:szCs w:val="28"/>
-        </w:rPr>
-        <w:t xml:space="preserve">  -</w:t>
-      </w:r>
-      <w:proofErr w:type="gramEnd"/>
-      <w:r>
-        <w:rPr>
-          <w:color w:val="000000" w:themeColor="text1"/>
-          <w:sz w:val="28"/>
-          <w:szCs w:val="28"/>
-        </w:rPr>
-        <w:t xml:space="preserve"> бакалавриат по направлению </w:t>
+        <w:t xml:space="preserve">  - бакалавриат по направлению </w:t>
       </w:r>
       <w:r>
         <w:rPr>
@@ -12856,11 +12566,48 @@
         <w:rPr>
           <w:b/>
           <w:bCs/>
-          <w:color w:val="000000" w:themeColor="text1"/>
-          <w:sz w:val="28"/>
-          <w:szCs w:val="28"/>
-        </w:rPr>
-        <w:t>09.03.03 Прикладная информатика</w:t>
+          <w:sz w:val="28"/>
+          <w:szCs w:val="28"/>
+        </w:rPr>
+        <w:t xml:space="preserve">{{ </w:t>
+      </w:r>
+      <w:r>
+        <w:rPr>
+          <w:b/>
+          <w:bCs/>
+          <w:sz w:val="28"/>
+          <w:szCs w:val="28"/>
+          <w:lang w:val="en-US"/>
+        </w:rPr>
+        <w:t>program</w:t>
+      </w:r>
+      <w:r>
+        <w:rPr>
+          <w:b/>
+          <w:bCs/>
+          <w:sz w:val="28"/>
+          <w:szCs w:val="28"/>
+        </w:rPr>
+        <w:t>_</w:t>
+      </w:r>
+      <w:r>
+        <w:rPr>
+          <w:b/>
+          <w:bCs/>
+          <w:sz w:val="28"/>
+          <w:szCs w:val="28"/>
+          <w:lang w:val="en-US"/>
+        </w:rPr>
+        <w:t>code</w:t>
+      </w:r>
+      <w:r>
+        <w:rPr>
+          <w:b/>
+          <w:bCs/>
+          <w:sz w:val="28"/>
+          <w:szCs w:val="28"/>
+        </w:rPr>
+        <w:t xml:space="preserve"> }}</w:t>
       </w:r>
       <w:r>
         <w:rPr>
@@ -13022,14 +12769,7 @@
         <w:rPr>
           <w:b/>
         </w:rPr>
-        <w:t>«</w:t>
-      </w:r>
-      <w:proofErr w:type="gramStart"/>
-      <w:r>
-        <w:rPr>
-          <w:b/>
-        </w:rPr>
-        <w:t xml:space="preserve">{{ </w:t>
+        <w:t xml:space="preserve">«{{ </w:t>
       </w:r>
       <w:r>
         <w:rPr>
@@ -13038,7 +12778,6 @@
         </w:rPr>
         <w:t>program</w:t>
       </w:r>
-      <w:proofErr w:type="gramEnd"/>
       <w:r>
         <w:rPr>
           <w:b/>
@@ -13074,7 +12813,6 @@
           <w:bCs/>
         </w:rPr>
       </w:pPr>
-      <w:proofErr w:type="gramStart"/>
       <w:r>
         <w:rPr>
           <w:b/>
@@ -13090,7 +12828,6 @@
         </w:rPr>
         <w:t>program</w:t>
       </w:r>
-      <w:proofErr w:type="gramEnd"/>
       <w:r>
         <w:rPr>
           <w:b/>
@@ -13134,7 +12871,6 @@
         </w:rPr>
         <w:t>"</w:t>
       </w:r>
-      <w:proofErr w:type="gramStart"/>
       <w:r>
         <w:rPr>
           <w:b/>
@@ -13152,7 +12888,6 @@
         </w:rPr>
         <w:t>profile</w:t>
       </w:r>
-      <w:proofErr w:type="gramEnd"/>
       <w:r>
         <w:rPr>
           <w:b/>
@@ -13214,6 +12949,7 @@
         <w:jc w:val="center"/>
         <w:rPr>
           <w:b/>
+          <w:lang w:val="en-US"/>
         </w:rPr>
       </w:pPr>
       <w:r>
@@ -13225,13 +12961,36 @@
       <w:r>
         <w:rPr>
           <w:b/>
-        </w:rPr>
-        <w:t xml:space="preserve"> форма обучения</w:t>
+          <w:lang w:val="en-US"/>
+        </w:rPr>
+        <w:t xml:space="preserve"> </w:t>
+      </w:r>
+      <w:r>
+        <w:rPr>
+          <w:b/>
+        </w:rPr>
+        <w:t>форма</w:t>
+      </w:r>
+      <w:r>
+        <w:rPr>
+          <w:b/>
+          <w:lang w:val="en-US"/>
+        </w:rPr>
+        <w:t xml:space="preserve"> </w:t>
+      </w:r>
+      <w:r>
+        <w:rPr>
+          <w:b/>
+        </w:rPr>
+        <w:t>обучения</w:t>
       </w:r>
     </w:p>
     <w:p>
       <w:pPr>
         <w:jc w:val="both"/>
+        <w:rPr>
+          <w:lang w:val="en-US"/>
+        </w:rPr>
       </w:pPr>
       <w:r>
         <w:rPr>
@@ -13331,6 +13090,7 @@
                 <w:bCs/>
                 <w:sz w:val="22"/>
                 <w:szCs w:val="22"/>
+                <w:lang w:val="en-US"/>
               </w:rPr>
             </w:pPr>
           </w:p>
@@ -13347,6 +13107,7 @@
                 <w:bCs/>
                 <w:sz w:val="22"/>
                 <w:szCs w:val="22"/>
+                <w:lang w:val="en-US"/>
               </w:rPr>
             </w:pPr>
           </w:p>
@@ -14314,7 +14075,6 @@
               <w:t xml:space="preserve">{% if </w:t>
             </w:r>
             <w:proofErr w:type="spellStart"/>
-            <w:proofErr w:type="gramStart"/>
             <w:r>
               <w:rPr>
                 <w:color w:val="000000" w:themeColor="text1"/>
@@ -14323,18 +14083,7 @@
                 <w:bdr w:val="none" w:sz="0" w:space="0" w:color="auto" w:frame="1"/>
                 <w:lang w:val="en-US"/>
               </w:rPr>
-              <w:t>section.module</w:t>
-            </w:r>
-            <w:proofErr w:type="gramEnd"/>
-            <w:r>
-              <w:rPr>
-                <w:color w:val="000000" w:themeColor="text1"/>
-                <w:sz w:val="28"/>
-                <w:szCs w:val="28"/>
-                <w:bdr w:val="none" w:sz="0" w:space="0" w:color="auto" w:frame="1"/>
-                <w:lang w:val="en-US"/>
-              </w:rPr>
-              <w:t>_id_id</w:t>
+              <w:t>section.module_id_id</w:t>
             </w:r>
             <w:proofErr w:type="spellEnd"/>
             <w:r>
@@ -14385,7 +14134,6 @@
                 <w:highlight w:val="yellow"/>
               </w:rPr>
             </w:pPr>
-            <w:proofErr w:type="gramStart"/>
             <w:r>
               <w:rPr>
                 <w:b/>
@@ -14405,9 +14153,9 @@
                 <w:bdr w:val="none" w:sz="0" w:space="0" w:color="auto" w:frame="1"/>
                 <w:lang w:val="en-US"/>
               </w:rPr>
-              <w:t>ns</w:t>
-            </w:r>
-            <w:proofErr w:type="gramEnd"/>
+              <w:t>ns.number</w:t>
+            </w:r>
+            <w:proofErr w:type="spellEnd"/>
             <w:r>
               <w:rPr>
                 <w:b/>
@@ -14416,28 +14164,16 @@
                 <w:bdr w:val="none" w:sz="0" w:space="0" w:color="auto" w:frame="1"/>
                 <w:lang w:val="en-US"/>
               </w:rPr>
-              <w:t>.number</w:t>
-            </w:r>
-            <w:proofErr w:type="spellEnd"/>
+              <w:t>}}</w:t>
+            </w:r>
             <w:r>
               <w:rPr>
                 <w:b/>
                 <w:bCs/>
                 <w:color w:val="000000" w:themeColor="text1"/>
-                <w:bdr w:val="none" w:sz="0" w:space="0" w:color="auto" w:frame="1"/>
-                <w:lang w:val="en-US"/>
-              </w:rPr>
-              <w:t>}}</w:t>
-            </w:r>
-            <w:r>
-              <w:rPr>
-                <w:b/>
-                <w:bCs/>
-                <w:color w:val="000000" w:themeColor="text1"/>
               </w:rPr>
               <w:t xml:space="preserve">. </w:t>
             </w:r>
-            <w:proofErr w:type="gramStart"/>
             <w:r>
               <w:rPr>
                 <w:b/>
@@ -14455,17 +14191,7 @@
                 <w:color w:val="000000" w:themeColor="text1"/>
                 <w:lang w:val="en-US"/>
               </w:rPr>
-              <w:t>section</w:t>
-            </w:r>
-            <w:proofErr w:type="gramEnd"/>
-            <w:r>
-              <w:rPr>
-                <w:b/>
-                <w:bCs/>
-                <w:color w:val="000000" w:themeColor="text1"/>
-                <w:lang w:val="en-US"/>
-              </w:rPr>
-              <w:t>.header</w:t>
+              <w:t>section.header</w:t>
             </w:r>
             <w:proofErr w:type="spellEnd"/>
             <w:r>
@@ -14515,7 +14241,6 @@
                 <w:highlight w:val="yellow"/>
               </w:rPr>
             </w:pPr>
-            <w:proofErr w:type="gramStart"/>
             <w:r>
               <w:rPr>
                 <w:rFonts w:eastAsia="Cambria" w:cs="Cambria"/>
@@ -14533,7 +14258,6 @@
               </w:rPr>
               <w:t>section</w:t>
             </w:r>
-            <w:proofErr w:type="gramEnd"/>
             <w:r>
               <w:rPr>
                 <w:rFonts w:eastAsia="Cambria" w:cs="Cambria"/>
@@ -14581,7 +14305,6 @@
                 <w:lang w:val="en-US"/>
               </w:rPr>
             </w:pPr>
-            <w:proofErr w:type="gramStart"/>
             <w:r>
               <w:rPr>
                 <w:rStyle w:val="af3"/>
@@ -14595,15 +14318,7 @@
                 <w:rStyle w:val="af3"/>
                 <w:lang w:val="en-US"/>
               </w:rPr>
-              <w:t>section</w:t>
-            </w:r>
-            <w:proofErr w:type="gramEnd"/>
-            <w:r>
-              <w:rPr>
-                <w:rStyle w:val="af3"/>
-                <w:lang w:val="en-US"/>
-              </w:rPr>
-              <w:t>.week</w:t>
+              <w:t>section.week</w:t>
             </w:r>
             <w:proofErr w:type="spellEnd"/>
             <w:r>
@@ -14692,7 +14407,6 @@
                 <w:lang w:val="en-US"/>
               </w:rPr>
             </w:pPr>
-            <w:proofErr w:type="gramStart"/>
             <w:r>
               <w:rPr>
                 <w:rFonts w:eastAsia="Cambria" w:cs="Cambria"/>
@@ -14708,16 +14422,7 @@
                 <w:bdr w:val="none" w:sz="0" w:space="0" w:color="auto" w:frame="1"/>
                 <w:lang w:val="en-US"/>
               </w:rPr>
-              <w:t>section</w:t>
-            </w:r>
-            <w:proofErr w:type="gramEnd"/>
-            <w:r>
-              <w:rPr>
-                <w:rFonts w:eastAsia="Cambria" w:cs="Cambria"/>
-                <w:bdr w:val="none" w:sz="0" w:space="0" w:color="auto" w:frame="1"/>
-                <w:lang w:val="en-US"/>
-              </w:rPr>
-              <w:t>.</w:t>
+              <w:t>section.</w:t>
             </w:r>
             <w:r>
               <w:rPr>
@@ -14774,7 +14479,6 @@
                 <w:bdr w:val="none" w:sz="0" w:space="0" w:color="auto"/>
               </w:rPr>
             </w:pPr>
-            <w:proofErr w:type="gramStart"/>
             <w:r>
               <w:rPr>
                 <w:rFonts w:eastAsia="Cambria" w:cs="Cambria"/>
@@ -14790,16 +14494,7 @@
                 <w:bdr w:val="none" w:sz="0" w:space="0" w:color="auto" w:frame="1"/>
                 <w:lang w:val="en-US"/>
               </w:rPr>
-              <w:t>section</w:t>
-            </w:r>
-            <w:proofErr w:type="gramEnd"/>
-            <w:r>
-              <w:rPr>
-                <w:rFonts w:eastAsia="Cambria" w:cs="Cambria"/>
-                <w:bdr w:val="none" w:sz="0" w:space="0" w:color="auto" w:frame="1"/>
-                <w:lang w:val="en-US"/>
-              </w:rPr>
-              <w:t>.homework_hours</w:t>
+              <w:t>section.homework_hours</w:t>
             </w:r>
             <w:proofErr w:type="spellEnd"/>
             <w:r>
@@ -15068,7 +14763,6 @@
               <w:t xml:space="preserve">{% set </w:t>
             </w:r>
             <w:proofErr w:type="spellStart"/>
-            <w:proofErr w:type="gramStart"/>
             <w:r>
               <w:rPr>
                 <w:bCs/>
@@ -15081,7 +14775,6 @@
               <w:t>ns.number</w:t>
             </w:r>
             <w:proofErr w:type="spellEnd"/>
-            <w:proofErr w:type="gramEnd"/>
             <w:r>
               <w:rPr>
                 <w:bCs/>
@@ -15307,7 +15000,7 @@
                 <w:bdr w:val="none" w:sz="0" w:space="0" w:color="auto"/>
               </w:rPr>
             </w:pPr>
-            <w:bookmarkStart w:id="6" w:name="_Hlk101392354"/>
+            <w:bookmarkStart w:id="7" w:name="_Hlk101392354"/>
             <w:r>
               <w:rPr>
                 <w:rStyle w:val="af3"/>
@@ -15448,7 +15141,6 @@
                 <w:lang w:val="en-US"/>
               </w:rPr>
             </w:pPr>
-            <w:proofErr w:type="gramStart"/>
             <w:r>
               <w:rPr>
                 <w:sz w:val="28"/>
@@ -15463,16 +15155,7 @@
                 <w:szCs w:val="28"/>
                 <w:lang w:val="en-US"/>
               </w:rPr>
-              <w:t>courses</w:t>
-            </w:r>
-            <w:proofErr w:type="gramEnd"/>
-            <w:r>
-              <w:rPr>
-                <w:sz w:val="28"/>
-                <w:szCs w:val="28"/>
-                <w:lang w:val="en-US"/>
-              </w:rPr>
-              <w:t>.0</w:t>
+              <w:t>courses.0</w:t>
             </w:r>
             <w:r>
               <w:rPr>
@@ -15560,7 +15243,6 @@
                 <w:bdr w:val="none" w:sz="0" w:space="0" w:color="auto"/>
               </w:rPr>
             </w:pPr>
-            <w:proofErr w:type="gramStart"/>
             <w:r>
               <w:rPr>
                 <w:sz w:val="28"/>
@@ -15574,16 +15256,7 @@
                 <w:szCs w:val="28"/>
                 <w:lang w:val="en-US"/>
               </w:rPr>
-              <w:t>courses</w:t>
-            </w:r>
-            <w:proofErr w:type="gramEnd"/>
-            <w:r>
-              <w:rPr>
-                <w:sz w:val="28"/>
-                <w:szCs w:val="28"/>
-                <w:lang w:val="en-US"/>
-              </w:rPr>
-              <w:t>.0</w:t>
+              <w:t>courses.0</w:t>
             </w:r>
             <w:r>
               <w:rPr>
@@ -15800,6 +15473,7 @@
                 <w:rStyle w:val="af3"/>
                 <w:sz w:val="28"/>
                 <w:szCs w:val="28"/>
+                <w:lang w:val="en-US"/>
               </w:rPr>
             </w:pPr>
             <w:r>
@@ -15816,17 +15490,9 @@
                 <w:rStyle w:val="af3"/>
                 <w:sz w:val="28"/>
                 <w:szCs w:val="28"/>
-              </w:rPr>
-              <w:t>0.</w:t>
-            </w:r>
-            <w:proofErr w:type="gramStart"/>
-            <w:r>
-              <w:rPr>
-                <w:rStyle w:val="af3"/>
-                <w:sz w:val="28"/>
-                <w:szCs w:val="28"/>
-              </w:rPr>
-              <w:t>test</w:t>
+                <w:lang w:val="en-US"/>
+              </w:rPr>
+              <w:t>0.test</w:t>
             </w:r>
             <w:r>
               <w:rPr>
@@ -15842,17 +15508,9 @@
                 <w:rStyle w:val="af3"/>
                 <w:sz w:val="28"/>
                 <w:szCs w:val="28"/>
-              </w:rPr>
-              <w:t>!</w:t>
-            </w:r>
-            <w:proofErr w:type="gramEnd"/>
-            <w:r>
-              <w:rPr>
-                <w:rStyle w:val="af3"/>
-                <w:sz w:val="28"/>
-                <w:szCs w:val="28"/>
-              </w:rPr>
-              <w:t>= ‘</w:t>
+                <w:lang w:val="en-US"/>
+              </w:rPr>
+              <w:t>!= ‘</w:t>
             </w:r>
             <w:proofErr w:type="spellStart"/>
             <w:r>
@@ -15870,6 +15528,7 @@
                 <w:rStyle w:val="af3"/>
                 <w:sz w:val="28"/>
                 <w:szCs w:val="28"/>
+                <w:lang w:val="en-US"/>
               </w:rPr>
               <w:t>’%</w:t>
             </w:r>
@@ -15922,27 +15581,10 @@
                 <w:rStyle w:val="af3"/>
                 <w:sz w:val="28"/>
                 <w:szCs w:val="28"/>
+                <w:lang w:val="en-US"/>
               </w:rPr>
               <w:lastRenderedPageBreak/>
-              <w:t xml:space="preserve">{% </w:t>
-            </w:r>
-            <w:proofErr w:type="spellStart"/>
-            <w:r>
-              <w:rPr>
-                <w:rStyle w:val="af3"/>
-                <w:sz w:val="28"/>
-                <w:szCs w:val="28"/>
-              </w:rPr>
-              <w:t>endif</w:t>
-            </w:r>
-            <w:proofErr w:type="spellEnd"/>
-            <w:r>
-              <w:rPr>
-                <w:rStyle w:val="af3"/>
-                <w:sz w:val="28"/>
-                <w:szCs w:val="28"/>
-              </w:rPr>
-              <w:t xml:space="preserve"> %}</w:t>
+              <w:t>{% endif %}</w:t>
             </w:r>
           </w:p>
         </w:tc>
@@ -16096,7 +15738,7 @@
           </w:p>
         </w:tc>
       </w:tr>
-      <w:bookmarkEnd w:id="6"/>
+      <w:bookmarkEnd w:id="7"/>
     </w:tbl>
     <w:p>
       <w:pPr>
@@ -16289,28 +15931,9 @@
           <w:sz w:val="28"/>
           <w:szCs w:val="28"/>
         </w:rPr>
-        <w:t>09.03.03 Прикладная информатика</w:t>
-      </w:r>
-    </w:p>
-    <w:p>
-      <w:pPr>
-        <w:pStyle w:val="Default"/>
-        <w:shd w:val="clear" w:color="auto" w:fill="FFFFFF" w:themeFill="background1"/>
-        <w:jc w:val="center"/>
-        <w:rPr>
-          <w:rFonts w:eastAsia="Times New Roman"/>
-          <w:bCs/>
-          <w:color w:val="auto"/>
-          <w:sz w:val="28"/>
-          <w:szCs w:val="28"/>
-        </w:rPr>
-      </w:pPr>
-    </w:p>
-    <w:p>
-      <w:pPr>
-        <w:pStyle w:val="Default"/>
-        <w:shd w:val="clear" w:color="auto" w:fill="FFFFFF" w:themeFill="background1"/>
-        <w:jc w:val="center"/>
+        <w:t xml:space="preserve">{{ </w:t>
+      </w:r>
+      <w:r>
         <w:rPr>
           <w:rFonts w:eastAsia="Times New Roman"/>
           <w:b/>
@@ -16318,71 +15941,11 @@
           <w:color w:val="auto"/>
           <w:sz w:val="28"/>
           <w:szCs w:val="28"/>
-        </w:rPr>
-      </w:pPr>
-      <w:r>
-        <w:rPr>
-          <w:rFonts w:eastAsia="Times New Roman"/>
-          <w:bCs/>
-          <w:sz w:val="28"/>
-          <w:szCs w:val="28"/>
-        </w:rPr>
-        <w:t xml:space="preserve">Образовательная программа (профиль): </w:t>
-      </w:r>
-      <w:r>
-        <w:rPr>
-          <w:rFonts w:eastAsia="Times New Roman"/>
-          <w:bCs/>
-          <w:sz w:val="28"/>
-          <w:szCs w:val="28"/>
-        </w:rPr>
-        <w:br/>
-      </w:r>
-      <w:r>
-        <w:rPr>
-          <w:rFonts w:eastAsia="Times New Roman"/>
-          <w:b/>
-          <w:bCs/>
-          <w:sz w:val="28"/>
-          <w:szCs w:val="28"/>
-        </w:rPr>
-        <w:t>«</w:t>
-      </w:r>
-      <w:r>
-        <w:rPr>
-          <w:rFonts w:eastAsia="Times New Roman"/>
-          <w:b/>
-          <w:bCs/>
-          <w:sz w:val="28"/>
-          <w:szCs w:val="28"/>
-          <w:shd w:val="clear" w:color="auto" w:fill="FFFFFF" w:themeFill="background1"/>
-        </w:rPr>
-        <w:t>Корпоративные информационные системы</w:t>
-      </w:r>
-      <w:r>
-        <w:rPr>
-          <w:rFonts w:eastAsia="Times New Roman"/>
-          <w:b/>
-          <w:bCs/>
-          <w:sz w:val="28"/>
-          <w:szCs w:val="28"/>
-        </w:rPr>
-        <w:t>».</w:t>
-      </w:r>
-    </w:p>
-    <w:p>
-      <w:pPr>
-        <w:pStyle w:val="af1"/>
-        <w:rPr>
-          <w:sz w:val="20"/>
-        </w:rPr>
-      </w:pPr>
-    </w:p>
-    <w:p>
-      <w:pPr>
-        <w:pStyle w:val="Default"/>
-        <w:shd w:val="clear" w:color="auto" w:fill="FFFFFF" w:themeFill="background1"/>
-        <w:jc w:val="center"/>
+          <w:lang w:val="en-US"/>
+        </w:rPr>
+        <w:t>program</w:t>
+      </w:r>
+      <w:r>
         <w:rPr>
           <w:rFonts w:eastAsia="Times New Roman"/>
           <w:b/>
@@ -16391,33 +15954,9 @@
           <w:sz w:val="28"/>
           <w:szCs w:val="28"/>
         </w:rPr>
-      </w:pPr>
-      <w:r>
-        <w:rPr>
-          <w:rFonts w:eastAsia="Times New Roman"/>
-          <w:bCs/>
-          <w:sz w:val="28"/>
-          <w:szCs w:val="28"/>
-        </w:rPr>
-        <w:t xml:space="preserve">Уровень образования: </w:t>
-      </w:r>
-      <w:r>
-        <w:rPr>
-          <w:rFonts w:eastAsia="Times New Roman"/>
-          <w:b/>
-          <w:bCs/>
-          <w:sz w:val="28"/>
-          <w:szCs w:val="28"/>
-        </w:rPr>
-        <w:br/>
-        <w:t>бакалавриат.</w:t>
-      </w:r>
-    </w:p>
-    <w:p>
-      <w:pPr>
-        <w:pStyle w:val="Default"/>
-        <w:shd w:val="clear" w:color="auto" w:fill="FFFFFF" w:themeFill="background1"/>
-        <w:jc w:val="center"/>
+        <w:t>_</w:t>
+      </w:r>
+      <w:r>
         <w:rPr>
           <w:rFonts w:eastAsia="Times New Roman"/>
           <w:b/>
@@ -16425,58 +15964,11 @@
           <w:color w:val="auto"/>
           <w:sz w:val="28"/>
           <w:szCs w:val="28"/>
-        </w:rPr>
-      </w:pPr>
-    </w:p>
-    <w:p>
-      <w:pPr>
-        <w:pStyle w:val="Default"/>
-        <w:shd w:val="clear" w:color="auto" w:fill="FFFFFF" w:themeFill="background1"/>
-        <w:jc w:val="center"/>
-        <w:rPr>
-          <w:sz w:val="28"/>
-          <w:szCs w:val="28"/>
-        </w:rPr>
-      </w:pPr>
-      <w:r>
-        <w:rPr>
-          <w:sz w:val="28"/>
-          <w:szCs w:val="28"/>
-        </w:rPr>
-        <w:t xml:space="preserve">Квалификация (степень) выпускника: </w:t>
-      </w:r>
-      <w:r>
-        <w:rPr>
-          <w:sz w:val="28"/>
-          <w:szCs w:val="28"/>
-        </w:rPr>
-        <w:br/>
-      </w:r>
-      <w:r>
-        <w:rPr>
-          <w:b/>
-          <w:sz w:val="28"/>
-          <w:szCs w:val="28"/>
-        </w:rPr>
-        <w:t>Бакалавр.</w:t>
-      </w:r>
-    </w:p>
-    <w:p>
-      <w:pPr>
-        <w:pStyle w:val="Default"/>
-        <w:shd w:val="clear" w:color="auto" w:fill="FFFFFF" w:themeFill="background1"/>
-        <w:jc w:val="center"/>
-        <w:rPr>
-          <w:sz w:val="28"/>
-          <w:szCs w:val="28"/>
-        </w:rPr>
-      </w:pPr>
-    </w:p>
-    <w:p>
-      <w:pPr>
-        <w:pStyle w:val="Default"/>
-        <w:shd w:val="clear" w:color="auto" w:fill="FFFFFF" w:themeFill="background1"/>
-        <w:jc w:val="center"/>
+          <w:lang w:val="en-US"/>
+        </w:rPr>
+        <w:t>code</w:t>
+      </w:r>
+      <w:r>
         <w:rPr>
           <w:rFonts w:eastAsia="Times New Roman"/>
           <w:b/>
@@ -16485,6 +15977,264 @@
           <w:sz w:val="28"/>
           <w:szCs w:val="28"/>
         </w:rPr>
+        <w:t xml:space="preserve"> }}</w:t>
+      </w:r>
+    </w:p>
+    <w:p>
+      <w:pPr>
+        <w:pStyle w:val="Default"/>
+        <w:shd w:val="clear" w:color="auto" w:fill="FFFFFF" w:themeFill="background1"/>
+        <w:jc w:val="center"/>
+        <w:rPr>
+          <w:rFonts w:eastAsia="Times New Roman"/>
+          <w:bCs/>
+          <w:color w:val="auto"/>
+          <w:sz w:val="28"/>
+          <w:szCs w:val="28"/>
+        </w:rPr>
+      </w:pPr>
+    </w:p>
+    <w:p>
+      <w:pPr>
+        <w:pStyle w:val="Default"/>
+        <w:shd w:val="clear" w:color="auto" w:fill="FFFFFF" w:themeFill="background1"/>
+        <w:jc w:val="center"/>
+        <w:rPr>
+          <w:rFonts w:eastAsia="Times New Roman"/>
+          <w:b/>
+          <w:bCs/>
+          <w:color w:val="auto"/>
+          <w:sz w:val="28"/>
+          <w:szCs w:val="28"/>
+        </w:rPr>
+      </w:pPr>
+      <w:r>
+        <w:rPr>
+          <w:rFonts w:eastAsia="Times New Roman"/>
+          <w:bCs/>
+          <w:sz w:val="28"/>
+          <w:szCs w:val="28"/>
+        </w:rPr>
+        <w:t xml:space="preserve">Образовательная программа (профиль): </w:t>
+      </w:r>
+      <w:r>
+        <w:rPr>
+          <w:rFonts w:eastAsia="Times New Roman"/>
+          <w:bCs/>
+          <w:sz w:val="28"/>
+          <w:szCs w:val="28"/>
+        </w:rPr>
+        <w:br/>
+      </w:r>
+      <w:r>
+        <w:rPr>
+          <w:rFonts w:eastAsia="Times New Roman"/>
+          <w:b/>
+          <w:bCs/>
+          <w:sz w:val="28"/>
+          <w:szCs w:val="28"/>
+        </w:rPr>
+        <w:t>«</w:t>
+      </w:r>
+      <w:r>
+        <w:rPr>
+          <w:rFonts w:eastAsia="Times New Roman"/>
+          <w:b/>
+          <w:bCs/>
+          <w:color w:val="auto"/>
+          <w:sz w:val="28"/>
+          <w:szCs w:val="28"/>
+        </w:rPr>
+        <w:t>«</w:t>
+      </w:r>
+      <w:r>
+        <w:rPr>
+          <w:rFonts w:eastAsia="Times New Roman"/>
+          <w:b/>
+          <w:bCs/>
+          <w:color w:val="auto"/>
+          <w:sz w:val="28"/>
+          <w:szCs w:val="28"/>
+          <w:shd w:val="clear" w:color="auto" w:fill="FFFFFF" w:themeFill="background1"/>
+        </w:rPr>
+        <w:t xml:space="preserve">{{ </w:t>
+      </w:r>
+      <w:r>
+        <w:rPr>
+          <w:rFonts w:eastAsia="Times New Roman"/>
+          <w:b/>
+          <w:bCs/>
+          <w:color w:val="auto"/>
+          <w:sz w:val="28"/>
+          <w:szCs w:val="28"/>
+          <w:shd w:val="clear" w:color="auto" w:fill="FFFFFF" w:themeFill="background1"/>
+          <w:lang w:val="en-US"/>
+        </w:rPr>
+        <w:t>profile</w:t>
+      </w:r>
+      <w:r>
+        <w:rPr>
+          <w:rFonts w:eastAsia="Times New Roman"/>
+          <w:b/>
+          <w:bCs/>
+          <w:color w:val="auto"/>
+          <w:sz w:val="28"/>
+          <w:szCs w:val="28"/>
+          <w:shd w:val="clear" w:color="auto" w:fill="FFFFFF" w:themeFill="background1"/>
+        </w:rPr>
+        <w:t>_</w:t>
+      </w:r>
+      <w:r>
+        <w:rPr>
+          <w:rFonts w:eastAsia="Times New Roman"/>
+          <w:b/>
+          <w:bCs/>
+          <w:color w:val="auto"/>
+          <w:sz w:val="28"/>
+          <w:szCs w:val="28"/>
+          <w:shd w:val="clear" w:color="auto" w:fill="FFFFFF" w:themeFill="background1"/>
+          <w:lang w:val="en-US"/>
+        </w:rPr>
+        <w:t>name</w:t>
+      </w:r>
+      <w:r>
+        <w:rPr>
+          <w:rFonts w:eastAsia="Times New Roman"/>
+          <w:b/>
+          <w:bCs/>
+          <w:color w:val="auto"/>
+          <w:sz w:val="28"/>
+          <w:szCs w:val="28"/>
+          <w:shd w:val="clear" w:color="auto" w:fill="FFFFFF" w:themeFill="background1"/>
+        </w:rPr>
+        <w:t xml:space="preserve"> }}</w:t>
+      </w:r>
+      <w:r>
+        <w:rPr>
+          <w:rFonts w:eastAsia="Times New Roman"/>
+          <w:b/>
+          <w:bCs/>
+          <w:sz w:val="28"/>
+          <w:szCs w:val="28"/>
+        </w:rPr>
+        <w:t>».</w:t>
+      </w:r>
+    </w:p>
+    <w:p>
+      <w:pPr>
+        <w:pStyle w:val="af1"/>
+        <w:rPr>
+          <w:sz w:val="20"/>
+        </w:rPr>
+      </w:pPr>
+    </w:p>
+    <w:p>
+      <w:pPr>
+        <w:pStyle w:val="Default"/>
+        <w:shd w:val="clear" w:color="auto" w:fill="FFFFFF" w:themeFill="background1"/>
+        <w:jc w:val="center"/>
+        <w:rPr>
+          <w:rFonts w:eastAsia="Times New Roman"/>
+          <w:b/>
+          <w:bCs/>
+          <w:color w:val="auto"/>
+          <w:sz w:val="28"/>
+          <w:szCs w:val="28"/>
+        </w:rPr>
+      </w:pPr>
+      <w:r>
+        <w:rPr>
+          <w:rFonts w:eastAsia="Times New Roman"/>
+          <w:bCs/>
+          <w:sz w:val="28"/>
+          <w:szCs w:val="28"/>
+        </w:rPr>
+        <w:t xml:space="preserve">Уровень образования: </w:t>
+      </w:r>
+      <w:r>
+        <w:rPr>
+          <w:rFonts w:eastAsia="Times New Roman"/>
+          <w:b/>
+          <w:bCs/>
+          <w:sz w:val="28"/>
+          <w:szCs w:val="28"/>
+        </w:rPr>
+        <w:br/>
+        <w:t>бакалавриат.</w:t>
+      </w:r>
+    </w:p>
+    <w:p>
+      <w:pPr>
+        <w:pStyle w:val="Default"/>
+        <w:shd w:val="clear" w:color="auto" w:fill="FFFFFF" w:themeFill="background1"/>
+        <w:jc w:val="center"/>
+        <w:rPr>
+          <w:rFonts w:eastAsia="Times New Roman"/>
+          <w:b/>
+          <w:bCs/>
+          <w:color w:val="auto"/>
+          <w:sz w:val="28"/>
+          <w:szCs w:val="28"/>
+        </w:rPr>
+      </w:pPr>
+    </w:p>
+    <w:p>
+      <w:pPr>
+        <w:pStyle w:val="Default"/>
+        <w:shd w:val="clear" w:color="auto" w:fill="FFFFFF" w:themeFill="background1"/>
+        <w:jc w:val="center"/>
+        <w:rPr>
+          <w:sz w:val="28"/>
+          <w:szCs w:val="28"/>
+        </w:rPr>
+      </w:pPr>
+      <w:r>
+        <w:rPr>
+          <w:sz w:val="28"/>
+          <w:szCs w:val="28"/>
+        </w:rPr>
+        <w:t xml:space="preserve">Квалификация (степень) выпускника: </w:t>
+      </w:r>
+      <w:r>
+        <w:rPr>
+          <w:sz w:val="28"/>
+          <w:szCs w:val="28"/>
+        </w:rPr>
+        <w:br/>
+      </w:r>
+      <w:r>
+        <w:rPr>
+          <w:b/>
+          <w:sz w:val="28"/>
+          <w:szCs w:val="28"/>
+        </w:rPr>
+        <w:t>Бакалавр.</w:t>
+      </w:r>
+    </w:p>
+    <w:p>
+      <w:pPr>
+        <w:pStyle w:val="Default"/>
+        <w:shd w:val="clear" w:color="auto" w:fill="FFFFFF" w:themeFill="background1"/>
+        <w:jc w:val="center"/>
+        <w:rPr>
+          <w:sz w:val="28"/>
+          <w:szCs w:val="28"/>
+        </w:rPr>
+      </w:pPr>
+    </w:p>
+    <w:p>
+      <w:pPr>
+        <w:pStyle w:val="Default"/>
+        <w:shd w:val="clear" w:color="auto" w:fill="FFFFFF" w:themeFill="background1"/>
+        <w:jc w:val="center"/>
+        <w:rPr>
+          <w:rFonts w:eastAsia="Times New Roman"/>
+          <w:b/>
+          <w:bCs/>
+          <w:color w:val="auto"/>
+          <w:sz w:val="28"/>
+          <w:szCs w:val="28"/>
+        </w:rPr>
       </w:pPr>
       <w:r>
         <w:rPr>
@@ -16581,7 +16331,63 @@
           <w:sz w:val="28"/>
           <w:szCs w:val="28"/>
         </w:rPr>
-        <w:t>«Навыки эффективной презентации"</w:t>
+        <w:t>«</w:t>
+      </w:r>
+      <w:r>
+        <w:rPr>
+          <w:b/>
+          <w:bCs/>
+          <w:sz w:val="36"/>
+          <w:szCs w:val="36"/>
+        </w:rPr>
+        <w:t xml:space="preserve">{{ </w:t>
+      </w:r>
+      <w:r>
+        <w:rPr>
+          <w:b/>
+          <w:bCs/>
+          <w:sz w:val="36"/>
+          <w:szCs w:val="36"/>
+          <w:lang w:val="en-US"/>
+        </w:rPr>
+        <w:t>program</w:t>
+      </w:r>
+      <w:r>
+        <w:rPr>
+          <w:b/>
+          <w:bCs/>
+          <w:sz w:val="36"/>
+          <w:szCs w:val="36"/>
+        </w:rPr>
+        <w:t>_</w:t>
+      </w:r>
+      <w:r>
+        <w:rPr>
+          <w:b/>
+          <w:bCs/>
+          <w:sz w:val="36"/>
+          <w:szCs w:val="36"/>
+          <w:lang w:val="en-US"/>
+        </w:rPr>
+        <w:t>name</w:t>
+      </w:r>
+      <w:r>
+        <w:rPr>
+          <w:b/>
+          <w:bCs/>
+          <w:sz w:val="36"/>
+          <w:szCs w:val="36"/>
+        </w:rPr>
+        <w:t xml:space="preserve"> }}</w:t>
+      </w:r>
+      <w:r>
+        <w:rPr>
+          <w:b/>
+          <w:bCs/>
+          <w:sz w:val="28"/>
+          <w:szCs w:val="28"/>
+        </w:rPr>
+        <w:t>"</w:t>
       </w:r>
     </w:p>
     <w:p>
@@ -16736,18 +16542,34 @@
           <w:sz w:val="28"/>
           <w:szCs w:val="28"/>
         </w:rPr>
-        <w:t>Москва, 2020</w:t>
-      </w:r>
-    </w:p>
-    <w:p>
-      <w:pPr>
-        <w:widowControl w:val="0"/>
-        <w:autoSpaceDE w:val="0"/>
-        <w:autoSpaceDN w:val="0"/>
-        <w:adjustRightInd w:val="0"/>
-        <w:spacing w:line="276" w:lineRule="auto"/>
-        <w:jc w:val="both"/>
-      </w:pPr>
+        <w:t xml:space="preserve">Москва, </w:t>
+      </w:r>
+      <w:r>
+        <w:rPr>
+          <w:b/>
+          <w:sz w:val="28"/>
+          <w:szCs w:val="28"/>
+        </w:rPr>
+        <w:t xml:space="preserve">{{ </w:t>
+      </w:r>
+      <w:proofErr w:type="spellStart"/>
+      <w:r>
+        <w:rPr>
+          <w:b/>
+          <w:sz w:val="28"/>
+          <w:szCs w:val="28"/>
+        </w:rPr>
+        <w:t>current_year</w:t>
+      </w:r>
+      <w:proofErr w:type="spellEnd"/>
+      <w:r>
+        <w:rPr>
+          <w:b/>
+          <w:sz w:val="28"/>
+          <w:szCs w:val="28"/>
+        </w:rPr>
+        <w:t xml:space="preserve"> }}</w:t>
+      </w:r>
     </w:p>
     <w:p>
       <w:pPr>
@@ -16839,11 +16661,57 @@
               <w:rPr>
                 <w:b/>
                 <w:bCs/>
-                <w:sz w:val="24"/>
-                <w:szCs w:val="24"/>
-                <w:lang w:val="ru-RU" w:eastAsia="en-US"/>
-              </w:rPr>
-              <w:t>НАВЫКИ ЭФФЕКТИВНОЙ ПРЕЗЕНТАЦИИ</w:t>
+                <w:sz w:val="36"/>
+                <w:szCs w:val="36"/>
+              </w:rPr>
+              <w:t xml:space="preserve">{{ </w:t>
+            </w:r>
+            <w:proofErr w:type="spellStart"/>
+            <w:r>
+              <w:rPr>
+                <w:b/>
+                <w:bCs/>
+                <w:sz w:val="36"/>
+                <w:szCs w:val="36"/>
+              </w:rPr>
+              <w:t>program</w:t>
+            </w:r>
+            <w:r>
+              <w:rPr>
+                <w:b/>
+                <w:bCs/>
+                <w:sz w:val="36"/>
+                <w:szCs w:val="36"/>
+              </w:rPr>
+              <w:t>_</w:t>
+            </w:r>
+            <w:r>
+              <w:rPr>
+                <w:b/>
+                <w:bCs/>
+                <w:sz w:val="36"/>
+                <w:szCs w:val="36"/>
+              </w:rPr>
+              <w:t>name</w:t>
+            </w:r>
+            <w:r>
+              <w:rPr>
+                <w:b/>
+                <w:bCs/>
+                <w:sz w:val="36"/>
+                <w:szCs w:val="36"/>
+              </w:rPr>
+              <w:t>|upper</w:t>
+            </w:r>
+            <w:proofErr w:type="spellEnd"/>
+            <w:r>
+              <w:rPr>
+                <w:b/>
+                <w:bCs/>
+                <w:sz w:val="36"/>
+                <w:szCs w:val="36"/>
+              </w:rPr>
+              <w:t xml:space="preserve"> }}</w:t>
             </w:r>
           </w:p>
         </w:tc>
@@ -16878,15 +16746,7 @@
                 <w:b/>
                 <w:color w:val="000000" w:themeColor="text1"/>
               </w:rPr>
-              <w:t>ФГОС ВО (3++</w:t>
-            </w:r>
-            <w:proofErr w:type="gramStart"/>
-            <w:r>
-              <w:rPr>
-                <w:b/>
-                <w:color w:val="000000" w:themeColor="text1"/>
-              </w:rPr>
-              <w:t>)</w:t>
+              <w:t>ФГОС ВО (3++)</w:t>
             </w:r>
             <w:r>
               <w:rPr>
@@ -16900,18 +16760,56 @@
                 <w:b/>
                 <w:bCs/>
                 <w:color w:val="auto"/>
-              </w:rPr>
-              <w:t>09.03.03</w:t>
-            </w:r>
-            <w:proofErr w:type="gramEnd"/>
+                <w:sz w:val="28"/>
+                <w:szCs w:val="28"/>
+              </w:rPr>
+              <w:t xml:space="preserve">{{ </w:t>
+            </w:r>
             <w:r>
               <w:rPr>
                 <w:rFonts w:eastAsia="Times New Roman"/>
                 <w:b/>
                 <w:bCs/>
                 <w:color w:val="auto"/>
-              </w:rPr>
-              <w:t xml:space="preserve"> Прикладная информатика</w:t>
+                <w:sz w:val="28"/>
+                <w:szCs w:val="28"/>
+                <w:lang w:val="en-US"/>
+              </w:rPr>
+              <w:t>program</w:t>
+            </w:r>
+            <w:r>
+              <w:rPr>
+                <w:rFonts w:eastAsia="Times New Roman"/>
+                <w:b/>
+                <w:bCs/>
+                <w:color w:val="auto"/>
+                <w:sz w:val="28"/>
+                <w:szCs w:val="28"/>
+              </w:rPr>
+              <w:t>_</w:t>
+            </w:r>
+            <w:r>
+              <w:rPr>
+                <w:rFonts w:eastAsia="Times New Roman"/>
+                <w:b/>
+                <w:bCs/>
+                <w:color w:val="auto"/>
+                <w:sz w:val="28"/>
+                <w:szCs w:val="28"/>
+                <w:lang w:val="en-US"/>
+              </w:rPr>
+              <w:t>code</w:t>
+            </w:r>
+            <w:r>
+              <w:rPr>
+                <w:rFonts w:eastAsia="Times New Roman"/>
+                <w:b/>
+                <w:bCs/>
+                <w:color w:val="auto"/>
+                <w:sz w:val="28"/>
+                <w:szCs w:val="28"/>
+              </w:rPr>
+              <w:t xml:space="preserve"> }}</w:t>
             </w:r>
           </w:p>
         </w:tc>
@@ -16970,9 +16868,17 @@
                 <w:szCs w:val="24"/>
                 <w:lang w:val="ru-RU" w:eastAsia="en-US"/>
               </w:rPr>
-              <w:t xml:space="preserve">Универсальные и </w:t>
-            </w:r>
-            <w:proofErr w:type="gramStart"/>
+              <w:t xml:space="preserve">Универсальные и общепрофессиональные </w:t>
+            </w:r>
+            <w:r>
+              <w:rPr>
+                <w:b/>
+                <w:sz w:val="24"/>
+                <w:szCs w:val="24"/>
+                <w:lang w:eastAsia="en-US"/>
+              </w:rPr>
+              <w:t xml:space="preserve"> </w:t>
+            </w:r>
             <w:r>
               <w:rPr>
                 <w:b/>
@@ -16980,27 +16886,8 @@
                 <w:szCs w:val="24"/>
                 <w:lang w:val="ru-RU" w:eastAsia="en-US"/>
               </w:rPr>
-              <w:t xml:space="preserve">общепрофессиональные </w:t>
-            </w:r>
-            <w:r>
-              <w:rPr>
-                <w:b/>
-                <w:sz w:val="24"/>
-                <w:szCs w:val="24"/>
-                <w:lang w:eastAsia="en-US"/>
-              </w:rPr>
-              <w:t xml:space="preserve"> </w:t>
-            </w:r>
-            <w:r>
-              <w:rPr>
-                <w:b/>
-                <w:sz w:val="24"/>
-                <w:szCs w:val="24"/>
-                <w:lang w:val="ru-RU" w:eastAsia="en-US"/>
-              </w:rPr>
               <w:t>компетенции</w:t>
             </w:r>
-            <w:proofErr w:type="gramEnd"/>
             <w:r>
               <w:rPr>
                 <w:sz w:val="24"/>
@@ -19858,7 +19745,33 @@
         <w:rPr>
           <w:b/>
         </w:rPr>
-        <w:t>«Навыки эффективной презентации»</w:t>
+        <w:t>«</w:t>
+      </w:r>
+      <w:r>
+        <w:rPr>
+          <w:b/>
+        </w:rPr>
+        <w:t xml:space="preserve">{{ </w:t>
+      </w:r>
+      <w:proofErr w:type="spellStart"/>
+      <w:r>
+        <w:rPr>
+          <w:b/>
+        </w:rPr>
+        <w:t>program_name</w:t>
+      </w:r>
+      <w:proofErr w:type="spellEnd"/>
+      <w:r>
+        <w:rPr>
+          <w:b/>
+        </w:rPr>
+        <w:t xml:space="preserve"> }}</w:t>
+      </w:r>
+      <w:r>
+        <w:rPr>
+          <w:b/>
+        </w:rPr>
+        <w:t>»</w:t>
       </w:r>
       <w:r>
         <w:t xml:space="preserve"> </w:t>
@@ -21396,25 +21309,7 @@
           <w:sz w:val="28"/>
           <w:szCs w:val="28"/>
         </w:rPr>
-        <w:t xml:space="preserve">Понятие речевой деятельности, </w:t>
-      </w:r>
-      <w:proofErr w:type="gramStart"/>
-      <w:r>
-        <w:rPr>
-          <w:color w:val="000000" w:themeColor="text1"/>
-          <w:sz w:val="28"/>
-          <w:szCs w:val="28"/>
-        </w:rPr>
-        <w:t>структура  и</w:t>
-      </w:r>
-      <w:proofErr w:type="gramEnd"/>
-      <w:r>
-        <w:rPr>
-          <w:color w:val="000000" w:themeColor="text1"/>
-          <w:sz w:val="28"/>
-          <w:szCs w:val="28"/>
-        </w:rPr>
-        <w:t xml:space="preserve"> виды. (</w:t>
+        <w:t>Понятие речевой деятельности, структура  и виды. (</w:t>
       </w:r>
       <w:r>
         <w:rPr>
@@ -21677,31 +21572,14 @@
           <w:sz w:val="28"/>
           <w:szCs w:val="28"/>
         </w:rPr>
-        <w:t xml:space="preserve">Презентация </w:t>
-      </w:r>
-      <w:proofErr w:type="gramStart"/>
-      <w:r>
-        <w:rPr>
-          <w:bCs/>
-          <w:sz w:val="28"/>
-          <w:szCs w:val="28"/>
-        </w:rPr>
-        <w:t xml:space="preserve">как </w:t>
-      </w:r>
-      <w:r>
-        <w:rPr>
-          <w:sz w:val="28"/>
-          <w:szCs w:val="28"/>
-        </w:rPr>
-        <w:t xml:space="preserve"> целенаправленный</w:t>
-      </w:r>
-      <w:proofErr w:type="gramEnd"/>
-      <w:r>
-        <w:rPr>
-          <w:sz w:val="28"/>
-          <w:szCs w:val="28"/>
-        </w:rPr>
-        <w:t xml:space="preserve"> коммуникационный процесс.</w:t>
+        <w:t xml:space="preserve">Презентация как </w:t>
+      </w:r>
+      <w:r>
+        <w:rPr>
+          <w:sz w:val="28"/>
+          <w:szCs w:val="28"/>
+        </w:rPr>
+        <w:t xml:space="preserve"> целенаправленный коммуникационный процесс.</w:t>
       </w:r>
       <w:r>
         <w:rPr>
@@ -21998,23 +21876,13 @@
           <w:szCs w:val="28"/>
         </w:rPr>
       </w:pPr>
-      <w:proofErr w:type="gramStart"/>
       <w:r>
         <w:rPr>
           <w:color w:val="000000" w:themeColor="text1"/>
           <w:sz w:val="28"/>
           <w:szCs w:val="28"/>
         </w:rPr>
-        <w:t>Этапы  подготовки</w:t>
-      </w:r>
-      <w:proofErr w:type="gramEnd"/>
-      <w:r>
-        <w:rPr>
-          <w:color w:val="000000" w:themeColor="text1"/>
-          <w:sz w:val="28"/>
-          <w:szCs w:val="28"/>
-        </w:rPr>
-        <w:t xml:space="preserve"> презентации. (</w:t>
+        <w:t>Этапы  подготовки презентации. (</w:t>
       </w:r>
       <w:r>
         <w:rPr>
@@ -22137,7 +22005,6 @@
         </w:rPr>
       </w:pPr>
       <w:proofErr w:type="spellStart"/>
-      <w:proofErr w:type="gramStart"/>
       <w:r>
         <w:rPr>
           <w:color w:val="000000" w:themeColor="text1"/>
@@ -22154,16 +22021,7 @@
           <w:sz w:val="28"/>
           <w:szCs w:val="28"/>
         </w:rPr>
-        <w:t>,  веб</w:t>
-      </w:r>
-      <w:proofErr w:type="gramEnd"/>
-      <w:r>
-        <w:rPr>
-          <w:color w:val="000000" w:themeColor="text1"/>
-          <w:sz w:val="28"/>
-          <w:szCs w:val="28"/>
-        </w:rPr>
-        <w:t>-</w:t>
+        <w:t>,  веб-</w:t>
       </w:r>
       <w:proofErr w:type="spellStart"/>
       <w:r>
@@ -22800,25 +22658,7 @@
           <w:sz w:val="28"/>
           <w:szCs w:val="28"/>
         </w:rPr>
-        <w:t>Использование изобразительно-</w:t>
-      </w:r>
-      <w:proofErr w:type="gramStart"/>
-      <w:r>
-        <w:rPr>
-          <w:color w:val="000000" w:themeColor="text1"/>
-          <w:sz w:val="28"/>
-          <w:szCs w:val="28"/>
-        </w:rPr>
-        <w:t>выразительных  средств</w:t>
-      </w:r>
-      <w:proofErr w:type="gramEnd"/>
-      <w:r>
-        <w:rPr>
-          <w:color w:val="000000" w:themeColor="text1"/>
-          <w:sz w:val="28"/>
-          <w:szCs w:val="28"/>
-        </w:rPr>
-        <w:t xml:space="preserve"> языка в речи. (</w:t>
+        <w:t>Использование изобразительно-выразительных  средств языка в речи. (</w:t>
       </w:r>
       <w:r>
         <w:rPr>
@@ -23060,23 +22900,7 @@
           <w:szCs w:val="28"/>
         </w:rPr>
         <w:lastRenderedPageBreak/>
-        <w:t xml:space="preserve">примерами, в том числе из собственной </w:t>
-      </w:r>
-      <w:proofErr w:type="gramStart"/>
-      <w:r>
-        <w:rPr>
-          <w:sz w:val="28"/>
-          <w:szCs w:val="28"/>
-        </w:rPr>
-        <w:t>речевой  практики</w:t>
-      </w:r>
-      <w:proofErr w:type="gramEnd"/>
-      <w:r>
-        <w:rPr>
-          <w:sz w:val="28"/>
-          <w:szCs w:val="28"/>
-        </w:rPr>
-        <w:t>. Студент демонстрирует умение аргументированно вести диалог и научную дискуссию;</w:t>
+        <w:t>примерами, в том числе из собственной речевой  практики. Студент демонстрирует умение аргументированно вести диалог и научную дискуссию;</w:t>
       </w:r>
     </w:p>
     <w:p>
@@ -23094,23 +22918,7 @@
           <w:sz w:val="28"/>
           <w:szCs w:val="28"/>
         </w:rPr>
-        <w:t xml:space="preserve">«не </w:t>
-      </w:r>
-      <w:proofErr w:type="gramStart"/>
-      <w:r>
-        <w:rPr>
-          <w:sz w:val="28"/>
-          <w:szCs w:val="28"/>
-        </w:rPr>
-        <w:t>зачтено»  —</w:t>
-      </w:r>
-      <w:proofErr w:type="gramEnd"/>
-      <w:r>
-        <w:rPr>
-          <w:sz w:val="28"/>
-          <w:szCs w:val="28"/>
-        </w:rPr>
-        <w:t xml:space="preserve"> обнаружено незнание или непонимание студентом сущностной части курса. Содержание вопросов не раскрыто, допускаются существенные фактические ошибки, которые учащийся не может исправить самостоятельно. На большую часть дополнительных вопросов по содержанию зачета студент затрудняется дать ответ или не дает верных ответов.</w:t>
+        <w:t>«не зачтено»  — обнаружено незнание или непонимание студентом сущностной части курса. Содержание вопросов не раскрыто, допускаются существенные фактические ошибки, которые учащийся не может исправить самостоятельно. На большую часть дополнительных вопросов по содержанию зачета студент затрудняется дать ответ или не дает верных ответов.</w:t>
       </w:r>
     </w:p>
     <w:p>
@@ -23132,27 +22940,7 @@
           <w:sz w:val="28"/>
           <w:szCs w:val="28"/>
         </w:rPr>
-        <w:t xml:space="preserve">Оценочные средства, используемые для более эффективного усвоения материала дисциплины </w:t>
-      </w:r>
-      <w:proofErr w:type="gramStart"/>
-      <w:r>
-        <w:rPr>
-          <w:b/>
-          <w:bCs/>
-          <w:sz w:val="28"/>
-          <w:szCs w:val="28"/>
-        </w:rPr>
-        <w:t>при подготовки</w:t>
-      </w:r>
-      <w:proofErr w:type="gramEnd"/>
-      <w:r>
-        <w:rPr>
-          <w:b/>
-          <w:bCs/>
-          <w:sz w:val="28"/>
-          <w:szCs w:val="28"/>
-        </w:rPr>
-        <w:t xml:space="preserve"> к лабораторным работам.</w:t>
+        <w:t>Оценочные средства, используемые для более эффективного усвоения материала дисциплины при подготовки к лабораторным работам.</w:t>
       </w:r>
     </w:p>
     <w:p>
@@ -23411,25 +23199,7 @@
           <w:sz w:val="28"/>
           <w:szCs w:val="28"/>
         </w:rPr>
-        <w:t xml:space="preserve">, умений контролировать свое поведение, вербальное </w:t>
-      </w:r>
-      <w:proofErr w:type="gramStart"/>
-      <w:r>
-        <w:rPr>
-          <w:rFonts w:cs="Times New Roman"/>
-          <w:sz w:val="28"/>
-          <w:szCs w:val="28"/>
-        </w:rPr>
-        <w:t>и  невербальное</w:t>
-      </w:r>
-      <w:proofErr w:type="gramEnd"/>
-      <w:r>
-        <w:rPr>
-          <w:rFonts w:cs="Times New Roman"/>
-          <w:sz w:val="28"/>
-          <w:szCs w:val="28"/>
-        </w:rPr>
-        <w:t xml:space="preserve">, в ходе обсуждения, умений задавать и отвечать на вопросы, связанные с будущей профессиональной деятельностью. </w:t>
+        <w:t xml:space="preserve">, умений контролировать свое поведение, вербальное и  невербальное, в ходе обсуждения, умений задавать и отвечать на вопросы, связанные с будущей профессиональной деятельностью. </w:t>
       </w:r>
     </w:p>
     <w:p>
@@ -23524,23 +23294,7 @@
           <w:sz w:val="28"/>
           <w:szCs w:val="28"/>
         </w:rPr>
-        <w:t xml:space="preserve">оценка «удовлетворительно» выставляется студенту, если он не достаточно хорошо подготовился к игре, в ходе собеседования не проявлял </w:t>
-      </w:r>
-      <w:proofErr w:type="gramStart"/>
-      <w:r>
-        <w:rPr>
-          <w:sz w:val="28"/>
-          <w:szCs w:val="28"/>
-        </w:rPr>
-        <w:t>заинтересованности,  был</w:t>
-      </w:r>
-      <w:proofErr w:type="gramEnd"/>
-      <w:r>
-        <w:rPr>
-          <w:sz w:val="28"/>
-          <w:szCs w:val="28"/>
-        </w:rPr>
-        <w:t xml:space="preserve"> скован, безынициативен;</w:t>
+        <w:t>оценка «удовлетворительно» выставляется студенту, если он не достаточно хорошо подготовился к игре, в ходе собеседования не проявлял заинтересованности,  был скован, безынициативен;</w:t>
       </w:r>
     </w:p>
     <w:p>
@@ -23884,23 +23638,7 @@
           <w:sz w:val="28"/>
           <w:szCs w:val="28"/>
         </w:rPr>
-        <w:t xml:space="preserve">оценка «хорошо» выставляется студенту, если обучающийся дает ответ, близкий к требованиям, установленным для оценки «5», но допускает 1–2 неточности в речевом оформлении ответа, в </w:t>
-      </w:r>
-      <w:proofErr w:type="gramStart"/>
-      <w:r>
-        <w:rPr>
-          <w:sz w:val="28"/>
-          <w:szCs w:val="28"/>
-        </w:rPr>
-        <w:t>подтверждении верно</w:t>
-      </w:r>
-      <w:proofErr w:type="gramEnd"/>
-      <w:r>
-        <w:rPr>
-          <w:sz w:val="28"/>
-          <w:szCs w:val="28"/>
-        </w:rPr>
-        <w:t xml:space="preserve"> сформулированного правила примерами, при работе над текстом, которые легко исправляет сам или с небольшой помощью преподавателя;</w:t>
+        <w:t>оценка «хорошо» выставляется студенту, если обучающийся дает ответ, близкий к требованиям, установленным для оценки «5», но допускает 1–2 неточности в речевом оформлении ответа, в подтверждении верно сформулированного правила примерами, при работе над текстом, которые легко исправляет сам или с небольшой помощью преподавателя;</w:t>
       </w:r>
     </w:p>
     <w:p>
@@ -23944,23 +23682,7 @@
           <w:sz w:val="28"/>
           <w:szCs w:val="28"/>
         </w:rPr>
-        <w:t xml:space="preserve"> оценка «неудовлетворительно» выставляется </w:t>
-      </w:r>
-      <w:proofErr w:type="gramStart"/>
-      <w:r>
-        <w:rPr>
-          <w:sz w:val="28"/>
-          <w:szCs w:val="28"/>
-        </w:rPr>
-        <w:t>студенту,  если</w:t>
-      </w:r>
-      <w:proofErr w:type="gramEnd"/>
-      <w:r>
-        <w:rPr>
-          <w:sz w:val="28"/>
-          <w:szCs w:val="28"/>
-        </w:rPr>
-        <w:t xml:space="preserve"> обучающийся обнаруживает незнание основных положений или большей части изученного материала, допускает ошибки в формулировках, не может исправить их даже с помощью наводящих вопросов преподавателя, речь прерывиста, непоследовательна, алогична, с речевыми ошибками.</w:t>
+        <w:t xml:space="preserve"> оценка «неудовлетворительно» выставляется студенту,  если обучающийся обнаруживает незнание основных положений или большей части изученного материала, допускает ошибки в формулировках, не может исправить их даже с помощью наводящих вопросов преподавателя, речь прерывиста, непоследовательна, алогична, с речевыми ошибками.</w:t>
       </w:r>
     </w:p>
     <w:p>
@@ -24020,27 +23742,7 @@
           <w:sz w:val="28"/>
           <w:szCs w:val="28"/>
         </w:rPr>
-        <w:t xml:space="preserve">Вопросы </w:t>
-      </w:r>
-      <w:proofErr w:type="gramStart"/>
-      <w:r>
-        <w:rPr>
-          <w:b/>
-          <w:bCs/>
-          <w:sz w:val="28"/>
-          <w:szCs w:val="28"/>
-        </w:rPr>
-        <w:t>к  теоретической</w:t>
-      </w:r>
-      <w:proofErr w:type="gramEnd"/>
-      <w:r>
-        <w:rPr>
-          <w:b/>
-          <w:bCs/>
-          <w:sz w:val="28"/>
-          <w:szCs w:val="28"/>
-        </w:rPr>
-        <w:t xml:space="preserve">  части:</w:t>
+        <w:t>Вопросы к  теоретической  части:</w:t>
       </w:r>
     </w:p>
     <w:p>
@@ -24101,22 +23803,13 @@
           <w:szCs w:val="28"/>
         </w:rPr>
       </w:pPr>
-      <w:proofErr w:type="gramStart"/>
       <w:r>
         <w:rPr>
           <w:sz w:val="28"/>
           <w:szCs w:val="28"/>
         </w:rPr>
         <w:lastRenderedPageBreak/>
-        <w:t>Принципы  и</w:t>
-      </w:r>
-      <w:proofErr w:type="gramEnd"/>
-      <w:r>
-        <w:rPr>
-          <w:sz w:val="28"/>
-          <w:szCs w:val="28"/>
-        </w:rPr>
-        <w:t xml:space="preserve"> этапы работы над презентацией.</w:t>
+        <w:t>Принципы  и этапы работы над презентацией.</w:t>
       </w:r>
     </w:p>
     <w:p>
@@ -24516,23 +24209,7 @@
           <w:sz w:val="28"/>
           <w:szCs w:val="28"/>
         </w:rPr>
-        <w:t xml:space="preserve">Представление работы </w:t>
-      </w:r>
-      <w:proofErr w:type="gramStart"/>
-      <w:r>
-        <w:rPr>
-          <w:sz w:val="28"/>
-          <w:szCs w:val="28"/>
-        </w:rPr>
-        <w:t>на  грант</w:t>
-      </w:r>
-      <w:proofErr w:type="gramEnd"/>
-      <w:r>
-        <w:rPr>
-          <w:sz w:val="28"/>
-          <w:szCs w:val="28"/>
-        </w:rPr>
-        <w:t>.</w:t>
+        <w:t>Представление работы на  грант.</w:t>
       </w:r>
     </w:p>
     <w:p>
@@ -29000,7 +28677,7 @@
   <w:num w:numId="20">
     <w:abstractNumId w:val="22"/>
     <w:lvlOverride w:ilvl="0">
-      <w:lvl w:ilvl="0" w:tplc="4E1A9BD8">
+      <w:lvl w:ilvl="0" w:tplc="88C20D8A">
         <w:start w:val="1"/>
         <w:numFmt w:val="decimal"/>
         <w:lvlText w:val="-"/>
@@ -29054,7 +28731,7 @@
       </w:lvl>
     </w:lvlOverride>
     <w:lvlOverride w:ilvl="1">
-      <w:lvl w:ilvl="1" w:tplc="29981BC6">
+      <w:lvl w:ilvl="1" w:tplc="A4F4B67C">
         <w:start w:val="1"/>
         <w:numFmt w:val="decimal"/>
         <w:lvlText w:val="o"/>
@@ -29109,7 +28786,7 @@
       </w:lvl>
     </w:lvlOverride>
     <w:lvlOverride w:ilvl="2">
-      <w:lvl w:ilvl="2" w:tplc="055E567C">
+      <w:lvl w:ilvl="2" w:tplc="23E21C06">
         <w:start w:val="1"/>
         <w:numFmt w:val="decimal"/>
         <w:lvlText w:val="▪"/>
@@ -29164,7 +28841,7 @@
       </w:lvl>
     </w:lvlOverride>
     <w:lvlOverride w:ilvl="3">
-      <w:lvl w:ilvl="3" w:tplc="48E49EF6">
+      <w:lvl w:ilvl="3" w:tplc="95E880A6">
         <w:start w:val="1"/>
         <w:numFmt w:val="decimal"/>
         <w:lvlText w:val="•"/>
@@ -29219,7 +28896,7 @@
       </w:lvl>
     </w:lvlOverride>
     <w:lvlOverride w:ilvl="4">
-      <w:lvl w:ilvl="4" w:tplc="D4789FDC">
+      <w:lvl w:ilvl="4" w:tplc="D74055E2">
         <w:start w:val="1"/>
         <w:numFmt w:val="decimal"/>
         <w:lvlText w:val="o"/>
@@ -29274,7 +28951,7 @@
       </w:lvl>
     </w:lvlOverride>
     <w:lvlOverride w:ilvl="5">
-      <w:lvl w:ilvl="5" w:tplc="43F6BCAE">
+      <w:lvl w:ilvl="5" w:tplc="4C7C92E0">
         <w:start w:val="1"/>
         <w:numFmt w:val="decimal"/>
         <w:lvlText w:val="▪"/>
@@ -29329,7 +29006,7 @@
       </w:lvl>
     </w:lvlOverride>
     <w:lvlOverride w:ilvl="6">
-      <w:lvl w:ilvl="6" w:tplc="0FD6FABC">
+      <w:lvl w:ilvl="6" w:tplc="35EE7496">
         <w:start w:val="1"/>
         <w:numFmt w:val="decimal"/>
         <w:lvlText w:val="•"/>
@@ -29384,7 +29061,7 @@
       </w:lvl>
     </w:lvlOverride>
     <w:lvlOverride w:ilvl="7">
-      <w:lvl w:ilvl="7" w:tplc="8BEE9F2A">
+      <w:lvl w:ilvl="7" w:tplc="2C9EFAC4">
         <w:start w:val="1"/>
         <w:numFmt w:val="decimal"/>
         <w:lvlText w:val="o"/>
@@ -29439,7 +29116,7 @@
       </w:lvl>
     </w:lvlOverride>
     <w:lvlOverride w:ilvl="8">
-      <w:lvl w:ilvl="8" w:tplc="74C07BA0">
+      <w:lvl w:ilvl="8" w:tplc="C4243C8E">
         <w:start w:val="1"/>
         <w:numFmt w:val="decimal"/>
         <w:lvlText w:val="▪"/>
@@ -29530,7 +29207,7 @@
   <w:num w:numId="23">
     <w:abstractNumId w:val="24"/>
     <w:lvlOverride w:ilvl="0">
-      <w:lvl w:ilvl="0" w:tplc="95405482">
+      <w:lvl w:ilvl="0" w:tplc="FE0CA734">
         <w:start w:val="1"/>
         <w:numFmt w:val="decimal"/>
         <w:lvlText w:val="%1."/>
@@ -29576,7 +29253,7 @@
       </w:lvl>
     </w:lvlOverride>
     <w:lvlOverride w:ilvl="1">
-      <w:lvl w:ilvl="1" w:tplc="5B449DAA">
+      <w:lvl w:ilvl="1" w:tplc="E62CD1C0">
         <w:start w:val="1"/>
         <w:numFmt w:val="decimal"/>
         <w:lvlText w:val="%2."/>
@@ -29622,7 +29299,7 @@
       </w:lvl>
     </w:lvlOverride>
     <w:lvlOverride w:ilvl="2">
-      <w:lvl w:ilvl="2" w:tplc="1B46CEEC">
+      <w:lvl w:ilvl="2" w:tplc="33F0F440">
         <w:start w:val="1"/>
         <w:numFmt w:val="decimal"/>
         <w:lvlText w:val="%3."/>
@@ -29669,7 +29346,7 @@
       </w:lvl>
     </w:lvlOverride>
     <w:lvlOverride w:ilvl="3">
-      <w:lvl w:ilvl="3" w:tplc="CC22B6BC">
+      <w:lvl w:ilvl="3" w:tplc="EE9EDB9E">
         <w:start w:val="1"/>
         <w:numFmt w:val="decimal"/>
         <w:suff w:val="nothing"/>
@@ -29717,7 +29394,7 @@
       </w:lvl>
     </w:lvlOverride>
     <w:lvlOverride w:ilvl="4">
-      <w:lvl w:ilvl="4" w:tplc="C742DA1A">
+      <w:lvl w:ilvl="4" w:tplc="FEAA565E">
         <w:start w:val="1"/>
         <w:numFmt w:val="decimal"/>
         <w:lvlText w:val="%5."/>
@@ -29764,7 +29441,7 @@
       </w:lvl>
     </w:lvlOverride>
     <w:lvlOverride w:ilvl="5">
-      <w:lvl w:ilvl="5" w:tplc="BCFEF5DE">
+      <w:lvl w:ilvl="5" w:tplc="DF685364">
         <w:start w:val="1"/>
         <w:numFmt w:val="decimal"/>
         <w:lvlText w:val="%6."/>
@@ -29811,7 +29488,7 @@
       </w:lvl>
     </w:lvlOverride>
     <w:lvlOverride w:ilvl="6">
-      <w:lvl w:ilvl="6" w:tplc="CC6E5420">
+      <w:lvl w:ilvl="6" w:tplc="A8AC7F3A">
         <w:start w:val="1"/>
         <w:numFmt w:val="decimal"/>
         <w:lvlText w:val="%7."/>
@@ -29858,7 +29535,7 @@
       </w:lvl>
     </w:lvlOverride>
     <w:lvlOverride w:ilvl="7">
-      <w:lvl w:ilvl="7" w:tplc="A20887C6">
+      <w:lvl w:ilvl="7" w:tplc="36EECF9C">
         <w:start w:val="1"/>
         <w:numFmt w:val="decimal"/>
         <w:lvlText w:val="%8."/>
@@ -29905,7 +29582,7 @@
       </w:lvl>
     </w:lvlOverride>
     <w:lvlOverride w:ilvl="8">
-      <w:lvl w:ilvl="8" w:tplc="5930F3B2">
+      <w:lvl w:ilvl="8" w:tplc="081A325E">
         <w:start w:val="1"/>
         <w:numFmt w:val="decimal"/>
         <w:lvlText w:val="%9."/>
@@ -29955,7 +29632,7 @@
   <w:num w:numId="24">
     <w:abstractNumId w:val="24"/>
     <w:lvlOverride w:ilvl="0">
-      <w:lvl w:ilvl="0" w:tplc="95405482">
+      <w:lvl w:ilvl="0" w:tplc="FE0CA734">
         <w:start w:val="1"/>
         <w:numFmt w:val="decimal"/>
         <w:lvlText w:val="%1."/>
@@ -30001,7 +29678,7 @@
       </w:lvl>
     </w:lvlOverride>
     <w:lvlOverride w:ilvl="1">
-      <w:lvl w:ilvl="1" w:tplc="5B449DAA">
+      <w:lvl w:ilvl="1" w:tplc="E62CD1C0">
         <w:start w:val="1"/>
         <w:numFmt w:val="decimal"/>
         <w:lvlText w:val="%2."/>
@@ -30047,7 +29724,7 @@
       </w:lvl>
     </w:lvlOverride>
     <w:lvlOverride w:ilvl="2">
-      <w:lvl w:ilvl="2" w:tplc="1B46CEEC">
+      <w:lvl w:ilvl="2" w:tplc="33F0F440">
         <w:start w:val="1"/>
         <w:numFmt w:val="decimal"/>
         <w:lvlText w:val="%3."/>
@@ -30094,7 +29771,7 @@
       </w:lvl>
     </w:lvlOverride>
     <w:lvlOverride w:ilvl="3">
-      <w:lvl w:ilvl="3" w:tplc="CC22B6BC">
+      <w:lvl w:ilvl="3" w:tplc="EE9EDB9E">
         <w:start w:val="1"/>
         <w:numFmt w:val="decimal"/>
         <w:suff w:val="nothing"/>
@@ -30142,7 +29819,7 @@
       </w:lvl>
     </w:lvlOverride>
     <w:lvlOverride w:ilvl="4">
-      <w:lvl w:ilvl="4" w:tplc="C742DA1A">
+      <w:lvl w:ilvl="4" w:tplc="FEAA565E">
         <w:start w:val="1"/>
         <w:numFmt w:val="decimal"/>
         <w:lvlText w:val="%5."/>
@@ -30189,7 +29866,7 @@
       </w:lvl>
     </w:lvlOverride>
     <w:lvlOverride w:ilvl="5">
-      <w:lvl w:ilvl="5" w:tplc="BCFEF5DE">
+      <w:lvl w:ilvl="5" w:tplc="DF685364">
         <w:start w:val="1"/>
         <w:numFmt w:val="decimal"/>
         <w:lvlText w:val="%6."/>
@@ -30236,7 +29913,7 @@
       </w:lvl>
     </w:lvlOverride>
     <w:lvlOverride w:ilvl="6">
-      <w:lvl w:ilvl="6" w:tplc="CC6E5420">
+      <w:lvl w:ilvl="6" w:tplc="A8AC7F3A">
         <w:start w:val="1"/>
         <w:numFmt w:val="decimal"/>
         <w:lvlText w:val="%7."/>
@@ -30283,7 +29960,7 @@
       </w:lvl>
     </w:lvlOverride>
     <w:lvlOverride w:ilvl="7">
-      <w:lvl w:ilvl="7" w:tplc="A20887C6">
+      <w:lvl w:ilvl="7" w:tplc="36EECF9C">
         <w:start w:val="1"/>
         <w:numFmt w:val="decimal"/>
         <w:lvlText w:val="%8."/>
@@ -30330,7 +30007,7 @@
       </w:lvl>
     </w:lvlOverride>
     <w:lvlOverride w:ilvl="8">
-      <w:lvl w:ilvl="8" w:tplc="5930F3B2">
+      <w:lvl w:ilvl="8" w:tplc="081A325E">
         <w:start w:val="1"/>
         <w:numFmt w:val="decimal"/>
         <w:lvlText w:val="%9."/>
@@ -30380,7 +30057,7 @@
   <w:num w:numId="25">
     <w:abstractNumId w:val="22"/>
     <w:lvlOverride w:ilvl="0">
-      <w:lvl w:ilvl="0" w:tplc="4E1A9BD8">
+      <w:lvl w:ilvl="0" w:tplc="88C20D8A">
         <w:start w:val="1"/>
         <w:numFmt w:val="decimal"/>
         <w:lvlText w:val="-"/>
@@ -30423,7 +30100,7 @@
       </w:lvl>
     </w:lvlOverride>
     <w:lvlOverride w:ilvl="1">
-      <w:lvl w:ilvl="1" w:tplc="29981BC6">
+      <w:lvl w:ilvl="1" w:tplc="A4F4B67C">
         <w:start w:val="1"/>
         <w:numFmt w:val="decimal"/>
         <w:lvlText w:val="o"/>
@@ -30466,7 +30143,7 @@
       </w:lvl>
     </w:lvlOverride>
     <w:lvlOverride w:ilvl="2">
-      <w:lvl w:ilvl="2" w:tplc="055E567C">
+      <w:lvl w:ilvl="2" w:tplc="23E21C06">
         <w:start w:val="1"/>
         <w:numFmt w:val="decimal"/>
         <w:lvlText w:val="▪"/>
@@ -30509,7 +30186,7 @@
       </w:lvl>
     </w:lvlOverride>
     <w:lvlOverride w:ilvl="3">
-      <w:lvl w:ilvl="3" w:tplc="48E49EF6">
+      <w:lvl w:ilvl="3" w:tplc="95E880A6">
         <w:start w:val="1"/>
         <w:numFmt w:val="decimal"/>
         <w:lvlText w:val="•"/>
@@ -30553,7 +30230,7 @@
       </w:lvl>
     </w:lvlOverride>
     <w:lvlOverride w:ilvl="4">
-      <w:lvl w:ilvl="4" w:tplc="D4789FDC">
+      <w:lvl w:ilvl="4" w:tplc="D74055E2">
         <w:start w:val="1"/>
         <w:numFmt w:val="decimal"/>
         <w:lvlText w:val="o"/>
@@ -30597,7 +30274,7 @@
       </w:lvl>
     </w:lvlOverride>
     <w:lvlOverride w:ilvl="5">
-      <w:lvl w:ilvl="5" w:tplc="43F6BCAE">
+      <w:lvl w:ilvl="5" w:tplc="4C7C92E0">
         <w:start w:val="1"/>
         <w:numFmt w:val="decimal"/>
         <w:lvlText w:val="▪"/>
@@ -30641,7 +30318,7 @@
       </w:lvl>
     </w:lvlOverride>
     <w:lvlOverride w:ilvl="6">
-      <w:lvl w:ilvl="6" w:tplc="0FD6FABC">
+      <w:lvl w:ilvl="6" w:tplc="35EE7496">
         <w:start w:val="1"/>
         <w:numFmt w:val="decimal"/>
         <w:lvlText w:val="•"/>
@@ -30685,7 +30362,7 @@
       </w:lvl>
     </w:lvlOverride>
     <w:lvlOverride w:ilvl="7">
-      <w:lvl w:ilvl="7" w:tplc="8BEE9F2A">
+      <w:lvl w:ilvl="7" w:tplc="2C9EFAC4">
         <w:start w:val="1"/>
         <w:numFmt w:val="decimal"/>
         <w:lvlText w:val="o"/>
@@ -30729,7 +30406,7 @@
       </w:lvl>
     </w:lvlOverride>
     <w:lvlOverride w:ilvl="8">
-      <w:lvl w:ilvl="8" w:tplc="74C07BA0">
+      <w:lvl w:ilvl="8" w:tplc="C4243C8E">
         <w:start w:val="1"/>
         <w:numFmt w:val="decimal"/>
         <w:lvlText w:val="▪"/>
@@ -30776,7 +30453,7 @@
   <w:num w:numId="26">
     <w:abstractNumId w:val="22"/>
     <w:lvlOverride w:ilvl="0">
-      <w:lvl w:ilvl="0" w:tplc="4E1A9BD8">
+      <w:lvl w:ilvl="0" w:tplc="88C20D8A">
         <w:start w:val="1"/>
         <w:numFmt w:val="decimal"/>
         <w:lvlText w:val="-"/>
@@ -30819,7 +30496,7 @@
       </w:lvl>
     </w:lvlOverride>
     <w:lvlOverride w:ilvl="1">
-      <w:lvl w:ilvl="1" w:tplc="29981BC6">
+      <w:lvl w:ilvl="1" w:tplc="A4F4B67C">
         <w:start w:val="1"/>
         <w:numFmt w:val="decimal"/>
         <w:lvlText w:val="o"/>
@@ -30875,7 +30552,7 @@
       </w:lvl>
     </w:lvlOverride>
     <w:lvlOverride w:ilvl="2">
-      <w:lvl w:ilvl="2" w:tplc="055E567C">
+      <w:lvl w:ilvl="2" w:tplc="23E21C06">
         <w:start w:val="1"/>
         <w:numFmt w:val="decimal"/>
         <w:lvlText w:val="▪"/>
@@ -30918,7 +30595,7 @@
       </w:lvl>
     </w:lvlOverride>
     <w:lvlOverride w:ilvl="3">
-      <w:lvl w:ilvl="3" w:tplc="48E49EF6">
+      <w:lvl w:ilvl="3" w:tplc="95E880A6">
         <w:start w:val="1"/>
         <w:numFmt w:val="decimal"/>
         <w:lvlText w:val="•"/>
@@ -30961,7 +30638,7 @@
       </w:lvl>
     </w:lvlOverride>
     <w:lvlOverride w:ilvl="4">
-      <w:lvl w:ilvl="4" w:tplc="D4789FDC">
+      <w:lvl w:ilvl="4" w:tplc="D74055E2">
         <w:start w:val="1"/>
         <w:numFmt w:val="decimal"/>
         <w:lvlText w:val="o"/>
@@ -31004,7 +30681,7 @@
       </w:lvl>
     </w:lvlOverride>
     <w:lvlOverride w:ilvl="5">
-      <w:lvl w:ilvl="5" w:tplc="43F6BCAE">
+      <w:lvl w:ilvl="5" w:tplc="4C7C92E0">
         <w:start w:val="1"/>
         <w:numFmt w:val="decimal"/>
         <w:lvlText w:val="▪"/>
@@ -31047,7 +30724,7 @@
       </w:lvl>
     </w:lvlOverride>
     <w:lvlOverride w:ilvl="6">
-      <w:lvl w:ilvl="6" w:tplc="0FD6FABC">
+      <w:lvl w:ilvl="6" w:tplc="35EE7496">
         <w:start w:val="1"/>
         <w:numFmt w:val="decimal"/>
         <w:lvlText w:val="•"/>
@@ -31090,7 +30767,7 @@
       </w:lvl>
     </w:lvlOverride>
     <w:lvlOverride w:ilvl="7">
-      <w:lvl w:ilvl="7" w:tplc="8BEE9F2A">
+      <w:lvl w:ilvl="7" w:tplc="2C9EFAC4">
         <w:start w:val="1"/>
         <w:numFmt w:val="decimal"/>
         <w:lvlText w:val="o"/>
@@ -31133,7 +30810,7 @@
       </w:lvl>
     </w:lvlOverride>
     <w:lvlOverride w:ilvl="8">
-      <w:lvl w:ilvl="8" w:tplc="74C07BA0">
+      <w:lvl w:ilvl="8" w:tplc="C4243C8E">
         <w:start w:val="1"/>
         <w:numFmt w:val="decimal"/>
         <w:lvlText w:val="▪"/>
@@ -31179,7 +30856,7 @@
   <w:num w:numId="27">
     <w:abstractNumId w:val="22"/>
     <w:lvlOverride w:ilvl="0">
-      <w:lvl w:ilvl="0" w:tplc="4E1A9BD8">
+      <w:lvl w:ilvl="0" w:tplc="88C20D8A">
         <w:start w:val="1"/>
         <w:numFmt w:val="decimal"/>
         <w:lvlText w:val="-"/>
@@ -31222,7 +30899,7 @@
       </w:lvl>
     </w:lvlOverride>
     <w:lvlOverride w:ilvl="1">
-      <w:lvl w:ilvl="1" w:tplc="29981BC6">
+      <w:lvl w:ilvl="1" w:tplc="A4F4B67C">
         <w:start w:val="1"/>
         <w:numFmt w:val="decimal"/>
         <w:lvlText w:val="o"/>
@@ -31265,7 +30942,7 @@
       </w:lvl>
     </w:lvlOverride>
     <w:lvlOverride w:ilvl="2">
-      <w:lvl w:ilvl="2" w:tplc="055E567C">
+      <w:lvl w:ilvl="2" w:tplc="23E21C06">
         <w:start w:val="1"/>
         <w:numFmt w:val="decimal"/>
         <w:lvlText w:val="▪"/>
@@ -31308,7 +30985,7 @@
       </w:lvl>
     </w:lvlOverride>
     <w:lvlOverride w:ilvl="3">
-      <w:lvl w:ilvl="3" w:tplc="48E49EF6">
+      <w:lvl w:ilvl="3" w:tplc="95E880A6">
         <w:start w:val="1"/>
         <w:numFmt w:val="decimal"/>
         <w:lvlText w:val="•"/>
@@ -31352,7 +31029,7 @@
       </w:lvl>
     </w:lvlOverride>
     <w:lvlOverride w:ilvl="4">
-      <w:lvl w:ilvl="4" w:tplc="D4789FDC">
+      <w:lvl w:ilvl="4" w:tplc="D74055E2">
         <w:start w:val="1"/>
         <w:numFmt w:val="decimal"/>
         <w:lvlText w:val="o"/>
@@ -31396,7 +31073,7 @@
       </w:lvl>
     </w:lvlOverride>
     <w:lvlOverride w:ilvl="5">
-      <w:lvl w:ilvl="5" w:tplc="43F6BCAE">
+      <w:lvl w:ilvl="5" w:tplc="4C7C92E0">
         <w:start w:val="1"/>
         <w:numFmt w:val="decimal"/>
         <w:lvlText w:val="▪"/>
@@ -31440,7 +31117,7 @@
       </w:lvl>
     </w:lvlOverride>
     <w:lvlOverride w:ilvl="6">
-      <w:lvl w:ilvl="6" w:tplc="0FD6FABC">
+      <w:lvl w:ilvl="6" w:tplc="35EE7496">
         <w:start w:val="1"/>
         <w:numFmt w:val="decimal"/>
         <w:lvlText w:val="•"/>
@@ -31484,7 +31161,7 @@
       </w:lvl>
     </w:lvlOverride>
     <w:lvlOverride w:ilvl="7">
-      <w:lvl w:ilvl="7" w:tplc="8BEE9F2A">
+      <w:lvl w:ilvl="7" w:tplc="2C9EFAC4">
         <w:start w:val="1"/>
         <w:numFmt w:val="decimal"/>
         <w:lvlText w:val="o"/>
@@ -31528,7 +31205,7 @@
       </w:lvl>
     </w:lvlOverride>
     <w:lvlOverride w:ilvl="8">
-      <w:lvl w:ilvl="8" w:tplc="74C07BA0">
+      <w:lvl w:ilvl="8" w:tplc="C4243C8E">
         <w:start w:val="1"/>
         <w:numFmt w:val="decimal"/>
         <w:lvlText w:val="▪"/>

</xml_diff>

<commit_message>
Add two new sections in template.docx + add sections to xml generator/parser
</commit_message>
<xml_diff>
--- a/excel_to_doc_parser/templates/template.docx
+++ b/excel_to_doc_parser/templates/template.docx
@@ -215,7 +215,21 @@
               <w:rPr>
                 <w:lang w:val="en-US"/>
               </w:rPr>
-              <w:t>{{ current_year }}</w:t>
+              <w:t xml:space="preserve">{{ </w:t>
+            </w:r>
+            <w:proofErr w:type="spellStart"/>
+            <w:r>
+              <w:rPr>
+                <w:lang w:val="en-US"/>
+              </w:rPr>
+              <w:t>current_year</w:t>
+            </w:r>
+            <w:proofErr w:type="spellEnd"/>
+            <w:r>
+              <w:rPr>
+                <w:lang w:val="en-US"/>
+              </w:rPr>
+              <w:t xml:space="preserve"> }}</w:t>
             </w:r>
             <w:r>
               <w:t xml:space="preserve"> г.</w:t>
@@ -1062,7 +1076,15 @@
           <w:sz w:val="28"/>
           <w:szCs w:val="28"/>
         </w:rPr>
-        <w:t>{{ program</w:t>
+        <w:t xml:space="preserve">{{ </w:t>
+      </w:r>
+      <w:proofErr w:type="spellStart"/>
+      <w:r>
+        <w:rPr>
+          <w:sz w:val="28"/>
+          <w:szCs w:val="28"/>
+        </w:rPr>
+        <w:t>program</w:t>
       </w:r>
       <w:proofErr w:type="gramEnd"/>
       <w:r>
@@ -1070,7 +1092,15 @@
           <w:sz w:val="28"/>
           <w:szCs w:val="28"/>
         </w:rPr>
-        <w:t>_code }}</w:t>
+        <w:t>_code</w:t>
+      </w:r>
+      <w:proofErr w:type="spellEnd"/>
+      <w:r>
+        <w:rPr>
+          <w:sz w:val="28"/>
+          <w:szCs w:val="28"/>
+        </w:rPr>
+        <w:t xml:space="preserve"> }}</w:t>
       </w:r>
       <w:r>
         <w:rPr>
@@ -1246,7 +1276,23 @@
           <w:sz w:val="28"/>
           <w:szCs w:val="28"/>
         </w:rPr>
-        <w:t>___________________________________________ /А.Ю.Филиппович/</w:t>
+        <w:t>___________________________________________ /</w:t>
+      </w:r>
+      <w:proofErr w:type="spellStart"/>
+      <w:r>
+        <w:rPr>
+          <w:sz w:val="28"/>
+          <w:szCs w:val="28"/>
+        </w:rPr>
+        <w:t>А.Ю.Филиппович</w:t>
+      </w:r>
+      <w:proofErr w:type="spellEnd"/>
+      <w:r>
+        <w:rPr>
+          <w:sz w:val="28"/>
+          <w:szCs w:val="28"/>
+        </w:rPr>
+        <w:t>/</w:t>
       </w:r>
     </w:p>
     <w:p>
@@ -1360,7 +1406,23 @@
           <w:sz w:val="28"/>
           <w:szCs w:val="28"/>
         </w:rPr>
-        <w:t>/ М.С.Логачёв/</w:t>
+        <w:t xml:space="preserve">/ </w:t>
+      </w:r>
+      <w:proofErr w:type="spellStart"/>
+      <w:r>
+        <w:rPr>
+          <w:sz w:val="28"/>
+          <w:szCs w:val="28"/>
+        </w:rPr>
+        <w:t>М.С.Логачёв</w:t>
+      </w:r>
+      <w:proofErr w:type="spellEnd"/>
+      <w:r>
+        <w:rPr>
+          <w:sz w:val="28"/>
+          <w:szCs w:val="28"/>
+        </w:rPr>
+        <w:t>/</w:t>
       </w:r>
     </w:p>
     <w:p>
@@ -1452,7 +1514,23 @@
           <w:sz w:val="28"/>
           <w:szCs w:val="28"/>
         </w:rPr>
-        <w:t>_______________________________________________ / Змазнева О.А /</w:t>
+        <w:t xml:space="preserve">_______________________________________________ / </w:t>
+      </w:r>
+      <w:proofErr w:type="spellStart"/>
+      <w:r>
+        <w:rPr>
+          <w:sz w:val="28"/>
+          <w:szCs w:val="28"/>
+        </w:rPr>
+        <w:t>Змазнева</w:t>
+      </w:r>
+      <w:proofErr w:type="spellEnd"/>
+      <w:r>
+        <w:rPr>
+          <w:sz w:val="28"/>
+          <w:szCs w:val="28"/>
+        </w:rPr>
+        <w:t xml:space="preserve"> О.А /</w:t>
       </w:r>
     </w:p>
     <w:p>
@@ -1700,7 +1778,29 @@
           <w:u w:color="000000"/>
           <w:lang w:val="en-US"/>
         </w:rPr>
-        <w:t>{% endfor %}</w:t>
+        <w:t xml:space="preserve">{% </w:t>
+      </w:r>
+      <w:proofErr w:type="spellStart"/>
+      <w:r>
+        <w:rPr>
+          <w:rFonts w:ascii="Times New Roman" w:hAnsi="Times New Roman"/>
+          <w:sz w:val="28"/>
+          <w:szCs w:val="28"/>
+          <w:u w:color="000000"/>
+          <w:lang w:val="en-US"/>
+        </w:rPr>
+        <w:t>endfor</w:t>
+      </w:r>
+      <w:proofErr w:type="spellEnd"/>
+      <w:r>
+        <w:rPr>
+          <w:rFonts w:ascii="Times New Roman" w:hAnsi="Times New Roman"/>
+          <w:sz w:val="28"/>
+          <w:szCs w:val="28"/>
+          <w:u w:color="000000"/>
+          <w:lang w:val="en-US"/>
+        </w:rPr>
+        <w:t xml:space="preserve"> %}</w:t>
       </w:r>
     </w:p>
     <w:p>
@@ -1915,7 +2015,21 @@
         <w:rPr>
           <w:lang w:val="en-US"/>
         </w:rPr>
-        <w:t>{% endfor %}</w:t>
+        <w:t xml:space="preserve">{% </w:t>
+      </w:r>
+      <w:proofErr w:type="spellStart"/>
+      <w:r>
+        <w:rPr>
+          <w:lang w:val="en-US"/>
+        </w:rPr>
+        <w:t>endfor</w:t>
+      </w:r>
+      <w:proofErr w:type="spellEnd"/>
+      <w:r>
+        <w:rPr>
+          <w:lang w:val="en-US"/>
+        </w:rPr>
+        <w:t xml:space="preserve"> %}</w:t>
       </w:r>
     </w:p>
     <w:p>
@@ -2210,7 +2324,23 @@
           <w:sz w:val="28"/>
           <w:szCs w:val="28"/>
         </w:rPr>
-        <w:t xml:space="preserve">% for </w:t>
+        <w:t xml:space="preserve">% </w:t>
+      </w:r>
+      <w:proofErr w:type="spellStart"/>
+      <w:r>
+        <w:rPr>
+          <w:sz w:val="28"/>
+          <w:szCs w:val="28"/>
+        </w:rPr>
+        <w:t>for</w:t>
+      </w:r>
+      <w:proofErr w:type="spellEnd"/>
+      <w:r>
+        <w:rPr>
+          <w:sz w:val="28"/>
+          <w:szCs w:val="28"/>
+        </w:rPr>
+        <w:t xml:space="preserve"> </w:t>
       </w:r>
       <w:r>
         <w:rPr>
@@ -2225,7 +2355,23 @@
           <w:sz w:val="28"/>
           <w:szCs w:val="28"/>
         </w:rPr>
-        <w:t xml:space="preserve"> in </w:t>
+        <w:t xml:space="preserve"> </w:t>
+      </w:r>
+      <w:proofErr w:type="spellStart"/>
+      <w:r>
+        <w:rPr>
+          <w:sz w:val="28"/>
+          <w:szCs w:val="28"/>
+        </w:rPr>
+        <w:t>in</w:t>
+      </w:r>
+      <w:proofErr w:type="spellEnd"/>
+      <w:r>
+        <w:rPr>
+          <w:sz w:val="28"/>
+          <w:szCs w:val="28"/>
+        </w:rPr>
+        <w:t xml:space="preserve"> </w:t>
       </w:r>
       <w:r>
         <w:rPr>
@@ -2272,7 +2418,25 @@
           <w:szCs w:val="28"/>
           <w:lang w:val="en-US"/>
         </w:rPr>
-        <w:t xml:space="preserve"> }}{% endfor %}</w:t>
+        <w:t xml:space="preserve"> }}{% </w:t>
+      </w:r>
+      <w:proofErr w:type="spellStart"/>
+      <w:r>
+        <w:rPr>
+          <w:sz w:val="28"/>
+          <w:szCs w:val="28"/>
+          <w:lang w:val="en-US"/>
+        </w:rPr>
+        <w:t>endfor</w:t>
+      </w:r>
+      <w:proofErr w:type="spellEnd"/>
+      <w:r>
+        <w:rPr>
+          <w:sz w:val="28"/>
+          <w:szCs w:val="28"/>
+          <w:lang w:val="en-US"/>
+        </w:rPr>
+        <w:t xml:space="preserve"> %}</w:t>
       </w:r>
     </w:p>
     <w:p>
@@ -2635,7 +2799,27 @@
                 <w:szCs w:val="24"/>
                 <w:lang w:val="en-US" w:eastAsia="en-US"/>
               </w:rPr>
-              <w:t xml:space="preserve"> if universal_competences </w:t>
+              <w:t xml:space="preserve"> if </w:t>
+            </w:r>
+            <w:proofErr w:type="spellStart"/>
+            <w:r>
+              <w:rPr>
+                <w:b/>
+                <w:sz w:val="24"/>
+                <w:szCs w:val="24"/>
+                <w:lang w:val="en-US" w:eastAsia="en-US"/>
+              </w:rPr>
+              <w:t>universal_competences</w:t>
+            </w:r>
+            <w:proofErr w:type="spellEnd"/>
+            <w:r>
+              <w:rPr>
+                <w:b/>
+                <w:sz w:val="24"/>
+                <w:szCs w:val="24"/>
+                <w:lang w:val="en-US" w:eastAsia="en-US"/>
+              </w:rPr>
+              <w:t xml:space="preserve"> </w:t>
             </w:r>
             <w:r>
               <w:rPr>
@@ -2728,7 +2912,27 @@
                 <w:szCs w:val="24"/>
                 <w:lang w:val="en-US" w:eastAsia="en-US"/>
               </w:rPr>
-              <w:t>{%tr for item in universal_competences %}</w:t>
+              <w:t xml:space="preserve">{%tr for item in </w:t>
+            </w:r>
+            <w:proofErr w:type="spellStart"/>
+            <w:r>
+              <w:rPr>
+                <w:b/>
+                <w:sz w:val="24"/>
+                <w:szCs w:val="24"/>
+                <w:lang w:val="en-US" w:eastAsia="en-US"/>
+              </w:rPr>
+              <w:t>universal_competences</w:t>
+            </w:r>
+            <w:proofErr w:type="spellEnd"/>
+            <w:r>
+              <w:rPr>
+                <w:b/>
+                <w:sz w:val="24"/>
+                <w:szCs w:val="24"/>
+                <w:lang w:val="en-US" w:eastAsia="en-US"/>
+              </w:rPr>
+              <w:t xml:space="preserve"> %}</w:t>
             </w:r>
           </w:p>
         </w:tc>
@@ -2785,6 +2989,7 @@
               </w:rPr>
               <w:t xml:space="preserve"> </w:t>
             </w:r>
+            <w:proofErr w:type="spellStart"/>
             <w:r>
               <w:rPr>
                 <w:bCs/>
@@ -2792,7 +2997,17 @@
                 <w:szCs w:val="24"/>
                 <w:lang w:val="en-US" w:eastAsia="en-US"/>
               </w:rPr>
-              <w:t>competency_code }}</w:t>
+              <w:t>competency_code</w:t>
+            </w:r>
+            <w:proofErr w:type="spellEnd"/>
+            <w:r>
+              <w:rPr>
+                <w:bCs/>
+                <w:sz w:val="24"/>
+                <w:szCs w:val="24"/>
+                <w:lang w:val="en-US" w:eastAsia="en-US"/>
+              </w:rPr>
+              <w:t xml:space="preserve"> }}</w:t>
             </w:r>
           </w:p>
         </w:tc>
@@ -2846,6 +3061,7 @@
               </w:rPr>
               <w:t xml:space="preserve"> </w:t>
             </w:r>
+            <w:proofErr w:type="spellStart"/>
             <w:r>
               <w:rPr>
                 <w:bCs/>
@@ -2853,7 +3069,17 @@
                 <w:szCs w:val="24"/>
                 <w:lang w:val="en-US" w:eastAsia="en-US"/>
               </w:rPr>
-              <w:t>competency_name }}</w:t>
+              <w:t>competency_name</w:t>
+            </w:r>
+            <w:proofErr w:type="spellEnd"/>
+            <w:r>
+              <w:rPr>
+                <w:bCs/>
+                <w:sz w:val="24"/>
+                <w:szCs w:val="24"/>
+                <w:lang w:val="en-US" w:eastAsia="en-US"/>
+              </w:rPr>
+              <w:t xml:space="preserve"> }}</w:t>
             </w:r>
           </w:p>
         </w:tc>
@@ -2906,6 +3132,7 @@
               </w:rPr>
               <w:t xml:space="preserve"> for indicator in </w:t>
             </w:r>
+            <w:proofErr w:type="spellStart"/>
             <w:proofErr w:type="gramStart"/>
             <w:r>
               <w:rPr>
@@ -2916,6 +3143,7 @@
               </w:rPr>
               <w:t>item.indicators</w:t>
             </w:r>
+            <w:proofErr w:type="spellEnd"/>
             <w:proofErr w:type="gramEnd"/>
             <w:r>
               <w:rPr>
@@ -3088,7 +3316,27 @@
                 <w:szCs w:val="24"/>
                 <w:lang w:val="en-US" w:eastAsia="en-US"/>
               </w:rPr>
-              <w:t xml:space="preserve"> endfor %}</w:t>
+              <w:t xml:space="preserve"> </w:t>
+            </w:r>
+            <w:proofErr w:type="spellStart"/>
+            <w:r>
+              <w:rPr>
+                <w:bCs/>
+                <w:sz w:val="24"/>
+                <w:szCs w:val="24"/>
+                <w:lang w:val="en-US" w:eastAsia="en-US"/>
+              </w:rPr>
+              <w:t>endfor</w:t>
+            </w:r>
+            <w:proofErr w:type="spellEnd"/>
+            <w:r>
+              <w:rPr>
+                <w:bCs/>
+                <w:sz w:val="24"/>
+                <w:szCs w:val="24"/>
+                <w:lang w:val="en-US" w:eastAsia="en-US"/>
+              </w:rPr>
+              <w:t xml:space="preserve"> %}</w:t>
             </w:r>
           </w:p>
           <w:p>
@@ -3126,7 +3374,27 @@
                 <w:szCs w:val="24"/>
                 <w:lang w:val="en-US" w:eastAsia="en-US"/>
               </w:rPr>
-              <w:t xml:space="preserve"> endfor %}</w:t>
+              <w:t xml:space="preserve"> </w:t>
+            </w:r>
+            <w:proofErr w:type="spellStart"/>
+            <w:r>
+              <w:rPr>
+                <w:bCs/>
+                <w:sz w:val="24"/>
+                <w:szCs w:val="24"/>
+                <w:lang w:val="en-US" w:eastAsia="en-US"/>
+              </w:rPr>
+              <w:t>endfor</w:t>
+            </w:r>
+            <w:proofErr w:type="spellEnd"/>
+            <w:r>
+              <w:rPr>
+                <w:bCs/>
+                <w:sz w:val="24"/>
+                <w:szCs w:val="24"/>
+                <w:lang w:val="en-US" w:eastAsia="en-US"/>
+              </w:rPr>
+              <w:t xml:space="preserve"> %}</w:t>
             </w:r>
           </w:p>
         </w:tc>
@@ -3162,7 +3430,27 @@
                 <w:szCs w:val="24"/>
                 <w:lang w:val="en-US" w:eastAsia="en-US"/>
               </w:rPr>
-              <w:t>{%tr endfor %}</w:t>
+              <w:t xml:space="preserve">{%tr </w:t>
+            </w:r>
+            <w:proofErr w:type="spellStart"/>
+            <w:r>
+              <w:rPr>
+                <w:b/>
+                <w:sz w:val="24"/>
+                <w:szCs w:val="24"/>
+                <w:lang w:val="en-US" w:eastAsia="en-US"/>
+              </w:rPr>
+              <w:t>endfor</w:t>
+            </w:r>
+            <w:proofErr w:type="spellEnd"/>
+            <w:r>
+              <w:rPr>
+                <w:b/>
+                <w:sz w:val="24"/>
+                <w:szCs w:val="24"/>
+                <w:lang w:val="en-US" w:eastAsia="en-US"/>
+              </w:rPr>
+              <w:t xml:space="preserve"> %}</w:t>
             </w:r>
           </w:p>
         </w:tc>
@@ -3245,8 +3533,19 @@
                 <w:szCs w:val="24"/>
                 <w:lang w:val="en-US" w:eastAsia="en-US"/>
               </w:rPr>
-              <w:t>{%- if general_professional_competencies</w:t>
-            </w:r>
+              <w:t xml:space="preserve">{%- if </w:t>
+            </w:r>
+            <w:proofErr w:type="spellStart"/>
+            <w:r>
+              <w:rPr>
+                <w:b/>
+                <w:sz w:val="24"/>
+                <w:szCs w:val="24"/>
+                <w:lang w:val="en-US" w:eastAsia="en-US"/>
+              </w:rPr>
+              <w:t>general_professional_competencies</w:t>
+            </w:r>
+            <w:proofErr w:type="spellEnd"/>
             <w:r>
               <w:rPr>
                 <w:b/>
@@ -3340,6 +3639,7 @@
               </w:rPr>
               <w:t xml:space="preserve">{%tr for item in </w:t>
             </w:r>
+            <w:proofErr w:type="spellStart"/>
             <w:r>
               <w:rPr>
                 <w:b/>
@@ -3349,6 +3649,7 @@
               </w:rPr>
               <w:t>general_professional_competencies</w:t>
             </w:r>
+            <w:proofErr w:type="spellEnd"/>
             <w:r>
               <w:rPr>
                 <w:b/>
@@ -3414,6 +3715,7 @@
               </w:rPr>
               <w:t xml:space="preserve"> </w:t>
             </w:r>
+            <w:proofErr w:type="spellStart"/>
             <w:r>
               <w:rPr>
                 <w:bCs/>
@@ -3421,7 +3723,17 @@
                 <w:szCs w:val="24"/>
                 <w:lang w:val="en-US" w:eastAsia="en-US"/>
               </w:rPr>
-              <w:t>competency_code }}</w:t>
+              <w:t>competency_code</w:t>
+            </w:r>
+            <w:proofErr w:type="spellEnd"/>
+            <w:r>
+              <w:rPr>
+                <w:bCs/>
+                <w:sz w:val="24"/>
+                <w:szCs w:val="24"/>
+                <w:lang w:val="en-US" w:eastAsia="en-US"/>
+              </w:rPr>
+              <w:t xml:space="preserve"> }}</w:t>
             </w:r>
           </w:p>
         </w:tc>
@@ -3475,6 +3787,7 @@
               </w:rPr>
               <w:t xml:space="preserve"> </w:t>
             </w:r>
+            <w:proofErr w:type="spellStart"/>
             <w:r>
               <w:rPr>
                 <w:bCs/>
@@ -3482,7 +3795,17 @@
                 <w:szCs w:val="24"/>
                 <w:lang w:val="en-US" w:eastAsia="en-US"/>
               </w:rPr>
-              <w:t>competency_name }}</w:t>
+              <w:t>competency_name</w:t>
+            </w:r>
+            <w:proofErr w:type="spellEnd"/>
+            <w:r>
+              <w:rPr>
+                <w:bCs/>
+                <w:sz w:val="24"/>
+                <w:szCs w:val="24"/>
+                <w:lang w:val="en-US" w:eastAsia="en-US"/>
+              </w:rPr>
+              <w:t xml:space="preserve"> }}</w:t>
             </w:r>
           </w:p>
         </w:tc>
@@ -3517,6 +3840,7 @@
               </w:rPr>
               <w:t xml:space="preserve">{%p for indicator in </w:t>
             </w:r>
+            <w:proofErr w:type="spellStart"/>
             <w:proofErr w:type="gramStart"/>
             <w:r>
               <w:rPr>
@@ -3527,6 +3851,7 @@
               </w:rPr>
               <w:t>item.indicators</w:t>
             </w:r>
+            <w:proofErr w:type="spellEnd"/>
             <w:proofErr w:type="gramEnd"/>
             <w:r>
               <w:rPr>
@@ -3663,7 +3988,27 @@
                 <w:szCs w:val="24"/>
                 <w:lang w:val="en-US" w:eastAsia="en-US"/>
               </w:rPr>
-              <w:t>{%p endfor %}</w:t>
+              <w:t xml:space="preserve">{%p </w:t>
+            </w:r>
+            <w:proofErr w:type="spellStart"/>
+            <w:r>
+              <w:rPr>
+                <w:bCs/>
+                <w:sz w:val="24"/>
+                <w:szCs w:val="24"/>
+                <w:lang w:val="en-US" w:eastAsia="en-US"/>
+              </w:rPr>
+              <w:t>endfor</w:t>
+            </w:r>
+            <w:proofErr w:type="spellEnd"/>
+            <w:r>
+              <w:rPr>
+                <w:bCs/>
+                <w:sz w:val="24"/>
+                <w:szCs w:val="24"/>
+                <w:lang w:val="en-US" w:eastAsia="en-US"/>
+              </w:rPr>
+              <w:t xml:space="preserve"> %}</w:t>
             </w:r>
           </w:p>
           <w:p>
@@ -3683,7 +4028,27 @@
                 <w:szCs w:val="24"/>
                 <w:lang w:val="en-US" w:eastAsia="en-US"/>
               </w:rPr>
-              <w:t>{%p endfor %}</w:t>
+              <w:t xml:space="preserve">{%p </w:t>
+            </w:r>
+            <w:proofErr w:type="spellStart"/>
+            <w:r>
+              <w:rPr>
+                <w:bCs/>
+                <w:sz w:val="24"/>
+                <w:szCs w:val="24"/>
+                <w:lang w:val="en-US" w:eastAsia="en-US"/>
+              </w:rPr>
+              <w:t>endfor</w:t>
+            </w:r>
+            <w:proofErr w:type="spellEnd"/>
+            <w:r>
+              <w:rPr>
+                <w:bCs/>
+                <w:sz w:val="24"/>
+                <w:szCs w:val="24"/>
+                <w:lang w:val="en-US" w:eastAsia="en-US"/>
+              </w:rPr>
+              <w:t xml:space="preserve"> %}</w:t>
             </w:r>
           </w:p>
         </w:tc>
@@ -3719,7 +4084,27 @@
                 <w:szCs w:val="24"/>
                 <w:lang w:val="en-US" w:eastAsia="en-US"/>
               </w:rPr>
-              <w:t>{%tr endfor %}</w:t>
+              <w:t xml:space="preserve">{%tr </w:t>
+            </w:r>
+            <w:proofErr w:type="spellStart"/>
+            <w:r>
+              <w:rPr>
+                <w:b/>
+                <w:sz w:val="24"/>
+                <w:szCs w:val="24"/>
+                <w:lang w:val="en-US" w:eastAsia="en-US"/>
+              </w:rPr>
+              <w:t>endfor</w:t>
+            </w:r>
+            <w:proofErr w:type="spellEnd"/>
+            <w:r>
+              <w:rPr>
+                <w:b/>
+                <w:sz w:val="24"/>
+                <w:szCs w:val="24"/>
+                <w:lang w:val="en-US" w:eastAsia="en-US"/>
+              </w:rPr>
+              <w:t xml:space="preserve"> %}</w:t>
             </w:r>
           </w:p>
         </w:tc>
@@ -3801,8 +4186,19 @@
                 <w:szCs w:val="24"/>
                 <w:lang w:val="en-US" w:eastAsia="en-US"/>
               </w:rPr>
-              <w:t>{%- if professional_competencies</w:t>
-            </w:r>
+              <w:t xml:space="preserve">{%- if </w:t>
+            </w:r>
+            <w:proofErr w:type="spellStart"/>
+            <w:r>
+              <w:rPr>
+                <w:b/>
+                <w:sz w:val="24"/>
+                <w:szCs w:val="24"/>
+                <w:lang w:val="en-US" w:eastAsia="en-US"/>
+              </w:rPr>
+              <w:t>professional_competencies</w:t>
+            </w:r>
+            <w:proofErr w:type="spellEnd"/>
             <w:r>
               <w:rPr>
                 <w:b/>
@@ -3905,6 +4301,7 @@
               </w:rPr>
               <w:t xml:space="preserve">{%tr for item in </w:t>
             </w:r>
+            <w:proofErr w:type="spellStart"/>
             <w:r>
               <w:rPr>
                 <w:b/>
@@ -3914,6 +4311,7 @@
               </w:rPr>
               <w:t>professional_competencies</w:t>
             </w:r>
+            <w:proofErr w:type="spellEnd"/>
             <w:r>
               <w:rPr>
                 <w:b/>
@@ -3978,6 +4376,7 @@
               </w:rPr>
               <w:t xml:space="preserve"> </w:t>
             </w:r>
+            <w:proofErr w:type="spellStart"/>
             <w:r>
               <w:rPr>
                 <w:bCs/>
@@ -3985,7 +4384,17 @@
                 <w:szCs w:val="24"/>
                 <w:lang w:val="en-US" w:eastAsia="en-US"/>
               </w:rPr>
-              <w:t>competency_code }}</w:t>
+              <w:t>competency_code</w:t>
+            </w:r>
+            <w:proofErr w:type="spellEnd"/>
+            <w:r>
+              <w:rPr>
+                <w:bCs/>
+                <w:sz w:val="24"/>
+                <w:szCs w:val="24"/>
+                <w:lang w:val="en-US" w:eastAsia="en-US"/>
+              </w:rPr>
+              <w:t xml:space="preserve"> }}</w:t>
             </w:r>
           </w:p>
         </w:tc>
@@ -4039,6 +4448,7 @@
               </w:rPr>
               <w:t xml:space="preserve"> </w:t>
             </w:r>
+            <w:proofErr w:type="spellStart"/>
             <w:r>
               <w:rPr>
                 <w:bCs/>
@@ -4046,7 +4456,17 @@
                 <w:szCs w:val="24"/>
                 <w:lang w:val="en-US" w:eastAsia="en-US"/>
               </w:rPr>
-              <w:t>competency_name }}</w:t>
+              <w:t>competency_name</w:t>
+            </w:r>
+            <w:proofErr w:type="spellEnd"/>
+            <w:r>
+              <w:rPr>
+                <w:bCs/>
+                <w:sz w:val="24"/>
+                <w:szCs w:val="24"/>
+                <w:lang w:val="en-US" w:eastAsia="en-US"/>
+              </w:rPr>
+              <w:t xml:space="preserve"> }}</w:t>
             </w:r>
           </w:p>
         </w:tc>
@@ -4099,6 +4519,7 @@
               </w:rPr>
               <w:t xml:space="preserve"> for indicator in </w:t>
             </w:r>
+            <w:proofErr w:type="spellStart"/>
             <w:proofErr w:type="gramStart"/>
             <w:r>
               <w:rPr>
@@ -4109,6 +4530,7 @@
               </w:rPr>
               <w:t>item.indicators</w:t>
             </w:r>
+            <w:proofErr w:type="spellEnd"/>
             <w:proofErr w:type="gramEnd"/>
             <w:r>
               <w:rPr>
@@ -4281,7 +4703,27 @@
                 <w:szCs w:val="24"/>
                 <w:lang w:val="en-US" w:eastAsia="en-US"/>
               </w:rPr>
-              <w:t xml:space="preserve"> endfor %}</w:t>
+              <w:t xml:space="preserve"> </w:t>
+            </w:r>
+            <w:proofErr w:type="spellStart"/>
+            <w:r>
+              <w:rPr>
+                <w:bCs/>
+                <w:sz w:val="24"/>
+                <w:szCs w:val="24"/>
+                <w:lang w:val="en-US" w:eastAsia="en-US"/>
+              </w:rPr>
+              <w:t>endfor</w:t>
+            </w:r>
+            <w:proofErr w:type="spellEnd"/>
+            <w:r>
+              <w:rPr>
+                <w:bCs/>
+                <w:sz w:val="24"/>
+                <w:szCs w:val="24"/>
+                <w:lang w:val="en-US" w:eastAsia="en-US"/>
+              </w:rPr>
+              <w:t xml:space="preserve"> %}</w:t>
             </w:r>
           </w:p>
           <w:p>
@@ -4319,7 +4761,27 @@
                 <w:szCs w:val="24"/>
                 <w:lang w:val="en-US" w:eastAsia="en-US"/>
               </w:rPr>
-              <w:t xml:space="preserve"> endfor %}</w:t>
+              <w:t xml:space="preserve"> </w:t>
+            </w:r>
+            <w:proofErr w:type="spellStart"/>
+            <w:r>
+              <w:rPr>
+                <w:bCs/>
+                <w:sz w:val="24"/>
+                <w:szCs w:val="24"/>
+                <w:lang w:val="en-US" w:eastAsia="en-US"/>
+              </w:rPr>
+              <w:t>endfor</w:t>
+            </w:r>
+            <w:proofErr w:type="spellEnd"/>
+            <w:r>
+              <w:rPr>
+                <w:bCs/>
+                <w:sz w:val="24"/>
+                <w:szCs w:val="24"/>
+                <w:lang w:val="en-US" w:eastAsia="en-US"/>
+              </w:rPr>
+              <w:t xml:space="preserve"> %}</w:t>
             </w:r>
           </w:p>
         </w:tc>
@@ -4355,7 +4817,27 @@
                 <w:szCs w:val="24"/>
                 <w:lang w:val="en-US" w:eastAsia="en-US"/>
               </w:rPr>
-              <w:t>{%tr endfor %}</w:t>
+              <w:t xml:space="preserve">{%tr </w:t>
+            </w:r>
+            <w:proofErr w:type="spellStart"/>
+            <w:r>
+              <w:rPr>
+                <w:b/>
+                <w:sz w:val="24"/>
+                <w:szCs w:val="24"/>
+                <w:lang w:val="en-US" w:eastAsia="en-US"/>
+              </w:rPr>
+              <w:t>endfor</w:t>
+            </w:r>
+            <w:proofErr w:type="spellEnd"/>
+            <w:r>
+              <w:rPr>
+                <w:b/>
+                <w:sz w:val="24"/>
+                <w:szCs w:val="24"/>
+                <w:lang w:val="en-US" w:eastAsia="en-US"/>
+              </w:rPr>
+              <w:t xml:space="preserve"> %}</w:t>
             </w:r>
           </w:p>
         </w:tc>
@@ -4525,8 +5007,17 @@
           <w:sz w:val="28"/>
           <w:szCs w:val="28"/>
         </w:rPr>
-        <w:t xml:space="preserve"> зачетн</w:t>
-      </w:r>
+        <w:t xml:space="preserve"> </w:t>
+      </w:r>
+      <w:proofErr w:type="spellStart"/>
+      <w:r>
+        <w:rPr>
+          <w:sz w:val="28"/>
+          <w:szCs w:val="28"/>
+        </w:rPr>
+        <w:t>зачетн</w:t>
+      </w:r>
+      <w:proofErr w:type="spellEnd"/>
       <w:r>
         <w:rPr>
           <w:sz w:val="28"/>
@@ -4608,6 +5099,7 @@
         </w:rPr>
         <w:t xml:space="preserve"> %}</w:t>
       </w:r>
+      <w:proofErr w:type="spellStart"/>
       <w:r>
         <w:rPr>
           <w:sz w:val="28"/>
@@ -4615,6 +5107,7 @@
         </w:rPr>
         <w:t>ых</w:t>
       </w:r>
+      <w:proofErr w:type="spellEnd"/>
       <w:r>
         <w:rPr>
           <w:sz w:val="28"/>
@@ -4768,6 +5261,7 @@
         </w:rPr>
         <w:t xml:space="preserve"> </w:t>
       </w:r>
+      <w:proofErr w:type="spellStart"/>
       <w:r>
         <w:rPr>
           <w:sz w:val="28"/>
@@ -4776,6 +5270,7 @@
         </w:rPr>
         <w:t>elif</w:t>
       </w:r>
+      <w:proofErr w:type="spellEnd"/>
       <w:r>
         <w:rPr>
           <w:sz w:val="28"/>
@@ -4979,6 +5474,7 @@
         </w:rPr>
         <w:t xml:space="preserve"> }} </w:t>
       </w:r>
+      <w:proofErr w:type="spellStart"/>
       <w:r>
         <w:rPr>
           <w:sz w:val="28"/>
@@ -4986,6 +5482,7 @@
         </w:rPr>
         <w:t>академическ</w:t>
       </w:r>
+      <w:proofErr w:type="spellEnd"/>
       <w:r>
         <w:rPr>
           <w:sz w:val="28"/>
@@ -5081,6 +5578,7 @@
         </w:rPr>
         <w:t xml:space="preserve"> %}</w:t>
       </w:r>
+      <w:proofErr w:type="spellStart"/>
       <w:r>
         <w:rPr>
           <w:sz w:val="28"/>
@@ -5088,6 +5586,7 @@
         </w:rPr>
         <w:t>ий</w:t>
       </w:r>
+      <w:proofErr w:type="spellEnd"/>
       <w:r>
         <w:rPr>
           <w:sz w:val="28"/>
@@ -5256,6 +5755,7 @@
         </w:rPr>
         <w:t xml:space="preserve"> %}{% </w:t>
       </w:r>
+      <w:proofErr w:type="spellStart"/>
       <w:r>
         <w:rPr>
           <w:sz w:val="28"/>
@@ -5264,6 +5764,7 @@
         </w:rPr>
         <w:t>elif</w:t>
       </w:r>
+      <w:proofErr w:type="spellEnd"/>
       <w:r>
         <w:rPr>
           <w:sz w:val="28"/>
@@ -5382,6 +5883,7 @@
         </w:rPr>
         <w:t xml:space="preserve"> %}</w:t>
       </w:r>
+      <w:proofErr w:type="spellStart"/>
       <w:r>
         <w:rPr>
           <w:sz w:val="28"/>
@@ -5389,6 +5891,7 @@
         </w:rPr>
         <w:t>ов</w:t>
       </w:r>
+      <w:proofErr w:type="spellEnd"/>
       <w:r>
         <w:rPr>
           <w:sz w:val="28"/>
@@ -5629,6 +6132,7 @@
         </w:rPr>
         <w:t xml:space="preserve"> %}{% </w:t>
       </w:r>
+      <w:proofErr w:type="spellStart"/>
       <w:r>
         <w:rPr>
           <w:sz w:val="28"/>
@@ -5637,6 +6141,7 @@
         </w:rPr>
         <w:t>elif</w:t>
       </w:r>
+      <w:proofErr w:type="spellEnd"/>
       <w:r>
         <w:rPr>
           <w:sz w:val="28"/>
@@ -5769,6 +6274,7 @@
         </w:rPr>
         <w:t xml:space="preserve"> %}</w:t>
       </w:r>
+      <w:proofErr w:type="spellStart"/>
       <w:r>
         <w:rPr>
           <w:sz w:val="28"/>
@@ -5776,6 +6282,7 @@
         </w:rPr>
         <w:t>ов</w:t>
       </w:r>
+      <w:proofErr w:type="spellEnd"/>
       <w:r>
         <w:rPr>
           <w:sz w:val="28"/>
@@ -6181,8 +6688,17 @@
           <w:sz w:val="28"/>
           <w:szCs w:val="28"/>
         </w:rPr>
-        <w:t xml:space="preserve"> зачетн</w:t>
-      </w:r>
+        <w:t xml:space="preserve"> </w:t>
+      </w:r>
+      <w:proofErr w:type="spellStart"/>
+      <w:r>
+        <w:rPr>
+          <w:sz w:val="28"/>
+          <w:szCs w:val="28"/>
+        </w:rPr>
+        <w:t>зачетн</w:t>
+      </w:r>
+      <w:proofErr w:type="spellEnd"/>
       <w:r>
         <w:rPr>
           <w:sz w:val="28"/>
@@ -6237,6 +6753,7 @@
         </w:rPr>
         <w:t xml:space="preserve"> == ‘1’ %}</w:t>
       </w:r>
+      <w:proofErr w:type="spellStart"/>
       <w:r>
         <w:rPr>
           <w:sz w:val="28"/>
@@ -6244,6 +6761,7 @@
         </w:rPr>
         <w:t>ая</w:t>
       </w:r>
+      <w:proofErr w:type="spellEnd"/>
       <w:r>
         <w:rPr>
           <w:sz w:val="28"/>
@@ -6273,6 +6791,7 @@
         </w:rPr>
         <w:t>%}</w:t>
       </w:r>
+      <w:proofErr w:type="spellStart"/>
       <w:r>
         <w:rPr>
           <w:sz w:val="28"/>
@@ -6280,6 +6799,7 @@
         </w:rPr>
         <w:t>ых</w:t>
       </w:r>
+      <w:proofErr w:type="spellEnd"/>
       <w:r>
         <w:rPr>
           <w:sz w:val="28"/>
@@ -6392,6 +6912,7 @@
         </w:rPr>
         <w:t xml:space="preserve">{% </w:t>
       </w:r>
+      <w:proofErr w:type="spellStart"/>
       <w:r>
         <w:rPr>
           <w:sz w:val="28"/>
@@ -6400,6 +6921,7 @@
         </w:rPr>
         <w:t>elif</w:t>
       </w:r>
+      <w:proofErr w:type="spellEnd"/>
       <w:r>
         <w:rPr>
           <w:sz w:val="28"/>
@@ -6563,6 +7085,7 @@
         </w:rPr>
         <w:t xml:space="preserve"> }} </w:t>
       </w:r>
+      <w:proofErr w:type="spellStart"/>
       <w:r>
         <w:rPr>
           <w:sz w:val="28"/>
@@ -6570,6 +7093,7 @@
         </w:rPr>
         <w:t>академическ</w:t>
       </w:r>
+      <w:proofErr w:type="spellEnd"/>
       <w:r>
         <w:rPr>
           <w:sz w:val="28"/>
@@ -6622,6 +7146,7 @@
         </w:rPr>
         <w:t xml:space="preserve"> % 10 == ‘1’ %}</w:t>
       </w:r>
+      <w:proofErr w:type="spellStart"/>
       <w:r>
         <w:rPr>
           <w:sz w:val="28"/>
@@ -6629,6 +7154,7 @@
         </w:rPr>
         <w:t>ий</w:t>
       </w:r>
+      <w:proofErr w:type="spellEnd"/>
       <w:r>
         <w:rPr>
           <w:sz w:val="28"/>
@@ -6791,6 +7317,7 @@
         </w:rPr>
         <w:t xml:space="preserve"> %}{% </w:t>
       </w:r>
+      <w:proofErr w:type="spellStart"/>
       <w:r>
         <w:rPr>
           <w:sz w:val="28"/>
@@ -6799,6 +7326,7 @@
         </w:rPr>
         <w:t>elif</w:t>
       </w:r>
+      <w:proofErr w:type="spellEnd"/>
       <w:r>
         <w:rPr>
           <w:sz w:val="28"/>
@@ -6911,6 +7439,7 @@
         </w:rPr>
         <w:t xml:space="preserve"> %}</w:t>
       </w:r>
+      <w:proofErr w:type="spellStart"/>
       <w:r>
         <w:rPr>
           <w:sz w:val="28"/>
@@ -6918,6 +7447,7 @@
         </w:rPr>
         <w:t>ов</w:t>
       </w:r>
+      <w:proofErr w:type="spellEnd"/>
       <w:r>
         <w:rPr>
           <w:sz w:val="28"/>
@@ -7125,6 +7655,7 @@
         </w:rPr>
         <w:t xml:space="preserve"> %}{% </w:t>
       </w:r>
+      <w:proofErr w:type="spellStart"/>
       <w:r>
         <w:rPr>
           <w:sz w:val="28"/>
@@ -7133,6 +7664,7 @@
         </w:rPr>
         <w:t>elif</w:t>
       </w:r>
+      <w:proofErr w:type="spellEnd"/>
       <w:r>
         <w:rPr>
           <w:sz w:val="28"/>
@@ -7267,6 +7799,7 @@
         </w:rPr>
         <w:t xml:space="preserve"> %}</w:t>
       </w:r>
+      <w:proofErr w:type="spellStart"/>
       <w:r>
         <w:rPr>
           <w:sz w:val="28"/>
@@ -7274,6 +7807,7 @@
         </w:rPr>
         <w:t>ов</w:t>
       </w:r>
+      <w:proofErr w:type="spellEnd"/>
       <w:r>
         <w:rPr>
           <w:sz w:val="28"/>
@@ -7387,6 +7921,7 @@
         </w:rPr>
         <w:t xml:space="preserve">{% </w:t>
       </w:r>
+      <w:proofErr w:type="spellStart"/>
       <w:r>
         <w:rPr>
           <w:sz w:val="28"/>
@@ -7395,6 +7930,7 @@
         </w:rPr>
         <w:t>endfor</w:t>
       </w:r>
+      <w:proofErr w:type="spellEnd"/>
       <w:r>
         <w:rPr>
           <w:sz w:val="28"/>
@@ -7815,6 +8351,7 @@
               </w:rPr>
               <w:t xml:space="preserve">{{ </w:t>
             </w:r>
+            <w:proofErr w:type="spellStart"/>
             <w:r>
               <w:rPr>
                 <w:color w:val="000000" w:themeColor="text1"/>
@@ -7846,6 +8383,7 @@
               </w:rPr>
               <w:t>number</w:t>
             </w:r>
+            <w:proofErr w:type="spellEnd"/>
             <w:r>
               <w:rPr>
                 <w:color w:val="000000" w:themeColor="text1"/>
@@ -8066,6 +8604,7 @@
               </w:rPr>
               <w:t xml:space="preserve">{% set </w:t>
             </w:r>
+            <w:proofErr w:type="spellStart"/>
             <w:proofErr w:type="gramStart"/>
             <w:r>
               <w:rPr>
@@ -8078,6 +8617,7 @@
               </w:rPr>
               <w:t>ns.number</w:t>
             </w:r>
+            <w:proofErr w:type="spellEnd"/>
             <w:proofErr w:type="gramEnd"/>
             <w:r>
               <w:rPr>
@@ -8088,8 +8628,9 @@
                 <w:bdr w:val="none" w:sz="0" w:space="0" w:color="auto" w:frame="1"/>
                 <w:lang w:val="en-US"/>
               </w:rPr>
-              <w:t xml:space="preserve"> = ns.number + 1 %}</w:t>
-            </w:r>
+              <w:t xml:space="preserve"> = </w:t>
+            </w:r>
+            <w:proofErr w:type="spellStart"/>
             <w:r>
               <w:rPr>
                 <w:bCs/>
@@ -8099,8 +8640,9 @@
                 <w:bdr w:val="none" w:sz="0" w:space="0" w:color="auto" w:frame="1"/>
                 <w:lang w:val="en-US"/>
               </w:rPr>
-              <w:t>{</w:t>
-            </w:r>
+              <w:t>ns.number</w:t>
+            </w:r>
+            <w:proofErr w:type="spellEnd"/>
             <w:r>
               <w:rPr>
                 <w:bCs/>
@@ -8110,7 +8652,53 @@
                 <w:bdr w:val="none" w:sz="0" w:space="0" w:color="auto" w:frame="1"/>
                 <w:lang w:val="en-US"/>
               </w:rPr>
-              <w:t>% endfor %}</w:t>
+              <w:t xml:space="preserve"> + 1 %}</w:t>
+            </w:r>
+            <w:r>
+              <w:rPr>
+                <w:bCs/>
+                <w:color w:val="000000" w:themeColor="text1"/>
+                <w:sz w:val="28"/>
+                <w:szCs w:val="28"/>
+                <w:bdr w:val="none" w:sz="0" w:space="0" w:color="auto" w:frame="1"/>
+                <w:lang w:val="en-US"/>
+              </w:rPr>
+              <w:t>{</w:t>
+            </w:r>
+            <w:r>
+              <w:rPr>
+                <w:bCs/>
+                <w:color w:val="000000" w:themeColor="text1"/>
+                <w:sz w:val="28"/>
+                <w:szCs w:val="28"/>
+                <w:bdr w:val="none" w:sz="0" w:space="0" w:color="auto" w:frame="1"/>
+                <w:lang w:val="en-US"/>
+              </w:rPr>
+              <w:t xml:space="preserve">% </w:t>
+            </w:r>
+            <w:proofErr w:type="spellStart"/>
+            <w:r>
+              <w:rPr>
+                <w:bCs/>
+                <w:color w:val="000000" w:themeColor="text1"/>
+                <w:sz w:val="28"/>
+                <w:szCs w:val="28"/>
+                <w:bdr w:val="none" w:sz="0" w:space="0" w:color="auto" w:frame="1"/>
+                <w:lang w:val="en-US"/>
+              </w:rPr>
+              <w:t>endfor</w:t>
+            </w:r>
+            <w:proofErr w:type="spellEnd"/>
+            <w:r>
+              <w:rPr>
+                <w:bCs/>
+                <w:color w:val="000000" w:themeColor="text1"/>
+                <w:sz w:val="28"/>
+                <w:szCs w:val="28"/>
+                <w:bdr w:val="none" w:sz="0" w:space="0" w:color="auto" w:frame="1"/>
+                <w:lang w:val="en-US"/>
+              </w:rPr>
+              <w:t xml:space="preserve"> %}</w:t>
             </w:r>
           </w:p>
         </w:tc>
@@ -8170,7 +8758,124 @@
           <w:sz w:val="28"/>
           <w:szCs w:val="28"/>
         </w:rPr>
-        <w:t>Методика преподавания дисциплины и реализация компетентностного подхода в изложении и восприятии материала предусматривает использование следующих активных и интерактивных форм проведения групповых, индивидуальных, аудиторных занятий в сочетании с внеаудиторной работой с целью формирования и развития профессиональных навыков у обучающихся:</w:t>
+        <w:t xml:space="preserve">Методика преподавания дисциплины и реализация компетентностного подхода в изложении и восприятии материала предусматривает использование следующих активных и интерактивных форм проведения групповых, индивидуальных, аудиторных занятий в сочетании с внеаудиторной работой с целью формирования и развития профессиональных навыков у </w:t>
+      </w:r>
+      <w:proofErr w:type="gramStart"/>
+      <w:r>
+        <w:rPr>
+          <w:sz w:val="28"/>
+          <w:szCs w:val="28"/>
+        </w:rPr>
+        <w:t>обучающихся:</w:t>
+      </w:r>
+      <w:r>
+        <w:rPr>
+          <w:sz w:val="28"/>
+          <w:szCs w:val="28"/>
+        </w:rPr>
+        <w:t>{</w:t>
+      </w:r>
+      <w:proofErr w:type="gramEnd"/>
+      <w:r>
+        <w:rPr>
+          <w:sz w:val="28"/>
+          <w:szCs w:val="28"/>
+        </w:rPr>
+        <w:t xml:space="preserve">% </w:t>
+      </w:r>
+      <w:r>
+        <w:rPr>
+          <w:sz w:val="28"/>
+          <w:szCs w:val="28"/>
+          <w:lang w:val="en-US"/>
+        </w:rPr>
+        <w:t>for</w:t>
+      </w:r>
+      <w:r>
+        <w:rPr>
+          <w:sz w:val="28"/>
+          <w:szCs w:val="28"/>
+        </w:rPr>
+        <w:t xml:space="preserve"> </w:t>
+      </w:r>
+      <w:r>
+        <w:rPr>
+          <w:sz w:val="28"/>
+          <w:szCs w:val="28"/>
+          <w:lang w:val="en-US"/>
+        </w:rPr>
+        <w:t>tech</w:t>
+      </w:r>
+      <w:r>
+        <w:rPr>
+          <w:sz w:val="28"/>
+          <w:szCs w:val="28"/>
+        </w:rPr>
+        <w:t xml:space="preserve"> </w:t>
+      </w:r>
+      <w:r>
+        <w:rPr>
+          <w:sz w:val="28"/>
+          <w:szCs w:val="28"/>
+          <w:lang w:val="en-US"/>
+        </w:rPr>
+        <w:t>in</w:t>
+      </w:r>
+      <w:r>
+        <w:rPr>
+          <w:sz w:val="28"/>
+          <w:szCs w:val="28"/>
+        </w:rPr>
+        <w:t xml:space="preserve"> </w:t>
+      </w:r>
+      <w:r>
+        <w:rPr>
+          <w:sz w:val="28"/>
+          <w:szCs w:val="28"/>
+          <w:lang w:val="en-US"/>
+        </w:rPr>
+        <w:t>education</w:t>
+      </w:r>
+      <w:r>
+        <w:rPr>
+          <w:sz w:val="28"/>
+          <w:szCs w:val="28"/>
+        </w:rPr>
+        <w:t>_</w:t>
+      </w:r>
+      <w:r>
+        <w:rPr>
+          <w:sz w:val="28"/>
+          <w:szCs w:val="28"/>
+          <w:lang w:val="en-US"/>
+        </w:rPr>
+        <w:t>technologies</w:t>
+      </w:r>
+      <w:r>
+        <w:rPr>
+          <w:sz w:val="28"/>
+          <w:szCs w:val="28"/>
+        </w:rPr>
+        <w:t>.</w:t>
+      </w:r>
+      <w:r>
+        <w:t xml:space="preserve"> </w:t>
+      </w:r>
+      <w:proofErr w:type="spellStart"/>
+      <w:r>
+        <w:rPr>
+          <w:sz w:val="28"/>
+          <w:szCs w:val="28"/>
+        </w:rPr>
+        <w:t>education_technologies_in</w:t>
+      </w:r>
+      <w:proofErr w:type="spellEnd"/>
+      <w:r>
+        <w:rPr>
+          <w:sz w:val="28"/>
+          <w:szCs w:val="28"/>
+        </w:rPr>
+        <w:t xml:space="preserve"> %}</w:t>
       </w:r>
     </w:p>
     <w:p>
@@ -8188,12 +8893,243 @@
           <w:szCs w:val="28"/>
         </w:rPr>
       </w:pPr>
-      <w:r>
-        <w:rPr>
-          <w:sz w:val="28"/>
-          <w:szCs w:val="28"/>
-        </w:rPr>
-        <w:t>выполнение лабораторных работ в лабораториях вуза;</w:t>
+      <w:proofErr w:type="gramStart"/>
+      <w:r>
+        <w:rPr>
+          <w:sz w:val="28"/>
+          <w:szCs w:val="28"/>
+          <w:lang w:val="en-US"/>
+        </w:rPr>
+        <w:t>{{</w:t>
+      </w:r>
+      <w:r>
+        <w:rPr>
+          <w:sz w:val="28"/>
+          <w:szCs w:val="28"/>
+          <w:lang w:val="en-US"/>
+        </w:rPr>
+        <w:t xml:space="preserve"> </w:t>
+      </w:r>
+      <w:r>
+        <w:rPr>
+          <w:sz w:val="28"/>
+          <w:szCs w:val="28"/>
+          <w:lang w:val="en-US"/>
+        </w:rPr>
+        <w:t>tech</w:t>
+      </w:r>
+      <w:proofErr w:type="gramEnd"/>
+      <w:r>
+        <w:rPr>
+          <w:sz w:val="28"/>
+          <w:szCs w:val="28"/>
+        </w:rPr>
+        <w:t xml:space="preserve"> </w:t>
+      </w:r>
+      <w:r>
+        <w:rPr>
+          <w:sz w:val="28"/>
+          <w:szCs w:val="28"/>
+          <w:lang w:val="en-US"/>
+        </w:rPr>
+        <w:t>}}</w:t>
+      </w:r>
+      <w:r>
+        <w:rPr>
+          <w:sz w:val="28"/>
+          <w:szCs w:val="28"/>
+        </w:rPr>
+        <w:t xml:space="preserve">{% </w:t>
+      </w:r>
+      <w:proofErr w:type="spellStart"/>
+      <w:r>
+        <w:rPr>
+          <w:sz w:val="28"/>
+          <w:szCs w:val="28"/>
+          <w:lang w:val="en-US"/>
+        </w:rPr>
+        <w:t>endfor</w:t>
+      </w:r>
+      <w:proofErr w:type="spellEnd"/>
+      <w:r>
+        <w:rPr>
+          <w:sz w:val="28"/>
+          <w:szCs w:val="28"/>
+        </w:rPr>
+        <w:t xml:space="preserve"> %}</w:t>
+      </w:r>
+    </w:p>
+    <w:p>
+      <w:pPr>
+        <w:ind w:firstLine="708"/>
+        <w:jc w:val="both"/>
+        <w:rPr>
+          <w:sz w:val="28"/>
+          <w:szCs w:val="28"/>
+        </w:rPr>
+      </w:pPr>
+    </w:p>
+    <w:p>
+      <w:pPr>
+        <w:ind w:firstLine="708"/>
+        <w:jc w:val="both"/>
+        <w:rPr>
+          <w:sz w:val="28"/>
+          <w:szCs w:val="28"/>
+        </w:rPr>
+      </w:pPr>
+      <w:r>
+        <w:rPr>
+          <w:sz w:val="28"/>
+          <w:szCs w:val="28"/>
+        </w:rPr>
+        <w:t>Самостоятельная внеаудиторная работа студентов составляет 50% от общего объема дисциплины и состоит из</w:t>
+      </w:r>
+      <w:proofErr w:type="gramStart"/>
+      <w:r>
+        <w:rPr>
+          <w:sz w:val="28"/>
+          <w:szCs w:val="28"/>
+        </w:rPr>
+        <w:t>:</w:t>
+      </w:r>
+      <w:r>
+        <w:rPr>
+          <w:sz w:val="28"/>
+          <w:szCs w:val="28"/>
+        </w:rPr>
+        <w:t xml:space="preserve"> </w:t>
+      </w:r>
+      <w:r>
+        <w:rPr>
+          <w:sz w:val="28"/>
+          <w:szCs w:val="28"/>
+        </w:rPr>
+        <w:t>:</w:t>
+      </w:r>
+      <w:proofErr w:type="gramEnd"/>
+      <w:r>
+        <w:rPr>
+          <w:sz w:val="28"/>
+          <w:szCs w:val="28"/>
+        </w:rPr>
+        <w:t xml:space="preserve">{% </w:t>
+      </w:r>
+      <w:r>
+        <w:rPr>
+          <w:sz w:val="28"/>
+          <w:szCs w:val="28"/>
+          <w:lang w:val="en-US"/>
+        </w:rPr>
+        <w:t>for</w:t>
+      </w:r>
+      <w:r>
+        <w:rPr>
+          <w:sz w:val="28"/>
+          <w:szCs w:val="28"/>
+        </w:rPr>
+        <w:t xml:space="preserve"> </w:t>
+      </w:r>
+      <w:r>
+        <w:rPr>
+          <w:sz w:val="28"/>
+          <w:szCs w:val="28"/>
+          <w:lang w:val="en-US"/>
+        </w:rPr>
+        <w:t>tech</w:t>
+      </w:r>
+      <w:r>
+        <w:rPr>
+          <w:sz w:val="28"/>
+          <w:szCs w:val="28"/>
+        </w:rPr>
+        <w:t xml:space="preserve"> </w:t>
+      </w:r>
+      <w:r>
+        <w:rPr>
+          <w:sz w:val="28"/>
+          <w:szCs w:val="28"/>
+          <w:lang w:val="en-US"/>
+        </w:rPr>
+        <w:t>in</w:t>
+      </w:r>
+      <w:r>
+        <w:rPr>
+          <w:sz w:val="28"/>
+          <w:szCs w:val="28"/>
+        </w:rPr>
+        <w:t xml:space="preserve"> </w:t>
+      </w:r>
+      <w:r>
+        <w:rPr>
+          <w:sz w:val="28"/>
+          <w:szCs w:val="28"/>
+          <w:lang w:val="en-US"/>
+        </w:rPr>
+        <w:t>education</w:t>
+      </w:r>
+      <w:r>
+        <w:rPr>
+          <w:sz w:val="28"/>
+          <w:szCs w:val="28"/>
+        </w:rPr>
+        <w:t>_</w:t>
+      </w:r>
+      <w:r>
+        <w:rPr>
+          <w:sz w:val="28"/>
+          <w:szCs w:val="28"/>
+          <w:lang w:val="en-US"/>
+        </w:rPr>
+        <w:t>technologies</w:t>
+      </w:r>
+      <w:r>
+        <w:rPr>
+          <w:sz w:val="28"/>
+          <w:szCs w:val="28"/>
+        </w:rPr>
+        <w:t>.</w:t>
+      </w:r>
+      <w:r>
+        <w:t xml:space="preserve"> </w:t>
+      </w:r>
+      <w:proofErr w:type="spellStart"/>
+      <w:r>
+        <w:rPr>
+          <w:sz w:val="28"/>
+          <w:szCs w:val="28"/>
+        </w:rPr>
+        <w:t>education_technologies</w:t>
+      </w:r>
+      <w:proofErr w:type="spellEnd"/>
+      <w:r>
+        <w:rPr>
+          <w:sz w:val="28"/>
+          <w:szCs w:val="28"/>
+        </w:rPr>
+        <w:t>_</w:t>
+      </w:r>
+      <w:r>
+        <w:rPr>
+          <w:sz w:val="28"/>
+          <w:szCs w:val="28"/>
+          <w:lang w:val="en-US"/>
+        </w:rPr>
+        <w:t>out</w:t>
+      </w:r>
+      <w:r>
+        <w:rPr>
+          <w:sz w:val="28"/>
+          <w:szCs w:val="28"/>
+        </w:rPr>
+        <w:t xml:space="preserve"> </w:t>
+      </w:r>
+      <w:r>
+        <w:rPr>
+          <w:sz w:val="28"/>
+          <w:szCs w:val="28"/>
+        </w:rPr>
+        <w:t>%}</w:t>
       </w:r>
     </w:p>
     <w:p>
@@ -8206,163 +9142,83 @@
         <w:autoSpaceDE w:val="0"/>
         <w:autoSpaceDN w:val="0"/>
         <w:adjustRightInd w:val="0"/>
-        <w:jc w:val="both"/>
-        <w:rPr>
-          <w:sz w:val="28"/>
-          <w:szCs w:val="28"/>
-        </w:rPr>
-      </w:pPr>
-      <w:r>
-        <w:rPr>
-          <w:sz w:val="28"/>
-          <w:szCs w:val="28"/>
-        </w:rPr>
-        <w:t>индивидуальные и групповые консультации студентов преподавателем, в том числе в виде защиты выполненных заданий в рамках самостоятельной работы;</w:t>
-      </w:r>
-    </w:p>
-    <w:p>
-      <w:pPr>
-        <w:widowControl w:val="0"/>
-        <w:numPr>
-          <w:ilvl w:val="0"/>
-          <w:numId w:val="11"/>
-        </w:numPr>
-        <w:autoSpaceDE w:val="0"/>
-        <w:autoSpaceDN w:val="0"/>
-        <w:adjustRightInd w:val="0"/>
-        <w:rPr>
-          <w:sz w:val="28"/>
-          <w:szCs w:val="28"/>
-        </w:rPr>
-      </w:pPr>
-      <w:r>
-        <w:rPr>
-          <w:sz w:val="28"/>
-          <w:szCs w:val="28"/>
-        </w:rPr>
-        <w:t>посещение профильных конференций и работа на мастер-классах экспертов и специалистов индустрии.</w:t>
+        <w:rPr>
+          <w:sz w:val="28"/>
+          <w:szCs w:val="28"/>
+        </w:rPr>
+      </w:pPr>
+      <w:proofErr w:type="gramStart"/>
+      <w:r>
+        <w:rPr>
+          <w:sz w:val="28"/>
+          <w:szCs w:val="28"/>
+          <w:lang w:val="en-US"/>
+        </w:rPr>
+        <w:t>{{</w:t>
+      </w:r>
+      <w:r>
+        <w:rPr>
+          <w:sz w:val="28"/>
+          <w:szCs w:val="28"/>
+          <w:lang w:val="en-US"/>
+        </w:rPr>
+        <w:t xml:space="preserve"> </w:t>
+      </w:r>
+      <w:r>
+        <w:rPr>
+          <w:sz w:val="28"/>
+          <w:szCs w:val="28"/>
+          <w:lang w:val="en-US"/>
+        </w:rPr>
+        <w:t>tech</w:t>
+      </w:r>
+      <w:proofErr w:type="gramEnd"/>
+      <w:r>
+        <w:rPr>
+          <w:sz w:val="28"/>
+          <w:szCs w:val="28"/>
+        </w:rPr>
+        <w:t xml:space="preserve"> </w:t>
+      </w:r>
+      <w:r>
+        <w:rPr>
+          <w:sz w:val="28"/>
+          <w:szCs w:val="28"/>
+          <w:lang w:val="en-US"/>
+        </w:rPr>
+        <w:t>}}</w:t>
+      </w:r>
+      <w:r>
+        <w:rPr>
+          <w:sz w:val="28"/>
+          <w:szCs w:val="28"/>
+        </w:rPr>
+        <w:t xml:space="preserve">{% </w:t>
+      </w:r>
+      <w:proofErr w:type="spellStart"/>
+      <w:r>
+        <w:rPr>
+          <w:sz w:val="28"/>
+          <w:szCs w:val="28"/>
+          <w:lang w:val="en-US"/>
+        </w:rPr>
+        <w:t>endfor</w:t>
+      </w:r>
+      <w:proofErr w:type="spellEnd"/>
+      <w:r>
+        <w:rPr>
+          <w:sz w:val="28"/>
+          <w:szCs w:val="28"/>
+        </w:rPr>
+        <w:t xml:space="preserve"> %}</w:t>
       </w:r>
     </w:p>
     <w:p>
       <w:pPr>
         <w:ind w:firstLine="708"/>
         <w:jc w:val="both"/>
-        <w:rPr>
-          <w:sz w:val="28"/>
-          <w:szCs w:val="28"/>
-        </w:rPr>
-      </w:pPr>
-    </w:p>
-    <w:p>
-      <w:pPr>
-        <w:ind w:firstLine="708"/>
-        <w:jc w:val="both"/>
-        <w:rPr>
-          <w:sz w:val="28"/>
-          <w:szCs w:val="28"/>
-        </w:rPr>
-      </w:pPr>
-      <w:r>
-        <w:rPr>
-          <w:sz w:val="28"/>
-          <w:szCs w:val="28"/>
-        </w:rPr>
-        <w:t>Самостоятельная внеаудиторная работа студентов составляет 50% от общего объема дисциплины и состоит из:</w:t>
-      </w:r>
-    </w:p>
-    <w:p>
-      <w:pPr>
-        <w:widowControl w:val="0"/>
-        <w:numPr>
-          <w:ilvl w:val="0"/>
-          <w:numId w:val="11"/>
-        </w:numPr>
-        <w:autoSpaceDE w:val="0"/>
-        <w:autoSpaceDN w:val="0"/>
-        <w:adjustRightInd w:val="0"/>
-        <w:rPr>
-          <w:sz w:val="28"/>
-          <w:szCs w:val="28"/>
-        </w:rPr>
-      </w:pPr>
-      <w:r>
-        <w:rPr>
-          <w:sz w:val="28"/>
-          <w:szCs w:val="28"/>
-        </w:rPr>
-        <w:t>подготовки к выполнению и подготовки к защите лабораторных работ;</w:t>
-      </w:r>
-    </w:p>
-    <w:p>
-      <w:pPr>
-        <w:widowControl w:val="0"/>
-        <w:numPr>
-          <w:ilvl w:val="0"/>
-          <w:numId w:val="11"/>
-        </w:numPr>
-        <w:autoSpaceDE w:val="0"/>
-        <w:autoSpaceDN w:val="0"/>
-        <w:adjustRightInd w:val="0"/>
-        <w:rPr>
-          <w:sz w:val="28"/>
-          <w:szCs w:val="28"/>
-        </w:rPr>
-      </w:pPr>
-      <w:r>
-        <w:rPr>
-          <w:sz w:val="28"/>
-          <w:szCs w:val="28"/>
-        </w:rPr>
-        <w:t xml:space="preserve">чтения литературы и освоения дополнительного материала в рамках тематики дисциплины; </w:t>
-      </w:r>
-    </w:p>
-    <w:p>
-      <w:pPr>
-        <w:widowControl w:val="0"/>
-        <w:numPr>
-          <w:ilvl w:val="0"/>
-          <w:numId w:val="11"/>
-        </w:numPr>
-        <w:autoSpaceDE w:val="0"/>
-        <w:autoSpaceDN w:val="0"/>
-        <w:adjustRightInd w:val="0"/>
-        <w:rPr>
-          <w:sz w:val="28"/>
-          <w:szCs w:val="28"/>
-        </w:rPr>
-      </w:pPr>
-      <w:r>
-        <w:rPr>
-          <w:sz w:val="28"/>
-          <w:szCs w:val="28"/>
-        </w:rPr>
-        <w:t xml:space="preserve">подготовки к текущей аттестации; </w:t>
-      </w:r>
-    </w:p>
-    <w:p>
-      <w:pPr>
-        <w:widowControl w:val="0"/>
-        <w:numPr>
-          <w:ilvl w:val="0"/>
-          <w:numId w:val="11"/>
-        </w:numPr>
-        <w:autoSpaceDE w:val="0"/>
-        <w:autoSpaceDN w:val="0"/>
-        <w:adjustRightInd w:val="0"/>
-        <w:rPr>
-          <w:sz w:val="28"/>
-          <w:szCs w:val="28"/>
-        </w:rPr>
-      </w:pPr>
-      <w:r>
-        <w:rPr>
-          <w:sz w:val="28"/>
-          <w:szCs w:val="28"/>
-        </w:rPr>
-        <w:t>подготовки к промежуточной аттестации.</w:t>
-      </w:r>
-    </w:p>
-    <w:p/>
+      </w:pPr>
+    </w:p>
     <w:p>
       <w:pPr>
         <w:ind w:hanging="294"/>
@@ -8529,14 +9385,86 @@
           <w:sz w:val="28"/>
           <w:szCs w:val="28"/>
         </w:rPr>
-        <w:t xml:space="preserve">% if semester.semester == ‘втором’ %}о{% endif %} {{ semester.semester }} </w:t>
-      </w:r>
+        <w:t xml:space="preserve">% </w:t>
+      </w:r>
+      <w:proofErr w:type="spellStart"/>
       <w:r>
         <w:rPr>
           <w:color w:val="000000" w:themeColor="text1"/>
           <w:sz w:val="28"/>
           <w:szCs w:val="28"/>
         </w:rPr>
+        <w:t>if</w:t>
+      </w:r>
+      <w:proofErr w:type="spellEnd"/>
+      <w:r>
+        <w:rPr>
+          <w:color w:val="000000" w:themeColor="text1"/>
+          <w:sz w:val="28"/>
+          <w:szCs w:val="28"/>
+        </w:rPr>
+        <w:t xml:space="preserve"> </w:t>
+      </w:r>
+      <w:proofErr w:type="spellStart"/>
+      <w:r>
+        <w:rPr>
+          <w:color w:val="000000" w:themeColor="text1"/>
+          <w:sz w:val="28"/>
+          <w:szCs w:val="28"/>
+        </w:rPr>
+        <w:t>semester.semester</w:t>
+      </w:r>
+      <w:proofErr w:type="spellEnd"/>
+      <w:r>
+        <w:rPr>
+          <w:color w:val="000000" w:themeColor="text1"/>
+          <w:sz w:val="28"/>
+          <w:szCs w:val="28"/>
+        </w:rPr>
+        <w:t xml:space="preserve"> == ‘втором’ %}о{% </w:t>
+      </w:r>
+      <w:proofErr w:type="spellStart"/>
+      <w:r>
+        <w:rPr>
+          <w:color w:val="000000" w:themeColor="text1"/>
+          <w:sz w:val="28"/>
+          <w:szCs w:val="28"/>
+        </w:rPr>
+        <w:t>endif</w:t>
+      </w:r>
+      <w:proofErr w:type="spellEnd"/>
+      <w:r>
+        <w:rPr>
+          <w:color w:val="000000" w:themeColor="text1"/>
+          <w:sz w:val="28"/>
+          <w:szCs w:val="28"/>
+        </w:rPr>
+        <w:t xml:space="preserve"> %} {{ </w:t>
+      </w:r>
+      <w:proofErr w:type="spellStart"/>
+      <w:r>
+        <w:rPr>
+          <w:color w:val="000000" w:themeColor="text1"/>
+          <w:sz w:val="28"/>
+          <w:szCs w:val="28"/>
+        </w:rPr>
+        <w:t>semester.semester</w:t>
+      </w:r>
+      <w:proofErr w:type="spellEnd"/>
+      <w:r>
+        <w:rPr>
+          <w:color w:val="000000" w:themeColor="text1"/>
+          <w:sz w:val="28"/>
+          <w:szCs w:val="28"/>
+        </w:rPr>
+        <w:t xml:space="preserve"> }} </w:t>
+      </w:r>
+      <w:r>
+        <w:rPr>
+          <w:color w:val="000000" w:themeColor="text1"/>
+          <w:sz w:val="28"/>
+          <w:szCs w:val="28"/>
+        </w:rPr>
         <w:t xml:space="preserve">семестре изучения дисциплины: выполнение лабораторных работ, </w:t>
       </w:r>
       <w:r>
@@ -8592,6 +9520,7 @@
         </w:rPr>
         <w:t xml:space="preserve">{% </w:t>
       </w:r>
+      <w:proofErr w:type="spellStart"/>
       <w:r>
         <w:rPr>
           <w:color w:val="000000" w:themeColor="text1"/>
@@ -8601,6 +9530,7 @@
         </w:rPr>
         <w:t>endfor</w:t>
       </w:r>
+      <w:proofErr w:type="spellEnd"/>
       <w:r>
         <w:rPr>
           <w:color w:val="000000" w:themeColor="text1"/>
@@ -8758,7 +9688,6 @@
           <w:sz w:val="28"/>
           <w:szCs w:val="28"/>
         </w:rPr>
-        <w:lastRenderedPageBreak/>
         <w:t>Описание показателей и критериев оценивания компетенций, формируемых по итогам освоения дисциплины, описание шкал оценивания</w:t>
       </w:r>
     </w:p>
@@ -8847,6 +9776,7 @@
                 <w:szCs w:val="20"/>
                 <w:lang w:eastAsia="en-US"/>
               </w:rPr>
+              <w:lastRenderedPageBreak/>
               <w:t>Показатель:</w:t>
             </w:r>
           </w:p>
@@ -8935,6 +9865,7 @@
                 <w:lang w:eastAsia="en-US"/>
               </w:rPr>
             </w:pPr>
+            <w:proofErr w:type="spellStart"/>
             <w:r>
               <w:rPr>
                 <w:b/>
@@ -8942,7 +9873,17 @@
                 <w:szCs w:val="20"/>
                 <w:lang w:eastAsia="en-US"/>
               </w:rPr>
-              <w:t>Допороговое значение</w:t>
+              <w:t>Допороговое</w:t>
+            </w:r>
+            <w:proofErr w:type="spellEnd"/>
+            <w:r>
+              <w:rPr>
+                <w:b/>
+                <w:sz w:val="20"/>
+                <w:szCs w:val="20"/>
+                <w:lang w:eastAsia="en-US"/>
+              </w:rPr>
+              <w:t xml:space="preserve"> значение</w:t>
             </w:r>
           </w:p>
         </w:tc>
@@ -9384,16 +10325,7 @@
                 <w:szCs w:val="20"/>
                 <w:lang w:eastAsia="en-US"/>
               </w:rPr>
-              <w:t xml:space="preserve">Обучающийся демонстрирует неполное соответствие умений, указанных в индикаторах компетенций дисциплины «Уметь» (см. п. 3). Допускаются значительные ошибки, проявляется недостаточность умений, по ряду показателей, обучающийся испытывает значительные затруднения при </w:t>
-            </w:r>
-            <w:r>
-              <w:rPr>
-                <w:sz w:val="20"/>
-                <w:szCs w:val="20"/>
-                <w:lang w:eastAsia="en-US"/>
-              </w:rPr>
-              <w:lastRenderedPageBreak/>
-              <w:t>оперировании умениями при их переносе на новые ситуации.</w:t>
+              <w:t>Обучающийся демонстрирует неполное соответствие умений, указанных в индикаторах компетенций дисциплины «Уметь» (см. п. 3). Допускаются значительные ошибки, проявляется недостаточность умений, по ряду показателей, обучающийся испытывает значительные затруднения при оперировании умениями при их переносе на новые ситуации.</w:t>
             </w:r>
           </w:p>
         </w:tc>
@@ -9424,17 +10356,7 @@
                 <w:szCs w:val="20"/>
                 <w:lang w:eastAsia="en-US"/>
               </w:rPr>
-              <w:lastRenderedPageBreak/>
-              <w:t xml:space="preserve">Обучающийся демонстрирует частичное соответствие умений, указанных в индикаторах компетенций дисциплины «Уметь» (см. п. 3). Умения освоены, но допускаются незначительные ошибки, неточности, затруднения при аналитических операциях, переносе умений на новые, </w:t>
-            </w:r>
-            <w:r>
-              <w:rPr>
-                <w:sz w:val="20"/>
-                <w:szCs w:val="20"/>
-                <w:lang w:eastAsia="en-US"/>
-              </w:rPr>
-              <w:lastRenderedPageBreak/>
-              <w:t>нестандартные ситуации.</w:t>
+              <w:t>Обучающийся демонстрирует частичное соответствие умений, указанных в индикаторах компетенций дисциплины «Уметь» (см. п. 3). Умения освоены, но допускаются незначительные ошибки, неточности, затруднения при аналитических операциях, переносе умений на новые, нестандартные ситуации.</w:t>
             </w:r>
           </w:p>
         </w:tc>
@@ -9465,17 +10387,7 @@
                 <w:szCs w:val="20"/>
                 <w:lang w:eastAsia="en-US"/>
               </w:rPr>
-              <w:lastRenderedPageBreak/>
-              <w:t xml:space="preserve">Обучающийся демонстрирует полное соответствие умений, указанных в индикаторах компетенций дисциплины «Уметь» (см. п. 3). Свободно оперирует приобретенными умениями, применяет их в ситуациях </w:t>
-            </w:r>
-            <w:r>
-              <w:rPr>
-                <w:sz w:val="20"/>
-                <w:szCs w:val="20"/>
-                <w:lang w:eastAsia="en-US"/>
-              </w:rPr>
-              <w:lastRenderedPageBreak/>
-              <w:t>повышенной сложности.</w:t>
+              <w:t>Обучающийся демонстрирует полное соответствие умений, указанных в индикаторах компетенций дисциплины «Уметь» (см. п. 3). Свободно оперирует приобретенными умениями, применяет их в ситуациях повышенной сложности.</w:t>
             </w:r>
           </w:p>
         </w:tc>
@@ -9508,7 +10420,6 @@
                 <w:szCs w:val="20"/>
                 <w:lang w:eastAsia="en-US"/>
               </w:rPr>
-              <w:lastRenderedPageBreak/>
               <w:t>ВЛАДЕТЬ</w:t>
             </w:r>
           </w:p>
@@ -9539,7 +10450,16 @@
                 <w:szCs w:val="20"/>
                 <w:lang w:eastAsia="en-US"/>
               </w:rPr>
-              <w:t>Обучающийся не владеет или в недостаточной степени владеет приемами, методами и иными умениями, указанными в индикаторах компетенций дисциплины «Владеть» (см. п. 3).</w:t>
+              <w:t xml:space="preserve">Обучающийся не владеет или в недостаточной степени владеет приемами, методами и иными умениями, указанными в индикаторах </w:t>
+            </w:r>
+            <w:r>
+              <w:rPr>
+                <w:sz w:val="20"/>
+                <w:szCs w:val="20"/>
+                <w:lang w:eastAsia="en-US"/>
+              </w:rPr>
+              <w:lastRenderedPageBreak/>
+              <w:t>компетенций дисциплины «Владеть» (см. п. 3).</w:t>
             </w:r>
           </w:p>
         </w:tc>
@@ -9569,7 +10489,17 @@
                 <w:szCs w:val="20"/>
                 <w:lang w:eastAsia="en-US"/>
               </w:rPr>
-              <w:t>Обучающийся в неполном объеме владеет приемами, методами и иными умениями, указанными в индикаторах компетенций дисциплины «Владеть» (см. п. 3). Допускаются значительные ошибки, проявляется недостаточность владения навыками по ряду показателей. Обучающийся испытывает значительные затруднения при применении навыков в новых ситуациях.</w:t>
+              <w:lastRenderedPageBreak/>
+              <w:t xml:space="preserve">Обучающийся в неполном объеме владеет приемами, методами и иными умениями, указанными в индикаторах компетенций </w:t>
+            </w:r>
+            <w:r>
+              <w:rPr>
+                <w:sz w:val="20"/>
+                <w:szCs w:val="20"/>
+                <w:lang w:eastAsia="en-US"/>
+              </w:rPr>
+              <w:lastRenderedPageBreak/>
+              <w:t>дисциплины «Владеть» (см. п. 3). Допускаются значительные ошибки, проявляется недостаточность владения навыками по ряду показателей. Обучающийся испытывает значительные затруднения при применении навыков в новых ситуациях.</w:t>
             </w:r>
           </w:p>
         </w:tc>
@@ -9599,7 +10529,17 @@
                 <w:szCs w:val="20"/>
                 <w:lang w:eastAsia="en-US"/>
               </w:rPr>
-              <w:t>Обучающийся частично владеет приемами, методами и иными умениями, указанными в индикаторах компетенций дисциплины «Владеть» (см. п. 3). Навыки освоены, но допускаются незначительные ошибки, неточности, затруднения при аналитических операциях, переносе умений на новые, нестандартные ситуации.</w:t>
+              <w:lastRenderedPageBreak/>
+              <w:t xml:space="preserve">Обучающийся частично владеет приемами, методами и иными умениями, указанными в индикаторах компетенций </w:t>
+            </w:r>
+            <w:r>
+              <w:rPr>
+                <w:sz w:val="20"/>
+                <w:szCs w:val="20"/>
+                <w:lang w:eastAsia="en-US"/>
+              </w:rPr>
+              <w:lastRenderedPageBreak/>
+              <w:t>дисциплины «Владеть» (см. п. 3). Навыки освоены, но допускаются незначительные ошибки, неточности, затруднения при аналитических операциях, переносе умений на новые, нестандартные ситуации.</w:t>
             </w:r>
           </w:p>
         </w:tc>
@@ -9629,7 +10569,17 @@
                 <w:szCs w:val="20"/>
                 <w:lang w:eastAsia="en-US"/>
               </w:rPr>
-              <w:t>Обучающийся в полном объеме владеет приемами, методами и иными умениями, указанными в индикаторах компетенций дисциплины «Владеть» (см. п. 3). Свободно применяет полученные навыки в ситуациях повышенной сложности.</w:t>
+              <w:lastRenderedPageBreak/>
+              <w:t xml:space="preserve">Обучающийся в полном объеме владеет приемами, методами и иными умениями, указанными в </w:t>
+            </w:r>
+            <w:r>
+              <w:rPr>
+                <w:sz w:val="20"/>
+                <w:szCs w:val="20"/>
+                <w:lang w:eastAsia="en-US"/>
+              </w:rPr>
+              <w:lastRenderedPageBreak/>
+              <w:t>индикаторах компетенций дисциплины «Владеть» (см. п. 3). Свободно применяет полученные навыки в ситуациях повышенной сложности.</w:t>
             </w:r>
           </w:p>
         </w:tc>
@@ -10121,7 +11071,6 @@
                 <w:bdr w:val="none" w:sz="0" w:space="0" w:color="auto" w:frame="1"/>
                 <w:lang w:val="en-US"/>
               </w:rPr>
-              <w:lastRenderedPageBreak/>
               <w:t>{{ mark</w:t>
             </w:r>
             <w:proofErr w:type="gramEnd"/>
@@ -10222,7 +11171,23 @@
                 <w:bdr w:val="none" w:sz="0" w:space="0" w:color="auto" w:frame="1"/>
                 <w:lang w:val="en-US"/>
               </w:rPr>
-              <w:t>{% endfor %}</w:t>
+              <w:t xml:space="preserve">{% </w:t>
+            </w:r>
+            <w:proofErr w:type="spellStart"/>
+            <w:r>
+              <w:rPr>
+                <w:bdr w:val="none" w:sz="0" w:space="0" w:color="auto" w:frame="1"/>
+                <w:lang w:val="en-US"/>
+              </w:rPr>
+              <w:t>endfor</w:t>
+            </w:r>
+            <w:proofErr w:type="spellEnd"/>
+            <w:r>
+              <w:rPr>
+                <w:bdr w:val="none" w:sz="0" w:space="0" w:color="auto" w:frame="1"/>
+                <w:lang w:val="en-US"/>
+              </w:rPr>
+              <w:t xml:space="preserve"> %}</w:t>
             </w:r>
           </w:p>
         </w:tc>
@@ -10256,6 +11221,7 @@
           <w:sz w:val="28"/>
           <w:szCs w:val="28"/>
         </w:rPr>
+        <w:lastRenderedPageBreak/>
         <w:t>Фонд оценочных средств представлены в Приложении 2 к рабочей программе</w:t>
       </w:r>
       <w:r>
@@ -10449,6 +11415,7 @@
         </w:rPr>
         <w:t xml:space="preserve">literature %}{% if books == ‘main’ %}{% for book in </w:t>
       </w:r>
+      <w:proofErr w:type="spellStart"/>
       <w:r>
         <w:rPr>
           <w:b/>
@@ -10479,6 +11446,7 @@
         </w:rPr>
         <w:t>main</w:t>
       </w:r>
+      <w:proofErr w:type="spellEnd"/>
       <w:r>
         <w:rPr>
           <w:b/>
@@ -10574,6 +11542,7 @@
         </w:rPr>
         <w:t xml:space="preserve">{% </w:t>
       </w:r>
+      <w:proofErr w:type="spellStart"/>
       <w:r>
         <w:rPr>
           <w:rFonts w:ascii="Times" w:eastAsia="Times" w:hAnsi="Times"/>
@@ -10585,6 +11554,7 @@
         </w:rPr>
         <w:t>endfor</w:t>
       </w:r>
+      <w:proofErr w:type="spellEnd"/>
       <w:r>
         <w:rPr>
           <w:rFonts w:ascii="Times" w:eastAsia="Times" w:hAnsi="Times"/>
@@ -10608,6 +11578,7 @@
         </w:rPr>
         <w:t xml:space="preserve">{% </w:t>
       </w:r>
+      <w:proofErr w:type="spellStart"/>
       <w:r>
         <w:rPr>
           <w:rFonts w:ascii="Times New Roman" w:eastAsia="Times New Roman" w:hAnsi="Times New Roman" w:cs="Times New Roman"/>
@@ -10620,6 +11591,7 @@
         </w:rPr>
         <w:t>elif</w:t>
       </w:r>
+      <w:proofErr w:type="spellEnd"/>
       <w:r>
         <w:rPr>
           <w:rFonts w:ascii="Times New Roman" w:eastAsia="Times New Roman" w:hAnsi="Times New Roman" w:cs="Times New Roman"/>
@@ -10802,6 +11774,7 @@
         </w:rPr>
         <w:t xml:space="preserve"> </w:t>
       </w:r>
+      <w:proofErr w:type="spellStart"/>
       <w:r>
         <w:rPr>
           <w:b/>
@@ -10832,6 +11805,7 @@
         </w:rPr>
         <w:t>additional</w:t>
       </w:r>
+      <w:proofErr w:type="spellEnd"/>
       <w:r>
         <w:rPr>
           <w:b/>
@@ -10914,6 +11888,7 @@
         </w:rPr>
         <w:t xml:space="preserve">{% </w:t>
       </w:r>
+      <w:proofErr w:type="spellStart"/>
       <w:r>
         <w:rPr>
           <w:rFonts w:ascii="Times" w:eastAsia="Times" w:hAnsi="Times"/>
@@ -10925,6 +11900,7 @@
         </w:rPr>
         <w:t>endfor</w:t>
       </w:r>
+      <w:proofErr w:type="spellEnd"/>
       <w:r>
         <w:rPr>
           <w:rFonts w:ascii="Times" w:eastAsia="Times" w:hAnsi="Times"/>
@@ -11082,6 +12058,7 @@
         </w:rPr>
         <w:t>.</w:t>
       </w:r>
+      <w:proofErr w:type="spellStart"/>
       <w:r>
         <w:rPr>
           <w:b/>
@@ -11091,6 +12068,7 @@
         </w:rPr>
         <w:t>digital</w:t>
       </w:r>
+      <w:proofErr w:type="spellEnd"/>
       <w:r>
         <w:rPr>
           <w:b/>
@@ -11173,6 +12151,7 @@
         </w:rPr>
         <w:t xml:space="preserve">{% </w:t>
       </w:r>
+      <w:proofErr w:type="spellStart"/>
       <w:r>
         <w:rPr>
           <w:rFonts w:ascii="Times" w:eastAsia="Times" w:hAnsi="Times"/>
@@ -11184,6 +12163,7 @@
         </w:rPr>
         <w:t>endfor</w:t>
       </w:r>
+      <w:proofErr w:type="spellEnd"/>
       <w:r>
         <w:rPr>
           <w:rFonts w:ascii="Times" w:eastAsia="Times" w:hAnsi="Times"/>
@@ -11221,7 +12201,25 @@
           <w:rFonts w:eastAsiaTheme="majorEastAsia"/>
           <w:lang w:val="en-US"/>
         </w:rPr>
-        <w:t>{% endfor %}</w:t>
+        <w:t xml:space="preserve">{% </w:t>
+      </w:r>
+      <w:proofErr w:type="spellStart"/>
+      <w:r>
+        <w:rPr>
+          <w:rStyle w:val="af3"/>
+          <w:rFonts w:eastAsiaTheme="majorEastAsia"/>
+          <w:lang w:val="en-US"/>
+        </w:rPr>
+        <w:t>endfor</w:t>
+      </w:r>
+      <w:proofErr w:type="spellEnd"/>
+      <w:r>
+        <w:rPr>
+          <w:rStyle w:val="af3"/>
+          <w:rFonts w:eastAsiaTheme="majorEastAsia"/>
+          <w:lang w:val="en-US"/>
+        </w:rPr>
+        <w:t xml:space="preserve"> %}</w:t>
       </w:r>
     </w:p>
     <w:p>
@@ -11440,7 +12438,25 @@
           <w:szCs w:val="28"/>
           <w:lang w:val="en-US"/>
         </w:rPr>
-        <w:t xml:space="preserve"> }}{% endfor %}</w:t>
+        <w:t xml:space="preserve"> }}{% </w:t>
+      </w:r>
+      <w:proofErr w:type="spellStart"/>
+      <w:r>
+        <w:rPr>
+          <w:sz w:val="28"/>
+          <w:szCs w:val="28"/>
+          <w:lang w:val="en-US"/>
+        </w:rPr>
+        <w:t>endfor</w:t>
+      </w:r>
+      <w:proofErr w:type="spellEnd"/>
+      <w:r>
+        <w:rPr>
+          <w:sz w:val="28"/>
+          <w:szCs w:val="28"/>
+          <w:lang w:val="en-US"/>
+        </w:rPr>
+        <w:t xml:space="preserve"> %}</w:t>
       </w:r>
     </w:p>
     <w:p>
@@ -11571,7 +12587,17 @@
           <w:sz w:val="28"/>
           <w:szCs w:val="28"/>
         </w:rPr>
-        <w:t xml:space="preserve">В процессе самостоятельной работы студенты закрепляют и углубляют знания, полученные во время аудиторных занятий, дорабатывают конспекты и записи, готовятся к проведению и обрабатывают результаты лабораторных работ, готовятся к промежуточной аттестации, а также самостоятельно изучают отдельные темы учебной программы. </w:t>
+        <w:t xml:space="preserve">В процессе самостоятельной работы студенты закрепляют и углубляют знания, полученные во время аудиторных занятий, дорабатывают конспекты и записи, готовятся к проведению и обрабатывают результаты лабораторных </w:t>
+      </w:r>
+      <w:r>
+        <w:rPr>
+          <w:rStyle w:val="FontStyle86"/>
+          <w:rFonts w:eastAsia="Arial Unicode MS"/>
+          <w:sz w:val="28"/>
+          <w:szCs w:val="28"/>
+        </w:rPr>
+        <w:lastRenderedPageBreak/>
+        <w:t xml:space="preserve">работ, готовятся к промежуточной аттестации, а также самостоятельно изучают отдельные темы учебной программы. </w:t>
       </w:r>
     </w:p>
     <w:p>
@@ -11691,7 +12717,91 @@
           <w:sz w:val="28"/>
           <w:szCs w:val="28"/>
         </w:rPr>
-        <w:t>Критериями оценки результатов самостоятельной работы студента являются:</w:t>
+        <w:t xml:space="preserve">Критериями оценки результатов самостоятельной работы студента </w:t>
+      </w:r>
+      <w:proofErr w:type="gramStart"/>
+      <w:r>
+        <w:rPr>
+          <w:sz w:val="28"/>
+          <w:szCs w:val="28"/>
+        </w:rPr>
+        <w:t>являются:</w:t>
+      </w:r>
+      <w:r>
+        <w:rPr>
+          <w:sz w:val="28"/>
+          <w:szCs w:val="28"/>
+        </w:rPr>
+        <w:t>{</w:t>
+      </w:r>
+      <w:proofErr w:type="gramEnd"/>
+      <w:r>
+        <w:rPr>
+          <w:sz w:val="28"/>
+          <w:szCs w:val="28"/>
+        </w:rPr>
+        <w:t xml:space="preserve">% </w:t>
+      </w:r>
+      <w:r>
+        <w:rPr>
+          <w:sz w:val="28"/>
+          <w:szCs w:val="28"/>
+          <w:lang w:val="en-US"/>
+        </w:rPr>
+        <w:t>for</w:t>
+      </w:r>
+      <w:r>
+        <w:rPr>
+          <w:sz w:val="28"/>
+          <w:szCs w:val="28"/>
+        </w:rPr>
+        <w:t xml:space="preserve"> </w:t>
+      </w:r>
+      <w:r>
+        <w:rPr>
+          <w:sz w:val="28"/>
+          <w:szCs w:val="28"/>
+          <w:lang w:val="en-US"/>
+        </w:rPr>
+        <w:t>criteria</w:t>
+      </w:r>
+      <w:r>
+        <w:rPr>
+          <w:sz w:val="28"/>
+          <w:szCs w:val="28"/>
+        </w:rPr>
+        <w:t xml:space="preserve"> </w:t>
+      </w:r>
+      <w:r>
+        <w:rPr>
+          <w:sz w:val="28"/>
+          <w:szCs w:val="28"/>
+          <w:lang w:val="en-US"/>
+        </w:rPr>
+        <w:t>in</w:t>
+      </w:r>
+      <w:r>
+        <w:rPr>
+          <w:sz w:val="28"/>
+          <w:szCs w:val="28"/>
+        </w:rPr>
+        <w:t xml:space="preserve"> </w:t>
+      </w:r>
+      <w:proofErr w:type="spellStart"/>
+      <w:r>
+        <w:rPr>
+          <w:sz w:val="28"/>
+          <w:szCs w:val="28"/>
+        </w:rPr>
+        <w:t>mark_criteries</w:t>
+      </w:r>
+      <w:proofErr w:type="spellEnd"/>
+      <w:r>
+        <w:rPr>
+          <w:sz w:val="28"/>
+          <w:szCs w:val="28"/>
+        </w:rPr>
+        <w:t xml:space="preserve"> %}</w:t>
       </w:r>
     </w:p>
     <w:p>
@@ -11711,91 +12821,56 @@
           <w:szCs w:val="28"/>
         </w:rPr>
       </w:pPr>
-      <w:r>
-        <w:rPr>
-          <w:sz w:val="28"/>
-          <w:szCs w:val="28"/>
-        </w:rPr>
-        <w:t>уровень освоения студентом учебного материала;</w:t>
-      </w:r>
-    </w:p>
-    <w:p>
-      <w:pPr>
-        <w:numPr>
-          <w:ilvl w:val="0"/>
-          <w:numId w:val="17"/>
-        </w:numPr>
+      <w:proofErr w:type="gramStart"/>
+      <w:r>
+        <w:rPr>
+          <w:sz w:val="28"/>
+          <w:szCs w:val="28"/>
+          <w:lang w:val="en-US"/>
+        </w:rPr>
+        <w:t>{{ criteria</w:t>
+      </w:r>
+      <w:proofErr w:type="gramEnd"/>
+      <w:r>
+        <w:rPr>
+          <w:sz w:val="28"/>
+          <w:szCs w:val="28"/>
+          <w:lang w:val="en-US"/>
+        </w:rPr>
+        <w:t xml:space="preserve"> }}</w:t>
+      </w:r>
+      <w:r>
+        <w:rPr>
+          <w:sz w:val="28"/>
+          <w:szCs w:val="28"/>
+        </w:rPr>
+        <w:t xml:space="preserve">{% </w:t>
+      </w:r>
+      <w:proofErr w:type="spellStart"/>
+      <w:r>
+        <w:rPr>
+          <w:sz w:val="28"/>
+          <w:szCs w:val="28"/>
+          <w:lang w:val="en-US"/>
+        </w:rPr>
+        <w:t>endfor</w:t>
+      </w:r>
+      <w:proofErr w:type="spellEnd"/>
+      <w:r>
+        <w:rPr>
+          <w:sz w:val="28"/>
+          <w:szCs w:val="28"/>
+        </w:rPr>
+        <w:t xml:space="preserve"> %}</w:t>
+      </w:r>
+    </w:p>
+    <w:p>
+      <w:pPr>
         <w:tabs>
           <w:tab w:val="left" w:pos="-426"/>
           <w:tab w:val="left" w:pos="993"/>
         </w:tabs>
-        <w:ind w:left="993" w:right="-5" w:hanging="426"/>
-        <w:jc w:val="both"/>
-        <w:rPr>
-          <w:sz w:val="28"/>
-          <w:szCs w:val="28"/>
-        </w:rPr>
-      </w:pPr>
-      <w:r>
-        <w:rPr>
-          <w:sz w:val="28"/>
-          <w:szCs w:val="28"/>
-        </w:rPr>
-        <w:t>умения студента использовать теоретические знания при выполнении практических задач;</w:t>
-      </w:r>
-    </w:p>
-    <w:p>
-      <w:pPr>
-        <w:numPr>
-          <w:ilvl w:val="0"/>
-          <w:numId w:val="17"/>
-        </w:numPr>
-        <w:tabs>
-          <w:tab w:val="left" w:pos="-426"/>
-          <w:tab w:val="left" w:pos="993"/>
-        </w:tabs>
-        <w:ind w:left="993" w:right="-5" w:hanging="426"/>
-        <w:jc w:val="both"/>
-        <w:rPr>
-          <w:sz w:val="28"/>
-          <w:szCs w:val="28"/>
-        </w:rPr>
-      </w:pPr>
-      <w:r>
-        <w:rPr>
-          <w:sz w:val="28"/>
-          <w:szCs w:val="28"/>
-        </w:rPr>
-        <w:t xml:space="preserve">сформированность компетенций; </w:t>
-      </w:r>
-    </w:p>
-    <w:p>
-      <w:pPr>
-        <w:numPr>
-          <w:ilvl w:val="0"/>
-          <w:numId w:val="17"/>
-        </w:numPr>
-        <w:tabs>
-          <w:tab w:val="left" w:pos="-426"/>
-          <w:tab w:val="left" w:pos="993"/>
-        </w:tabs>
-        <w:ind w:left="993" w:right="-5" w:hanging="426"/>
-        <w:jc w:val="both"/>
-        <w:rPr>
-          <w:sz w:val="28"/>
-          <w:szCs w:val="28"/>
-        </w:rPr>
-      </w:pPr>
-      <w:r>
-        <w:rPr>
-          <w:sz w:val="28"/>
-          <w:szCs w:val="28"/>
-        </w:rPr>
-        <w:t xml:space="preserve">оформление материала в соответствии с требованиями. </w:t>
-      </w:r>
-    </w:p>
-    <w:p>
-      <w:pPr>
+        <w:ind w:left="567" w:right="-5"/>
         <w:jc w:val="both"/>
         <w:rPr>
           <w:sz w:val="28"/>
@@ -11845,8 +12920,17 @@
           <w:sz w:val="28"/>
           <w:szCs w:val="28"/>
         </w:rPr>
-        <w:t>{{ program</w:t>
-      </w:r>
+        <w:t xml:space="preserve">{{ </w:t>
+      </w:r>
+      <w:proofErr w:type="spellStart"/>
+      <w:r>
+        <w:rPr>
+          <w:sz w:val="28"/>
+          <w:szCs w:val="28"/>
+        </w:rPr>
+        <w:t>program</w:t>
+      </w:r>
+      <w:proofErr w:type="spellEnd"/>
       <w:proofErr w:type="gramEnd"/>
       <w:r>
         <w:rPr>
@@ -11888,12 +12972,21 @@
           <w:szCs w:val="28"/>
         </w:rPr>
       </w:pPr>
-      <w:r>
-        <w:rPr>
-          <w:sz w:val="28"/>
-          <w:szCs w:val="28"/>
-        </w:rPr>
-        <w:t>Речеведческая направленность курса предполагает преимущественно практический характер аудиторных занятий, однако преподавателю необходимо снабдить студентов основными теоретическими сведениями, базовыми понятиями курса, рекомендовать необходимую словарную и справочную литературу, интернет-ресурсы.</w:t>
+      <w:proofErr w:type="spellStart"/>
+      <w:r>
+        <w:rPr>
+          <w:sz w:val="28"/>
+          <w:szCs w:val="28"/>
+        </w:rPr>
+        <w:t>Речеведческая</w:t>
+      </w:r>
+      <w:proofErr w:type="spellEnd"/>
+      <w:r>
+        <w:rPr>
+          <w:sz w:val="28"/>
+          <w:szCs w:val="28"/>
+        </w:rPr>
+        <w:t xml:space="preserve"> направленность курса предполагает преимущественно практический характер аудиторных занятий, однако преподавателю необходимо снабдить студентов основными теоретическими сведениями, базовыми понятиями курса, рекомендовать необходимую словарную и справочную литературу, интернет-ресурсы.</w:t>
       </w:r>
     </w:p>
     <w:p>
@@ -11974,7 +13067,6 @@
           <w:sz w:val="28"/>
           <w:szCs w:val="28"/>
         </w:rPr>
-        <w:lastRenderedPageBreak/>
         <w:t>уточнение ролевых связей и коммуникативных намерений участников речевого общения;</w:t>
       </w:r>
     </w:p>
@@ -12056,7 +13148,47 @@
           <w:sz w:val="28"/>
           <w:szCs w:val="28"/>
         </w:rPr>
-        <w:t>Соответственно организация практических занятий предполагает использование активно-деятельностных форм обучения: работа в парах (спаринг-партнерство) и микрогруппах, выполнение индивидуальных и коллективных заданий разного типа и разного уровня сложности, творческих заданий, организация поисковой и эвристической деятельности, решение разнообразных коммуникативных задач, связанных, в том числе с будущей профессиональной деятельностью.</w:t>
+        <w:t>Соответственно организация практических занятий предполагает использование активно-деятельностных форм обучения: работа в парах (</w:t>
+      </w:r>
+      <w:proofErr w:type="spellStart"/>
+      <w:r>
+        <w:rPr>
+          <w:sz w:val="28"/>
+          <w:szCs w:val="28"/>
+        </w:rPr>
+        <w:t>спаринг</w:t>
+      </w:r>
+      <w:proofErr w:type="spellEnd"/>
+      <w:r>
+        <w:rPr>
+          <w:sz w:val="28"/>
+          <w:szCs w:val="28"/>
+        </w:rPr>
+        <w:t xml:space="preserve">-партнерство) и </w:t>
+      </w:r>
+      <w:proofErr w:type="spellStart"/>
+      <w:r>
+        <w:rPr>
+          <w:sz w:val="28"/>
+          <w:szCs w:val="28"/>
+        </w:rPr>
+        <w:t>микрогруппах</w:t>
+      </w:r>
+      <w:proofErr w:type="spellEnd"/>
+      <w:r>
+        <w:rPr>
+          <w:sz w:val="28"/>
+          <w:szCs w:val="28"/>
+        </w:rPr>
+        <w:t xml:space="preserve">, выполнение индивидуальных и коллективных заданий разного типа и разного уровня сложности, творческих заданий, организация поисковой и эвристической деятельности, решение </w:t>
+      </w:r>
+      <w:r>
+        <w:rPr>
+          <w:sz w:val="28"/>
+          <w:szCs w:val="28"/>
+        </w:rPr>
+        <w:lastRenderedPageBreak/>
+        <w:t>разнообразных коммуникативных задач, связанных, в том числе с будущей профессиональной деятельностью.</w:t>
       </w:r>
     </w:p>
     <w:p>
@@ -12681,7 +13813,29 @@
           <w:szCs w:val="28"/>
           <w:lang w:val="en-US"/>
         </w:rPr>
-        <w:t>, total_hours = 0</w:t>
+        <w:t xml:space="preserve">, </w:t>
+      </w:r>
+      <w:proofErr w:type="spellStart"/>
+      <w:r>
+        <w:rPr>
+          <w:i/>
+          <w:color w:val="000000" w:themeColor="text1"/>
+          <w:sz w:val="28"/>
+          <w:szCs w:val="28"/>
+          <w:lang w:val="en-US"/>
+        </w:rPr>
+        <w:t>total_hours</w:t>
+      </w:r>
+      <w:proofErr w:type="spellEnd"/>
+      <w:r>
+        <w:rPr>
+          <w:i/>
+          <w:color w:val="000000" w:themeColor="text1"/>
+          <w:sz w:val="28"/>
+          <w:szCs w:val="28"/>
+          <w:lang w:val="en-US"/>
+        </w:rPr>
+        <w:t xml:space="preserve"> = 0</w:t>
       </w:r>
       <w:r>
         <w:rPr>
@@ -13475,6 +14629,7 @@
                 <w:szCs w:val="22"/>
               </w:rPr>
             </w:pPr>
+            <w:proofErr w:type="spellStart"/>
             <w:r>
               <w:rPr>
                 <w:rStyle w:val="af3"/>
@@ -13486,6 +14641,7 @@
               </w:rPr>
               <w:t>Рефер</w:t>
             </w:r>
+            <w:proofErr w:type="spellEnd"/>
           </w:p>
         </w:tc>
         <w:tc>
@@ -13728,9 +14884,9 @@
                 <w:bdr w:val="none" w:sz="0" w:space="0" w:color="auto" w:frame="1"/>
                 <w:lang w:val="en-US"/>
               </w:rPr>
-              <w:t>{{ ns</w:t>
-            </w:r>
-            <w:proofErr w:type="gramEnd"/>
+              <w:t xml:space="preserve">{{ </w:t>
+            </w:r>
+            <w:proofErr w:type="spellStart"/>
             <w:r>
               <w:rPr>
                 <w:b/>
@@ -13739,7 +14895,29 @@
                 <w:bdr w:val="none" w:sz="0" w:space="0" w:color="auto" w:frame="1"/>
                 <w:lang w:val="en-US"/>
               </w:rPr>
-              <w:t>.number}}</w:t>
+              <w:t>ns</w:t>
+            </w:r>
+            <w:proofErr w:type="gramEnd"/>
+            <w:r>
+              <w:rPr>
+                <w:b/>
+                <w:bCs/>
+                <w:color w:val="000000" w:themeColor="text1"/>
+                <w:bdr w:val="none" w:sz="0" w:space="0" w:color="auto" w:frame="1"/>
+                <w:lang w:val="en-US"/>
+              </w:rPr>
+              <w:t>.number</w:t>
+            </w:r>
+            <w:proofErr w:type="spellEnd"/>
+            <w:r>
+              <w:rPr>
+                <w:b/>
+                <w:bCs/>
+                <w:color w:val="000000" w:themeColor="text1"/>
+                <w:bdr w:val="none" w:sz="0" w:space="0" w:color="auto" w:frame="1"/>
+                <w:lang w:val="en-US"/>
+              </w:rPr>
+              <w:t>}}</w:t>
             </w:r>
             <w:r>
               <w:rPr>
@@ -13823,17 +15001,27 @@
                 <w:bdr w:val="none" w:sz="0" w:space="0" w:color="auto" w:frame="1"/>
                 <w:lang w:val="en-US"/>
               </w:rPr>
-              <w:t>{{ section</w:t>
-            </w:r>
-            <w:proofErr w:type="gramEnd"/>
+              <w:t xml:space="preserve">{{ </w:t>
+            </w:r>
+            <w:proofErr w:type="spellStart"/>
             <w:r>
               <w:rPr>
                 <w:rFonts w:eastAsia="Cambria" w:cs="Cambria"/>
                 <w:bdr w:val="none" w:sz="0" w:space="0" w:color="auto" w:frame="1"/>
                 <w:lang w:val="en-US"/>
               </w:rPr>
+              <w:t>section</w:t>
+            </w:r>
+            <w:proofErr w:type="gramEnd"/>
+            <w:r>
+              <w:rPr>
+                <w:rFonts w:eastAsia="Cambria" w:cs="Cambria"/>
+                <w:bdr w:val="none" w:sz="0" w:space="0" w:color="auto" w:frame="1"/>
+                <w:lang w:val="en-US"/>
+              </w:rPr>
               <w:t>.semester</w:t>
             </w:r>
+            <w:proofErr w:type="spellEnd"/>
             <w:r>
               <w:rPr>
                 <w:rFonts w:eastAsia="Cambria" w:cs="Cambria"/>
@@ -13878,15 +15066,31 @@
                 <w:rStyle w:val="af3"/>
                 <w:lang w:val="en-US"/>
               </w:rPr>
-              <w:t>{{ section</w:t>
-            </w:r>
-            <w:proofErr w:type="gramEnd"/>
+              <w:t xml:space="preserve">{{ </w:t>
+            </w:r>
+            <w:proofErr w:type="spellStart"/>
             <w:r>
               <w:rPr>
                 <w:rStyle w:val="af3"/>
                 <w:lang w:val="en-US"/>
               </w:rPr>
-              <w:t>.week }}</w:t>
+              <w:t>section</w:t>
+            </w:r>
+            <w:proofErr w:type="gramEnd"/>
+            <w:r>
+              <w:rPr>
+                <w:rStyle w:val="af3"/>
+                <w:lang w:val="en-US"/>
+              </w:rPr>
+              <w:t>.week</w:t>
+            </w:r>
+            <w:proofErr w:type="spellEnd"/>
+            <w:r>
+              <w:rPr>
+                <w:rStyle w:val="af3"/>
+                <w:lang w:val="en-US"/>
+              </w:rPr>
+              <w:t xml:space="preserve"> }}</w:t>
             </w:r>
           </w:p>
         </w:tc>
@@ -14320,6 +15524,7 @@
               </w:rPr>
               <w:t xml:space="preserve">{% set </w:t>
             </w:r>
+            <w:proofErr w:type="spellStart"/>
             <w:proofErr w:type="gramStart"/>
             <w:r>
               <w:rPr>
@@ -14332,6 +15537,7 @@
               </w:rPr>
               <w:t>ns.number</w:t>
             </w:r>
+            <w:proofErr w:type="spellEnd"/>
             <w:proofErr w:type="gramEnd"/>
             <w:r>
               <w:rPr>
@@ -14342,8 +15548,9 @@
                 <w:bdr w:val="none" w:sz="0" w:space="0" w:color="auto" w:frame="1"/>
                 <w:lang w:val="en-US"/>
               </w:rPr>
-              <w:t xml:space="preserve"> = ns.number + 1 %}</w:t>
-            </w:r>
+              <w:t xml:space="preserve"> = </w:t>
+            </w:r>
+            <w:proofErr w:type="spellStart"/>
             <w:r>
               <w:rPr>
                 <w:bCs/>
@@ -14353,7 +15560,78 @@
                 <w:bdr w:val="none" w:sz="0" w:space="0" w:color="auto" w:frame="1"/>
                 <w:lang w:val="en-US"/>
               </w:rPr>
-              <w:t>{% set ns.total_hours = ns.total_hours + section.1 %}</w:t>
+              <w:t>ns.number</w:t>
+            </w:r>
+            <w:proofErr w:type="spellEnd"/>
+            <w:r>
+              <w:rPr>
+                <w:bCs/>
+                <w:color w:val="000000" w:themeColor="text1"/>
+                <w:sz w:val="28"/>
+                <w:szCs w:val="28"/>
+                <w:bdr w:val="none" w:sz="0" w:space="0" w:color="auto" w:frame="1"/>
+                <w:lang w:val="en-US"/>
+              </w:rPr>
+              <w:t xml:space="preserve"> + 1 %}</w:t>
+            </w:r>
+            <w:r>
+              <w:rPr>
+                <w:bCs/>
+                <w:color w:val="000000" w:themeColor="text1"/>
+                <w:sz w:val="28"/>
+                <w:szCs w:val="28"/>
+                <w:bdr w:val="none" w:sz="0" w:space="0" w:color="auto" w:frame="1"/>
+                <w:lang w:val="en-US"/>
+              </w:rPr>
+              <w:t xml:space="preserve">{% set </w:t>
+            </w:r>
+            <w:proofErr w:type="spellStart"/>
+            <w:r>
+              <w:rPr>
+                <w:bCs/>
+                <w:color w:val="000000" w:themeColor="text1"/>
+                <w:sz w:val="28"/>
+                <w:szCs w:val="28"/>
+                <w:bdr w:val="none" w:sz="0" w:space="0" w:color="auto" w:frame="1"/>
+                <w:lang w:val="en-US"/>
+              </w:rPr>
+              <w:t>ns.total_hours</w:t>
+            </w:r>
+            <w:proofErr w:type="spellEnd"/>
+            <w:r>
+              <w:rPr>
+                <w:bCs/>
+                <w:color w:val="000000" w:themeColor="text1"/>
+                <w:sz w:val="28"/>
+                <w:szCs w:val="28"/>
+                <w:bdr w:val="none" w:sz="0" w:space="0" w:color="auto" w:frame="1"/>
+                <w:lang w:val="en-US"/>
+              </w:rPr>
+              <w:t xml:space="preserve"> = </w:t>
+            </w:r>
+            <w:proofErr w:type="spellStart"/>
+            <w:r>
+              <w:rPr>
+                <w:bCs/>
+                <w:color w:val="000000" w:themeColor="text1"/>
+                <w:sz w:val="28"/>
+                <w:szCs w:val="28"/>
+                <w:bdr w:val="none" w:sz="0" w:space="0" w:color="auto" w:frame="1"/>
+                <w:lang w:val="en-US"/>
+              </w:rPr>
+              <w:t>ns.total_hours</w:t>
+            </w:r>
+            <w:proofErr w:type="spellEnd"/>
+            <w:r>
+              <w:rPr>
+                <w:bCs/>
+                <w:color w:val="000000" w:themeColor="text1"/>
+                <w:sz w:val="28"/>
+                <w:szCs w:val="28"/>
+                <w:bdr w:val="none" w:sz="0" w:space="0" w:color="auto" w:frame="1"/>
+                <w:lang w:val="en-US"/>
+              </w:rPr>
+              <w:t xml:space="preserve"> + section.1 %}</w:t>
             </w:r>
           </w:p>
           <w:p>
@@ -14397,7 +15675,31 @@
                 <w:bdr w:val="none" w:sz="0" w:space="0" w:color="auto" w:frame="1"/>
                 <w:lang w:val="en-US"/>
               </w:rPr>
-              <w:t>% endfor %}</w:t>
+              <w:t xml:space="preserve">% </w:t>
+            </w:r>
+            <w:proofErr w:type="spellStart"/>
+            <w:r>
+              <w:rPr>
+                <w:bCs/>
+                <w:color w:val="000000" w:themeColor="text1"/>
+                <w:sz w:val="28"/>
+                <w:szCs w:val="28"/>
+                <w:bdr w:val="none" w:sz="0" w:space="0" w:color="auto" w:frame="1"/>
+                <w:lang w:val="en-US"/>
+              </w:rPr>
+              <w:t>endfor</w:t>
+            </w:r>
+            <w:proofErr w:type="spellEnd"/>
+            <w:r>
+              <w:rPr>
+                <w:bCs/>
+                <w:color w:val="000000" w:themeColor="text1"/>
+                <w:sz w:val="28"/>
+                <w:szCs w:val="28"/>
+                <w:bdr w:val="none" w:sz="0" w:space="0" w:color="auto" w:frame="1"/>
+                <w:lang w:val="en-US"/>
+              </w:rPr>
+              <w:t xml:space="preserve"> %}</w:t>
             </w:r>
           </w:p>
         </w:tc>
@@ -14585,6 +15887,7 @@
               </w:rPr>
               <w:t xml:space="preserve">{{ </w:t>
             </w:r>
+            <w:proofErr w:type="spellStart"/>
             <w:r>
               <w:rPr>
                 <w:sz w:val="28"/>
@@ -14600,7 +15903,16 @@
                 <w:szCs w:val="28"/>
                 <w:lang w:val="en-US"/>
               </w:rPr>
-              <w:t xml:space="preserve">.total_hours </w:t>
+              <w:t>.total_hours</w:t>
+            </w:r>
+            <w:proofErr w:type="spellEnd"/>
+            <w:r>
+              <w:rPr>
+                <w:sz w:val="28"/>
+                <w:szCs w:val="28"/>
+                <w:lang w:val="en-US"/>
+              </w:rPr>
+              <w:t xml:space="preserve"> </w:t>
             </w:r>
             <w:r>
               <w:rPr>
@@ -14649,6 +15961,7 @@
               </w:rPr>
               <w:t xml:space="preserve">{{ </w:t>
             </w:r>
+            <w:proofErr w:type="spellStart"/>
             <w:r>
               <w:rPr>
                 <w:sz w:val="28"/>
@@ -14664,7 +15977,16 @@
                 <w:szCs w:val="28"/>
                 <w:lang w:val="en-US"/>
               </w:rPr>
-              <w:t xml:space="preserve">.total_hours </w:t>
+              <w:t>.total_hours</w:t>
+            </w:r>
+            <w:proofErr w:type="spellEnd"/>
+            <w:r>
+              <w:rPr>
+                <w:sz w:val="28"/>
+                <w:szCs w:val="28"/>
+                <w:lang w:val="en-US"/>
+              </w:rPr>
+              <w:t xml:space="preserve"> </w:t>
             </w:r>
             <w:r>
               <w:rPr>
@@ -14921,6 +16243,7 @@
               </w:rPr>
               <w:t>= ‘</w:t>
             </w:r>
+            <w:proofErr w:type="spellStart"/>
             <w:r>
               <w:rPr>
                 <w:rStyle w:val="af3"/>
@@ -14930,6 +16253,7 @@
               </w:rPr>
               <w:t>зачет</w:t>
             </w:r>
+            <w:proofErr w:type="spellEnd"/>
             <w:r>
               <w:rPr>
                 <w:rStyle w:val="af3"/>
@@ -15894,7 +17218,25 @@
           <w:sz w:val="28"/>
           <w:szCs w:val="28"/>
         </w:rPr>
-        <w:t>к.ф.н., доцент Змазнева О.А.</w:t>
+        <w:t xml:space="preserve">к.ф.н., доцент </w:t>
+      </w:r>
+      <w:proofErr w:type="spellStart"/>
+      <w:r>
+        <w:rPr>
+          <w:b/>
+          <w:sz w:val="28"/>
+          <w:szCs w:val="28"/>
+        </w:rPr>
+        <w:t>Змазнева</w:t>
+      </w:r>
+      <w:proofErr w:type="spellEnd"/>
+      <w:r>
+        <w:rPr>
+          <w:b/>
+          <w:sz w:val="28"/>
+          <w:szCs w:val="28"/>
+        </w:rPr>
+        <w:t xml:space="preserve"> О.А.</w:t>
       </w:r>
     </w:p>
     <w:p>
@@ -15964,7 +17306,16 @@
           <w:sz w:val="28"/>
           <w:szCs w:val="28"/>
         </w:rPr>
-        <w:t>{{ current</w:t>
+        <w:t xml:space="preserve">{{ </w:t>
+      </w:r>
+      <w:proofErr w:type="spellStart"/>
+      <w:r>
+        <w:rPr>
+          <w:b/>
+          <w:sz w:val="28"/>
+          <w:szCs w:val="28"/>
+        </w:rPr>
+        <w:t>current</w:t>
       </w:r>
       <w:proofErr w:type="gramEnd"/>
       <w:r>
@@ -15973,7 +17324,16 @@
           <w:sz w:val="28"/>
           <w:szCs w:val="28"/>
         </w:rPr>
-        <w:t>_year }}</w:t>
+        <w:t>_year</w:t>
+      </w:r>
+      <w:proofErr w:type="spellEnd"/>
+      <w:r>
+        <w:rPr>
+          <w:b/>
+          <w:sz w:val="28"/>
+          <w:szCs w:val="28"/>
+        </w:rPr>
+        <w:t xml:space="preserve"> }}</w:t>
       </w:r>
     </w:p>
     <w:p>
@@ -16072,6 +17432,7 @@
               </w:rPr>
               <w:t xml:space="preserve">{{ </w:t>
             </w:r>
+            <w:proofErr w:type="spellStart"/>
             <w:r>
               <w:rPr>
                 <w:b/>
@@ -16109,6 +17470,7 @@
               </w:rPr>
               <w:t>|upper</w:t>
             </w:r>
+            <w:proofErr w:type="spellEnd"/>
             <w:r>
               <w:rPr>
                 <w:b/>
@@ -19188,14 +20550,28 @@
         <w:rPr>
           <w:b/>
         </w:rPr>
-        <w:t>{{ program</w:t>
+        <w:t xml:space="preserve">{{ </w:t>
+      </w:r>
+      <w:proofErr w:type="spellStart"/>
+      <w:r>
+        <w:rPr>
+          <w:b/>
+        </w:rPr>
+        <w:t>program</w:t>
       </w:r>
       <w:proofErr w:type="gramEnd"/>
       <w:r>
         <w:rPr>
           <w:b/>
         </w:rPr>
-        <w:t>_name }}</w:t>
+        <w:t>_name</w:t>
+      </w:r>
+      <w:proofErr w:type="spellEnd"/>
+      <w:r>
+        <w:rPr>
+          <w:b/>
+        </w:rPr>
+        <w:t xml:space="preserve"> }}</w:t>
       </w:r>
       <w:r>
         <w:rPr>
@@ -20783,6 +22159,7 @@
           <w:szCs w:val="28"/>
         </w:rPr>
       </w:pPr>
+      <w:proofErr w:type="spellStart"/>
       <w:r>
         <w:rPr>
           <w:rFonts w:eastAsia="Calibri"/>
@@ -20790,7 +22167,57 @@
           <w:sz w:val="28"/>
           <w:szCs w:val="28"/>
         </w:rPr>
-        <w:t xml:space="preserve">Коммуникативный, информативный и психологический аспекты речи. </w:t>
+        <w:t>Коммуникативныи</w:t>
+      </w:r>
+      <w:proofErr w:type="spellEnd"/>
+      <w:r>
+        <w:rPr>
+          <w:rFonts w:eastAsia="Calibri"/>
+          <w:color w:val="000000" w:themeColor="text1"/>
+          <w:sz w:val="28"/>
+          <w:szCs w:val="28"/>
+        </w:rPr>
+        <w:t xml:space="preserve">̆, </w:t>
+      </w:r>
+      <w:proofErr w:type="spellStart"/>
+      <w:r>
+        <w:rPr>
+          <w:rFonts w:eastAsia="Calibri"/>
+          <w:color w:val="000000" w:themeColor="text1"/>
+          <w:sz w:val="28"/>
+          <w:szCs w:val="28"/>
+        </w:rPr>
+        <w:t>информативныи</w:t>
+      </w:r>
+      <w:proofErr w:type="spellEnd"/>
+      <w:r>
+        <w:rPr>
+          <w:rFonts w:eastAsia="Calibri"/>
+          <w:color w:val="000000" w:themeColor="text1"/>
+          <w:sz w:val="28"/>
+          <w:szCs w:val="28"/>
+        </w:rPr>
+        <w:t xml:space="preserve">̆ и </w:t>
+      </w:r>
+      <w:proofErr w:type="spellStart"/>
+      <w:r>
+        <w:rPr>
+          <w:rFonts w:eastAsia="Calibri"/>
+          <w:color w:val="000000" w:themeColor="text1"/>
+          <w:sz w:val="28"/>
+          <w:szCs w:val="28"/>
+        </w:rPr>
+        <w:t>психологическии</w:t>
+      </w:r>
+      <w:proofErr w:type="spellEnd"/>
+      <w:r>
+        <w:rPr>
+          <w:rFonts w:eastAsia="Calibri"/>
+          <w:color w:val="000000" w:themeColor="text1"/>
+          <w:sz w:val="28"/>
+          <w:szCs w:val="28"/>
+        </w:rPr>
+        <w:t xml:space="preserve">̆ аспекты речи. </w:t>
       </w:r>
       <w:r>
         <w:rPr>
@@ -21428,6 +22855,7 @@
           <w:szCs w:val="28"/>
         </w:rPr>
       </w:pPr>
+      <w:proofErr w:type="spellStart"/>
       <w:proofErr w:type="gramStart"/>
       <w:r>
         <w:rPr>
@@ -21436,7 +22864,16 @@
           <w:szCs w:val="28"/>
         </w:rPr>
         <w:lastRenderedPageBreak/>
-        <w:t>Копирайтнг,  веб</w:t>
+        <w:t>Копирайтнг</w:t>
+      </w:r>
+      <w:proofErr w:type="spellEnd"/>
+      <w:r>
+        <w:rPr>
+          <w:color w:val="000000" w:themeColor="text1"/>
+          <w:sz w:val="28"/>
+          <w:szCs w:val="28"/>
+        </w:rPr>
+        <w:t>,  веб</w:t>
       </w:r>
       <w:proofErr w:type="gramEnd"/>
       <w:r>
@@ -21445,7 +22882,25 @@
           <w:sz w:val="28"/>
           <w:szCs w:val="28"/>
         </w:rPr>
-        <w:t>-райтинг – цели и задачи. (ОПК-3)</w:t>
+        <w:t>-</w:t>
+      </w:r>
+      <w:proofErr w:type="spellStart"/>
+      <w:r>
+        <w:rPr>
+          <w:color w:val="000000" w:themeColor="text1"/>
+          <w:sz w:val="28"/>
+          <w:szCs w:val="28"/>
+        </w:rPr>
+        <w:t>райтинг</w:t>
+      </w:r>
+      <w:proofErr w:type="spellEnd"/>
+      <w:r>
+        <w:rPr>
+          <w:color w:val="000000" w:themeColor="text1"/>
+          <w:sz w:val="28"/>
+          <w:szCs w:val="28"/>
+        </w:rPr>
+        <w:t xml:space="preserve"> – цели и задачи. (ОПК-3)</w:t>
       </w:r>
     </w:p>
     <w:p>
@@ -22657,7 +24112,25 @@
           <w:sz w:val="28"/>
           <w:szCs w:val="28"/>
         </w:rPr>
-        <w:t xml:space="preserve">формирование навыков подготовки к выстыплениям, умений контролировать свое поведение, вербальное </w:t>
+        <w:t xml:space="preserve">формирование навыков подготовки к </w:t>
+      </w:r>
+      <w:proofErr w:type="spellStart"/>
+      <w:r>
+        <w:rPr>
+          <w:rFonts w:cs="Times New Roman"/>
+          <w:sz w:val="28"/>
+          <w:szCs w:val="28"/>
+        </w:rPr>
+        <w:t>выстыплениям</w:t>
+      </w:r>
+      <w:proofErr w:type="spellEnd"/>
+      <w:r>
+        <w:rPr>
+          <w:rFonts w:cs="Times New Roman"/>
+          <w:sz w:val="28"/>
+          <w:szCs w:val="28"/>
+        </w:rPr>
+        <w:t xml:space="preserve">, умений контролировать свое поведение, вербальное </w:t>
       </w:r>
       <w:proofErr w:type="gramStart"/>
       <w:r>
@@ -23384,7 +24857,39 @@
           <w:sz w:val="28"/>
           <w:szCs w:val="28"/>
         </w:rPr>
-        <w:t>Контент презентации. Райтинг, копирайтинг, рерайтинг, компрессия текста.</w:t>
+        <w:t xml:space="preserve">Контент презентации. </w:t>
+      </w:r>
+      <w:proofErr w:type="spellStart"/>
+      <w:r>
+        <w:rPr>
+          <w:sz w:val="28"/>
+          <w:szCs w:val="28"/>
+        </w:rPr>
+        <w:t>Райтинг</w:t>
+      </w:r>
+      <w:proofErr w:type="spellEnd"/>
+      <w:r>
+        <w:rPr>
+          <w:sz w:val="28"/>
+          <w:szCs w:val="28"/>
+        </w:rPr>
+        <w:t xml:space="preserve">, копирайтинг, </w:t>
+      </w:r>
+      <w:proofErr w:type="spellStart"/>
+      <w:r>
+        <w:rPr>
+          <w:sz w:val="28"/>
+          <w:szCs w:val="28"/>
+        </w:rPr>
+        <w:t>рерайтинг</w:t>
+      </w:r>
+      <w:proofErr w:type="spellEnd"/>
+      <w:r>
+        <w:rPr>
+          <w:sz w:val="28"/>
+          <w:szCs w:val="28"/>
+        </w:rPr>
+        <w:t>, компрессия текста.</w:t>
       </w:r>
     </w:p>
     <w:p>
@@ -28392,7 +29897,7 @@
   <w:num w:numId="20">
     <w:abstractNumId w:val="24"/>
     <w:lvlOverride w:ilvl="0">
-      <w:lvl w:ilvl="0" w:tplc="E1727934">
+      <w:lvl w:ilvl="0" w:tplc="A8203D0C">
         <w:start w:val="1"/>
         <w:numFmt w:val="decimal"/>
         <w:lvlText w:val="-"/>
@@ -28446,7 +29951,7 @@
       </w:lvl>
     </w:lvlOverride>
     <w:lvlOverride w:ilvl="1">
-      <w:lvl w:ilvl="1" w:tplc="2DC0A96A">
+      <w:lvl w:ilvl="1" w:tplc="4C50E6FC">
         <w:start w:val="1"/>
         <w:numFmt w:val="decimal"/>
         <w:lvlText w:val="o"/>
@@ -28501,7 +30006,7 @@
       </w:lvl>
     </w:lvlOverride>
     <w:lvlOverride w:ilvl="2">
-      <w:lvl w:ilvl="2" w:tplc="DFF20B20">
+      <w:lvl w:ilvl="2" w:tplc="F266FB0A">
         <w:start w:val="1"/>
         <w:numFmt w:val="decimal"/>
         <w:lvlText w:val="▪"/>
@@ -28556,7 +30061,7 @@
       </w:lvl>
     </w:lvlOverride>
     <w:lvlOverride w:ilvl="3">
-      <w:lvl w:ilvl="3" w:tplc="05909D46">
+      <w:lvl w:ilvl="3" w:tplc="4142056C">
         <w:start w:val="1"/>
         <w:numFmt w:val="decimal"/>
         <w:lvlText w:val="•"/>
@@ -28611,7 +30116,7 @@
       </w:lvl>
     </w:lvlOverride>
     <w:lvlOverride w:ilvl="4">
-      <w:lvl w:ilvl="4" w:tplc="F0AE01B2">
+      <w:lvl w:ilvl="4" w:tplc="541E6BC6">
         <w:start w:val="1"/>
         <w:numFmt w:val="decimal"/>
         <w:lvlText w:val="o"/>
@@ -28666,7 +30171,7 @@
       </w:lvl>
     </w:lvlOverride>
     <w:lvlOverride w:ilvl="5">
-      <w:lvl w:ilvl="5" w:tplc="823234BA">
+      <w:lvl w:ilvl="5" w:tplc="EF2CFAEC">
         <w:start w:val="1"/>
         <w:numFmt w:val="decimal"/>
         <w:lvlText w:val="▪"/>
@@ -28721,7 +30226,7 @@
       </w:lvl>
     </w:lvlOverride>
     <w:lvlOverride w:ilvl="6">
-      <w:lvl w:ilvl="6" w:tplc="3DEABC7E">
+      <w:lvl w:ilvl="6" w:tplc="F4CAA9C2">
         <w:start w:val="1"/>
         <w:numFmt w:val="decimal"/>
         <w:lvlText w:val="•"/>
@@ -28776,7 +30281,7 @@
       </w:lvl>
     </w:lvlOverride>
     <w:lvlOverride w:ilvl="7">
-      <w:lvl w:ilvl="7" w:tplc="ACC82A9A">
+      <w:lvl w:ilvl="7" w:tplc="E65E22B6">
         <w:start w:val="1"/>
         <w:numFmt w:val="decimal"/>
         <w:lvlText w:val="o"/>
@@ -28831,7 +30336,7 @@
       </w:lvl>
     </w:lvlOverride>
     <w:lvlOverride w:ilvl="8">
-      <w:lvl w:ilvl="8" w:tplc="E23EE64C">
+      <w:lvl w:ilvl="8" w:tplc="E74E577E">
         <w:start w:val="1"/>
         <w:numFmt w:val="decimal"/>
         <w:lvlText w:val="▪"/>
@@ -28922,7 +30427,7 @@
   <w:num w:numId="23">
     <w:abstractNumId w:val="26"/>
     <w:lvlOverride w:ilvl="0">
-      <w:lvl w:ilvl="0" w:tplc="1EAE5B4C">
+      <w:lvl w:ilvl="0" w:tplc="0778C49E">
         <w:start w:val="1"/>
         <w:numFmt w:val="decimal"/>
         <w:lvlText w:val="%1."/>
@@ -28968,7 +30473,7 @@
       </w:lvl>
     </w:lvlOverride>
     <w:lvlOverride w:ilvl="1">
-      <w:lvl w:ilvl="1" w:tplc="F2AA1DDA">
+      <w:lvl w:ilvl="1" w:tplc="603A22A8">
         <w:start w:val="1"/>
         <w:numFmt w:val="decimal"/>
         <w:lvlText w:val="%2."/>
@@ -29014,7 +30519,7 @@
       </w:lvl>
     </w:lvlOverride>
     <w:lvlOverride w:ilvl="2">
-      <w:lvl w:ilvl="2" w:tplc="9A02AC58">
+      <w:lvl w:ilvl="2" w:tplc="F7C6EAC6">
         <w:start w:val="1"/>
         <w:numFmt w:val="decimal"/>
         <w:lvlText w:val="%3."/>
@@ -29061,7 +30566,7 @@
       </w:lvl>
     </w:lvlOverride>
     <w:lvlOverride w:ilvl="3">
-      <w:lvl w:ilvl="3" w:tplc="18946F66">
+      <w:lvl w:ilvl="3" w:tplc="6D969762">
         <w:start w:val="1"/>
         <w:numFmt w:val="decimal"/>
         <w:suff w:val="nothing"/>
@@ -29109,7 +30614,7 @@
       </w:lvl>
     </w:lvlOverride>
     <w:lvlOverride w:ilvl="4">
-      <w:lvl w:ilvl="4" w:tplc="2F52BD16">
+      <w:lvl w:ilvl="4" w:tplc="21A6227E">
         <w:start w:val="1"/>
         <w:numFmt w:val="decimal"/>
         <w:lvlText w:val="%5."/>
@@ -29156,7 +30661,7 @@
       </w:lvl>
     </w:lvlOverride>
     <w:lvlOverride w:ilvl="5">
-      <w:lvl w:ilvl="5" w:tplc="AB2ADA5C">
+      <w:lvl w:ilvl="5" w:tplc="99F6FA18">
         <w:start w:val="1"/>
         <w:numFmt w:val="decimal"/>
         <w:lvlText w:val="%6."/>
@@ -29203,7 +30708,7 @@
       </w:lvl>
     </w:lvlOverride>
     <w:lvlOverride w:ilvl="6">
-      <w:lvl w:ilvl="6" w:tplc="968ACFA4">
+      <w:lvl w:ilvl="6" w:tplc="193C7EFA">
         <w:start w:val="1"/>
         <w:numFmt w:val="decimal"/>
         <w:lvlText w:val="%7."/>
@@ -29250,7 +30755,7 @@
       </w:lvl>
     </w:lvlOverride>
     <w:lvlOverride w:ilvl="7">
-      <w:lvl w:ilvl="7" w:tplc="4BE4C5B6">
+      <w:lvl w:ilvl="7" w:tplc="D346D5B6">
         <w:start w:val="1"/>
         <w:numFmt w:val="decimal"/>
         <w:lvlText w:val="%8."/>
@@ -29297,7 +30802,7 @@
       </w:lvl>
     </w:lvlOverride>
     <w:lvlOverride w:ilvl="8">
-      <w:lvl w:ilvl="8" w:tplc="5B928130">
+      <w:lvl w:ilvl="8" w:tplc="3E62B16E">
         <w:start w:val="1"/>
         <w:numFmt w:val="decimal"/>
         <w:lvlText w:val="%9."/>
@@ -29347,7 +30852,7 @@
   <w:num w:numId="24">
     <w:abstractNumId w:val="26"/>
     <w:lvlOverride w:ilvl="0">
-      <w:lvl w:ilvl="0" w:tplc="1EAE5B4C">
+      <w:lvl w:ilvl="0" w:tplc="0778C49E">
         <w:start w:val="1"/>
         <w:numFmt w:val="decimal"/>
         <w:lvlText w:val="%1."/>
@@ -29393,7 +30898,7 @@
       </w:lvl>
     </w:lvlOverride>
     <w:lvlOverride w:ilvl="1">
-      <w:lvl w:ilvl="1" w:tplc="F2AA1DDA">
+      <w:lvl w:ilvl="1" w:tplc="603A22A8">
         <w:start w:val="1"/>
         <w:numFmt w:val="decimal"/>
         <w:lvlText w:val="%2."/>
@@ -29439,7 +30944,7 @@
       </w:lvl>
     </w:lvlOverride>
     <w:lvlOverride w:ilvl="2">
-      <w:lvl w:ilvl="2" w:tplc="9A02AC58">
+      <w:lvl w:ilvl="2" w:tplc="F7C6EAC6">
         <w:start w:val="1"/>
         <w:numFmt w:val="decimal"/>
         <w:lvlText w:val="%3."/>
@@ -29486,7 +30991,7 @@
       </w:lvl>
     </w:lvlOverride>
     <w:lvlOverride w:ilvl="3">
-      <w:lvl w:ilvl="3" w:tplc="18946F66">
+      <w:lvl w:ilvl="3" w:tplc="6D969762">
         <w:start w:val="1"/>
         <w:numFmt w:val="decimal"/>
         <w:suff w:val="nothing"/>
@@ -29534,7 +31039,7 @@
       </w:lvl>
     </w:lvlOverride>
     <w:lvlOverride w:ilvl="4">
-      <w:lvl w:ilvl="4" w:tplc="2F52BD16">
+      <w:lvl w:ilvl="4" w:tplc="21A6227E">
         <w:start w:val="1"/>
         <w:numFmt w:val="decimal"/>
         <w:lvlText w:val="%5."/>
@@ -29581,7 +31086,7 @@
       </w:lvl>
     </w:lvlOverride>
     <w:lvlOverride w:ilvl="5">
-      <w:lvl w:ilvl="5" w:tplc="AB2ADA5C">
+      <w:lvl w:ilvl="5" w:tplc="99F6FA18">
         <w:start w:val="1"/>
         <w:numFmt w:val="decimal"/>
         <w:lvlText w:val="%6."/>
@@ -29628,7 +31133,7 @@
       </w:lvl>
     </w:lvlOverride>
     <w:lvlOverride w:ilvl="6">
-      <w:lvl w:ilvl="6" w:tplc="968ACFA4">
+      <w:lvl w:ilvl="6" w:tplc="193C7EFA">
         <w:start w:val="1"/>
         <w:numFmt w:val="decimal"/>
         <w:lvlText w:val="%7."/>
@@ -29675,7 +31180,7 @@
       </w:lvl>
     </w:lvlOverride>
     <w:lvlOverride w:ilvl="7">
-      <w:lvl w:ilvl="7" w:tplc="4BE4C5B6">
+      <w:lvl w:ilvl="7" w:tplc="D346D5B6">
         <w:start w:val="1"/>
         <w:numFmt w:val="decimal"/>
         <w:lvlText w:val="%8."/>
@@ -29722,7 +31227,7 @@
       </w:lvl>
     </w:lvlOverride>
     <w:lvlOverride w:ilvl="8">
-      <w:lvl w:ilvl="8" w:tplc="5B928130">
+      <w:lvl w:ilvl="8" w:tplc="3E62B16E">
         <w:start w:val="1"/>
         <w:numFmt w:val="decimal"/>
         <w:lvlText w:val="%9."/>
@@ -29772,7 +31277,7 @@
   <w:num w:numId="25">
     <w:abstractNumId w:val="24"/>
     <w:lvlOverride w:ilvl="0">
-      <w:lvl w:ilvl="0" w:tplc="E1727934">
+      <w:lvl w:ilvl="0" w:tplc="A8203D0C">
         <w:start w:val="1"/>
         <w:numFmt w:val="decimal"/>
         <w:lvlText w:val="-"/>
@@ -29815,7 +31320,7 @@
       </w:lvl>
     </w:lvlOverride>
     <w:lvlOverride w:ilvl="1">
-      <w:lvl w:ilvl="1" w:tplc="2DC0A96A">
+      <w:lvl w:ilvl="1" w:tplc="4C50E6FC">
         <w:start w:val="1"/>
         <w:numFmt w:val="decimal"/>
         <w:lvlText w:val="o"/>
@@ -29858,7 +31363,7 @@
       </w:lvl>
     </w:lvlOverride>
     <w:lvlOverride w:ilvl="2">
-      <w:lvl w:ilvl="2" w:tplc="DFF20B20">
+      <w:lvl w:ilvl="2" w:tplc="F266FB0A">
         <w:start w:val="1"/>
         <w:numFmt w:val="decimal"/>
         <w:lvlText w:val="▪"/>
@@ -29901,7 +31406,7 @@
       </w:lvl>
     </w:lvlOverride>
     <w:lvlOverride w:ilvl="3">
-      <w:lvl w:ilvl="3" w:tplc="05909D46">
+      <w:lvl w:ilvl="3" w:tplc="4142056C">
         <w:start w:val="1"/>
         <w:numFmt w:val="decimal"/>
         <w:lvlText w:val="•"/>
@@ -29945,7 +31450,7 @@
       </w:lvl>
     </w:lvlOverride>
     <w:lvlOverride w:ilvl="4">
-      <w:lvl w:ilvl="4" w:tplc="F0AE01B2">
+      <w:lvl w:ilvl="4" w:tplc="541E6BC6">
         <w:start w:val="1"/>
         <w:numFmt w:val="decimal"/>
         <w:lvlText w:val="o"/>
@@ -29989,7 +31494,7 @@
       </w:lvl>
     </w:lvlOverride>
     <w:lvlOverride w:ilvl="5">
-      <w:lvl w:ilvl="5" w:tplc="823234BA">
+      <w:lvl w:ilvl="5" w:tplc="EF2CFAEC">
         <w:start w:val="1"/>
         <w:numFmt w:val="decimal"/>
         <w:lvlText w:val="▪"/>
@@ -30033,7 +31538,7 @@
       </w:lvl>
     </w:lvlOverride>
     <w:lvlOverride w:ilvl="6">
-      <w:lvl w:ilvl="6" w:tplc="3DEABC7E">
+      <w:lvl w:ilvl="6" w:tplc="F4CAA9C2">
         <w:start w:val="1"/>
         <w:numFmt w:val="decimal"/>
         <w:lvlText w:val="•"/>
@@ -30077,7 +31582,7 @@
       </w:lvl>
     </w:lvlOverride>
     <w:lvlOverride w:ilvl="7">
-      <w:lvl w:ilvl="7" w:tplc="ACC82A9A">
+      <w:lvl w:ilvl="7" w:tplc="E65E22B6">
         <w:start w:val="1"/>
         <w:numFmt w:val="decimal"/>
         <w:lvlText w:val="o"/>
@@ -30121,7 +31626,7 @@
       </w:lvl>
     </w:lvlOverride>
     <w:lvlOverride w:ilvl="8">
-      <w:lvl w:ilvl="8" w:tplc="E23EE64C">
+      <w:lvl w:ilvl="8" w:tplc="E74E577E">
         <w:start w:val="1"/>
         <w:numFmt w:val="decimal"/>
         <w:lvlText w:val="▪"/>
@@ -30168,7 +31673,7 @@
   <w:num w:numId="26">
     <w:abstractNumId w:val="24"/>
     <w:lvlOverride w:ilvl="0">
-      <w:lvl w:ilvl="0" w:tplc="E1727934">
+      <w:lvl w:ilvl="0" w:tplc="A8203D0C">
         <w:start w:val="1"/>
         <w:numFmt w:val="decimal"/>
         <w:lvlText w:val="-"/>
@@ -30211,7 +31716,7 @@
       </w:lvl>
     </w:lvlOverride>
     <w:lvlOverride w:ilvl="1">
-      <w:lvl w:ilvl="1" w:tplc="2DC0A96A">
+      <w:lvl w:ilvl="1" w:tplc="4C50E6FC">
         <w:start w:val="1"/>
         <w:numFmt w:val="decimal"/>
         <w:lvlText w:val="o"/>
@@ -30267,7 +31772,7 @@
       </w:lvl>
     </w:lvlOverride>
     <w:lvlOverride w:ilvl="2">
-      <w:lvl w:ilvl="2" w:tplc="DFF20B20">
+      <w:lvl w:ilvl="2" w:tplc="F266FB0A">
         <w:start w:val="1"/>
         <w:numFmt w:val="decimal"/>
         <w:lvlText w:val="▪"/>
@@ -30310,7 +31815,7 @@
       </w:lvl>
     </w:lvlOverride>
     <w:lvlOverride w:ilvl="3">
-      <w:lvl w:ilvl="3" w:tplc="05909D46">
+      <w:lvl w:ilvl="3" w:tplc="4142056C">
         <w:start w:val="1"/>
         <w:numFmt w:val="decimal"/>
         <w:lvlText w:val="•"/>
@@ -30353,7 +31858,7 @@
       </w:lvl>
     </w:lvlOverride>
     <w:lvlOverride w:ilvl="4">
-      <w:lvl w:ilvl="4" w:tplc="F0AE01B2">
+      <w:lvl w:ilvl="4" w:tplc="541E6BC6">
         <w:start w:val="1"/>
         <w:numFmt w:val="decimal"/>
         <w:lvlText w:val="o"/>
@@ -30396,7 +31901,7 @@
       </w:lvl>
     </w:lvlOverride>
     <w:lvlOverride w:ilvl="5">
-      <w:lvl w:ilvl="5" w:tplc="823234BA">
+      <w:lvl w:ilvl="5" w:tplc="EF2CFAEC">
         <w:start w:val="1"/>
         <w:numFmt w:val="decimal"/>
         <w:lvlText w:val="▪"/>
@@ -30439,7 +31944,7 @@
       </w:lvl>
     </w:lvlOverride>
     <w:lvlOverride w:ilvl="6">
-      <w:lvl w:ilvl="6" w:tplc="3DEABC7E">
+      <w:lvl w:ilvl="6" w:tplc="F4CAA9C2">
         <w:start w:val="1"/>
         <w:numFmt w:val="decimal"/>
         <w:lvlText w:val="•"/>
@@ -30482,7 +31987,7 @@
       </w:lvl>
     </w:lvlOverride>
     <w:lvlOverride w:ilvl="7">
-      <w:lvl w:ilvl="7" w:tplc="ACC82A9A">
+      <w:lvl w:ilvl="7" w:tplc="E65E22B6">
         <w:start w:val="1"/>
         <w:numFmt w:val="decimal"/>
         <w:lvlText w:val="o"/>
@@ -30525,7 +32030,7 @@
       </w:lvl>
     </w:lvlOverride>
     <w:lvlOverride w:ilvl="8">
-      <w:lvl w:ilvl="8" w:tplc="E23EE64C">
+      <w:lvl w:ilvl="8" w:tplc="E74E577E">
         <w:start w:val="1"/>
         <w:numFmt w:val="decimal"/>
         <w:lvlText w:val="▪"/>
@@ -30571,7 +32076,7 @@
   <w:num w:numId="27">
     <w:abstractNumId w:val="24"/>
     <w:lvlOverride w:ilvl="0">
-      <w:lvl w:ilvl="0" w:tplc="E1727934">
+      <w:lvl w:ilvl="0" w:tplc="A8203D0C">
         <w:start w:val="1"/>
         <w:numFmt w:val="decimal"/>
         <w:lvlText w:val="-"/>
@@ -30614,7 +32119,7 @@
       </w:lvl>
     </w:lvlOverride>
     <w:lvlOverride w:ilvl="1">
-      <w:lvl w:ilvl="1" w:tplc="2DC0A96A">
+      <w:lvl w:ilvl="1" w:tplc="4C50E6FC">
         <w:start w:val="1"/>
         <w:numFmt w:val="decimal"/>
         <w:lvlText w:val="o"/>
@@ -30657,7 +32162,7 @@
       </w:lvl>
     </w:lvlOverride>
     <w:lvlOverride w:ilvl="2">
-      <w:lvl w:ilvl="2" w:tplc="DFF20B20">
+      <w:lvl w:ilvl="2" w:tplc="F266FB0A">
         <w:start w:val="1"/>
         <w:numFmt w:val="decimal"/>
         <w:lvlText w:val="▪"/>
@@ -30700,7 +32205,7 @@
       </w:lvl>
     </w:lvlOverride>
     <w:lvlOverride w:ilvl="3">
-      <w:lvl w:ilvl="3" w:tplc="05909D46">
+      <w:lvl w:ilvl="3" w:tplc="4142056C">
         <w:start w:val="1"/>
         <w:numFmt w:val="decimal"/>
         <w:lvlText w:val="•"/>
@@ -30744,7 +32249,7 @@
       </w:lvl>
     </w:lvlOverride>
     <w:lvlOverride w:ilvl="4">
-      <w:lvl w:ilvl="4" w:tplc="F0AE01B2">
+      <w:lvl w:ilvl="4" w:tplc="541E6BC6">
         <w:start w:val="1"/>
         <w:numFmt w:val="decimal"/>
         <w:lvlText w:val="o"/>
@@ -30788,7 +32293,7 @@
       </w:lvl>
     </w:lvlOverride>
     <w:lvlOverride w:ilvl="5">
-      <w:lvl w:ilvl="5" w:tplc="823234BA">
+      <w:lvl w:ilvl="5" w:tplc="EF2CFAEC">
         <w:start w:val="1"/>
         <w:numFmt w:val="decimal"/>
         <w:lvlText w:val="▪"/>
@@ -30832,7 +32337,7 @@
       </w:lvl>
     </w:lvlOverride>
     <w:lvlOverride w:ilvl="6">
-      <w:lvl w:ilvl="6" w:tplc="3DEABC7E">
+      <w:lvl w:ilvl="6" w:tplc="F4CAA9C2">
         <w:start w:val="1"/>
         <w:numFmt w:val="decimal"/>
         <w:lvlText w:val="•"/>
@@ -30876,7 +32381,7 @@
       </w:lvl>
     </w:lvlOverride>
     <w:lvlOverride w:ilvl="7">
-      <w:lvl w:ilvl="7" w:tplc="ACC82A9A">
+      <w:lvl w:ilvl="7" w:tplc="E65E22B6">
         <w:start w:val="1"/>
         <w:numFmt w:val="decimal"/>
         <w:lvlText w:val="o"/>
@@ -30920,7 +32425,7 @@
       </w:lvl>
     </w:lvlOverride>
     <w:lvlOverride w:ilvl="8">
-      <w:lvl w:ilvl="8" w:tplc="E23EE64C">
+      <w:lvl w:ilvl="8" w:tplc="E74E577E">
         <w:start w:val="1"/>
         <w:numFmt w:val="decimal"/>
         <w:lvlText w:val="▪"/>
@@ -31434,7 +32939,7 @@
   <w:style w:type="paragraph" w:default="1" w:styleId="a0">
     <w:name w:val="Normal"/>
     <w:qFormat/>
-    <w:rsid w:val="00045646"/>
+    <w:rsid w:val="004C2171"/>
     <w:rPr>
       <w:rFonts w:ascii="Times New Roman" w:eastAsia="Times New Roman" w:hAnsi="Times New Roman" w:cs="Times New Roman"/>
       <w:lang w:eastAsia="ru-RU"/>

</xml_diff>

<commit_message>
Fix error in matrix path
</commit_message>
<xml_diff>
--- a/excel_to_doc_parser/templates/template.docx
+++ b/excel_to_doc_parser/templates/template.docx
@@ -16782,17 +16782,6 @@
           <w:rFonts w:eastAsia="Times New Roman"/>
           <w:b/>
           <w:bCs/>
-          <w:sz w:val="28"/>
-          <w:szCs w:val="28"/>
-        </w:rPr>
-        <w:t>«</w:t>
-      </w:r>
-      <w:r>
-        <w:rPr>
-          <w:rFonts w:eastAsia="Times New Roman"/>
-          <w:b/>
-          <w:bCs/>
-          <w:color w:val="auto"/>
           <w:sz w:val="28"/>
           <w:szCs w:val="28"/>
         </w:rPr>
@@ -29897,7 +29886,7 @@
   <w:num w:numId="20">
     <w:abstractNumId w:val="24"/>
     <w:lvlOverride w:ilvl="0">
-      <w:lvl w:ilvl="0" w:tplc="A8203D0C">
+      <w:lvl w:ilvl="0" w:tplc="3C76F25E">
         <w:start w:val="1"/>
         <w:numFmt w:val="decimal"/>
         <w:lvlText w:val="-"/>
@@ -29951,7 +29940,7 @@
       </w:lvl>
     </w:lvlOverride>
     <w:lvlOverride w:ilvl="1">
-      <w:lvl w:ilvl="1" w:tplc="4C50E6FC">
+      <w:lvl w:ilvl="1" w:tplc="A36E4708">
         <w:start w:val="1"/>
         <w:numFmt w:val="decimal"/>
         <w:lvlText w:val="o"/>
@@ -30006,7 +29995,7 @@
       </w:lvl>
     </w:lvlOverride>
     <w:lvlOverride w:ilvl="2">
-      <w:lvl w:ilvl="2" w:tplc="F266FB0A">
+      <w:lvl w:ilvl="2" w:tplc="9130740C">
         <w:start w:val="1"/>
         <w:numFmt w:val="decimal"/>
         <w:lvlText w:val="▪"/>
@@ -30061,7 +30050,7 @@
       </w:lvl>
     </w:lvlOverride>
     <w:lvlOverride w:ilvl="3">
-      <w:lvl w:ilvl="3" w:tplc="4142056C">
+      <w:lvl w:ilvl="3" w:tplc="7E284ED0">
         <w:start w:val="1"/>
         <w:numFmt w:val="decimal"/>
         <w:lvlText w:val="•"/>
@@ -30116,7 +30105,7 @@
       </w:lvl>
     </w:lvlOverride>
     <w:lvlOverride w:ilvl="4">
-      <w:lvl w:ilvl="4" w:tplc="541E6BC6">
+      <w:lvl w:ilvl="4" w:tplc="F4C82A18">
         <w:start w:val="1"/>
         <w:numFmt w:val="decimal"/>
         <w:lvlText w:val="o"/>
@@ -30171,7 +30160,7 @@
       </w:lvl>
     </w:lvlOverride>
     <w:lvlOverride w:ilvl="5">
-      <w:lvl w:ilvl="5" w:tplc="EF2CFAEC">
+      <w:lvl w:ilvl="5" w:tplc="28BE579A">
         <w:start w:val="1"/>
         <w:numFmt w:val="decimal"/>
         <w:lvlText w:val="▪"/>
@@ -30226,7 +30215,7 @@
       </w:lvl>
     </w:lvlOverride>
     <w:lvlOverride w:ilvl="6">
-      <w:lvl w:ilvl="6" w:tplc="F4CAA9C2">
+      <w:lvl w:ilvl="6" w:tplc="15BAFE06">
         <w:start w:val="1"/>
         <w:numFmt w:val="decimal"/>
         <w:lvlText w:val="•"/>
@@ -30281,7 +30270,7 @@
       </w:lvl>
     </w:lvlOverride>
     <w:lvlOverride w:ilvl="7">
-      <w:lvl w:ilvl="7" w:tplc="E65E22B6">
+      <w:lvl w:ilvl="7" w:tplc="EEBC29F2">
         <w:start w:val="1"/>
         <w:numFmt w:val="decimal"/>
         <w:lvlText w:val="o"/>
@@ -30336,7 +30325,7 @@
       </w:lvl>
     </w:lvlOverride>
     <w:lvlOverride w:ilvl="8">
-      <w:lvl w:ilvl="8" w:tplc="E74E577E">
+      <w:lvl w:ilvl="8" w:tplc="B23C54F4">
         <w:start w:val="1"/>
         <w:numFmt w:val="decimal"/>
         <w:lvlText w:val="▪"/>
@@ -30427,7 +30416,7 @@
   <w:num w:numId="23">
     <w:abstractNumId w:val="26"/>
     <w:lvlOverride w:ilvl="0">
-      <w:lvl w:ilvl="0" w:tplc="0778C49E">
+      <w:lvl w:ilvl="0" w:tplc="5EAE8DC4">
         <w:start w:val="1"/>
         <w:numFmt w:val="decimal"/>
         <w:lvlText w:val="%1."/>
@@ -30473,7 +30462,7 @@
       </w:lvl>
     </w:lvlOverride>
     <w:lvlOverride w:ilvl="1">
-      <w:lvl w:ilvl="1" w:tplc="603A22A8">
+      <w:lvl w:ilvl="1" w:tplc="FFAAD266">
         <w:start w:val="1"/>
         <w:numFmt w:val="decimal"/>
         <w:lvlText w:val="%2."/>
@@ -30519,7 +30508,7 @@
       </w:lvl>
     </w:lvlOverride>
     <w:lvlOverride w:ilvl="2">
-      <w:lvl w:ilvl="2" w:tplc="F7C6EAC6">
+      <w:lvl w:ilvl="2" w:tplc="21CAA814">
         <w:start w:val="1"/>
         <w:numFmt w:val="decimal"/>
         <w:lvlText w:val="%3."/>
@@ -30566,7 +30555,7 @@
       </w:lvl>
     </w:lvlOverride>
     <w:lvlOverride w:ilvl="3">
-      <w:lvl w:ilvl="3" w:tplc="6D969762">
+      <w:lvl w:ilvl="3" w:tplc="93B0729A">
         <w:start w:val="1"/>
         <w:numFmt w:val="decimal"/>
         <w:suff w:val="nothing"/>
@@ -30614,7 +30603,7 @@
       </w:lvl>
     </w:lvlOverride>
     <w:lvlOverride w:ilvl="4">
-      <w:lvl w:ilvl="4" w:tplc="21A6227E">
+      <w:lvl w:ilvl="4" w:tplc="0FCC4670">
         <w:start w:val="1"/>
         <w:numFmt w:val="decimal"/>
         <w:lvlText w:val="%5."/>
@@ -30661,7 +30650,7 @@
       </w:lvl>
     </w:lvlOverride>
     <w:lvlOverride w:ilvl="5">
-      <w:lvl w:ilvl="5" w:tplc="99F6FA18">
+      <w:lvl w:ilvl="5" w:tplc="A7F4CA16">
         <w:start w:val="1"/>
         <w:numFmt w:val="decimal"/>
         <w:lvlText w:val="%6."/>
@@ -30708,7 +30697,7 @@
       </w:lvl>
     </w:lvlOverride>
     <w:lvlOverride w:ilvl="6">
-      <w:lvl w:ilvl="6" w:tplc="193C7EFA">
+      <w:lvl w:ilvl="6" w:tplc="2A22ABDA">
         <w:start w:val="1"/>
         <w:numFmt w:val="decimal"/>
         <w:lvlText w:val="%7."/>
@@ -30755,7 +30744,7 @@
       </w:lvl>
     </w:lvlOverride>
     <w:lvlOverride w:ilvl="7">
-      <w:lvl w:ilvl="7" w:tplc="D346D5B6">
+      <w:lvl w:ilvl="7" w:tplc="6F6A9F34">
         <w:start w:val="1"/>
         <w:numFmt w:val="decimal"/>
         <w:lvlText w:val="%8."/>
@@ -30802,7 +30791,7 @@
       </w:lvl>
     </w:lvlOverride>
     <w:lvlOverride w:ilvl="8">
-      <w:lvl w:ilvl="8" w:tplc="3E62B16E">
+      <w:lvl w:ilvl="8" w:tplc="2D269910">
         <w:start w:val="1"/>
         <w:numFmt w:val="decimal"/>
         <w:lvlText w:val="%9."/>
@@ -30852,7 +30841,7 @@
   <w:num w:numId="24">
     <w:abstractNumId w:val="26"/>
     <w:lvlOverride w:ilvl="0">
-      <w:lvl w:ilvl="0" w:tplc="0778C49E">
+      <w:lvl w:ilvl="0" w:tplc="5EAE8DC4">
         <w:start w:val="1"/>
         <w:numFmt w:val="decimal"/>
         <w:lvlText w:val="%1."/>
@@ -30898,7 +30887,7 @@
       </w:lvl>
     </w:lvlOverride>
     <w:lvlOverride w:ilvl="1">
-      <w:lvl w:ilvl="1" w:tplc="603A22A8">
+      <w:lvl w:ilvl="1" w:tplc="FFAAD266">
         <w:start w:val="1"/>
         <w:numFmt w:val="decimal"/>
         <w:lvlText w:val="%2."/>
@@ -30944,7 +30933,7 @@
       </w:lvl>
     </w:lvlOverride>
     <w:lvlOverride w:ilvl="2">
-      <w:lvl w:ilvl="2" w:tplc="F7C6EAC6">
+      <w:lvl w:ilvl="2" w:tplc="21CAA814">
         <w:start w:val="1"/>
         <w:numFmt w:val="decimal"/>
         <w:lvlText w:val="%3."/>
@@ -30991,7 +30980,7 @@
       </w:lvl>
     </w:lvlOverride>
     <w:lvlOverride w:ilvl="3">
-      <w:lvl w:ilvl="3" w:tplc="6D969762">
+      <w:lvl w:ilvl="3" w:tplc="93B0729A">
         <w:start w:val="1"/>
         <w:numFmt w:val="decimal"/>
         <w:suff w:val="nothing"/>
@@ -31039,7 +31028,7 @@
       </w:lvl>
     </w:lvlOverride>
     <w:lvlOverride w:ilvl="4">
-      <w:lvl w:ilvl="4" w:tplc="21A6227E">
+      <w:lvl w:ilvl="4" w:tplc="0FCC4670">
         <w:start w:val="1"/>
         <w:numFmt w:val="decimal"/>
         <w:lvlText w:val="%5."/>
@@ -31086,7 +31075,7 @@
       </w:lvl>
     </w:lvlOverride>
     <w:lvlOverride w:ilvl="5">
-      <w:lvl w:ilvl="5" w:tplc="99F6FA18">
+      <w:lvl w:ilvl="5" w:tplc="A7F4CA16">
         <w:start w:val="1"/>
         <w:numFmt w:val="decimal"/>
         <w:lvlText w:val="%6."/>
@@ -31133,7 +31122,7 @@
       </w:lvl>
     </w:lvlOverride>
     <w:lvlOverride w:ilvl="6">
-      <w:lvl w:ilvl="6" w:tplc="193C7EFA">
+      <w:lvl w:ilvl="6" w:tplc="2A22ABDA">
         <w:start w:val="1"/>
         <w:numFmt w:val="decimal"/>
         <w:lvlText w:val="%7."/>
@@ -31180,7 +31169,7 @@
       </w:lvl>
     </w:lvlOverride>
     <w:lvlOverride w:ilvl="7">
-      <w:lvl w:ilvl="7" w:tplc="D346D5B6">
+      <w:lvl w:ilvl="7" w:tplc="6F6A9F34">
         <w:start w:val="1"/>
         <w:numFmt w:val="decimal"/>
         <w:lvlText w:val="%8."/>
@@ -31227,7 +31216,7 @@
       </w:lvl>
     </w:lvlOverride>
     <w:lvlOverride w:ilvl="8">
-      <w:lvl w:ilvl="8" w:tplc="3E62B16E">
+      <w:lvl w:ilvl="8" w:tplc="2D269910">
         <w:start w:val="1"/>
         <w:numFmt w:val="decimal"/>
         <w:lvlText w:val="%9."/>
@@ -31277,7 +31266,7 @@
   <w:num w:numId="25">
     <w:abstractNumId w:val="24"/>
     <w:lvlOverride w:ilvl="0">
-      <w:lvl w:ilvl="0" w:tplc="A8203D0C">
+      <w:lvl w:ilvl="0" w:tplc="3C76F25E">
         <w:start w:val="1"/>
         <w:numFmt w:val="decimal"/>
         <w:lvlText w:val="-"/>
@@ -31320,7 +31309,7 @@
       </w:lvl>
     </w:lvlOverride>
     <w:lvlOverride w:ilvl="1">
-      <w:lvl w:ilvl="1" w:tplc="4C50E6FC">
+      <w:lvl w:ilvl="1" w:tplc="A36E4708">
         <w:start w:val="1"/>
         <w:numFmt w:val="decimal"/>
         <w:lvlText w:val="o"/>
@@ -31363,7 +31352,7 @@
       </w:lvl>
     </w:lvlOverride>
     <w:lvlOverride w:ilvl="2">
-      <w:lvl w:ilvl="2" w:tplc="F266FB0A">
+      <w:lvl w:ilvl="2" w:tplc="9130740C">
         <w:start w:val="1"/>
         <w:numFmt w:val="decimal"/>
         <w:lvlText w:val="▪"/>
@@ -31406,7 +31395,7 @@
       </w:lvl>
     </w:lvlOverride>
     <w:lvlOverride w:ilvl="3">
-      <w:lvl w:ilvl="3" w:tplc="4142056C">
+      <w:lvl w:ilvl="3" w:tplc="7E284ED0">
         <w:start w:val="1"/>
         <w:numFmt w:val="decimal"/>
         <w:lvlText w:val="•"/>
@@ -31450,7 +31439,7 @@
       </w:lvl>
     </w:lvlOverride>
     <w:lvlOverride w:ilvl="4">
-      <w:lvl w:ilvl="4" w:tplc="541E6BC6">
+      <w:lvl w:ilvl="4" w:tplc="F4C82A18">
         <w:start w:val="1"/>
         <w:numFmt w:val="decimal"/>
         <w:lvlText w:val="o"/>
@@ -31494,7 +31483,7 @@
       </w:lvl>
     </w:lvlOverride>
     <w:lvlOverride w:ilvl="5">
-      <w:lvl w:ilvl="5" w:tplc="EF2CFAEC">
+      <w:lvl w:ilvl="5" w:tplc="28BE579A">
         <w:start w:val="1"/>
         <w:numFmt w:val="decimal"/>
         <w:lvlText w:val="▪"/>
@@ -31538,7 +31527,7 @@
       </w:lvl>
     </w:lvlOverride>
     <w:lvlOverride w:ilvl="6">
-      <w:lvl w:ilvl="6" w:tplc="F4CAA9C2">
+      <w:lvl w:ilvl="6" w:tplc="15BAFE06">
         <w:start w:val="1"/>
         <w:numFmt w:val="decimal"/>
         <w:lvlText w:val="•"/>
@@ -31582,7 +31571,7 @@
       </w:lvl>
     </w:lvlOverride>
     <w:lvlOverride w:ilvl="7">
-      <w:lvl w:ilvl="7" w:tplc="E65E22B6">
+      <w:lvl w:ilvl="7" w:tplc="EEBC29F2">
         <w:start w:val="1"/>
         <w:numFmt w:val="decimal"/>
         <w:lvlText w:val="o"/>
@@ -31626,7 +31615,7 @@
       </w:lvl>
     </w:lvlOverride>
     <w:lvlOverride w:ilvl="8">
-      <w:lvl w:ilvl="8" w:tplc="E74E577E">
+      <w:lvl w:ilvl="8" w:tplc="B23C54F4">
         <w:start w:val="1"/>
         <w:numFmt w:val="decimal"/>
         <w:lvlText w:val="▪"/>
@@ -31673,7 +31662,7 @@
   <w:num w:numId="26">
     <w:abstractNumId w:val="24"/>
     <w:lvlOverride w:ilvl="0">
-      <w:lvl w:ilvl="0" w:tplc="A8203D0C">
+      <w:lvl w:ilvl="0" w:tplc="3C76F25E">
         <w:start w:val="1"/>
         <w:numFmt w:val="decimal"/>
         <w:lvlText w:val="-"/>
@@ -31716,7 +31705,7 @@
       </w:lvl>
     </w:lvlOverride>
     <w:lvlOverride w:ilvl="1">
-      <w:lvl w:ilvl="1" w:tplc="4C50E6FC">
+      <w:lvl w:ilvl="1" w:tplc="A36E4708">
         <w:start w:val="1"/>
         <w:numFmt w:val="decimal"/>
         <w:lvlText w:val="o"/>
@@ -31772,7 +31761,7 @@
       </w:lvl>
     </w:lvlOverride>
     <w:lvlOverride w:ilvl="2">
-      <w:lvl w:ilvl="2" w:tplc="F266FB0A">
+      <w:lvl w:ilvl="2" w:tplc="9130740C">
         <w:start w:val="1"/>
         <w:numFmt w:val="decimal"/>
         <w:lvlText w:val="▪"/>
@@ -31815,7 +31804,7 @@
       </w:lvl>
     </w:lvlOverride>
     <w:lvlOverride w:ilvl="3">
-      <w:lvl w:ilvl="3" w:tplc="4142056C">
+      <w:lvl w:ilvl="3" w:tplc="7E284ED0">
         <w:start w:val="1"/>
         <w:numFmt w:val="decimal"/>
         <w:lvlText w:val="•"/>
@@ -31858,7 +31847,7 @@
       </w:lvl>
     </w:lvlOverride>
     <w:lvlOverride w:ilvl="4">
-      <w:lvl w:ilvl="4" w:tplc="541E6BC6">
+      <w:lvl w:ilvl="4" w:tplc="F4C82A18">
         <w:start w:val="1"/>
         <w:numFmt w:val="decimal"/>
         <w:lvlText w:val="o"/>
@@ -31901,7 +31890,7 @@
       </w:lvl>
     </w:lvlOverride>
     <w:lvlOverride w:ilvl="5">
-      <w:lvl w:ilvl="5" w:tplc="EF2CFAEC">
+      <w:lvl w:ilvl="5" w:tplc="28BE579A">
         <w:start w:val="1"/>
         <w:numFmt w:val="decimal"/>
         <w:lvlText w:val="▪"/>
@@ -31944,7 +31933,7 @@
       </w:lvl>
     </w:lvlOverride>
     <w:lvlOverride w:ilvl="6">
-      <w:lvl w:ilvl="6" w:tplc="F4CAA9C2">
+      <w:lvl w:ilvl="6" w:tplc="15BAFE06">
         <w:start w:val="1"/>
         <w:numFmt w:val="decimal"/>
         <w:lvlText w:val="•"/>
@@ -31987,7 +31976,7 @@
       </w:lvl>
     </w:lvlOverride>
     <w:lvlOverride w:ilvl="7">
-      <w:lvl w:ilvl="7" w:tplc="E65E22B6">
+      <w:lvl w:ilvl="7" w:tplc="EEBC29F2">
         <w:start w:val="1"/>
         <w:numFmt w:val="decimal"/>
         <w:lvlText w:val="o"/>
@@ -32030,7 +32019,7 @@
       </w:lvl>
     </w:lvlOverride>
     <w:lvlOverride w:ilvl="8">
-      <w:lvl w:ilvl="8" w:tplc="E74E577E">
+      <w:lvl w:ilvl="8" w:tplc="B23C54F4">
         <w:start w:val="1"/>
         <w:numFmt w:val="decimal"/>
         <w:lvlText w:val="▪"/>
@@ -32076,7 +32065,7 @@
   <w:num w:numId="27">
     <w:abstractNumId w:val="24"/>
     <w:lvlOverride w:ilvl="0">
-      <w:lvl w:ilvl="0" w:tplc="A8203D0C">
+      <w:lvl w:ilvl="0" w:tplc="3C76F25E">
         <w:start w:val="1"/>
         <w:numFmt w:val="decimal"/>
         <w:lvlText w:val="-"/>
@@ -32119,7 +32108,7 @@
       </w:lvl>
     </w:lvlOverride>
     <w:lvlOverride w:ilvl="1">
-      <w:lvl w:ilvl="1" w:tplc="4C50E6FC">
+      <w:lvl w:ilvl="1" w:tplc="A36E4708">
         <w:start w:val="1"/>
         <w:numFmt w:val="decimal"/>
         <w:lvlText w:val="o"/>
@@ -32162,7 +32151,7 @@
       </w:lvl>
     </w:lvlOverride>
     <w:lvlOverride w:ilvl="2">
-      <w:lvl w:ilvl="2" w:tplc="F266FB0A">
+      <w:lvl w:ilvl="2" w:tplc="9130740C">
         <w:start w:val="1"/>
         <w:numFmt w:val="decimal"/>
         <w:lvlText w:val="▪"/>
@@ -32205,7 +32194,7 @@
       </w:lvl>
     </w:lvlOverride>
     <w:lvlOverride w:ilvl="3">
-      <w:lvl w:ilvl="3" w:tplc="4142056C">
+      <w:lvl w:ilvl="3" w:tplc="7E284ED0">
         <w:start w:val="1"/>
         <w:numFmt w:val="decimal"/>
         <w:lvlText w:val="•"/>
@@ -32249,7 +32238,7 @@
       </w:lvl>
     </w:lvlOverride>
     <w:lvlOverride w:ilvl="4">
-      <w:lvl w:ilvl="4" w:tplc="541E6BC6">
+      <w:lvl w:ilvl="4" w:tplc="F4C82A18">
         <w:start w:val="1"/>
         <w:numFmt w:val="decimal"/>
         <w:lvlText w:val="o"/>
@@ -32293,7 +32282,7 @@
       </w:lvl>
     </w:lvlOverride>
     <w:lvlOverride w:ilvl="5">
-      <w:lvl w:ilvl="5" w:tplc="EF2CFAEC">
+      <w:lvl w:ilvl="5" w:tplc="28BE579A">
         <w:start w:val="1"/>
         <w:numFmt w:val="decimal"/>
         <w:lvlText w:val="▪"/>
@@ -32337,7 +32326,7 @@
       </w:lvl>
     </w:lvlOverride>
     <w:lvlOverride w:ilvl="6">
-      <w:lvl w:ilvl="6" w:tplc="F4CAA9C2">
+      <w:lvl w:ilvl="6" w:tplc="15BAFE06">
         <w:start w:val="1"/>
         <w:numFmt w:val="decimal"/>
         <w:lvlText w:val="•"/>
@@ -32381,7 +32370,7 @@
       </w:lvl>
     </w:lvlOverride>
     <w:lvlOverride w:ilvl="7">
-      <w:lvl w:ilvl="7" w:tplc="E65E22B6">
+      <w:lvl w:ilvl="7" w:tplc="EEBC29F2">
         <w:start w:val="1"/>
         <w:numFmt w:val="decimal"/>
         <w:lvlText w:val="o"/>
@@ -32425,7 +32414,7 @@
       </w:lvl>
     </w:lvlOverride>
     <w:lvlOverride w:ilvl="8">
-      <w:lvl w:ilvl="8" w:tplc="E74E577E">
+      <w:lvl w:ilvl="8" w:tplc="B23C54F4">
         <w:start w:val="1"/>
         <w:numFmt w:val="decimal"/>
         <w:lvlText w:val="▪"/>

</xml_diff>

<commit_message>
Fix hours and add them to template.docx
</commit_message>
<xml_diff>
--- a/excel_to_doc_parser/templates/template.docx
+++ b/excel_to_doc_parser/templates/template.docx
@@ -1,6 +1,6 @@
 
 <file path=word/document.xml><?xml version="1.0" encoding="utf-8"?>
-<w:document xmlns:wpc="http://schemas.microsoft.com/office/word/2010/wordprocessingCanvas" xmlns:cx="http://schemas.microsoft.com/office/drawing/2014/chartex" xmlns:cx1="http://schemas.microsoft.com/office/drawing/2015/9/8/chartex" xmlns:cx2="http://schemas.microsoft.com/office/drawing/2015/10/21/chartex" xmlns:cx3="http://schemas.microsoft.com/office/drawing/2016/5/9/chartex" xmlns:cx4="http://schemas.microsoft.com/office/drawing/2016/5/10/chartex" xmlns:cx5="http://schemas.microsoft.com/office/drawing/2016/5/11/chartex" xmlns:cx6="http://schemas.microsoft.com/office/drawing/2016/5/12/chartex" xmlns:cx7="http://schemas.microsoft.com/office/drawing/2016/5/13/chartex" xmlns:cx8="http://schemas.microsoft.com/office/drawing/2016/5/14/chartex" xmlns:mc="http://schemas.openxmlformats.org/markup-compatibility/2006" xmlns:aink="http://schemas.microsoft.com/office/drawing/2016/ink" xmlns:am3d="http://schemas.microsoft.com/office/drawing/2017/model3d" xmlns:o="urn:schemas-microsoft-com:office:office" xmlns:r="http://schemas.openxmlformats.org/officeDocument/2006/relationships" xmlns:m="http://schemas.openxmlformats.org/officeDocument/2006/math" xmlns:v="urn:schemas-microsoft-com:vml" xmlns:wp14="http://schemas.microsoft.com/office/word/2010/wordprocessingDrawing" xmlns:wp="http://schemas.openxmlformats.org/drawingml/2006/wordprocessingDrawing" xmlns:w10="urn:schemas-microsoft-com:office:word" xmlns:w="http://schemas.openxmlformats.org/wordprocessingml/2006/main" xmlns:w14="http://schemas.microsoft.com/office/word/2010/wordml" xmlns:w15="http://schemas.microsoft.com/office/word/2012/wordml" xmlns:w16cex="http://schemas.microsoft.com/office/word/2018/wordml/cex" xmlns:w16cid="http://schemas.microsoft.com/office/word/2016/wordml/cid" xmlns:w16="http://schemas.microsoft.com/office/word/2018/wordml" xmlns:w16se="http://schemas.microsoft.com/office/word/2015/wordml/symex" xmlns:wpg="http://schemas.microsoft.com/office/word/2010/wordprocessingGroup" xmlns:wpi="http://schemas.microsoft.com/office/word/2010/wordprocessingInk" xmlns:wne="http://schemas.microsoft.com/office/word/2006/wordml" xmlns:wps="http://schemas.microsoft.com/office/word/2010/wordprocessingShape" mc:Ignorable="w14 w15 w16se w16cid w16 w16cex wp14">
+<w:document xmlns:wpc="http://schemas.microsoft.com/office/word/2010/wordprocessingCanvas" xmlns:cx="http://schemas.microsoft.com/office/drawing/2014/chartex" xmlns:cx1="http://schemas.microsoft.com/office/drawing/2015/9/8/chartex" xmlns:cx2="http://schemas.microsoft.com/office/drawing/2015/10/21/chartex" xmlns:cx3="http://schemas.microsoft.com/office/drawing/2016/5/9/chartex" xmlns:cx4="http://schemas.microsoft.com/office/drawing/2016/5/10/chartex" xmlns:cx5="http://schemas.microsoft.com/office/drawing/2016/5/11/chartex" xmlns:cx6="http://schemas.microsoft.com/office/drawing/2016/5/12/chartex" xmlns:cx7="http://schemas.microsoft.com/office/drawing/2016/5/13/chartex" xmlns:cx8="http://schemas.microsoft.com/office/drawing/2016/5/14/chartex" xmlns:mc="http://schemas.openxmlformats.org/markup-compatibility/2006" xmlns:aink="http://schemas.microsoft.com/office/drawing/2016/ink" xmlns:am3d="http://schemas.microsoft.com/office/drawing/2017/model3d" xmlns:o="urn:schemas-microsoft-com:office:office" xmlns:r="http://schemas.openxmlformats.org/officeDocument/2006/relationships" xmlns:m="http://schemas.openxmlformats.org/officeDocument/2006/math" xmlns:v="urn:schemas-microsoft-com:vml" xmlns:wp14="http://schemas.microsoft.com/office/word/2010/wordprocessingDrawing" xmlns:wp="http://schemas.openxmlformats.org/drawingml/2006/wordprocessingDrawing" xmlns:w10="urn:schemas-microsoft-com:office:word" xmlns:w="http://schemas.openxmlformats.org/wordprocessingml/2006/main" xmlns:w14="http://schemas.microsoft.com/office/word/2010/wordml" xmlns:w15="http://schemas.microsoft.com/office/word/2012/wordml" xmlns:w16cex="http://schemas.microsoft.com/office/word/2018/wordml/cex" xmlns:w16cid="http://schemas.microsoft.com/office/word/2016/wordml/cid" xmlns:w16="http://schemas.microsoft.com/office/word/2018/wordml" xmlns:w16sdtdh="http://schemas.microsoft.com/office/word/2020/wordml/sdtdatahash" xmlns:w16se="http://schemas.microsoft.com/office/word/2015/wordml/symex" xmlns:wpg="http://schemas.microsoft.com/office/word/2010/wordprocessingGroup" xmlns:wpi="http://schemas.microsoft.com/office/word/2010/wordprocessingInk" xmlns:wne="http://schemas.microsoft.com/office/word/2006/wordml" xmlns:wps="http://schemas.microsoft.com/office/word/2010/wordprocessingShape" mc:Ignorable="w14 w15 w16se w16cid w16 w16cex w16sdtdh wp14">
   <w:body>
     <w:p>
       <w:pPr>
@@ -69,7 +69,19 @@
         <w:rPr>
           <w:b/>
         </w:rPr>
-        <w:t>Федеральное государственное бюджетное образовательное учреждение</w:t>
+        <w:t xml:space="preserve">Федеральное государственное </w:t>
+      </w:r>
+      <w:r>
+        <w:rPr>
+          <w:b/>
+        </w:rPr>
+        <w:t>автономное</w:t>
+      </w:r>
+      <w:r>
+        <w:rPr>
+          <w:b/>
+        </w:rPr>
+        <w:t xml:space="preserve"> образовательное учреждение</w:t>
       </w:r>
     </w:p>
     <w:p>
@@ -190,32 +202,77 @@
             <w:pPr>
               <w:spacing w:line="360" w:lineRule="auto"/>
               <w:jc w:val="right"/>
+              <w:rPr>
+                <w:lang w:val="en-US"/>
+              </w:rPr>
             </w:pPr>
             <w:r>
-              <w:t>________________ / А.Ю. Филиппович /</w:t>
+              <w:rPr>
+                <w:lang w:val="en-US"/>
+              </w:rPr>
+              <w:t xml:space="preserve">________________ / </w:t>
+            </w:r>
+            <w:r>
+              <w:t>Д</w:t>
+            </w:r>
+            <w:r>
+              <w:rPr>
+                <w:lang w:val="en-US"/>
+              </w:rPr>
+              <w:t>.</w:t>
+            </w:r>
+            <w:r>
+              <w:t>Г</w:t>
+            </w:r>
+            <w:r>
+              <w:rPr>
+                <w:lang w:val="en-US"/>
+              </w:rPr>
+              <w:t xml:space="preserve">. </w:t>
+            </w:r>
+            <w:r>
+              <w:t>Демидов</w:t>
+            </w:r>
+            <w:r>
+              <w:rPr>
+                <w:lang w:val="en-US"/>
+              </w:rPr>
+              <w:t>/</w:t>
             </w:r>
           </w:p>
           <w:p>
             <w:pPr>
               <w:spacing w:line="360" w:lineRule="auto"/>
               <w:jc w:val="right"/>
+              <w:rPr>
+                <w:lang w:val="en-US"/>
+              </w:rPr>
             </w:pPr>
             <w:r>
-              <w:t>«__</w:t>
+              <w:rPr>
+                <w:lang w:val="en-US"/>
+              </w:rPr>
+              <w:t>«___»____________</w:t>
             </w:r>
             <w:proofErr w:type="gramStart"/>
             <w:r>
-              <w:t>_»_</w:t>
+              <w:rPr>
+                <w:lang w:val="en-US"/>
+              </w:rPr>
+              <w:t>_</w:t>
+            </w:r>
+            <w:r>
+              <w:rPr>
+                <w:lang w:val="en-US"/>
+              </w:rPr>
+              <w:t>{</w:t>
             </w:r>
             <w:proofErr w:type="gramEnd"/>
             <w:r>
-              <w:t>____________</w:t>
-            </w:r>
-            <w:r>
               <w:rPr>
                 <w:lang w:val="en-US"/>
               </w:rPr>
-              <w:t xml:space="preserve">{{ </w:t>
+              <w:t xml:space="preserve">{ </w:t>
             </w:r>
             <w:proofErr w:type="spellStart"/>
             <w:r>
@@ -232,7 +289,19 @@
               <w:t xml:space="preserve"> }}</w:t>
             </w:r>
             <w:r>
-              <w:t xml:space="preserve"> г.</w:t>
+              <w:rPr>
+                <w:lang w:val="en-US"/>
+              </w:rPr>
+              <w:t xml:space="preserve"> </w:t>
+            </w:r>
+            <w:r>
+              <w:t>г</w:t>
+            </w:r>
+            <w:r>
+              <w:rPr>
+                <w:lang w:val="en-US"/>
+              </w:rPr>
+              <w:t>.</w:t>
             </w:r>
           </w:p>
         </w:tc>
@@ -250,6 +319,7 @@
               <w:rPr>
                 <w:sz w:val="24"/>
                 <w:szCs w:val="24"/>
+                <w:lang w:val="en-US"/>
               </w:rPr>
             </w:pPr>
           </w:p>
@@ -264,6 +334,7 @@
               <w:jc w:val="right"/>
               <w:rPr>
                 <w:b/>
+                <w:lang w:val="en-US"/>
               </w:rPr>
             </w:pPr>
           </w:p>
@@ -276,6 +347,9 @@
         <w:widowControl w:val="0"/>
         <w:spacing w:after="0" w:line="240" w:lineRule="auto"/>
         <w:jc w:val="both"/>
+        <w:rPr>
+          <w:lang w:val="en-US"/>
+        </w:rPr>
       </w:pPr>
     </w:p>
     <w:p>
@@ -1278,15 +1352,13 @@
         </w:rPr>
         <w:t>___________________________________________ /</w:t>
       </w:r>
-      <w:proofErr w:type="spellStart"/>
-      <w:r>
-        <w:rPr>
-          <w:sz w:val="28"/>
-          <w:szCs w:val="28"/>
-        </w:rPr>
-        <w:t>А.Ю.Филиппович</w:t>
-      </w:r>
-      <w:proofErr w:type="spellEnd"/>
+      <w:r>
+        <w:rPr>
+          <w:sz w:val="28"/>
+          <w:szCs w:val="28"/>
+        </w:rPr>
+        <w:t>Д.Г. Демидов</w:t>
+      </w:r>
       <w:r>
         <w:rPr>
           <w:sz w:val="28"/>
@@ -1408,15 +1480,13 @@
         </w:rPr>
         <w:t xml:space="preserve">/ </w:t>
       </w:r>
-      <w:proofErr w:type="spellStart"/>
-      <w:r>
-        <w:rPr>
-          <w:sz w:val="28"/>
-          <w:szCs w:val="28"/>
-        </w:rPr>
-        <w:t>М.С.Логачёв</w:t>
-      </w:r>
-      <w:proofErr w:type="spellEnd"/>
+      <w:r>
+        <w:rPr>
+          <w:sz w:val="28"/>
+          <w:szCs w:val="28"/>
+        </w:rPr>
+        <w:t>М.В. Даньшина</w:t>
+      </w:r>
       <w:r>
         <w:rPr>
           <w:sz w:val="28"/>
@@ -1516,6 +1586,20 @@
         </w:rPr>
         <w:t xml:space="preserve">_______________________________________________ / </w:t>
       </w:r>
+      <w:r>
+        <w:rPr>
+          <w:sz w:val="28"/>
+          <w:szCs w:val="28"/>
+        </w:rPr>
+        <w:t>О.А</w:t>
+      </w:r>
+      <w:r>
+        <w:rPr>
+          <w:sz w:val="28"/>
+          <w:szCs w:val="28"/>
+        </w:rPr>
+        <w:t xml:space="preserve">. </w:t>
+      </w:r>
       <w:proofErr w:type="spellStart"/>
       <w:r>
         <w:rPr>
@@ -1530,7 +1614,7 @@
           <w:sz w:val="28"/>
           <w:szCs w:val="28"/>
         </w:rPr>
-        <w:t xml:space="preserve"> О.А /</w:t>
+        <w:t>/</w:t>
       </w:r>
     </w:p>
     <w:p>
@@ -1563,7 +1647,23 @@
           <w:sz w:val="28"/>
           <w:szCs w:val="28"/>
         </w:rPr>
-        <w:t>_________________________________________        /Левенец Е.В./</w:t>
+        <w:t>_________________________________________        /</w:t>
+      </w:r>
+      <w:proofErr w:type="spellStart"/>
+      <w:r>
+        <w:rPr>
+          <w:sz w:val="28"/>
+          <w:szCs w:val="28"/>
+        </w:rPr>
+        <w:t>А.Е.Харламенков</w:t>
+      </w:r>
+      <w:proofErr w:type="spellEnd"/>
+      <w:r>
+        <w:rPr>
+          <w:sz w:val="28"/>
+          <w:szCs w:val="28"/>
+        </w:rPr>
+        <w:t>/</w:t>
       </w:r>
     </w:p>
     <w:p>
@@ -2309,7 +2409,21 @@
           <w:sz w:val="28"/>
           <w:szCs w:val="28"/>
         </w:rPr>
-        <w:t>ООП:</w:t>
+        <w:t>О</w:t>
+      </w:r>
+      <w:r>
+        <w:rPr>
+          <w:sz w:val="28"/>
+          <w:szCs w:val="28"/>
+        </w:rPr>
+        <w:t>П</w:t>
+      </w:r>
+      <w:r>
+        <w:rPr>
+          <w:sz w:val="28"/>
+          <w:szCs w:val="28"/>
+        </w:rPr>
+        <w:t>ОП:</w:t>
       </w:r>
       <w:r>
         <w:rPr>
@@ -25819,7 +25933,7 @@
 </file>
 
 <file path=word/endnotes.xml><?xml version="1.0" encoding="utf-8"?>
-<w:endnotes xmlns:wpc="http://schemas.microsoft.com/office/word/2010/wordprocessingCanvas" xmlns:cx="http://schemas.microsoft.com/office/drawing/2014/chartex" xmlns:cx1="http://schemas.microsoft.com/office/drawing/2015/9/8/chartex" xmlns:cx2="http://schemas.microsoft.com/office/drawing/2015/10/21/chartex" xmlns:cx3="http://schemas.microsoft.com/office/drawing/2016/5/9/chartex" xmlns:cx4="http://schemas.microsoft.com/office/drawing/2016/5/10/chartex" xmlns:cx5="http://schemas.microsoft.com/office/drawing/2016/5/11/chartex" xmlns:cx6="http://schemas.microsoft.com/office/drawing/2016/5/12/chartex" xmlns:cx7="http://schemas.microsoft.com/office/drawing/2016/5/13/chartex" xmlns:cx8="http://schemas.microsoft.com/office/drawing/2016/5/14/chartex" xmlns:mc="http://schemas.openxmlformats.org/markup-compatibility/2006" xmlns:aink="http://schemas.microsoft.com/office/drawing/2016/ink" xmlns:am3d="http://schemas.microsoft.com/office/drawing/2017/model3d" xmlns:o="urn:schemas-microsoft-com:office:office" xmlns:r="http://schemas.openxmlformats.org/officeDocument/2006/relationships" xmlns:m="http://schemas.openxmlformats.org/officeDocument/2006/math" xmlns:v="urn:schemas-microsoft-com:vml" xmlns:wp14="http://schemas.microsoft.com/office/word/2010/wordprocessingDrawing" xmlns:wp="http://schemas.openxmlformats.org/drawingml/2006/wordprocessingDrawing" xmlns:w10="urn:schemas-microsoft-com:office:word" xmlns:w="http://schemas.openxmlformats.org/wordprocessingml/2006/main" xmlns:w14="http://schemas.microsoft.com/office/word/2010/wordml" xmlns:w15="http://schemas.microsoft.com/office/word/2012/wordml" xmlns:w16cex="http://schemas.microsoft.com/office/word/2018/wordml/cex" xmlns:w16cid="http://schemas.microsoft.com/office/word/2016/wordml/cid" xmlns:w16="http://schemas.microsoft.com/office/word/2018/wordml" xmlns:w16se="http://schemas.microsoft.com/office/word/2015/wordml/symex" xmlns:wpg="http://schemas.microsoft.com/office/word/2010/wordprocessingGroup" xmlns:wpi="http://schemas.microsoft.com/office/word/2010/wordprocessingInk" xmlns:wne="http://schemas.microsoft.com/office/word/2006/wordml" xmlns:wps="http://schemas.microsoft.com/office/word/2010/wordprocessingShape" mc:Ignorable="w14 w15 w16se w16cid w16 w16cex wp14">
+<w:endnotes xmlns:wpc="http://schemas.microsoft.com/office/word/2010/wordprocessingCanvas" xmlns:cx="http://schemas.microsoft.com/office/drawing/2014/chartex" xmlns:cx1="http://schemas.microsoft.com/office/drawing/2015/9/8/chartex" xmlns:cx2="http://schemas.microsoft.com/office/drawing/2015/10/21/chartex" xmlns:cx3="http://schemas.microsoft.com/office/drawing/2016/5/9/chartex" xmlns:cx4="http://schemas.microsoft.com/office/drawing/2016/5/10/chartex" xmlns:cx5="http://schemas.microsoft.com/office/drawing/2016/5/11/chartex" xmlns:cx6="http://schemas.microsoft.com/office/drawing/2016/5/12/chartex" xmlns:cx7="http://schemas.microsoft.com/office/drawing/2016/5/13/chartex" xmlns:cx8="http://schemas.microsoft.com/office/drawing/2016/5/14/chartex" xmlns:mc="http://schemas.openxmlformats.org/markup-compatibility/2006" xmlns:aink="http://schemas.microsoft.com/office/drawing/2016/ink" xmlns:am3d="http://schemas.microsoft.com/office/drawing/2017/model3d" xmlns:o="urn:schemas-microsoft-com:office:office" xmlns:r="http://schemas.openxmlformats.org/officeDocument/2006/relationships" xmlns:m="http://schemas.openxmlformats.org/officeDocument/2006/math" xmlns:v="urn:schemas-microsoft-com:vml" xmlns:wp14="http://schemas.microsoft.com/office/word/2010/wordprocessingDrawing" xmlns:wp="http://schemas.openxmlformats.org/drawingml/2006/wordprocessingDrawing" xmlns:w10="urn:schemas-microsoft-com:office:word" xmlns:w="http://schemas.openxmlformats.org/wordprocessingml/2006/main" xmlns:w14="http://schemas.microsoft.com/office/word/2010/wordml" xmlns:w15="http://schemas.microsoft.com/office/word/2012/wordml" xmlns:w16cex="http://schemas.microsoft.com/office/word/2018/wordml/cex" xmlns:w16cid="http://schemas.microsoft.com/office/word/2016/wordml/cid" xmlns:w16="http://schemas.microsoft.com/office/word/2018/wordml" xmlns:w16sdtdh="http://schemas.microsoft.com/office/word/2020/wordml/sdtdatahash" xmlns:w16se="http://schemas.microsoft.com/office/word/2015/wordml/symex" xmlns:wpg="http://schemas.microsoft.com/office/word/2010/wordprocessingGroup" xmlns:wpi="http://schemas.microsoft.com/office/word/2010/wordprocessingInk" xmlns:wne="http://schemas.microsoft.com/office/word/2006/wordml" xmlns:wps="http://schemas.microsoft.com/office/word/2010/wordprocessingShape" mc:Ignorable="w14 w15 w16se w16cid w16 w16cex w16sdtdh wp14">
   <w:endnote w:type="separator" w:id="-1">
     <w:p>
       <w:r>
@@ -25838,7 +25952,7 @@
 </file>
 
 <file path=word/footnotes.xml><?xml version="1.0" encoding="utf-8"?>
-<w:footnotes xmlns:wpc="http://schemas.microsoft.com/office/word/2010/wordprocessingCanvas" xmlns:cx="http://schemas.microsoft.com/office/drawing/2014/chartex" xmlns:cx1="http://schemas.microsoft.com/office/drawing/2015/9/8/chartex" xmlns:cx2="http://schemas.microsoft.com/office/drawing/2015/10/21/chartex" xmlns:cx3="http://schemas.microsoft.com/office/drawing/2016/5/9/chartex" xmlns:cx4="http://schemas.microsoft.com/office/drawing/2016/5/10/chartex" xmlns:cx5="http://schemas.microsoft.com/office/drawing/2016/5/11/chartex" xmlns:cx6="http://schemas.microsoft.com/office/drawing/2016/5/12/chartex" xmlns:cx7="http://schemas.microsoft.com/office/drawing/2016/5/13/chartex" xmlns:cx8="http://schemas.microsoft.com/office/drawing/2016/5/14/chartex" xmlns:mc="http://schemas.openxmlformats.org/markup-compatibility/2006" xmlns:aink="http://schemas.microsoft.com/office/drawing/2016/ink" xmlns:am3d="http://schemas.microsoft.com/office/drawing/2017/model3d" xmlns:o="urn:schemas-microsoft-com:office:office" xmlns:r="http://schemas.openxmlformats.org/officeDocument/2006/relationships" xmlns:m="http://schemas.openxmlformats.org/officeDocument/2006/math" xmlns:v="urn:schemas-microsoft-com:vml" xmlns:wp14="http://schemas.microsoft.com/office/word/2010/wordprocessingDrawing" xmlns:wp="http://schemas.openxmlformats.org/drawingml/2006/wordprocessingDrawing" xmlns:w10="urn:schemas-microsoft-com:office:word" xmlns:w="http://schemas.openxmlformats.org/wordprocessingml/2006/main" xmlns:w14="http://schemas.microsoft.com/office/word/2010/wordml" xmlns:w15="http://schemas.microsoft.com/office/word/2012/wordml" xmlns:w16cex="http://schemas.microsoft.com/office/word/2018/wordml/cex" xmlns:w16cid="http://schemas.microsoft.com/office/word/2016/wordml/cid" xmlns:w16="http://schemas.microsoft.com/office/word/2018/wordml" xmlns:w16se="http://schemas.microsoft.com/office/word/2015/wordml/symex" xmlns:wpg="http://schemas.microsoft.com/office/word/2010/wordprocessingGroup" xmlns:wpi="http://schemas.microsoft.com/office/word/2010/wordprocessingInk" xmlns:wne="http://schemas.microsoft.com/office/word/2006/wordml" xmlns:wps="http://schemas.microsoft.com/office/word/2010/wordprocessingShape" mc:Ignorable="w14 w15 w16se w16cid w16 w16cex wp14">
+<w:footnotes xmlns:wpc="http://schemas.microsoft.com/office/word/2010/wordprocessingCanvas" xmlns:cx="http://schemas.microsoft.com/office/drawing/2014/chartex" xmlns:cx1="http://schemas.microsoft.com/office/drawing/2015/9/8/chartex" xmlns:cx2="http://schemas.microsoft.com/office/drawing/2015/10/21/chartex" xmlns:cx3="http://schemas.microsoft.com/office/drawing/2016/5/9/chartex" xmlns:cx4="http://schemas.microsoft.com/office/drawing/2016/5/10/chartex" xmlns:cx5="http://schemas.microsoft.com/office/drawing/2016/5/11/chartex" xmlns:cx6="http://schemas.microsoft.com/office/drawing/2016/5/12/chartex" xmlns:cx7="http://schemas.microsoft.com/office/drawing/2016/5/13/chartex" xmlns:cx8="http://schemas.microsoft.com/office/drawing/2016/5/14/chartex" xmlns:mc="http://schemas.openxmlformats.org/markup-compatibility/2006" xmlns:aink="http://schemas.microsoft.com/office/drawing/2016/ink" xmlns:am3d="http://schemas.microsoft.com/office/drawing/2017/model3d" xmlns:o="urn:schemas-microsoft-com:office:office" xmlns:r="http://schemas.openxmlformats.org/officeDocument/2006/relationships" xmlns:m="http://schemas.openxmlformats.org/officeDocument/2006/math" xmlns:v="urn:schemas-microsoft-com:vml" xmlns:wp14="http://schemas.microsoft.com/office/word/2010/wordprocessingDrawing" xmlns:wp="http://schemas.openxmlformats.org/drawingml/2006/wordprocessingDrawing" xmlns:w10="urn:schemas-microsoft-com:office:word" xmlns:w="http://schemas.openxmlformats.org/wordprocessingml/2006/main" xmlns:w14="http://schemas.microsoft.com/office/word/2010/wordml" xmlns:w15="http://schemas.microsoft.com/office/word/2012/wordml" xmlns:w16cex="http://schemas.microsoft.com/office/word/2018/wordml/cex" xmlns:w16cid="http://schemas.microsoft.com/office/word/2016/wordml/cid" xmlns:w16="http://schemas.microsoft.com/office/word/2018/wordml" xmlns:w16sdtdh="http://schemas.microsoft.com/office/word/2020/wordml/sdtdatahash" xmlns:w16se="http://schemas.microsoft.com/office/word/2015/wordml/symex" xmlns:wpg="http://schemas.microsoft.com/office/word/2010/wordprocessingGroup" xmlns:wpi="http://schemas.microsoft.com/office/word/2010/wordprocessingInk" xmlns:wne="http://schemas.microsoft.com/office/word/2006/wordml" xmlns:wps="http://schemas.microsoft.com/office/word/2010/wordprocessingShape" mc:Ignorable="w14 w15 w16se w16cid w16 w16cex w16sdtdh wp14">
   <w:footnote w:type="separator" w:id="-1">
     <w:p>
       <w:r>
@@ -25857,7 +25971,7 @@
 </file>
 
 <file path=word/header1.xml><?xml version="1.0" encoding="utf-8"?>
-<w:hdr xmlns:wpc="http://schemas.microsoft.com/office/word/2010/wordprocessingCanvas" xmlns:cx="http://schemas.microsoft.com/office/drawing/2014/chartex" xmlns:cx1="http://schemas.microsoft.com/office/drawing/2015/9/8/chartex" xmlns:cx2="http://schemas.microsoft.com/office/drawing/2015/10/21/chartex" xmlns:cx3="http://schemas.microsoft.com/office/drawing/2016/5/9/chartex" xmlns:cx4="http://schemas.microsoft.com/office/drawing/2016/5/10/chartex" xmlns:cx5="http://schemas.microsoft.com/office/drawing/2016/5/11/chartex" xmlns:cx6="http://schemas.microsoft.com/office/drawing/2016/5/12/chartex" xmlns:cx7="http://schemas.microsoft.com/office/drawing/2016/5/13/chartex" xmlns:cx8="http://schemas.microsoft.com/office/drawing/2016/5/14/chartex" xmlns:mc="http://schemas.openxmlformats.org/markup-compatibility/2006" xmlns:aink="http://schemas.microsoft.com/office/drawing/2016/ink" xmlns:am3d="http://schemas.microsoft.com/office/drawing/2017/model3d" xmlns:o="urn:schemas-microsoft-com:office:office" xmlns:r="http://schemas.openxmlformats.org/officeDocument/2006/relationships" xmlns:m="http://schemas.openxmlformats.org/officeDocument/2006/math" xmlns:v="urn:schemas-microsoft-com:vml" xmlns:wp14="http://schemas.microsoft.com/office/word/2010/wordprocessingDrawing" xmlns:wp="http://schemas.openxmlformats.org/drawingml/2006/wordprocessingDrawing" xmlns:w10="urn:schemas-microsoft-com:office:word" xmlns:w="http://schemas.openxmlformats.org/wordprocessingml/2006/main" xmlns:w14="http://schemas.microsoft.com/office/word/2010/wordml" xmlns:w15="http://schemas.microsoft.com/office/word/2012/wordml" xmlns:w16cex="http://schemas.microsoft.com/office/word/2018/wordml/cex" xmlns:w16cid="http://schemas.microsoft.com/office/word/2016/wordml/cid" xmlns:w16="http://schemas.microsoft.com/office/word/2018/wordml" xmlns:w16se="http://schemas.microsoft.com/office/word/2015/wordml/symex" xmlns:wpg="http://schemas.microsoft.com/office/word/2010/wordprocessingGroup" xmlns:wpi="http://schemas.microsoft.com/office/word/2010/wordprocessingInk" xmlns:wne="http://schemas.microsoft.com/office/word/2006/wordml" xmlns:wps="http://schemas.microsoft.com/office/word/2010/wordprocessingShape" mc:Ignorable="w14 w15 w16se w16cid w16 w16cex wp14">
+<w:hdr xmlns:wpc="http://schemas.microsoft.com/office/word/2010/wordprocessingCanvas" xmlns:cx="http://schemas.microsoft.com/office/drawing/2014/chartex" xmlns:cx1="http://schemas.microsoft.com/office/drawing/2015/9/8/chartex" xmlns:cx2="http://schemas.microsoft.com/office/drawing/2015/10/21/chartex" xmlns:cx3="http://schemas.microsoft.com/office/drawing/2016/5/9/chartex" xmlns:cx4="http://schemas.microsoft.com/office/drawing/2016/5/10/chartex" xmlns:cx5="http://schemas.microsoft.com/office/drawing/2016/5/11/chartex" xmlns:cx6="http://schemas.microsoft.com/office/drawing/2016/5/12/chartex" xmlns:cx7="http://schemas.microsoft.com/office/drawing/2016/5/13/chartex" xmlns:cx8="http://schemas.microsoft.com/office/drawing/2016/5/14/chartex" xmlns:mc="http://schemas.openxmlformats.org/markup-compatibility/2006" xmlns:aink="http://schemas.microsoft.com/office/drawing/2016/ink" xmlns:am3d="http://schemas.microsoft.com/office/drawing/2017/model3d" xmlns:o="urn:schemas-microsoft-com:office:office" xmlns:r="http://schemas.openxmlformats.org/officeDocument/2006/relationships" xmlns:m="http://schemas.openxmlformats.org/officeDocument/2006/math" xmlns:v="urn:schemas-microsoft-com:vml" xmlns:wp14="http://schemas.microsoft.com/office/word/2010/wordprocessingDrawing" xmlns:wp="http://schemas.openxmlformats.org/drawingml/2006/wordprocessingDrawing" xmlns:w10="urn:schemas-microsoft-com:office:word" xmlns:w="http://schemas.openxmlformats.org/wordprocessingml/2006/main" xmlns:w14="http://schemas.microsoft.com/office/word/2010/wordml" xmlns:w15="http://schemas.microsoft.com/office/word/2012/wordml" xmlns:w16cex="http://schemas.microsoft.com/office/word/2018/wordml/cex" xmlns:w16cid="http://schemas.microsoft.com/office/word/2016/wordml/cid" xmlns:w16="http://schemas.microsoft.com/office/word/2018/wordml" xmlns:w16sdtdh="http://schemas.microsoft.com/office/word/2020/wordml/sdtdatahash" xmlns:w16se="http://schemas.microsoft.com/office/word/2015/wordml/symex" xmlns:wpg="http://schemas.microsoft.com/office/word/2010/wordprocessingGroup" xmlns:wpi="http://schemas.microsoft.com/office/word/2010/wordprocessingInk" xmlns:wne="http://schemas.microsoft.com/office/word/2006/wordml" xmlns:wps="http://schemas.microsoft.com/office/word/2010/wordprocessingShape" mc:Ignorable="w14 w15 w16se w16cid w16 w16cex w16sdtdh wp14">
   <w:sdt>
     <w:sdtPr>
       <w:id w:val="-1255051635"/>
@@ -25930,7 +26044,7 @@
 </file>
 
 <file path=word/numbering.xml><?xml version="1.0" encoding="utf-8"?>
-<w:numbering xmlns:wpc="http://schemas.microsoft.com/office/word/2010/wordprocessingCanvas" xmlns:cx="http://schemas.microsoft.com/office/drawing/2014/chartex" xmlns:cx1="http://schemas.microsoft.com/office/drawing/2015/9/8/chartex" xmlns:cx2="http://schemas.microsoft.com/office/drawing/2015/10/21/chartex" xmlns:cx3="http://schemas.microsoft.com/office/drawing/2016/5/9/chartex" xmlns:cx4="http://schemas.microsoft.com/office/drawing/2016/5/10/chartex" xmlns:cx5="http://schemas.microsoft.com/office/drawing/2016/5/11/chartex" xmlns:cx6="http://schemas.microsoft.com/office/drawing/2016/5/12/chartex" xmlns:cx7="http://schemas.microsoft.com/office/drawing/2016/5/13/chartex" xmlns:cx8="http://schemas.microsoft.com/office/drawing/2016/5/14/chartex" xmlns:mc="http://schemas.openxmlformats.org/markup-compatibility/2006" xmlns:aink="http://schemas.microsoft.com/office/drawing/2016/ink" xmlns:am3d="http://schemas.microsoft.com/office/drawing/2017/model3d" xmlns:o="urn:schemas-microsoft-com:office:office" xmlns:r="http://schemas.openxmlformats.org/officeDocument/2006/relationships" xmlns:m="http://schemas.openxmlformats.org/officeDocument/2006/math" xmlns:v="urn:schemas-microsoft-com:vml" xmlns:wp14="http://schemas.microsoft.com/office/word/2010/wordprocessingDrawing" xmlns:wp="http://schemas.openxmlformats.org/drawingml/2006/wordprocessingDrawing" xmlns:w10="urn:schemas-microsoft-com:office:word" xmlns:w="http://schemas.openxmlformats.org/wordprocessingml/2006/main" xmlns:w14="http://schemas.microsoft.com/office/word/2010/wordml" xmlns:w15="http://schemas.microsoft.com/office/word/2012/wordml" xmlns:w16cex="http://schemas.microsoft.com/office/word/2018/wordml/cex" xmlns:w16cid="http://schemas.microsoft.com/office/word/2016/wordml/cid" xmlns:w16="http://schemas.microsoft.com/office/word/2018/wordml" xmlns:w16se="http://schemas.microsoft.com/office/word/2015/wordml/symex" xmlns:wpg="http://schemas.microsoft.com/office/word/2010/wordprocessingGroup" xmlns:wpi="http://schemas.microsoft.com/office/word/2010/wordprocessingInk" xmlns:wne="http://schemas.microsoft.com/office/word/2006/wordml" xmlns:wps="http://schemas.microsoft.com/office/word/2010/wordprocessingShape" mc:Ignorable="w14 w15 w16se w16cid w16 w16cex wp14">
+<w:numbering xmlns:wpc="http://schemas.microsoft.com/office/word/2010/wordprocessingCanvas" xmlns:cx="http://schemas.microsoft.com/office/drawing/2014/chartex" xmlns:cx1="http://schemas.microsoft.com/office/drawing/2015/9/8/chartex" xmlns:cx2="http://schemas.microsoft.com/office/drawing/2015/10/21/chartex" xmlns:cx3="http://schemas.microsoft.com/office/drawing/2016/5/9/chartex" xmlns:cx4="http://schemas.microsoft.com/office/drawing/2016/5/10/chartex" xmlns:cx5="http://schemas.microsoft.com/office/drawing/2016/5/11/chartex" xmlns:cx6="http://schemas.microsoft.com/office/drawing/2016/5/12/chartex" xmlns:cx7="http://schemas.microsoft.com/office/drawing/2016/5/13/chartex" xmlns:cx8="http://schemas.microsoft.com/office/drawing/2016/5/14/chartex" xmlns:mc="http://schemas.openxmlformats.org/markup-compatibility/2006" xmlns:aink="http://schemas.microsoft.com/office/drawing/2016/ink" xmlns:am3d="http://schemas.microsoft.com/office/drawing/2017/model3d" xmlns:o="urn:schemas-microsoft-com:office:office" xmlns:r="http://schemas.openxmlformats.org/officeDocument/2006/relationships" xmlns:m="http://schemas.openxmlformats.org/officeDocument/2006/math" xmlns:v="urn:schemas-microsoft-com:vml" xmlns:wp14="http://schemas.microsoft.com/office/word/2010/wordprocessingDrawing" xmlns:wp="http://schemas.openxmlformats.org/drawingml/2006/wordprocessingDrawing" xmlns:w10="urn:schemas-microsoft-com:office:word" xmlns:w="http://schemas.openxmlformats.org/wordprocessingml/2006/main" xmlns:w14="http://schemas.microsoft.com/office/word/2010/wordml" xmlns:w15="http://schemas.microsoft.com/office/word/2012/wordml" xmlns:w16cex="http://schemas.microsoft.com/office/word/2018/wordml/cex" xmlns:w16cid="http://schemas.microsoft.com/office/word/2016/wordml/cid" xmlns:w16="http://schemas.microsoft.com/office/word/2018/wordml" xmlns:w16sdtdh="http://schemas.microsoft.com/office/word/2020/wordml/sdtdatahash" xmlns:w16se="http://schemas.microsoft.com/office/word/2015/wordml/symex" xmlns:wpg="http://schemas.microsoft.com/office/word/2010/wordprocessingGroup" xmlns:wpi="http://schemas.microsoft.com/office/word/2010/wordprocessingInk" xmlns:wne="http://schemas.microsoft.com/office/word/2006/wordml" xmlns:wps="http://schemas.microsoft.com/office/word/2010/wordprocessingShape" mc:Ignorable="w14 w15 w16se w16cid w16 w16cex w16sdtdh wp14">
   <w:abstractNum w:abstractNumId="0" w15:restartNumberingAfterBreak="0">
     <w:nsid w:val="067D1110"/>
     <w:multiLevelType w:val="hybridMultilevel"/>
@@ -29886,7 +30000,7 @@
   <w:num w:numId="20">
     <w:abstractNumId w:val="24"/>
     <w:lvlOverride w:ilvl="0">
-      <w:lvl w:ilvl="0" w:tplc="3C76F25E">
+      <w:lvl w:ilvl="0" w:tplc="05C6DD72">
         <w:start w:val="1"/>
         <w:numFmt w:val="decimal"/>
         <w:lvlText w:val="-"/>
@@ -29940,7 +30054,7 @@
       </w:lvl>
     </w:lvlOverride>
     <w:lvlOverride w:ilvl="1">
-      <w:lvl w:ilvl="1" w:tplc="A36E4708">
+      <w:lvl w:ilvl="1" w:tplc="ED045748">
         <w:start w:val="1"/>
         <w:numFmt w:val="decimal"/>
         <w:lvlText w:val="o"/>
@@ -29995,7 +30109,7 @@
       </w:lvl>
     </w:lvlOverride>
     <w:lvlOverride w:ilvl="2">
-      <w:lvl w:ilvl="2" w:tplc="9130740C">
+      <w:lvl w:ilvl="2" w:tplc="E8E6826A">
         <w:start w:val="1"/>
         <w:numFmt w:val="decimal"/>
         <w:lvlText w:val="▪"/>
@@ -30050,7 +30164,7 @@
       </w:lvl>
     </w:lvlOverride>
     <w:lvlOverride w:ilvl="3">
-      <w:lvl w:ilvl="3" w:tplc="7E284ED0">
+      <w:lvl w:ilvl="3" w:tplc="C60EA758">
         <w:start w:val="1"/>
         <w:numFmt w:val="decimal"/>
         <w:lvlText w:val="•"/>
@@ -30105,7 +30219,7 @@
       </w:lvl>
     </w:lvlOverride>
     <w:lvlOverride w:ilvl="4">
-      <w:lvl w:ilvl="4" w:tplc="F4C82A18">
+      <w:lvl w:ilvl="4" w:tplc="4628D9CE">
         <w:start w:val="1"/>
         <w:numFmt w:val="decimal"/>
         <w:lvlText w:val="o"/>
@@ -30160,7 +30274,7 @@
       </w:lvl>
     </w:lvlOverride>
     <w:lvlOverride w:ilvl="5">
-      <w:lvl w:ilvl="5" w:tplc="28BE579A">
+      <w:lvl w:ilvl="5" w:tplc="5BBE06EA">
         <w:start w:val="1"/>
         <w:numFmt w:val="decimal"/>
         <w:lvlText w:val="▪"/>
@@ -30215,7 +30329,7 @@
       </w:lvl>
     </w:lvlOverride>
     <w:lvlOverride w:ilvl="6">
-      <w:lvl w:ilvl="6" w:tplc="15BAFE06">
+      <w:lvl w:ilvl="6" w:tplc="93F0F99E">
         <w:start w:val="1"/>
         <w:numFmt w:val="decimal"/>
         <w:lvlText w:val="•"/>
@@ -30270,7 +30384,7 @@
       </w:lvl>
     </w:lvlOverride>
     <w:lvlOverride w:ilvl="7">
-      <w:lvl w:ilvl="7" w:tplc="EEBC29F2">
+      <w:lvl w:ilvl="7" w:tplc="D9705E1C">
         <w:start w:val="1"/>
         <w:numFmt w:val="decimal"/>
         <w:lvlText w:val="o"/>
@@ -30325,7 +30439,7 @@
       </w:lvl>
     </w:lvlOverride>
     <w:lvlOverride w:ilvl="8">
-      <w:lvl w:ilvl="8" w:tplc="B23C54F4">
+      <w:lvl w:ilvl="8" w:tplc="B86ED076">
         <w:start w:val="1"/>
         <w:numFmt w:val="decimal"/>
         <w:lvlText w:val="▪"/>
@@ -30416,7 +30530,7 @@
   <w:num w:numId="23">
     <w:abstractNumId w:val="26"/>
     <w:lvlOverride w:ilvl="0">
-      <w:lvl w:ilvl="0" w:tplc="5EAE8DC4">
+      <w:lvl w:ilvl="0" w:tplc="65FCF878">
         <w:start w:val="1"/>
         <w:numFmt w:val="decimal"/>
         <w:lvlText w:val="%1."/>
@@ -30462,7 +30576,7 @@
       </w:lvl>
     </w:lvlOverride>
     <w:lvlOverride w:ilvl="1">
-      <w:lvl w:ilvl="1" w:tplc="FFAAD266">
+      <w:lvl w:ilvl="1" w:tplc="9AD69B82">
         <w:start w:val="1"/>
         <w:numFmt w:val="decimal"/>
         <w:lvlText w:val="%2."/>
@@ -30508,7 +30622,7 @@
       </w:lvl>
     </w:lvlOverride>
     <w:lvlOverride w:ilvl="2">
-      <w:lvl w:ilvl="2" w:tplc="21CAA814">
+      <w:lvl w:ilvl="2" w:tplc="71C4FA06">
         <w:start w:val="1"/>
         <w:numFmt w:val="decimal"/>
         <w:lvlText w:val="%3."/>
@@ -30555,7 +30669,7 @@
       </w:lvl>
     </w:lvlOverride>
     <w:lvlOverride w:ilvl="3">
-      <w:lvl w:ilvl="3" w:tplc="93B0729A">
+      <w:lvl w:ilvl="3" w:tplc="66263E16">
         <w:start w:val="1"/>
         <w:numFmt w:val="decimal"/>
         <w:suff w:val="nothing"/>
@@ -30603,7 +30717,7 @@
       </w:lvl>
     </w:lvlOverride>
     <w:lvlOverride w:ilvl="4">
-      <w:lvl w:ilvl="4" w:tplc="0FCC4670">
+      <w:lvl w:ilvl="4" w:tplc="61BCF5BE">
         <w:start w:val="1"/>
         <w:numFmt w:val="decimal"/>
         <w:lvlText w:val="%5."/>
@@ -30650,7 +30764,7 @@
       </w:lvl>
     </w:lvlOverride>
     <w:lvlOverride w:ilvl="5">
-      <w:lvl w:ilvl="5" w:tplc="A7F4CA16">
+      <w:lvl w:ilvl="5" w:tplc="0E1EF50C">
         <w:start w:val="1"/>
         <w:numFmt w:val="decimal"/>
         <w:lvlText w:val="%6."/>
@@ -30697,7 +30811,7 @@
       </w:lvl>
     </w:lvlOverride>
     <w:lvlOverride w:ilvl="6">
-      <w:lvl w:ilvl="6" w:tplc="2A22ABDA">
+      <w:lvl w:ilvl="6" w:tplc="7D9C50F4">
         <w:start w:val="1"/>
         <w:numFmt w:val="decimal"/>
         <w:lvlText w:val="%7."/>
@@ -30744,7 +30858,7 @@
       </w:lvl>
     </w:lvlOverride>
     <w:lvlOverride w:ilvl="7">
-      <w:lvl w:ilvl="7" w:tplc="6F6A9F34">
+      <w:lvl w:ilvl="7" w:tplc="21926976">
         <w:start w:val="1"/>
         <w:numFmt w:val="decimal"/>
         <w:lvlText w:val="%8."/>
@@ -30791,7 +30905,7 @@
       </w:lvl>
     </w:lvlOverride>
     <w:lvlOverride w:ilvl="8">
-      <w:lvl w:ilvl="8" w:tplc="2D269910">
+      <w:lvl w:ilvl="8" w:tplc="426205FA">
         <w:start w:val="1"/>
         <w:numFmt w:val="decimal"/>
         <w:lvlText w:val="%9."/>
@@ -30841,7 +30955,7 @@
   <w:num w:numId="24">
     <w:abstractNumId w:val="26"/>
     <w:lvlOverride w:ilvl="0">
-      <w:lvl w:ilvl="0" w:tplc="5EAE8DC4">
+      <w:lvl w:ilvl="0" w:tplc="65FCF878">
         <w:start w:val="1"/>
         <w:numFmt w:val="decimal"/>
         <w:lvlText w:val="%1."/>
@@ -30887,7 +31001,7 @@
       </w:lvl>
     </w:lvlOverride>
     <w:lvlOverride w:ilvl="1">
-      <w:lvl w:ilvl="1" w:tplc="FFAAD266">
+      <w:lvl w:ilvl="1" w:tplc="9AD69B82">
         <w:start w:val="1"/>
         <w:numFmt w:val="decimal"/>
         <w:lvlText w:val="%2."/>
@@ -30933,7 +31047,7 @@
       </w:lvl>
     </w:lvlOverride>
     <w:lvlOverride w:ilvl="2">
-      <w:lvl w:ilvl="2" w:tplc="21CAA814">
+      <w:lvl w:ilvl="2" w:tplc="71C4FA06">
         <w:start w:val="1"/>
         <w:numFmt w:val="decimal"/>
         <w:lvlText w:val="%3."/>
@@ -30980,7 +31094,7 @@
       </w:lvl>
     </w:lvlOverride>
     <w:lvlOverride w:ilvl="3">
-      <w:lvl w:ilvl="3" w:tplc="93B0729A">
+      <w:lvl w:ilvl="3" w:tplc="66263E16">
         <w:start w:val="1"/>
         <w:numFmt w:val="decimal"/>
         <w:suff w:val="nothing"/>
@@ -31028,7 +31142,7 @@
       </w:lvl>
     </w:lvlOverride>
     <w:lvlOverride w:ilvl="4">
-      <w:lvl w:ilvl="4" w:tplc="0FCC4670">
+      <w:lvl w:ilvl="4" w:tplc="61BCF5BE">
         <w:start w:val="1"/>
         <w:numFmt w:val="decimal"/>
         <w:lvlText w:val="%5."/>
@@ -31075,7 +31189,7 @@
       </w:lvl>
     </w:lvlOverride>
     <w:lvlOverride w:ilvl="5">
-      <w:lvl w:ilvl="5" w:tplc="A7F4CA16">
+      <w:lvl w:ilvl="5" w:tplc="0E1EF50C">
         <w:start w:val="1"/>
         <w:numFmt w:val="decimal"/>
         <w:lvlText w:val="%6."/>
@@ -31122,7 +31236,7 @@
       </w:lvl>
     </w:lvlOverride>
     <w:lvlOverride w:ilvl="6">
-      <w:lvl w:ilvl="6" w:tplc="2A22ABDA">
+      <w:lvl w:ilvl="6" w:tplc="7D9C50F4">
         <w:start w:val="1"/>
         <w:numFmt w:val="decimal"/>
         <w:lvlText w:val="%7."/>
@@ -31169,7 +31283,7 @@
       </w:lvl>
     </w:lvlOverride>
     <w:lvlOverride w:ilvl="7">
-      <w:lvl w:ilvl="7" w:tplc="6F6A9F34">
+      <w:lvl w:ilvl="7" w:tplc="21926976">
         <w:start w:val="1"/>
         <w:numFmt w:val="decimal"/>
         <w:lvlText w:val="%8."/>
@@ -31216,7 +31330,7 @@
       </w:lvl>
     </w:lvlOverride>
     <w:lvlOverride w:ilvl="8">
-      <w:lvl w:ilvl="8" w:tplc="2D269910">
+      <w:lvl w:ilvl="8" w:tplc="426205FA">
         <w:start w:val="1"/>
         <w:numFmt w:val="decimal"/>
         <w:lvlText w:val="%9."/>
@@ -31266,7 +31380,7 @@
   <w:num w:numId="25">
     <w:abstractNumId w:val="24"/>
     <w:lvlOverride w:ilvl="0">
-      <w:lvl w:ilvl="0" w:tplc="3C76F25E">
+      <w:lvl w:ilvl="0" w:tplc="05C6DD72">
         <w:start w:val="1"/>
         <w:numFmt w:val="decimal"/>
         <w:lvlText w:val="-"/>
@@ -31309,7 +31423,7 @@
       </w:lvl>
     </w:lvlOverride>
     <w:lvlOverride w:ilvl="1">
-      <w:lvl w:ilvl="1" w:tplc="A36E4708">
+      <w:lvl w:ilvl="1" w:tplc="ED045748">
         <w:start w:val="1"/>
         <w:numFmt w:val="decimal"/>
         <w:lvlText w:val="o"/>
@@ -31352,7 +31466,7 @@
       </w:lvl>
     </w:lvlOverride>
     <w:lvlOverride w:ilvl="2">
-      <w:lvl w:ilvl="2" w:tplc="9130740C">
+      <w:lvl w:ilvl="2" w:tplc="E8E6826A">
         <w:start w:val="1"/>
         <w:numFmt w:val="decimal"/>
         <w:lvlText w:val="▪"/>
@@ -31395,7 +31509,7 @@
       </w:lvl>
     </w:lvlOverride>
     <w:lvlOverride w:ilvl="3">
-      <w:lvl w:ilvl="3" w:tplc="7E284ED0">
+      <w:lvl w:ilvl="3" w:tplc="C60EA758">
         <w:start w:val="1"/>
         <w:numFmt w:val="decimal"/>
         <w:lvlText w:val="•"/>
@@ -31439,7 +31553,7 @@
       </w:lvl>
     </w:lvlOverride>
     <w:lvlOverride w:ilvl="4">
-      <w:lvl w:ilvl="4" w:tplc="F4C82A18">
+      <w:lvl w:ilvl="4" w:tplc="4628D9CE">
         <w:start w:val="1"/>
         <w:numFmt w:val="decimal"/>
         <w:lvlText w:val="o"/>
@@ -31483,7 +31597,7 @@
       </w:lvl>
     </w:lvlOverride>
     <w:lvlOverride w:ilvl="5">
-      <w:lvl w:ilvl="5" w:tplc="28BE579A">
+      <w:lvl w:ilvl="5" w:tplc="5BBE06EA">
         <w:start w:val="1"/>
         <w:numFmt w:val="decimal"/>
         <w:lvlText w:val="▪"/>
@@ -31527,7 +31641,7 @@
       </w:lvl>
     </w:lvlOverride>
     <w:lvlOverride w:ilvl="6">
-      <w:lvl w:ilvl="6" w:tplc="15BAFE06">
+      <w:lvl w:ilvl="6" w:tplc="93F0F99E">
         <w:start w:val="1"/>
         <w:numFmt w:val="decimal"/>
         <w:lvlText w:val="•"/>
@@ -31571,7 +31685,7 @@
       </w:lvl>
     </w:lvlOverride>
     <w:lvlOverride w:ilvl="7">
-      <w:lvl w:ilvl="7" w:tplc="EEBC29F2">
+      <w:lvl w:ilvl="7" w:tplc="D9705E1C">
         <w:start w:val="1"/>
         <w:numFmt w:val="decimal"/>
         <w:lvlText w:val="o"/>
@@ -31615,7 +31729,7 @@
       </w:lvl>
     </w:lvlOverride>
     <w:lvlOverride w:ilvl="8">
-      <w:lvl w:ilvl="8" w:tplc="B23C54F4">
+      <w:lvl w:ilvl="8" w:tplc="B86ED076">
         <w:start w:val="1"/>
         <w:numFmt w:val="decimal"/>
         <w:lvlText w:val="▪"/>
@@ -31662,7 +31776,7 @@
   <w:num w:numId="26">
     <w:abstractNumId w:val="24"/>
     <w:lvlOverride w:ilvl="0">
-      <w:lvl w:ilvl="0" w:tplc="3C76F25E">
+      <w:lvl w:ilvl="0" w:tplc="05C6DD72">
         <w:start w:val="1"/>
         <w:numFmt w:val="decimal"/>
         <w:lvlText w:val="-"/>
@@ -31705,7 +31819,7 @@
       </w:lvl>
     </w:lvlOverride>
     <w:lvlOverride w:ilvl="1">
-      <w:lvl w:ilvl="1" w:tplc="A36E4708">
+      <w:lvl w:ilvl="1" w:tplc="ED045748">
         <w:start w:val="1"/>
         <w:numFmt w:val="decimal"/>
         <w:lvlText w:val="o"/>
@@ -31761,7 +31875,7 @@
       </w:lvl>
     </w:lvlOverride>
     <w:lvlOverride w:ilvl="2">
-      <w:lvl w:ilvl="2" w:tplc="9130740C">
+      <w:lvl w:ilvl="2" w:tplc="E8E6826A">
         <w:start w:val="1"/>
         <w:numFmt w:val="decimal"/>
         <w:lvlText w:val="▪"/>
@@ -31804,7 +31918,7 @@
       </w:lvl>
     </w:lvlOverride>
     <w:lvlOverride w:ilvl="3">
-      <w:lvl w:ilvl="3" w:tplc="7E284ED0">
+      <w:lvl w:ilvl="3" w:tplc="C60EA758">
         <w:start w:val="1"/>
         <w:numFmt w:val="decimal"/>
         <w:lvlText w:val="•"/>
@@ -31847,7 +31961,7 @@
       </w:lvl>
     </w:lvlOverride>
     <w:lvlOverride w:ilvl="4">
-      <w:lvl w:ilvl="4" w:tplc="F4C82A18">
+      <w:lvl w:ilvl="4" w:tplc="4628D9CE">
         <w:start w:val="1"/>
         <w:numFmt w:val="decimal"/>
         <w:lvlText w:val="o"/>
@@ -31890,7 +32004,7 @@
       </w:lvl>
     </w:lvlOverride>
     <w:lvlOverride w:ilvl="5">
-      <w:lvl w:ilvl="5" w:tplc="28BE579A">
+      <w:lvl w:ilvl="5" w:tplc="5BBE06EA">
         <w:start w:val="1"/>
         <w:numFmt w:val="decimal"/>
         <w:lvlText w:val="▪"/>
@@ -31933,7 +32047,7 @@
       </w:lvl>
     </w:lvlOverride>
     <w:lvlOverride w:ilvl="6">
-      <w:lvl w:ilvl="6" w:tplc="15BAFE06">
+      <w:lvl w:ilvl="6" w:tplc="93F0F99E">
         <w:start w:val="1"/>
         <w:numFmt w:val="decimal"/>
         <w:lvlText w:val="•"/>
@@ -31976,7 +32090,7 @@
       </w:lvl>
     </w:lvlOverride>
     <w:lvlOverride w:ilvl="7">
-      <w:lvl w:ilvl="7" w:tplc="EEBC29F2">
+      <w:lvl w:ilvl="7" w:tplc="D9705E1C">
         <w:start w:val="1"/>
         <w:numFmt w:val="decimal"/>
         <w:lvlText w:val="o"/>
@@ -32019,7 +32133,7 @@
       </w:lvl>
     </w:lvlOverride>
     <w:lvlOverride w:ilvl="8">
-      <w:lvl w:ilvl="8" w:tplc="B23C54F4">
+      <w:lvl w:ilvl="8" w:tplc="B86ED076">
         <w:start w:val="1"/>
         <w:numFmt w:val="decimal"/>
         <w:lvlText w:val="▪"/>
@@ -32065,7 +32179,7 @@
   <w:num w:numId="27">
     <w:abstractNumId w:val="24"/>
     <w:lvlOverride w:ilvl="0">
-      <w:lvl w:ilvl="0" w:tplc="3C76F25E">
+      <w:lvl w:ilvl="0" w:tplc="05C6DD72">
         <w:start w:val="1"/>
         <w:numFmt w:val="decimal"/>
         <w:lvlText w:val="-"/>
@@ -32108,7 +32222,7 @@
       </w:lvl>
     </w:lvlOverride>
     <w:lvlOverride w:ilvl="1">
-      <w:lvl w:ilvl="1" w:tplc="A36E4708">
+      <w:lvl w:ilvl="1" w:tplc="ED045748">
         <w:start w:val="1"/>
         <w:numFmt w:val="decimal"/>
         <w:lvlText w:val="o"/>
@@ -32151,7 +32265,7 @@
       </w:lvl>
     </w:lvlOverride>
     <w:lvlOverride w:ilvl="2">
-      <w:lvl w:ilvl="2" w:tplc="9130740C">
+      <w:lvl w:ilvl="2" w:tplc="E8E6826A">
         <w:start w:val="1"/>
         <w:numFmt w:val="decimal"/>
         <w:lvlText w:val="▪"/>
@@ -32194,7 +32308,7 @@
       </w:lvl>
     </w:lvlOverride>
     <w:lvlOverride w:ilvl="3">
-      <w:lvl w:ilvl="3" w:tplc="7E284ED0">
+      <w:lvl w:ilvl="3" w:tplc="C60EA758">
         <w:start w:val="1"/>
         <w:numFmt w:val="decimal"/>
         <w:lvlText w:val="•"/>
@@ -32238,7 +32352,7 @@
       </w:lvl>
     </w:lvlOverride>
     <w:lvlOverride w:ilvl="4">
-      <w:lvl w:ilvl="4" w:tplc="F4C82A18">
+      <w:lvl w:ilvl="4" w:tplc="4628D9CE">
         <w:start w:val="1"/>
         <w:numFmt w:val="decimal"/>
         <w:lvlText w:val="o"/>
@@ -32282,7 +32396,7 @@
       </w:lvl>
     </w:lvlOverride>
     <w:lvlOverride w:ilvl="5">
-      <w:lvl w:ilvl="5" w:tplc="28BE579A">
+      <w:lvl w:ilvl="5" w:tplc="5BBE06EA">
         <w:start w:val="1"/>
         <w:numFmt w:val="decimal"/>
         <w:lvlText w:val="▪"/>
@@ -32326,7 +32440,7 @@
       </w:lvl>
     </w:lvlOverride>
     <w:lvlOverride w:ilvl="6">
-      <w:lvl w:ilvl="6" w:tplc="15BAFE06">
+      <w:lvl w:ilvl="6" w:tplc="93F0F99E">
         <w:start w:val="1"/>
         <w:numFmt w:val="decimal"/>
         <w:lvlText w:val="•"/>
@@ -32370,7 +32484,7 @@
       </w:lvl>
     </w:lvlOverride>
     <w:lvlOverride w:ilvl="7">
-      <w:lvl w:ilvl="7" w:tplc="EEBC29F2">
+      <w:lvl w:ilvl="7" w:tplc="D9705E1C">
         <w:start w:val="1"/>
         <w:numFmt w:val="decimal"/>
         <w:lvlText w:val="o"/>
@@ -32414,7 +32528,7 @@
       </w:lvl>
     </w:lvlOverride>
     <w:lvlOverride w:ilvl="8">
-      <w:lvl w:ilvl="8" w:tplc="B23C54F4">
+      <w:lvl w:ilvl="8" w:tplc="B86ED076">
         <w:start w:val="1"/>
         <w:numFmt w:val="decimal"/>
         <w:lvlText w:val="▪"/>
@@ -32535,7 +32649,7 @@
 </file>
 
 <file path=word/styles.xml><?xml version="1.0" encoding="utf-8"?>
-<w:styles xmlns:mc="http://schemas.openxmlformats.org/markup-compatibility/2006" xmlns:r="http://schemas.openxmlformats.org/officeDocument/2006/relationships" xmlns:w="http://schemas.openxmlformats.org/wordprocessingml/2006/main" xmlns:w14="http://schemas.microsoft.com/office/word/2010/wordml" xmlns:w15="http://schemas.microsoft.com/office/word/2012/wordml" xmlns:w16cex="http://schemas.microsoft.com/office/word/2018/wordml/cex" xmlns:w16cid="http://schemas.microsoft.com/office/word/2016/wordml/cid" xmlns:w16="http://schemas.microsoft.com/office/word/2018/wordml" xmlns:w16se="http://schemas.microsoft.com/office/word/2015/wordml/symex" mc:Ignorable="w14 w15 w16se w16cid w16 w16cex">
+<w:styles xmlns:mc="http://schemas.openxmlformats.org/markup-compatibility/2006" xmlns:r="http://schemas.openxmlformats.org/officeDocument/2006/relationships" xmlns:w="http://schemas.openxmlformats.org/wordprocessingml/2006/main" xmlns:w14="http://schemas.microsoft.com/office/word/2010/wordml" xmlns:w15="http://schemas.microsoft.com/office/word/2012/wordml" xmlns:w16cex="http://schemas.microsoft.com/office/word/2018/wordml/cex" xmlns:w16cid="http://schemas.microsoft.com/office/word/2016/wordml/cid" xmlns:w16="http://schemas.microsoft.com/office/word/2018/wordml" xmlns:w16sdtdh="http://schemas.microsoft.com/office/word/2020/wordml/sdtdatahash" xmlns:w16se="http://schemas.microsoft.com/office/word/2015/wordml/symex" mc:Ignorable="w14 w15 w16se w16cid w16 w16cex w16sdtdh">
   <w:docDefaults>
     <w:rPrDefault>
       <w:rPr>

</xml_diff>